<commit_message>
method started teo diplo
</commit_message>
<xml_diff>
--- a/diplomovka/moja_praca/diplomovka.docx
+++ b/diplomovka/moja_praca/diplomovka.docx
@@ -3290,7 +3290,7 @@
           </mc:Choice>
           <mc:Fallback>
             <w:pict>
-              <v:group w14:anchorId="358F6408" id="Skupina 52" o:spid="_x0000_s1026" style="width:90.85pt;height:25.55pt;mso-position-horizontal-relative:char;mso-position-vertical-relative:line" coordsize="1817,511" o:gfxdata="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">
+              <v:group w14:anchorId="0A27F874" id="Skupina 52" o:spid="_x0000_s1026" style="width:90.85pt;height:25.55pt;mso-position-horizontal-relative:char;mso-position-vertical-relative:line" coordsize="1817,511" o:gfxdata="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">
                 <v:shape id="AutoShape 22" o:spid="_x0000_s1027" style="position:absolute;width:1817;height:511;visibility:visible;mso-wrap-style:square;v-text-anchor:top" coordsize="1817,511" o:gfxdata="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" path="m67,l43,r,359l67,359,67,xm81,460l68,443,56,441r10,-3l79,424r,-25l74,395,56,381r-27,l13,384r-9,2l4,401r9,-2l28,395r20,l62,406r,18l49,434r-28,l21,448r29,l65,461r,23l48,496r-25,l7,492,,487r,17l9,507r16,3l56,510,74,496r7,-6l81,460xm91,l79,r,359l91,359,91,xm127,l115,r,359l127,359,127,xm192,448r-9,-9l176,430r,25l176,481r-14,16l140,497,127,481r,-26l139,440r1,-1l162,439r14,16l176,430r-5,-5l143,425r-14,8l123,440r2,-22l142,395r23,l178,399r6,2l184,395r,-9l177,384r-12,-3l158,381r-4,l145,383r-13,5l121,399r-3,3l114,411r-5,15l106,446r1,5l108,463r3,16l118,494r11,16l170,510r13,-13l192,487r,-39xm198,l174,r,359l198,359,198,xm234,l222,r,359l234,359,234,xm281,l246,r,359l281,359,281,xm295,494r-26,l269,399r,-15l252,384r-30,6l222,405r30,-6l252,494r-28,l224,508r71,l295,494xm317,l305,r,359l317,359,317,xm365,l329,r,359l365,359,365,xm403,494r-59,l366,471r10,-9l387,450r1,-3l396,439r6,-15l402,401r-7,-6l379,381r-27,l334,385r-9,5l325,407r9,-6l352,395r20,l385,408r,16l379,437r-8,9l366,450r-32,34l324,494r,14l403,508r,-14xm424,l377,r,359l424,359,424,xm460,l436,r,359l460,359,460,xm496,l484,r,359l496,359,496,xm511,494r-59,l474,471r10,-9l495,450r2,-3l505,439r5,-15l510,401r-6,-6l487,381r-27,l443,385r-10,5l433,407r10,-6l460,395r20,l493,408r,16l487,437r-8,9l475,450r-33,34l432,494r,14l511,508r,-14xm555,l543,r,359l555,359,555,xm591,l567,r,359l591,359,591,xm620,494r-27,l593,399r,-15l577,384r-31,6l546,405r31,-6l577,494r-28,l549,508r71,l620,494xm651,l615,r,359l651,359,651,xm674,l662,r,359l674,359,674,xm710,l698,r,359l710,359,710,xm733,448r-9,-9l717,430r,25l717,481r-14,16l681,497,668,481r,-26l680,440r1,-1l703,439r14,16l717,430r-5,-5l684,425r-14,8l664,440r2,-22l683,395r23,l719,399r7,2l726,395r,-9l718,384r-12,-3l699,381r-4,l686,383r-12,5l662,399r-2,3l655,411r-5,15l648,446r,5l649,463r3,16l659,494r12,16l711,510r13,-13l733,487r,-39xm770,l734,r,359l770,359,770,xm805,l782,r,359l805,359,805,xm839,460l826,443r-13,-2l824,438r12,-14l836,399r-4,-4l813,381r-26,l771,384r-10,2l761,401r10,-2l786,395r19,l820,406r,18l806,434r-27,l779,448r28,l822,461r,23l805,496r-24,l765,492r-7,-5l758,504r8,3l782,510r31,l831,496r8,-6l839,460xm841,l829,r,359l841,359,841,xm877,l853,r,359l877,359,877,xm924,l913,r,359l924,359,924,xm950,448r-9,-9l933,430r,25l933,481r-13,16l898,497,884,481r,-26l896,440r2,-1l920,439r13,16l933,430r-4,-5l900,425r-14,8l881,440r2,-22l899,395r23,l936,399r6,2l942,395r,-9l935,384r-13,-3l915,381r-3,l902,383r-12,5l878,399r-2,3l871,411r-5,15l864,446r,5l865,463r4,16l876,494r11,16l928,510r13,-13l950,487r,-39xm972,l960,r,359l972,359,972,xm1020,l996,r,359l1020,359,1020,xm1057,446r,-5l1056,428r-3,-16l1047,398r-3,-4l1040,388r,32l1040,471r-12,26l1001,497,989,471r,-51l1001,394r27,l1040,420r,-32l1036,381r-42,l983,398r-1,3l978,410r-4,15l972,446r,5l974,463r3,16l983,494r11,16l1036,510r8,-13l1047,494r1,-4l1052,481r4,-15l1057,446xm1067,r-12,l1055,359r12,l1067,xm1103,r-12,l1091,359r12,l1103,xm1151,r-36,l1115,359r36,l1151,xm1163,384r-80,l1083,398r59,l1100,508r18,l1163,391r,-7xm1210,r-24,l1186,359r24,l1210,xm1246,r-24,l1222,359r24,l1246,xm1275,464r-17,l1258,399r,-15l1242,384r,15l1242,464r-43,l1242,399r,-15l1237,384r-52,79l1185,478r57,l1242,508r16,l1258,478r17,l1275,464xm1294,r-12,l1282,359r12,l1294,xm1329,r-12,l1317,359r12,l1329,xm1383,448r-9,-9l1366,430r,25l1366,481r-13,16l1331,497r-14,-16l1317,455r12,-15l1331,439r22,l1366,455r,-25l1362,425r-29,l1319,433r-5,7l1315,418r17,-23l1355,395r14,4l1375,401r,-6l1375,386r-7,-2l1355,381r-7,l1344,381r-9,2l1323,388r-12,11l1309,402r-5,9l1299,426r-2,20l1297,451r1,12l1302,479r6,15l1320,510r41,l1373,497r10,-10l1383,448xm1389,r-36,l1353,359r36,l1389,xm1413,r-12,l1401,359r12,l1413,xm1460,r-24,l1436,359r24,l1460,xm1486,494r-27,l1459,399r,-15l1442,384r-30,6l1412,405r30,-6l1442,494r-27,l1415,508r71,l1486,494xm1496,r-12,l1484,359r12,l1496,xm1544,r-36,l1508,359r36,l1544,xm1594,494r-27,l1567,399r,-15l1551,384r-31,6l1520,405r31,-6l1551,494r-28,l1523,508r71,l1594,494xm1603,r-47,l1556,359r47,l1603,xm1639,r-24,l1615,359r24,l1639,xm1701,494r-58,l1665,471r9,-9l1685,450r2,-3l1695,439r5,-15l1700,401r-6,-6l1677,381r-26,l1633,385r-10,5l1623,407r10,-6l1651,395r19,l1684,408r,16l1677,437r-8,9l1665,450r-33,34l1622,494r,14l1701,508r,-14xm1710,r-35,l1675,359r35,l1710,xm1734,r-12,l1722,359r12,l1734,xm1770,r-24,l1746,359r24,l1770,xm1817,464r-18,l1799,399r,-15l1783,384r,15l1783,464r-43,l1783,399r,-15l1778,384r-52,79l1726,478r57,l1783,508r16,l1799,478r18,l1817,464xe" fillcolor="black" stroked="f">
                   <v:path arrowok="t" o:connecttype="custom" o:connectlocs="79,399;62,424;0,504;91,0;162,497;129,433;158,381;111,479;198,0;295,494;295,508;365,0;379,381;371,446;424,0;511,494;460,381;475,450;591,0;546,405;651,0;733,448;703,439;726,401;655,411;733,448;839,460;761,401;822,484;839,460;924,0;898,497;881,440;912,381;876,494;1020,0;1040,388;1036,381;994,510;1067,359;1151,0;1186,359;1258,384;1242,508;1317,0;1317,481;1315,418;1335,383;1320,510;1401,0;1459,399;1496,0;1567,494;1594,494;1701,494;1651,381;1665,450;1734,0;1799,464;1726,478" o:connectangles="0,0,0,0,0,0,0,0,0,0,0,0,0,0,0,0,0,0,0,0,0,0,0,0,0,0,0,0,0,0,0,0,0,0,0,0,0,0,0,0,0,0,0,0,0,0,0,0,0,0,0,0,0,0,0,0,0,0,0,0"/>
                 </v:shape>
@@ -3580,7 +3580,7 @@
           </mc:Choice>
           <mc:Fallback>
             <w:pict>
-              <v:group w14:anchorId="30131346" id="Skupina 48" o:spid="_x0000_s1026" style="position:absolute;margin-left:70.85pt;margin-top:16.2pt;width:453.55pt;height:1pt;z-index:-251666432;mso-wrap-distance-left:0;mso-wrap-distance-right:0;mso-position-horizontal-relative:page" coordorigin="1417,874" coordsize="9071,20" o:gfxdata="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">
+              <v:group w14:anchorId="730C0994" id="Skupina 48" o:spid="_x0000_s1026" style="position:absolute;margin-left:70.85pt;margin-top:16.2pt;width:453.55pt;height:1pt;z-index:-251666432;mso-wrap-distance-left:0;mso-wrap-distance-right:0;mso-position-horizontal-relative:page" coordorigin="1417,874" coordsize="9071,20" o:gfxdata="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">
                 <v:line id="Line 24" o:spid="_x0000_s1027" style="position:absolute;visibility:visible;mso-wrap-style:square" from="1417,884" to="2608,884" o:connectortype="straight" o:gfxdata="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" strokeweight="1pt"/>
                 <v:line id="Line 25" o:spid="_x0000_s1028" style="position:absolute;visibility:visible;mso-wrap-style:square" from="2608,884" to="9298,884" o:connectortype="straight" o:gfxdata="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" strokeweight="1pt"/>
                 <v:line id="Line 26" o:spid="_x0000_s1029" style="position:absolute;visibility:visible;mso-wrap-style:square" from="9298,884" to="10488,884" o:connectortype="straight" o:gfxdata="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" strokeweight="1pt"/>
@@ -20869,6 +20869,9 @@
         </mc:AlternateContent>
       </w:r>
       <w:r>
+        <w:rPr>
+          <w:noProof/>
+        </w:rPr>
         <w:drawing>
           <wp:anchor distT="0" distB="0" distL="114300" distR="114300" simplePos="0" relativeHeight="251656192" behindDoc="0" locked="0" layoutInCell="1" allowOverlap="1" wp14:anchorId="39D68D8E" wp14:editId="7A991F59">
             <wp:simplePos x="0" y="0"/>
@@ -21386,6 +21389,9 @@
         </mc:AlternateContent>
       </w:r>
       <w:r>
+        <w:rPr>
+          <w:noProof/>
+        </w:rPr>
         <w:drawing>
           <wp:anchor distT="0" distB="0" distL="114300" distR="114300" simplePos="0" relativeHeight="251677696" behindDoc="0" locked="0" layoutInCell="1" allowOverlap="1" wp14:anchorId="49D3A2DE" wp14:editId="533E04E1">
             <wp:simplePos x="0" y="0"/>
@@ -21505,10 +21511,17 @@
       <w:r>
         <w:t>metod</w:t>
       </w:r>
-      <w:r>
-        <w:t>y</w:t>
-      </w:r>
       <w:proofErr w:type="spellEnd"/>
+    </w:p>
+    <w:p>
+      <w:r>
+        <w:t xml:space="preserve">V nasledujúcej tabuľke si predstavíme a v krátkosti popíšeme všetky http metódy </w:t>
+      </w:r>
+    </w:p>
+    <w:p>
+      <w:r>
+        <w:t xml:space="preserve">a v ďalšej tabuľke si porovnáme 2 najčastejšie používané metódy a to Get a post </w:t>
+      </w:r>
     </w:p>
     <w:p>
       <w:pPr>
@@ -21570,6 +21583,9 @@
             <w:pPr>
               <w:ind w:firstLine="0"/>
             </w:pPr>
+            <w:r>
+              <w:t>GET</w:t>
+            </w:r>
           </w:p>
         </w:tc>
         <w:tc>
@@ -21578,8 +21594,24 @@
           </w:tcPr>
           <w:p>
             <w:pPr>
+              <w:spacing w:line="360" w:lineRule="auto"/>
               <w:ind w:firstLine="0"/>
             </w:pPr>
+            <w:r>
+              <w:t>Metóda GET sa používa na získanie informácií z</w:t>
+            </w:r>
+            <w:r>
+              <w:t xml:space="preserve">o </w:t>
+            </w:r>
+            <w:r>
+              <w:t xml:space="preserve">servera pomocou daného URI. </w:t>
+            </w:r>
+            <w:r>
+              <w:t xml:space="preserve">http požiadavky </w:t>
+            </w:r>
+            <w:r>
+              <w:t>využívajúce GET by mali iba získavať údaje a nemali by mať žiadny iný vplyv na údaje.</w:t>
+            </w:r>
           </w:p>
         </w:tc>
       </w:tr>
@@ -21592,6 +21624,9 @@
             <w:pPr>
               <w:ind w:firstLine="0"/>
             </w:pPr>
+            <w:r>
+              <w:t>HEAD</w:t>
+            </w:r>
           </w:p>
         </w:tc>
         <w:tc>
@@ -21602,6 +21637,9 @@
             <w:pPr>
               <w:ind w:firstLine="0"/>
             </w:pPr>
+            <w:r>
+              <w:t>Metóda HEAD požaduje odpoveď identickú s požiadavkou GET, ale bez tela odpovede.</w:t>
+            </w:r>
           </w:p>
         </w:tc>
       </w:tr>
@@ -21614,6 +21652,9 @@
             <w:pPr>
               <w:ind w:firstLine="0"/>
             </w:pPr>
+            <w:r>
+              <w:t>POST</w:t>
+            </w:r>
           </w:p>
         </w:tc>
         <w:tc>
@@ -21624,6 +21665,15 @@
             <w:pPr>
               <w:ind w:firstLine="0"/>
             </w:pPr>
+            <w:r>
+              <w:t xml:space="preserve">Požiadavka POST sa používa na odoslanie údajov na server, napríklad informácie o zákazníkovi, nahranie súboru atď. </w:t>
+            </w:r>
+            <w:r>
+              <w:t xml:space="preserve">napríklad  </w:t>
+            </w:r>
+            <w:r>
+              <w:t>pomocou formulárov HTML.</w:t>
+            </w:r>
           </w:p>
         </w:tc>
       </w:tr>
@@ -21636,6 +21686,9 @@
             <w:pPr>
               <w:ind w:firstLine="0"/>
             </w:pPr>
+            <w:r>
+              <w:t>PUT</w:t>
+            </w:r>
           </w:p>
         </w:tc>
         <w:tc>
@@ -21646,6 +21699,9 @@
             <w:pPr>
               <w:ind w:firstLine="0"/>
             </w:pPr>
+            <w:r>
+              <w:t>Nahradí všetky aktuálne reprezentácie cieľového zdroja nahraným obsahom.</w:t>
+            </w:r>
           </w:p>
         </w:tc>
       </w:tr>
@@ -21658,6 +21714,9 @@
             <w:pPr>
               <w:ind w:firstLine="0"/>
             </w:pPr>
+            <w:r>
+              <w:t>DELETE</w:t>
+            </w:r>
           </w:p>
         </w:tc>
         <w:tc>
@@ -21668,6 +21727,15 @@
             <w:pPr>
               <w:ind w:firstLine="0"/>
             </w:pPr>
+            <w:r>
+              <w:t xml:space="preserve">Odstráni všetky aktuálne reprezentácie cieľového zdroja </w:t>
+            </w:r>
+            <w:r>
+              <w:t>pomocou daného</w:t>
+            </w:r>
+            <w:r>
+              <w:t xml:space="preserve"> URI.</w:t>
+            </w:r>
           </w:p>
         </w:tc>
       </w:tr>
@@ -21680,6 +21748,9 @@
             <w:pPr>
               <w:ind w:firstLine="0"/>
             </w:pPr>
+            <w:r>
+              <w:t>CONNECT</w:t>
+            </w:r>
           </w:p>
         </w:tc>
         <w:tc>
@@ -21688,8 +21759,26 @@
           </w:tcPr>
           <w:p>
             <w:pPr>
+              <w:spacing w:line="360" w:lineRule="auto"/>
               <w:ind w:firstLine="0"/>
             </w:pPr>
+            <w:r>
+              <w:t>Metóda CONNECT vytvorí tunel na server identifikovaný cieľovým prostriedkom.</w:t>
+            </w:r>
+            <w:r>
+              <w:t xml:space="preserve"> </w:t>
+            </w:r>
+            <w:r>
+              <w:t xml:space="preserve">dá použiť na prístup k webovým stránkam, ktoré používajú SSL (HTTPS). Klient požiada HTTP Proxy server o tunelovanie TCP spojenia do požadovaného cieľa. Server potom pokračuje vo vytváraní pripojenia v mene klienta. Po nadviazaní spojenia serverom proxy server pokračuje v proxy streame TCP do </w:t>
+            </w:r>
+            <w:proofErr w:type="spellStart"/>
+            <w:r>
+              <w:t>az</w:t>
+            </w:r>
+            <w:proofErr w:type="spellEnd"/>
+            <w:r>
+              <w:t xml:space="preserve"> klienta.</w:t>
+            </w:r>
           </w:p>
         </w:tc>
       </w:tr>
@@ -21702,6 +21791,9 @@
             <w:pPr>
               <w:ind w:firstLine="0"/>
             </w:pPr>
+            <w:r>
+              <w:t>OPTIONS</w:t>
+            </w:r>
           </w:p>
         </w:tc>
         <w:tc>
@@ -21712,6 +21804,36 @@
             <w:pPr>
               <w:ind w:firstLine="0"/>
             </w:pPr>
+            <w:r>
+              <w:t>Popíšte možnosti komunikácie pre cieľový zdroj.</w:t>
+            </w:r>
+            <w:r>
+              <w:t xml:space="preserve"> Pomocou tejto </w:t>
+            </w:r>
+            <w:proofErr w:type="spellStart"/>
+            <w:r>
+              <w:t>metody</w:t>
+            </w:r>
+            <w:proofErr w:type="spellEnd"/>
+            <w:r>
+              <w:t xml:space="preserve"> je možné napríklad zistiť ktoré </w:t>
+            </w:r>
+            <w:proofErr w:type="spellStart"/>
+            <w:r>
+              <w:t>metody</w:t>
+            </w:r>
+            <w:proofErr w:type="spellEnd"/>
+            <w:r>
+              <w:t xml:space="preserve"> server na </w:t>
+            </w:r>
+            <w:proofErr w:type="spellStart"/>
+            <w:r>
+              <w:t>ktory</w:t>
+            </w:r>
+            <w:proofErr w:type="spellEnd"/>
+            <w:r>
+              <w:t xml:space="preserve"> klient posiela požiadavku podporuje. </w:t>
+            </w:r>
           </w:p>
         </w:tc>
       </w:tr>
@@ -21724,6 +21846,9 @@
             <w:pPr>
               <w:ind w:firstLine="0"/>
             </w:pPr>
+            <w:r>
+              <w:t xml:space="preserve">TRACE </w:t>
+            </w:r>
           </w:p>
         </w:tc>
         <w:tc>
@@ -21734,6 +21859,9 @@
             <w:pPr>
               <w:ind w:firstLine="0"/>
             </w:pPr>
+            <w:r>
+              <w:t>Vykonajte test spätnej slučky správ pozdĺž cesty k cieľovému prostriedku.</w:t>
+            </w:r>
           </w:p>
         </w:tc>
       </w:tr>
@@ -21805,7 +21933,6 @@
         <w:pStyle w:val="Nadpis2"/>
       </w:pPr>
       <w:r>
-        <w:lastRenderedPageBreak/>
         <w:t xml:space="preserve">XML </w:t>
       </w:r>
     </w:p>

</xml_diff>

<commit_message>
http methods diplo teo fertig
</commit_message>
<xml_diff>
--- a/diplomovka/moja_praca/diplomovka.docx
+++ b/diplomovka/moja_praca/diplomovka.docx
@@ -809,7 +809,7 @@
         </w:rPr>
         <w:lastRenderedPageBreak/>
         <w:drawing>
-          <wp:anchor distT="0" distB="0" distL="0" distR="0" simplePos="0" relativeHeight="251646976" behindDoc="0" locked="0" layoutInCell="1" allowOverlap="1" wp14:anchorId="1D8BF482" wp14:editId="737E41A9">
+          <wp:anchor distT="0" distB="0" distL="0" distR="0" simplePos="0" relativeHeight="251627008" behindDoc="0" locked="0" layoutInCell="1" allowOverlap="1" wp14:anchorId="1D8BF482" wp14:editId="737E41A9">
             <wp:simplePos x="0" y="0"/>
             <wp:positionH relativeFrom="page">
               <wp:posOffset>945515</wp:posOffset>
@@ -3290,7 +3290,7 @@
           </mc:Choice>
           <mc:Fallback>
             <w:pict>
-              <v:group w14:anchorId="0A27F874" id="Skupina 52" o:spid="_x0000_s1026" style="width:90.85pt;height:25.55pt;mso-position-horizontal-relative:char;mso-position-vertical-relative:line" coordsize="1817,511" o:gfxdata="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">
+              <v:group w14:anchorId="50B3F305" id="Skupina 52" o:spid="_x0000_s1026" style="width:90.85pt;height:25.55pt;mso-position-horizontal-relative:char;mso-position-vertical-relative:line" coordsize="1817,511" o:gfxdata="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">
                 <v:shape id="AutoShape 22" o:spid="_x0000_s1027" style="position:absolute;width:1817;height:511;visibility:visible;mso-wrap-style:square;v-text-anchor:top" coordsize="1817,511" o:gfxdata="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" path="m67,l43,r,359l67,359,67,xm81,460l68,443,56,441r10,-3l79,424r,-25l74,395,56,381r-27,l13,384r-9,2l4,401r9,-2l28,395r20,l62,406r,18l49,434r-28,l21,448r29,l65,461r,23l48,496r-25,l7,492,,487r,17l9,507r16,3l56,510,74,496r7,-6l81,460xm91,l79,r,359l91,359,91,xm127,l115,r,359l127,359,127,xm192,448r-9,-9l176,430r,25l176,481r-14,16l140,497,127,481r,-26l139,440r1,-1l162,439r14,16l176,430r-5,-5l143,425r-14,8l123,440r2,-22l142,395r23,l178,399r6,2l184,395r,-9l177,384r-12,-3l158,381r-4,l145,383r-13,5l121,399r-3,3l114,411r-5,15l106,446r1,5l108,463r3,16l118,494r11,16l170,510r13,-13l192,487r,-39xm198,l174,r,359l198,359,198,xm234,l222,r,359l234,359,234,xm281,l246,r,359l281,359,281,xm295,494r-26,l269,399r,-15l252,384r-30,6l222,405r30,-6l252,494r-28,l224,508r71,l295,494xm317,l305,r,359l317,359,317,xm365,l329,r,359l365,359,365,xm403,494r-59,l366,471r10,-9l387,450r1,-3l396,439r6,-15l402,401r-7,-6l379,381r-27,l334,385r-9,5l325,407r9,-6l352,395r20,l385,408r,16l379,437r-8,9l366,450r-32,34l324,494r,14l403,508r,-14xm424,l377,r,359l424,359,424,xm460,l436,r,359l460,359,460,xm496,l484,r,359l496,359,496,xm511,494r-59,l474,471r10,-9l495,450r2,-3l505,439r5,-15l510,401r-6,-6l487,381r-27,l443,385r-10,5l433,407r10,-6l460,395r20,l493,408r,16l487,437r-8,9l475,450r-33,34l432,494r,14l511,508r,-14xm555,l543,r,359l555,359,555,xm591,l567,r,359l591,359,591,xm620,494r-27,l593,399r,-15l577,384r-31,6l546,405r31,-6l577,494r-28,l549,508r71,l620,494xm651,l615,r,359l651,359,651,xm674,l662,r,359l674,359,674,xm710,l698,r,359l710,359,710,xm733,448r-9,-9l717,430r,25l717,481r-14,16l681,497,668,481r,-26l680,440r1,-1l703,439r14,16l717,430r-5,-5l684,425r-14,8l664,440r2,-22l683,395r23,l719,399r7,2l726,395r,-9l718,384r-12,-3l699,381r-4,l686,383r-12,5l662,399r-2,3l655,411r-5,15l648,446r,5l649,463r3,16l659,494r12,16l711,510r13,-13l733,487r,-39xm770,l734,r,359l770,359,770,xm805,l782,r,359l805,359,805,xm839,460l826,443r-13,-2l824,438r12,-14l836,399r-4,-4l813,381r-26,l771,384r-10,2l761,401r10,-2l786,395r19,l820,406r,18l806,434r-27,l779,448r28,l822,461r,23l805,496r-24,l765,492r-7,-5l758,504r8,3l782,510r31,l831,496r8,-6l839,460xm841,l829,r,359l841,359,841,xm877,l853,r,359l877,359,877,xm924,l913,r,359l924,359,924,xm950,448r-9,-9l933,430r,25l933,481r-13,16l898,497,884,481r,-26l896,440r2,-1l920,439r13,16l933,430r-4,-5l900,425r-14,8l881,440r2,-22l899,395r23,l936,399r6,2l942,395r,-9l935,384r-13,-3l915,381r-3,l902,383r-12,5l878,399r-2,3l871,411r-5,15l864,446r,5l865,463r4,16l876,494r11,16l928,510r13,-13l950,487r,-39xm972,l960,r,359l972,359,972,xm1020,l996,r,359l1020,359,1020,xm1057,446r,-5l1056,428r-3,-16l1047,398r-3,-4l1040,388r,32l1040,471r-12,26l1001,497,989,471r,-51l1001,394r27,l1040,420r,-32l1036,381r-42,l983,398r-1,3l978,410r-4,15l972,446r,5l974,463r3,16l983,494r11,16l1036,510r8,-13l1047,494r1,-4l1052,481r4,-15l1057,446xm1067,r-12,l1055,359r12,l1067,xm1103,r-12,l1091,359r12,l1103,xm1151,r-36,l1115,359r36,l1151,xm1163,384r-80,l1083,398r59,l1100,508r18,l1163,391r,-7xm1210,r-24,l1186,359r24,l1210,xm1246,r-24,l1222,359r24,l1246,xm1275,464r-17,l1258,399r,-15l1242,384r,15l1242,464r-43,l1242,399r,-15l1237,384r-52,79l1185,478r57,l1242,508r16,l1258,478r17,l1275,464xm1294,r-12,l1282,359r12,l1294,xm1329,r-12,l1317,359r12,l1329,xm1383,448r-9,-9l1366,430r,25l1366,481r-13,16l1331,497r-14,-16l1317,455r12,-15l1331,439r22,l1366,455r,-25l1362,425r-29,l1319,433r-5,7l1315,418r17,-23l1355,395r14,4l1375,401r,-6l1375,386r-7,-2l1355,381r-7,l1344,381r-9,2l1323,388r-12,11l1309,402r-5,9l1299,426r-2,20l1297,451r1,12l1302,479r6,15l1320,510r41,l1373,497r10,-10l1383,448xm1389,r-36,l1353,359r36,l1389,xm1413,r-12,l1401,359r12,l1413,xm1460,r-24,l1436,359r24,l1460,xm1486,494r-27,l1459,399r,-15l1442,384r-30,6l1412,405r30,-6l1442,494r-27,l1415,508r71,l1486,494xm1496,r-12,l1484,359r12,l1496,xm1544,r-36,l1508,359r36,l1544,xm1594,494r-27,l1567,399r,-15l1551,384r-31,6l1520,405r31,-6l1551,494r-28,l1523,508r71,l1594,494xm1603,r-47,l1556,359r47,l1603,xm1639,r-24,l1615,359r24,l1639,xm1701,494r-58,l1665,471r9,-9l1685,450r2,-3l1695,439r5,-15l1700,401r-6,-6l1677,381r-26,l1633,385r-10,5l1623,407r10,-6l1651,395r19,l1684,408r,16l1677,437r-8,9l1665,450r-33,34l1622,494r,14l1701,508r,-14xm1710,r-35,l1675,359r35,l1710,xm1734,r-12,l1722,359r12,l1734,xm1770,r-24,l1746,359r24,l1770,xm1817,464r-18,l1799,399r,-15l1783,384r,15l1783,464r-43,l1783,399r,-15l1778,384r-52,79l1726,478r57,l1783,508r16,l1799,478r18,l1817,464xe" fillcolor="black" stroked="f">
                   <v:path arrowok="t" o:connecttype="custom" o:connectlocs="79,399;62,424;0,504;91,0;162,497;129,433;158,381;111,479;198,0;295,494;295,508;365,0;379,381;371,446;424,0;511,494;460,381;475,450;591,0;546,405;651,0;733,448;703,439;726,401;655,411;733,448;839,460;761,401;822,484;839,460;924,0;898,497;881,440;912,381;876,494;1020,0;1040,388;1036,381;994,510;1067,359;1151,0;1186,359;1258,384;1242,508;1317,0;1317,481;1315,418;1335,383;1320,510;1401,0;1459,399;1496,0;1567,494;1594,494;1701,494;1651,381;1665,450;1734,0;1799,464;1726,478" o:connectangles="0,0,0,0,0,0,0,0,0,0,0,0,0,0,0,0,0,0,0,0,0,0,0,0,0,0,0,0,0,0,0,0,0,0,0,0,0,0,0,0,0,0,0,0,0,0,0,0,0,0,0,0,0,0,0,0,0,0,0,0"/>
                 </v:shape>
@@ -3438,7 +3438,7 @@
         <mc:AlternateContent>
           <mc:Choice Requires="wpg">
             <w:drawing>
-              <wp:anchor distT="0" distB="0" distL="0" distR="0" simplePos="0" relativeHeight="251650048" behindDoc="1" locked="0" layoutInCell="1" allowOverlap="1" wp14:anchorId="1AAB15FF" wp14:editId="0846F460">
+              <wp:anchor distT="0" distB="0" distL="0" distR="0" simplePos="0" relativeHeight="251637248" behindDoc="1" locked="0" layoutInCell="1" allowOverlap="1" wp14:anchorId="1AAB15FF" wp14:editId="0846F460">
                 <wp:simplePos x="0" y="0"/>
                 <wp:positionH relativeFrom="page">
                   <wp:posOffset>899795</wp:posOffset>
@@ -3580,7 +3580,7 @@
           </mc:Choice>
           <mc:Fallback>
             <w:pict>
-              <v:group w14:anchorId="730C0994" id="Skupina 48" o:spid="_x0000_s1026" style="position:absolute;margin-left:70.85pt;margin-top:16.2pt;width:453.55pt;height:1pt;z-index:-251666432;mso-wrap-distance-left:0;mso-wrap-distance-right:0;mso-position-horizontal-relative:page" coordorigin="1417,874" coordsize="9071,20" o:gfxdata="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">
+              <v:group w14:anchorId="4D38207E" id="Skupina 48" o:spid="_x0000_s1026" style="position:absolute;margin-left:70.85pt;margin-top:16.2pt;width:453.55pt;height:1pt;z-index:-251679232;mso-wrap-distance-left:0;mso-wrap-distance-right:0;mso-position-horizontal-relative:page" coordorigin="1417,874" coordsize="9071,20" o:gfxdata="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">
                 <v:line id="Line 24" o:spid="_x0000_s1027" style="position:absolute;visibility:visible;mso-wrap-style:square" from="1417,884" to="2608,884" o:connectortype="straight" o:gfxdata="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" strokeweight="1pt"/>
                 <v:line id="Line 25" o:spid="_x0000_s1028" style="position:absolute;visibility:visible;mso-wrap-style:square" from="2608,884" to="9298,884" o:connectortype="straight" o:gfxdata="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" strokeweight="1pt"/>
                 <v:line id="Line 26" o:spid="_x0000_s1029" style="position:absolute;visibility:visible;mso-wrap-style:square" from="9298,884" to="10488,884" o:connectortype="straight" o:gfxdata="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" strokeweight="1pt"/>
@@ -15330,7 +15330,7 @@
         <mc:AlternateContent>
           <mc:Choice Requires="wps">
             <w:drawing>
-              <wp:anchor distT="0" distB="0" distL="114300" distR="114300" simplePos="0" relativeHeight="251668480" behindDoc="0" locked="0" layoutInCell="1" allowOverlap="1" wp14:anchorId="3099DBC3" wp14:editId="77971804">
+              <wp:anchor distT="0" distB="0" distL="114300" distR="114300" simplePos="0" relativeHeight="251689472" behindDoc="0" locked="0" layoutInCell="1" allowOverlap="1" wp14:anchorId="3099DBC3" wp14:editId="77971804">
                 <wp:simplePos x="0" y="0"/>
                 <wp:positionH relativeFrom="column">
                   <wp:posOffset>-184150</wp:posOffset>
@@ -15421,7 +15421,7 @@
                                   <w:rPr>
                                     <w:noProof/>
                                   </w:rPr>
-                                  <w:t xml:space="preserve"> [58]</w:t>
+                                  <w:t xml:space="preserve"> [61]</w:t>
                                 </w:r>
                                 <w:r>
                                   <w:fldChar w:fldCharType="end"/>
@@ -15449,7 +15449,7 @@
                 <v:stroke joinstyle="miter"/>
                 <v:path gradientshapeok="t" o:connecttype="rect"/>
               </v:shapetype>
-              <v:shape id="Textové pole 5" o:spid="_x0000_s1026" type="#_x0000_t202" style="position:absolute;left:0;text-align:left;margin-left:-14.5pt;margin-top:310.9pt;width:483.65pt;height:.05pt;z-index:251668480;visibility:visible;mso-wrap-style:square;mso-wrap-distance-left:9pt;mso-wrap-distance-top:0;mso-wrap-distance-right:9pt;mso-wrap-distance-bottom:0;mso-position-horizontal:absolute;mso-position-horizontal-relative:text;mso-position-vertical:absolute;mso-position-vertical-relative:text;v-text-anchor:top" o:gfxdata="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" stroked="f">
+              <v:shape id="Textové pole 5" o:spid="_x0000_s1026" type="#_x0000_t202" style="position:absolute;left:0;text-align:left;margin-left:-14.5pt;margin-top:310.9pt;width:483.65pt;height:.05pt;z-index:251689472;visibility:visible;mso-wrap-style:square;mso-wrap-distance-left:9pt;mso-wrap-distance-top:0;mso-wrap-distance-right:9pt;mso-wrap-distance-bottom:0;mso-position-horizontal:absolute;mso-position-horizontal-relative:text;mso-position-vertical:absolute;mso-position-vertical-relative:text;v-text-anchor:top" o:gfxdata="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" stroked="f">
                 <v:textbox style="mso-fit-shape-to-text:t" inset="0,0,0,0">
                   <w:txbxContent>
                     <w:p>
@@ -15509,7 +15509,7 @@
                             <w:rPr>
                               <w:noProof/>
                             </w:rPr>
-                            <w:t xml:space="preserve"> [58]</w:t>
+                            <w:t xml:space="preserve"> [61]</w:t>
                           </w:r>
                           <w:r>
                             <w:fldChar w:fldCharType="end"/>
@@ -15530,7 +15530,7 @@
           <w:noProof/>
         </w:rPr>
         <w:drawing>
-          <wp:anchor distT="0" distB="0" distL="114300" distR="114300" simplePos="0" relativeHeight="251667456" behindDoc="0" locked="0" layoutInCell="1" allowOverlap="1" wp14:anchorId="5374B1DA" wp14:editId="69C4D507">
+          <wp:anchor distT="0" distB="0" distL="114300" distR="114300" simplePos="0" relativeHeight="251685376" behindDoc="0" locked="0" layoutInCell="1" allowOverlap="1" wp14:anchorId="5374B1DA" wp14:editId="69C4D507">
             <wp:simplePos x="0" y="0"/>
             <wp:positionH relativeFrom="column">
               <wp:posOffset>-184150</wp:posOffset>
@@ -17301,7 +17301,7 @@
         <mc:AlternateContent>
           <mc:Choice Requires="wps">
             <w:drawing>
-              <wp:anchor distT="0" distB="0" distL="114300" distR="114300" simplePos="0" relativeHeight="251670528" behindDoc="0" locked="0" layoutInCell="1" allowOverlap="1" wp14:anchorId="220A8050" wp14:editId="18A8BCBB">
+              <wp:anchor distT="0" distB="0" distL="114300" distR="114300" simplePos="0" relativeHeight="251697664" behindDoc="0" locked="0" layoutInCell="1" allowOverlap="1" wp14:anchorId="220A8050" wp14:editId="18A8BCBB">
                 <wp:simplePos x="0" y="0"/>
                 <wp:positionH relativeFrom="column">
                   <wp:posOffset>-165100</wp:posOffset>
@@ -17410,7 +17410,7 @@
           </mc:Choice>
           <mc:Fallback>
             <w:pict>
-              <v:shape w14:anchorId="220A8050" id="Textové pole 28" o:spid="_x0000_s1027" type="#_x0000_t202" style="position:absolute;left:0;text-align:left;margin-left:-13pt;margin-top:314.3pt;width:477pt;height:.05pt;z-index:251670528;visibility:visible;mso-wrap-style:square;mso-wrap-distance-left:9pt;mso-wrap-distance-top:0;mso-wrap-distance-right:9pt;mso-wrap-distance-bottom:0;mso-position-horizontal:absolute;mso-position-horizontal-relative:text;mso-position-vertical:absolute;mso-position-vertical-relative:text;v-text-anchor:top" o:gfxdata="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" stroked="f">
+              <v:shape w14:anchorId="220A8050" id="Textové pole 28" o:spid="_x0000_s1027" type="#_x0000_t202" style="position:absolute;left:0;text-align:left;margin-left:-13pt;margin-top:314.3pt;width:477pt;height:.05pt;z-index:251697664;visibility:visible;mso-wrap-style:square;mso-wrap-distance-left:9pt;mso-wrap-distance-top:0;mso-wrap-distance-right:9pt;mso-wrap-distance-bottom:0;mso-position-horizontal:absolute;mso-position-horizontal-relative:text;mso-position-vertical:absolute;mso-position-vertical-relative:text;v-text-anchor:top" o:gfxdata="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" stroked="f">
                 <v:textbox style="mso-fit-shape-to-text:t" inset="0,0,0,0">
                   <w:txbxContent>
                     <w:p>
@@ -17485,7 +17485,7 @@
           <w:noProof/>
         </w:rPr>
         <w:drawing>
-          <wp:anchor distT="0" distB="0" distL="114300" distR="114300" simplePos="0" relativeHeight="251669504" behindDoc="0" locked="0" layoutInCell="1" allowOverlap="1" wp14:anchorId="4E2E6A4C" wp14:editId="494EA4D0">
+          <wp:anchor distT="0" distB="0" distL="114300" distR="114300" simplePos="0" relativeHeight="251693568" behindDoc="0" locked="0" layoutInCell="1" allowOverlap="1" wp14:anchorId="4E2E6A4C" wp14:editId="494EA4D0">
             <wp:simplePos x="0" y="0"/>
             <wp:positionH relativeFrom="column">
               <wp:posOffset>-165100</wp:posOffset>
@@ -18439,7 +18439,7 @@
         <mc:AlternateContent>
           <mc:Choice Requires="wps">
             <w:drawing>
-              <wp:anchor distT="0" distB="0" distL="114300" distR="114300" simplePos="0" relativeHeight="251671552" behindDoc="0" locked="0" layoutInCell="1" allowOverlap="1" wp14:anchorId="59AC57C3" wp14:editId="4DF7C159">
+              <wp:anchor distT="0" distB="0" distL="114300" distR="114300" simplePos="0" relativeHeight="251701760" behindDoc="0" locked="0" layoutInCell="1" allowOverlap="1" wp14:anchorId="59AC57C3" wp14:editId="4DF7C159">
                 <wp:simplePos x="0" y="0"/>
                 <wp:positionH relativeFrom="column">
                   <wp:posOffset>-225425</wp:posOffset>
@@ -18548,7 +18548,7 @@
           </mc:Choice>
           <mc:Fallback>
             <w:pict>
-              <v:shape w14:anchorId="59AC57C3" id="Textové pole 24" o:spid="_x0000_s1028" type="#_x0000_t202" style="position:absolute;left:0;text-align:left;margin-left:-17.75pt;margin-top:388.35pt;width:490pt;height:.05pt;z-index:251671552;visibility:visible;mso-wrap-style:square;mso-wrap-distance-left:9pt;mso-wrap-distance-top:0;mso-wrap-distance-right:9pt;mso-wrap-distance-bottom:0;mso-position-horizontal:absolute;mso-position-horizontal-relative:text;mso-position-vertical:absolute;mso-position-vertical-relative:text;v-text-anchor:top" o:gfxdata="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" stroked="f">
+              <v:shape w14:anchorId="59AC57C3" id="Textové pole 24" o:spid="_x0000_s1028" type="#_x0000_t202" style="position:absolute;left:0;text-align:left;margin-left:-17.75pt;margin-top:388.35pt;width:490pt;height:.05pt;z-index:251701760;visibility:visible;mso-wrap-style:square;mso-wrap-distance-left:9pt;mso-wrap-distance-top:0;mso-wrap-distance-right:9pt;mso-wrap-distance-bottom:0;mso-position-horizontal:absolute;mso-position-horizontal-relative:text;mso-position-vertical:absolute;mso-position-vertical-relative:text;v-text-anchor:top" o:gfxdata="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" stroked="f">
                 <v:textbox style="mso-fit-shape-to-text:t" inset="0,0,0,0">
                   <w:txbxContent>
                     <w:p>
@@ -18625,7 +18625,7 @@
           <w:noProof/>
         </w:rPr>
         <w:drawing>
-          <wp:anchor distT="0" distB="0" distL="114300" distR="114300" simplePos="0" relativeHeight="251672576" behindDoc="0" locked="0" layoutInCell="1" allowOverlap="1" wp14:anchorId="10D0571E" wp14:editId="6653D42A">
+          <wp:anchor distT="0" distB="0" distL="114300" distR="114300" simplePos="0" relativeHeight="251705856" behindDoc="0" locked="0" layoutInCell="1" allowOverlap="1" wp14:anchorId="10D0571E" wp14:editId="6653D42A">
             <wp:simplePos x="0" y="0"/>
             <wp:positionH relativeFrom="column">
               <wp:posOffset>-117475</wp:posOffset>
@@ -19491,7 +19491,7 @@
         <mc:AlternateContent>
           <mc:Choice Requires="wps">
             <w:drawing>
-              <wp:anchor distT="0" distB="0" distL="114300" distR="114300" simplePos="0" relativeHeight="251673600" behindDoc="0" locked="0" layoutInCell="1" allowOverlap="1" wp14:anchorId="65938782" wp14:editId="402F0AFF">
+              <wp:anchor distT="0" distB="0" distL="114300" distR="114300" simplePos="0" relativeHeight="251709952" behindDoc="0" locked="0" layoutInCell="1" allowOverlap="1" wp14:anchorId="65938782" wp14:editId="402F0AFF">
                 <wp:simplePos x="0" y="0"/>
                 <wp:positionH relativeFrom="column">
                   <wp:posOffset>-136525</wp:posOffset>
@@ -19599,7 +19599,7 @@
           </mc:Choice>
           <mc:Fallback>
             <w:pict>
-              <v:shape w14:anchorId="65938782" id="Textové pole 9" o:spid="_x0000_s1029" type="#_x0000_t202" style="position:absolute;left:0;text-align:left;margin-left:-10.75pt;margin-top:335.45pt;width:375pt;height:.05pt;z-index:251673600;visibility:visible;mso-wrap-style:square;mso-wrap-distance-left:9pt;mso-wrap-distance-top:0;mso-wrap-distance-right:9pt;mso-wrap-distance-bottom:0;mso-position-horizontal:absolute;mso-position-horizontal-relative:text;mso-position-vertical:absolute;mso-position-vertical-relative:text;v-text-anchor:top" o:gfxdata="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" stroked="f">
+              <v:shape w14:anchorId="65938782" id="Textové pole 9" o:spid="_x0000_s1029" type="#_x0000_t202" style="position:absolute;left:0;text-align:left;margin-left:-10.75pt;margin-top:335.45pt;width:375pt;height:.05pt;z-index:251709952;visibility:visible;mso-wrap-style:square;mso-wrap-distance-left:9pt;mso-wrap-distance-top:0;mso-wrap-distance-right:9pt;mso-wrap-distance-bottom:0;mso-position-horizontal:absolute;mso-position-horizontal-relative:text;mso-position-vertical:absolute;mso-position-vertical-relative:text;v-text-anchor:top" o:gfxdata="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" stroked="f">
                 <v:textbox style="mso-fit-shape-to-text:t" inset="0,0,0,0">
                   <w:txbxContent>
                     <w:p>
@@ -19673,7 +19673,7 @@
           <w:noProof/>
         </w:rPr>
         <w:drawing>
-          <wp:anchor distT="0" distB="0" distL="114300" distR="114300" simplePos="0" relativeHeight="251659264" behindDoc="0" locked="0" layoutInCell="1" allowOverlap="1" wp14:anchorId="541BED4F" wp14:editId="5D300A1F">
+          <wp:anchor distT="0" distB="0" distL="114300" distR="114300" simplePos="0" relativeHeight="251659776" behindDoc="0" locked="0" layoutInCell="1" allowOverlap="1" wp14:anchorId="541BED4F" wp14:editId="5D300A1F">
             <wp:simplePos x="0" y="0"/>
             <wp:positionH relativeFrom="column">
               <wp:posOffset>-136525</wp:posOffset>
@@ -20098,7 +20098,7 @@
             <w:fldChar w:fldCharType="begin"/>
           </w:r>
           <w:r>
-            <w:instrText xml:space="preserve"> CITATION RFi22 \l 1051 </w:instrText>
+            <w:instrText xml:space="preserve">CITATION RFi22 \l 1051 </w:instrText>
           </w:r>
           <w:r>
             <w:fldChar w:fldCharType="separate"/>
@@ -20691,7 +20691,7 @@
         <mc:AlternateContent>
           <mc:Choice Requires="wps">
             <w:drawing>
-              <wp:anchor distT="0" distB="0" distL="114300" distR="114300" simplePos="0" relativeHeight="251674624" behindDoc="0" locked="0" layoutInCell="1" allowOverlap="1" wp14:anchorId="78F45A6A" wp14:editId="1604B4FA">
+              <wp:anchor distT="0" distB="0" distL="114300" distR="114300" simplePos="0" relativeHeight="251713024" behindDoc="0" locked="0" layoutInCell="1" allowOverlap="1" wp14:anchorId="78F45A6A" wp14:editId="1604B4FA">
                 <wp:simplePos x="0" y="0"/>
                 <wp:positionH relativeFrom="column">
                   <wp:posOffset>-206375</wp:posOffset>
@@ -20799,7 +20799,7 @@
           </mc:Choice>
           <mc:Fallback>
             <w:pict>
-              <v:shape w14:anchorId="78F45A6A" id="Textové pole 31" o:spid="_x0000_s1030" type="#_x0000_t202" style="position:absolute;left:0;text-align:left;margin-left:-16.25pt;margin-top:153.4pt;width:434.65pt;height:.05pt;z-index:251674624;visibility:visible;mso-wrap-style:square;mso-wrap-distance-left:9pt;mso-wrap-distance-top:0;mso-wrap-distance-right:9pt;mso-wrap-distance-bottom:0;mso-position-horizontal:absolute;mso-position-horizontal-relative:text;mso-position-vertical:absolute;mso-position-vertical-relative:text;v-text-anchor:top" o:gfxdata="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" stroked="f">
+              <v:shape w14:anchorId="78F45A6A" id="Textové pole 31" o:spid="_x0000_s1030" type="#_x0000_t202" style="position:absolute;left:0;text-align:left;margin-left:-16.25pt;margin-top:153.4pt;width:434.65pt;height:.05pt;z-index:251713024;visibility:visible;mso-wrap-style:square;mso-wrap-distance-left:9pt;mso-wrap-distance-top:0;mso-wrap-distance-right:9pt;mso-wrap-distance-bottom:0;mso-position-horizontal:absolute;mso-position-horizontal-relative:text;mso-position-vertical:absolute;mso-position-vertical-relative:text;v-text-anchor:top" o:gfxdata="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" stroked="f">
                 <v:textbox style="mso-fit-shape-to-text:t" inset="0,0,0,0">
                   <w:txbxContent>
                     <w:p>
@@ -20873,7 +20873,7 @@
           <w:noProof/>
         </w:rPr>
         <w:drawing>
-          <wp:anchor distT="0" distB="0" distL="114300" distR="114300" simplePos="0" relativeHeight="251656192" behindDoc="0" locked="0" layoutInCell="1" allowOverlap="1" wp14:anchorId="39D68D8E" wp14:editId="7A991F59">
+          <wp:anchor distT="0" distB="0" distL="114300" distR="114300" simplePos="0" relativeHeight="251649536" behindDoc="0" locked="0" layoutInCell="1" allowOverlap="1" wp14:anchorId="39D68D8E" wp14:editId="7A991F59">
             <wp:simplePos x="0" y="0"/>
             <wp:positionH relativeFrom="column">
               <wp:posOffset>-206687</wp:posOffset>
@@ -21124,16 +21124,27 @@
         <w:jc w:val="both"/>
         <w:rPr>
           <w:rStyle w:val="Nadpis2Char"/>
-        </w:rPr>
-      </w:pPr>
-      <w:r>
-        <w:t xml:space="preserve">Stavový kód označujúci úspech alebo zlyhanie požiadavky. Bežné stavové </w:t>
+          <w:b w:val="0"/>
+          <w:bCs/>
+        </w:rPr>
+      </w:pPr>
+      <w:r>
+        <w:t>Stavový kód označujúci úspech alebo zlyhanie požiadavky. Bežné stavové</w:t>
+      </w:r>
+      <w:r>
+        <w:rPr>
+          <w:b/>
+          <w:bCs/>
+        </w:rPr>
+        <w:t xml:space="preserve"> </w:t>
       </w:r>
       <w:r>
         <w:rPr>
           <w:rStyle w:val="Nadpis2Char"/>
           <w:b w:val="0"/>
           <w:bCs/>
+          <w:sz w:val="24"/>
+          <w:szCs w:val="24"/>
         </w:rPr>
         <w:t>kódy sú 200, 404 alebo 302</w:t>
       </w:r>
@@ -21164,7 +21175,23 @@
         <w:t xml:space="preserve">môže vyzerať takto </w:t>
       </w:r>
       <w:r>
-        <w:t>: HTTP/1.1 404 Not Found.</w:t>
+        <w:t xml:space="preserve">: HTTP/1.1 404 </w:t>
+      </w:r>
+      <w:proofErr w:type="spellStart"/>
+      <w:r>
+        <w:t>Not</w:t>
+      </w:r>
+      <w:proofErr w:type="spellEnd"/>
+      <w:r>
+        <w:t xml:space="preserve"> </w:t>
+      </w:r>
+      <w:proofErr w:type="spellStart"/>
+      <w:r>
+        <w:t>Found</w:t>
+      </w:r>
+      <w:proofErr w:type="spellEnd"/>
+      <w:r>
+        <w:t>.</w:t>
       </w:r>
       <w:sdt>
         <w:sdtPr>
@@ -21205,7 +21232,7 @@
         <mc:AlternateContent>
           <mc:Choice Requires="wps">
             <w:drawing>
-              <wp:anchor distT="0" distB="0" distL="114300" distR="114300" simplePos="0" relativeHeight="251679232" behindDoc="0" locked="0" layoutInCell="1" allowOverlap="1" wp14:anchorId="28C32EC1" wp14:editId="1CA11F9C">
+              <wp:anchor distT="0" distB="0" distL="114300" distR="114300" simplePos="0" relativeHeight="251719168" behindDoc="0" locked="0" layoutInCell="1" allowOverlap="1" wp14:anchorId="28C32EC1" wp14:editId="1CA11F9C">
                 <wp:simplePos x="0" y="0"/>
                 <wp:positionH relativeFrom="column">
                   <wp:posOffset>1905</wp:posOffset>
@@ -21316,7 +21343,7 @@
           </mc:Choice>
           <mc:Fallback>
             <w:pict>
-              <v:shape w14:anchorId="28C32EC1" id="Textové pole 33" o:spid="_x0000_s1031" type="#_x0000_t202" style="position:absolute;left:0;text-align:left;margin-left:.15pt;margin-top:260.85pt;width:380.7pt;height:.05pt;z-index:251679232;visibility:visible;mso-wrap-style:square;mso-wrap-distance-left:9pt;mso-wrap-distance-top:0;mso-wrap-distance-right:9pt;mso-wrap-distance-bottom:0;mso-position-horizontal:absolute;mso-position-horizontal-relative:text;mso-position-vertical:absolute;mso-position-vertical-relative:text;v-text-anchor:top" o:gfxdata="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" stroked="f">
+              <v:shape w14:anchorId="28C32EC1" id="Textové pole 33" o:spid="_x0000_s1031" type="#_x0000_t202" style="position:absolute;left:0;text-align:left;margin-left:.15pt;margin-top:260.85pt;width:380.7pt;height:.05pt;z-index:251719168;visibility:visible;mso-wrap-style:square;mso-wrap-distance-left:9pt;mso-wrap-distance-top:0;mso-wrap-distance-right:9pt;mso-wrap-distance-bottom:0;mso-position-horizontal:absolute;mso-position-horizontal-relative:text;mso-position-vertical:absolute;mso-position-vertical-relative:text;v-text-anchor:top" o:gfxdata="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" stroked="f">
                 <v:textbox style="mso-fit-shape-to-text:t" inset="0,0,0,0">
                   <w:txbxContent>
                     <w:p>
@@ -21393,7 +21420,7 @@
           <w:noProof/>
         </w:rPr>
         <w:drawing>
-          <wp:anchor distT="0" distB="0" distL="114300" distR="114300" simplePos="0" relativeHeight="251677696" behindDoc="0" locked="0" layoutInCell="1" allowOverlap="1" wp14:anchorId="49D3A2DE" wp14:editId="533E04E1">
+          <wp:anchor distT="0" distB="0" distL="114300" distR="114300" simplePos="0" relativeHeight="251716096" behindDoc="0" locked="0" layoutInCell="1" allowOverlap="1" wp14:anchorId="49D3A2DE" wp14:editId="533E04E1">
             <wp:simplePos x="0" y="0"/>
             <wp:positionH relativeFrom="column">
               <wp:posOffset>2325</wp:posOffset>
@@ -21505,35 +21532,99 @@
         <w:t>HTTP</w:t>
       </w:r>
       <w:r>
-        <w:t xml:space="preserve"> </w:t>
-      </w:r>
-      <w:proofErr w:type="spellStart"/>
-      <w:r>
-        <w:t>metod</w:t>
-      </w:r>
-      <w:proofErr w:type="spellEnd"/>
+        <w:t xml:space="preserve"> me</w:t>
+      </w:r>
+      <w:r>
+        <w:t>tó</w:t>
+      </w:r>
+      <w:r>
+        <w:t>d</w:t>
+      </w:r>
+      <w:r>
+        <w:t>y</w:t>
+      </w:r>
     </w:p>
     <w:p>
-      <w:r>
-        <w:t xml:space="preserve">V nasledujúcej tabuľke si predstavíme a v krátkosti popíšeme všetky http metódy </w:t>
+      <w:pPr>
+        <w:spacing w:line="360" w:lineRule="auto"/>
+      </w:pPr>
+      <w:r>
+        <w:t xml:space="preserve">V nasledujúcej tabuľke si predstavíme a v krátkosti popíšeme všetky </w:t>
+      </w:r>
+      <w:r>
+        <w:t>HTTP</w:t>
+      </w:r>
+      <w:r>
+        <w:t xml:space="preserve"> metódy</w:t>
+      </w:r>
+      <w:r>
+        <w:t xml:space="preserve"> využívané pri </w:t>
+      </w:r>
+      <w:r>
+        <w:t>HTTP</w:t>
+      </w:r>
+      <w:r>
+        <w:t xml:space="preserve"> požiadavkách</w:t>
+      </w:r>
+      <w:r>
+        <w:t xml:space="preserve"> </w:t>
+      </w:r>
+      <w:r>
+        <w:t xml:space="preserve"> </w:t>
+      </w:r>
+      <w:r>
+        <w:t xml:space="preserve">a v ďalšej tabuľke si porovnáme 2 najčastejšie používané metódy a to </w:t>
+      </w:r>
+      <w:r>
+        <w:t>GET</w:t>
+      </w:r>
+      <w:r>
+        <w:t xml:space="preserve"> a</w:t>
+      </w:r>
+      <w:r>
+        <w:t> </w:t>
+      </w:r>
+      <w:r>
+        <w:t>POST</w:t>
+      </w:r>
+      <w:r>
+        <w:t>.</w:t>
+      </w:r>
+      <w:r>
+        <w:t xml:space="preserve"> </w:t>
+      </w:r>
+      <w:r>
+        <w:t xml:space="preserve"> </w:t>
       </w:r>
     </w:p>
     <w:p>
-      <w:r>
-        <w:t xml:space="preserve">a v ďalšej tabuľke si porovnáme 2 najčastejšie používané metódy a to Get a post </w:t>
-      </w:r>
-    </w:p>
-    <w:p>
-      <w:pPr>
-        <w:pStyle w:val="Nadpis3"/>
-        <w:numPr>
-          <w:ilvl w:val="0"/>
-          <w:numId w:val="0"/>
-        </w:numPr>
-        <w:ind w:left="720"/>
-      </w:pPr>
-      <w:r>
-        <w:t xml:space="preserve"> </w:t>
+      <w:pPr>
+        <w:pStyle w:val="Popis"/>
+        <w:keepNext/>
+      </w:pPr>
+      <w:r>
+        <w:t xml:space="preserve">Tabuľka </w:t>
+      </w:r>
+      <w:r>
+        <w:fldChar w:fldCharType="begin"/>
+      </w:r>
+      <w:r>
+        <w:instrText xml:space="preserve"> SEQ Tabuľka \* ARABIC </w:instrText>
+      </w:r>
+      <w:r>
+        <w:fldChar w:fldCharType="separate"/>
+      </w:r>
+      <w:r>
+        <w:rPr>
+          <w:noProof/>
+        </w:rPr>
+        <w:t>1</w:t>
+      </w:r>
+      <w:r>
+        <w:fldChar w:fldCharType="end"/>
+      </w:r>
+      <w:r>
+        <w:t>- Popis jednotlivých HTTP metód</w:t>
       </w:r>
     </w:p>
     <w:tbl>
@@ -21607,11 +21698,49 @@
               <w:t xml:space="preserve">servera pomocou daného URI. </w:t>
             </w:r>
             <w:r>
-              <w:t xml:space="preserve">http požiadavky </w:t>
-            </w:r>
-            <w:r>
-              <w:t>využívajúce GET by mali iba získavať údaje a nemali by mať žiadny iný vplyv na údaje.</w:t>
-            </w:r>
+              <w:t>HTTP</w:t>
+            </w:r>
+            <w:r>
+              <w:t xml:space="preserve"> požiadavky </w:t>
+            </w:r>
+            <w:r>
+              <w:t xml:space="preserve">využívajúce GET by mali </w:t>
+            </w:r>
+            <w:r>
+              <w:t>údaje iba získavať</w:t>
+            </w:r>
+            <w:r>
+              <w:t xml:space="preserve"> a nemali by mať </w:t>
+            </w:r>
+            <w:r>
+              <w:t xml:space="preserve">na nich žiadny iný vplyv. </w:t>
+            </w:r>
+            <w:sdt>
+              <w:sdtPr>
+                <w:id w:val="1956745508"/>
+                <w:citation/>
+              </w:sdtPr>
+              <w:sdtContent>
+                <w:r>
+                  <w:fldChar w:fldCharType="begin"/>
+                </w:r>
+                <w:r>
+                  <w:instrText xml:space="preserve"> CITATION RFi22 \l 1051 </w:instrText>
+                </w:r>
+                <w:r>
+                  <w:fldChar w:fldCharType="separate"/>
+                </w:r>
+                <w:r>
+                  <w:rPr>
+                    <w:noProof/>
+                  </w:rPr>
+                  <w:t>[17]</w:t>
+                </w:r>
+                <w:r>
+                  <w:fldChar w:fldCharType="end"/>
+                </w:r>
+              </w:sdtContent>
+            </w:sdt>
           </w:p>
         </w:tc>
       </w:tr>
@@ -21635,11 +21764,38 @@
           </w:tcPr>
           <w:p>
             <w:pPr>
+              <w:spacing w:line="360" w:lineRule="auto"/>
               <w:ind w:firstLine="0"/>
             </w:pPr>
             <w:r>
               <w:t>Metóda HEAD požaduje odpoveď identickú s požiadavkou GET, ale bez tela odpovede.</w:t>
             </w:r>
+            <w:sdt>
+              <w:sdtPr>
+                <w:id w:val="1348133396"/>
+                <w:citation/>
+              </w:sdtPr>
+              <w:sdtContent>
+                <w:r>
+                  <w:fldChar w:fldCharType="begin"/>
+                </w:r>
+                <w:r>
+                  <w:instrText xml:space="preserve"> CITATION MDN22 \l 1051 </w:instrText>
+                </w:r>
+                <w:r>
+                  <w:fldChar w:fldCharType="separate"/>
+                </w:r>
+                <w:r>
+                  <w:rPr>
+                    <w:noProof/>
+                  </w:rPr>
+                  <w:t xml:space="preserve"> [20]</w:t>
+                </w:r>
+                <w:r>
+                  <w:fldChar w:fldCharType="end"/>
+                </w:r>
+              </w:sdtContent>
+            </w:sdt>
           </w:p>
         </w:tc>
       </w:tr>
@@ -21663,17 +21819,53 @@
           </w:tcPr>
           <w:p>
             <w:pPr>
+              <w:spacing w:line="360" w:lineRule="auto"/>
               <w:ind w:firstLine="0"/>
             </w:pPr>
             <w:r>
-              <w:t xml:space="preserve">Požiadavka POST sa používa na odoslanie údajov na server, napríklad informácie o zákazníkovi, nahranie súboru atď. </w:t>
-            </w:r>
-            <w:r>
-              <w:t xml:space="preserve">napríklad  </w:t>
-            </w:r>
-            <w:r>
-              <w:t>pomocou formulárov HTML.</w:t>
-            </w:r>
+              <w:t xml:space="preserve">Požiadavka POST sa používa na odoslanie údajov na server, napríklad </w:t>
+            </w:r>
+            <w:r>
+              <w:t xml:space="preserve">nahratie </w:t>
+            </w:r>
+            <w:r>
+              <w:t>informác</w:t>
+            </w:r>
+            <w:r>
+              <w:t>ií</w:t>
+            </w:r>
+            <w:r>
+              <w:t xml:space="preserve"> o zákazníkovi, nahranie súboru</w:t>
+            </w:r>
+            <w:r>
+              <w:t xml:space="preserve"> pomocou HTML formulára.</w:t>
+            </w:r>
+            <w:sdt>
+              <w:sdtPr>
+                <w:id w:val="-1818097044"/>
+                <w:citation/>
+              </w:sdtPr>
+              <w:sdtContent>
+                <w:r>
+                  <w:fldChar w:fldCharType="begin"/>
+                </w:r>
+                <w:r>
+                  <w:instrText xml:space="preserve"> CITATION MDN22 \l 1051 </w:instrText>
+                </w:r>
+                <w:r>
+                  <w:fldChar w:fldCharType="separate"/>
+                </w:r>
+                <w:r>
+                  <w:rPr>
+                    <w:noProof/>
+                  </w:rPr>
+                  <w:t xml:space="preserve"> [20]</w:t>
+                </w:r>
+                <w:r>
+                  <w:fldChar w:fldCharType="end"/>
+                </w:r>
+              </w:sdtContent>
+            </w:sdt>
           </w:p>
         </w:tc>
       </w:tr>
@@ -21697,11 +21889,38 @@
           </w:tcPr>
           <w:p>
             <w:pPr>
+              <w:spacing w:line="360" w:lineRule="auto"/>
               <w:ind w:firstLine="0"/>
             </w:pPr>
             <w:r>
               <w:t>Nahradí všetky aktuálne reprezentácie cieľového zdroja nahraným obsahom.</w:t>
             </w:r>
+            <w:sdt>
+              <w:sdtPr>
+                <w:id w:val="2032076630"/>
+                <w:citation/>
+              </w:sdtPr>
+              <w:sdtContent>
+                <w:r>
+                  <w:fldChar w:fldCharType="begin"/>
+                </w:r>
+                <w:r>
+                  <w:instrText xml:space="preserve"> CITATION RFi22 \l 1051 </w:instrText>
+                </w:r>
+                <w:r>
+                  <w:fldChar w:fldCharType="separate"/>
+                </w:r>
+                <w:r>
+                  <w:rPr>
+                    <w:noProof/>
+                  </w:rPr>
+                  <w:t xml:space="preserve"> [17]</w:t>
+                </w:r>
+                <w:r>
+                  <w:fldChar w:fldCharType="end"/>
+                </w:r>
+              </w:sdtContent>
+            </w:sdt>
           </w:p>
         </w:tc>
       </w:tr>
@@ -21725,6 +21944,7 @@
           </w:tcPr>
           <w:p>
             <w:pPr>
+              <w:spacing w:line="360" w:lineRule="auto"/>
               <w:ind w:firstLine="0"/>
             </w:pPr>
             <w:r>
@@ -21736,6 +21956,32 @@
             <w:r>
               <w:t xml:space="preserve"> URI.</w:t>
             </w:r>
+            <w:sdt>
+              <w:sdtPr>
+                <w:id w:val="-1260989647"/>
+                <w:citation/>
+              </w:sdtPr>
+              <w:sdtContent>
+                <w:r>
+                  <w:fldChar w:fldCharType="begin"/>
+                </w:r>
+                <w:r>
+                  <w:instrText xml:space="preserve"> CITATION RFi22 \l 1051 </w:instrText>
+                </w:r>
+                <w:r>
+                  <w:fldChar w:fldCharType="separate"/>
+                </w:r>
+                <w:r>
+                  <w:rPr>
+                    <w:noProof/>
+                  </w:rPr>
+                  <w:t xml:space="preserve"> [17]</w:t>
+                </w:r>
+                <w:r>
+                  <w:fldChar w:fldCharType="end"/>
+                </w:r>
+              </w:sdtContent>
+            </w:sdt>
           </w:p>
         </w:tc>
       </w:tr>
@@ -21769,16 +22015,71 @@
               <w:t xml:space="preserve"> </w:t>
             </w:r>
             <w:r>
-              <w:t xml:space="preserve">dá použiť na prístup k webovým stránkam, ktoré používajú SSL (HTTPS). Klient požiada HTTP Proxy server o tunelovanie TCP spojenia do požadovaného cieľa. Server potom pokračuje vo vytváraní pripojenia v mene klienta. Po nadviazaní spojenia serverom proxy server pokračuje v proxy streame TCP do </w:t>
+              <w:t>D</w:t>
+            </w:r>
+            <w:r>
+              <w:t xml:space="preserve">á </w:t>
+            </w:r>
+            <w:r>
+              <w:t xml:space="preserve">sa </w:t>
+            </w:r>
+            <w:r>
+              <w:t xml:space="preserve">použiť na prístup k webovým stránkam, ktoré používajú SSL (HTTPS). Klient požiada HTTP Proxy server o tunelovanie TCP spojenia do požadovaného cieľa. Server potom pokračuje vo vytváraní pripojenia v mene klienta. Po nadviazaní spojenia serverom proxy server pokračuje v proxy </w:t>
+            </w:r>
+            <w:r>
+              <w:t>TCP streame</w:t>
+            </w:r>
+            <w:r>
+              <w:t xml:space="preserve"> </w:t>
+            </w:r>
+            <w:r>
+              <w:t xml:space="preserve">až kým nedosiahne </w:t>
             </w:r>
             <w:proofErr w:type="spellStart"/>
             <w:r>
-              <w:t>az</w:t>
+              <w:t>klientskú</w:t>
             </w:r>
             <w:proofErr w:type="spellEnd"/>
             <w:r>
-              <w:t xml:space="preserve"> klienta.</w:t>
-            </w:r>
+              <w:t xml:space="preserve"> </w:t>
+            </w:r>
+            <w:proofErr w:type="spellStart"/>
+            <w:r>
+              <w:t>čast</w:t>
+            </w:r>
+            <w:proofErr w:type="spellEnd"/>
+            <w:r>
+              <w:t xml:space="preserve"> </w:t>
+            </w:r>
+            <w:r>
+              <w:t>.</w:t>
+            </w:r>
+            <w:sdt>
+              <w:sdtPr>
+                <w:id w:val="-1050154447"/>
+                <w:citation/>
+              </w:sdtPr>
+              <w:sdtContent>
+                <w:r>
+                  <w:fldChar w:fldCharType="begin"/>
+                </w:r>
+                <w:r>
+                  <w:instrText xml:space="preserve"> CITATION HTT22 \l 1051 </w:instrText>
+                </w:r>
+                <w:r>
+                  <w:fldChar w:fldCharType="separate"/>
+                </w:r>
+                <w:r>
+                  <w:rPr>
+                    <w:noProof/>
+                  </w:rPr>
+                  <w:t xml:space="preserve"> [22]</w:t>
+                </w:r>
+                <w:r>
+                  <w:fldChar w:fldCharType="end"/>
+                </w:r>
+              </w:sdtContent>
+            </w:sdt>
           </w:p>
         </w:tc>
       </w:tr>
@@ -21802,38 +22103,68 @@
           </w:tcPr>
           <w:p>
             <w:pPr>
+              <w:spacing w:line="360" w:lineRule="auto"/>
               <w:ind w:firstLine="0"/>
             </w:pPr>
             <w:r>
-              <w:t>Popíšte možnosti komunikácie pre cieľový zdroj.</w:t>
+              <w:t>Popisuje</w:t>
+            </w:r>
+            <w:r>
+              <w:t xml:space="preserve"> možnosti komunikácie pre cieľový zdroj.</w:t>
             </w:r>
             <w:r>
               <w:t xml:space="preserve"> Pomocou tejto </w:t>
             </w:r>
-            <w:proofErr w:type="spellStart"/>
-            <w:r>
-              <w:t>metody</w:t>
-            </w:r>
-            <w:proofErr w:type="spellEnd"/>
-            <w:r>
-              <w:t xml:space="preserve"> je možné napríklad zistiť ktoré </w:t>
-            </w:r>
-            <w:proofErr w:type="spellStart"/>
-            <w:r>
-              <w:t>metody</w:t>
-            </w:r>
-            <w:proofErr w:type="spellEnd"/>
+            <w:r>
+              <w:t>metódy</w:t>
+            </w:r>
+            <w:r>
+              <w:t xml:space="preserve"> je možné napríklad zistiť</w:t>
+            </w:r>
+            <w:r>
+              <w:t xml:space="preserve"> napríklad,</w:t>
+            </w:r>
+            <w:r>
+              <w:t xml:space="preserve"> ktoré </w:t>
+            </w:r>
+            <w:r>
+              <w:t>metódy</w:t>
+            </w:r>
             <w:r>
               <w:t xml:space="preserve"> server na </w:t>
             </w:r>
-            <w:proofErr w:type="spellStart"/>
-            <w:r>
-              <w:t>ktory</w:t>
-            </w:r>
-            <w:proofErr w:type="spellEnd"/>
+            <w:r>
+              <w:t>ktorý</w:t>
+            </w:r>
             <w:r>
               <w:t xml:space="preserve"> klient posiela požiadavku podporuje. </w:t>
             </w:r>
+            <w:sdt>
+              <w:sdtPr>
+                <w:id w:val="555905570"/>
+                <w:citation/>
+              </w:sdtPr>
+              <w:sdtContent>
+                <w:r>
+                  <w:fldChar w:fldCharType="begin"/>
+                </w:r>
+                <w:r>
+                  <w:instrText xml:space="preserve"> CITATION Bos21 \l 1051 </w:instrText>
+                </w:r>
+                <w:r>
+                  <w:fldChar w:fldCharType="separate"/>
+                </w:r>
+                <w:r>
+                  <w:rPr>
+                    <w:noProof/>
+                  </w:rPr>
+                  <w:t>[23]</w:t>
+                </w:r>
+                <w:r>
+                  <w:fldChar w:fldCharType="end"/>
+                </w:r>
+              </w:sdtContent>
+            </w:sdt>
           </w:p>
         </w:tc>
       </w:tr>
@@ -21857,11 +22188,38 @@
           </w:tcPr>
           <w:p>
             <w:pPr>
+              <w:spacing w:line="360" w:lineRule="auto"/>
               <w:ind w:firstLine="0"/>
             </w:pPr>
             <w:r>
-              <w:t>Vykonajte test spätnej slučky správ pozdĺž cesty k cieľovému prostriedku.</w:t>
-            </w:r>
+              <w:t>Požiadavka HTTP tohto typu sa používa na diagnostické účely a nemá telo správy.</w:t>
+            </w:r>
+            <w:sdt>
+              <w:sdtPr>
+                <w:id w:val="-585461293"/>
+                <w:citation/>
+              </w:sdtPr>
+              <w:sdtContent>
+                <w:r>
+                  <w:fldChar w:fldCharType="begin"/>
+                </w:r>
+                <w:r>
+                  <w:instrText xml:space="preserve"> CITATION RFi22 \l 1051 </w:instrText>
+                </w:r>
+                <w:r>
+                  <w:fldChar w:fldCharType="separate"/>
+                </w:r>
+                <w:r>
+                  <w:rPr>
+                    <w:noProof/>
+                  </w:rPr>
+                  <w:t xml:space="preserve"> [17]</w:t>
+                </w:r>
+                <w:r>
+                  <w:fldChar w:fldCharType="end"/>
+                </w:r>
+              </w:sdtContent>
+            </w:sdt>
           </w:p>
         </w:tc>
       </w:tr>
@@ -21869,16 +22227,635 @@
     <w:p/>
     <w:p>
       <w:pPr>
+        <w:pStyle w:val="Popis"/>
+        <w:keepNext/>
+      </w:pPr>
+    </w:p>
+    <w:p>
+      <w:pPr>
+        <w:pStyle w:val="Popis"/>
+        <w:keepNext/>
+      </w:pPr>
+      <w:r>
+        <w:t xml:space="preserve">Tabuľka </w:t>
+      </w:r>
+      <w:r>
+        <w:fldChar w:fldCharType="begin"/>
+      </w:r>
+      <w:r>
+        <w:instrText xml:space="preserve"> SEQ Tabuľka \* ARABIC </w:instrText>
+      </w:r>
+      <w:r>
+        <w:fldChar w:fldCharType="separate"/>
+      </w:r>
+      <w:r>
+        <w:rPr>
+          <w:noProof/>
+        </w:rPr>
+        <w:t>2</w:t>
+      </w:r>
+      <w:r>
+        <w:fldChar w:fldCharType="end"/>
+      </w:r>
+      <w:r>
+        <w:t>- Porovnanie metód GET a</w:t>
+      </w:r>
+      <w:r>
+        <w:t> </w:t>
+      </w:r>
+      <w:r>
+        <w:t>POST</w:t>
+      </w:r>
+      <w:r>
+        <w:t xml:space="preserve"> zdroj:</w:t>
+      </w:r>
+      <w:sdt>
+        <w:sdtPr>
+          <w:id w:val="-775491473"/>
+          <w:citation/>
+        </w:sdtPr>
+        <w:sdtContent>
+          <w:r>
+            <w:fldChar w:fldCharType="begin"/>
+          </w:r>
+          <w:r>
+            <w:instrText xml:space="preserve"> CITATION W3s23 \l 1051 </w:instrText>
+          </w:r>
+          <w:r>
+            <w:fldChar w:fldCharType="separate"/>
+          </w:r>
+          <w:r>
+            <w:rPr>
+              <w:noProof/>
+            </w:rPr>
+            <w:t xml:space="preserve"> [24]</w:t>
+          </w:r>
+          <w:r>
+            <w:fldChar w:fldCharType="end"/>
+          </w:r>
+        </w:sdtContent>
+      </w:sdt>
+    </w:p>
+    <w:tbl>
+      <w:tblPr>
+        <w:tblStyle w:val="Mriekatabuky"/>
+        <w:tblW w:w="0" w:type="auto"/>
+        <w:tblLook w:val="04A0" w:firstRow="1" w:lastRow="0" w:firstColumn="1" w:lastColumn="0" w:noHBand="0" w:noVBand="1"/>
+      </w:tblPr>
+      <w:tblGrid>
+        <w:gridCol w:w="3087"/>
+        <w:gridCol w:w="3087"/>
+        <w:gridCol w:w="3087"/>
+      </w:tblGrid>
+      <w:tr>
+        <w:tc>
+          <w:tcPr>
+            <w:tcW w:w="3087" w:type="dxa"/>
+          </w:tcPr>
+          <w:p>
+            <w:pPr>
+              <w:ind w:firstLine="0"/>
+            </w:pPr>
+          </w:p>
+        </w:tc>
+        <w:tc>
+          <w:tcPr>
+            <w:tcW w:w="3087" w:type="dxa"/>
+          </w:tcPr>
+          <w:p>
+            <w:pPr>
+              <w:ind w:firstLine="0"/>
+            </w:pPr>
+            <w:r>
+              <w:t>GET</w:t>
+            </w:r>
+          </w:p>
+        </w:tc>
+        <w:tc>
+          <w:tcPr>
+            <w:tcW w:w="3087" w:type="dxa"/>
+          </w:tcPr>
+          <w:p>
+            <w:pPr>
+              <w:ind w:firstLine="0"/>
+            </w:pPr>
+            <w:r>
+              <w:t>POST</w:t>
+            </w:r>
+          </w:p>
+        </w:tc>
+      </w:tr>
+      <w:tr>
+        <w:tc>
+          <w:tcPr>
+            <w:tcW w:w="3087" w:type="dxa"/>
+          </w:tcPr>
+          <w:p>
+            <w:pPr>
+              <w:spacing w:line="360" w:lineRule="auto"/>
+              <w:ind w:firstLine="0"/>
+              <w:rPr>
+                <w:b/>
+                <w:bCs/>
+              </w:rPr>
+            </w:pPr>
+            <w:r>
+              <w:rPr>
+                <w:b/>
+                <w:bCs/>
+              </w:rPr>
+              <w:t>Správanie pri z</w:t>
+            </w:r>
+            <w:r>
+              <w:rPr>
+                <w:b/>
+                <w:bCs/>
+              </w:rPr>
+              <w:t>novu</w:t>
+            </w:r>
+            <w:r>
+              <w:rPr>
+                <w:b/>
+                <w:bCs/>
+              </w:rPr>
+              <w:t>-</w:t>
+            </w:r>
+            <w:r>
+              <w:rPr>
+                <w:b/>
+                <w:bCs/>
+              </w:rPr>
+              <w:t xml:space="preserve"> načítan</w:t>
+            </w:r>
+            <w:r>
+              <w:rPr>
+                <w:b/>
+                <w:bCs/>
+              </w:rPr>
+              <w:t>í</w:t>
+            </w:r>
+            <w:r>
+              <w:rPr>
+                <w:b/>
+                <w:bCs/>
+              </w:rPr>
+              <w:t xml:space="preserve"> </w:t>
+            </w:r>
+            <w:r>
+              <w:rPr>
+                <w:b/>
+                <w:bCs/>
+              </w:rPr>
+              <w:t>stránky</w:t>
+            </w:r>
+            <w:r>
+              <w:rPr>
+                <w:b/>
+                <w:bCs/>
+              </w:rPr>
+              <w:t xml:space="preserve"> alebo </w:t>
+            </w:r>
+            <w:r>
+              <w:rPr>
+                <w:b/>
+                <w:bCs/>
+              </w:rPr>
+              <w:t>použit</w:t>
+            </w:r>
+            <w:r>
+              <w:rPr>
+                <w:b/>
+                <w:bCs/>
+              </w:rPr>
+              <w:t>í</w:t>
+            </w:r>
+            <w:r>
+              <w:rPr>
+                <w:b/>
+                <w:bCs/>
+              </w:rPr>
+              <w:t xml:space="preserve"> </w:t>
+            </w:r>
+            <w:r>
+              <w:rPr>
+                <w:b/>
+                <w:bCs/>
+              </w:rPr>
+              <w:t>tlačí tká</w:t>
+            </w:r>
+            <w:r>
+              <w:rPr>
+                <w:b/>
+                <w:bCs/>
+              </w:rPr>
+              <w:t xml:space="preserve"> spať v prehliadači. </w:t>
+            </w:r>
+          </w:p>
+        </w:tc>
+        <w:tc>
+          <w:tcPr>
+            <w:tcW w:w="3087" w:type="dxa"/>
+          </w:tcPr>
+          <w:p>
+            <w:pPr>
+              <w:spacing w:line="360" w:lineRule="auto"/>
+              <w:ind w:firstLine="0"/>
+            </w:pPr>
+            <w:r>
+              <w:t>Nemá účinok</w:t>
+            </w:r>
+          </w:p>
+        </w:tc>
+        <w:tc>
+          <w:tcPr>
+            <w:tcW w:w="3087" w:type="dxa"/>
+          </w:tcPr>
+          <w:p>
+            <w:pPr>
+              <w:spacing w:line="360" w:lineRule="auto"/>
+              <w:ind w:firstLine="0"/>
+            </w:pPr>
+            <w:r>
+              <w:t>Údaje budú znova odoslané (prehliadač by mal používateľa upozorniť, že údaje sa budú znova odosielať)</w:t>
+            </w:r>
+          </w:p>
+        </w:tc>
+      </w:tr>
+      <w:tr>
+        <w:tc>
+          <w:tcPr>
+            <w:tcW w:w="3087" w:type="dxa"/>
+          </w:tcPr>
+          <w:p>
+            <w:pPr>
+              <w:spacing w:line="360" w:lineRule="auto"/>
+              <w:ind w:firstLine="0"/>
+              <w:rPr>
+                <w:b/>
+                <w:bCs/>
+              </w:rPr>
+            </w:pPr>
+            <w:proofErr w:type="spellStart"/>
+            <w:r>
+              <w:rPr>
+                <w:b/>
+                <w:bCs/>
+              </w:rPr>
+              <w:t>Kešovanie</w:t>
+            </w:r>
+            <w:proofErr w:type="spellEnd"/>
+            <w:r>
+              <w:rPr>
+                <w:b/>
+                <w:bCs/>
+              </w:rPr>
+              <w:t xml:space="preserve"> </w:t>
+            </w:r>
+          </w:p>
+        </w:tc>
+        <w:tc>
+          <w:tcPr>
+            <w:tcW w:w="3087" w:type="dxa"/>
+          </w:tcPr>
+          <w:p>
+            <w:pPr>
+              <w:spacing w:line="360" w:lineRule="auto"/>
+              <w:ind w:firstLine="0"/>
+            </w:pPr>
+            <w:r>
+              <w:t xml:space="preserve">Je </w:t>
+            </w:r>
+            <w:proofErr w:type="spellStart"/>
+            <w:r>
+              <w:t>kešovaná</w:t>
+            </w:r>
+            <w:proofErr w:type="spellEnd"/>
+          </w:p>
+        </w:tc>
+        <w:tc>
+          <w:tcPr>
+            <w:tcW w:w="3087" w:type="dxa"/>
+          </w:tcPr>
+          <w:p>
+            <w:pPr>
+              <w:spacing w:line="360" w:lineRule="auto"/>
+              <w:ind w:firstLine="0"/>
+            </w:pPr>
+            <w:r>
+              <w:t xml:space="preserve">Nie je </w:t>
+            </w:r>
+            <w:proofErr w:type="spellStart"/>
+            <w:r>
+              <w:t>kešovaná</w:t>
+            </w:r>
+            <w:proofErr w:type="spellEnd"/>
+            <w:r>
+              <w:t xml:space="preserve"> </w:t>
+            </w:r>
+          </w:p>
+        </w:tc>
+      </w:tr>
+      <w:tr>
+        <w:tc>
+          <w:tcPr>
+            <w:tcW w:w="3087" w:type="dxa"/>
+          </w:tcPr>
+          <w:p>
+            <w:pPr>
+              <w:spacing w:line="360" w:lineRule="auto"/>
+              <w:ind w:firstLine="0"/>
+              <w:rPr>
+                <w:b/>
+                <w:bCs/>
+              </w:rPr>
+            </w:pPr>
+            <w:r>
+              <w:rPr>
+                <w:b/>
+                <w:bCs/>
+              </w:rPr>
+              <w:t xml:space="preserve">Parametre v </w:t>
+            </w:r>
+            <w:r>
+              <w:rPr>
+                <w:b/>
+                <w:bCs/>
+              </w:rPr>
+              <w:t>histórii</w:t>
+            </w:r>
+          </w:p>
+        </w:tc>
+        <w:tc>
+          <w:tcPr>
+            <w:tcW w:w="3087" w:type="dxa"/>
+          </w:tcPr>
+          <w:p>
+            <w:pPr>
+              <w:spacing w:line="360" w:lineRule="auto"/>
+              <w:ind w:firstLine="0"/>
+            </w:pPr>
+            <w:r>
+              <w:t xml:space="preserve">Sú uložené </w:t>
+            </w:r>
+          </w:p>
+        </w:tc>
+        <w:tc>
+          <w:tcPr>
+            <w:tcW w:w="3087" w:type="dxa"/>
+          </w:tcPr>
+          <w:p>
+            <w:pPr>
+              <w:spacing w:line="360" w:lineRule="auto"/>
+              <w:ind w:firstLine="0"/>
+            </w:pPr>
+            <w:r>
+              <w:t>Nie sú uložené</w:t>
+            </w:r>
+          </w:p>
+        </w:tc>
+      </w:tr>
+      <w:tr>
+        <w:tc>
+          <w:tcPr>
+            <w:tcW w:w="3087" w:type="dxa"/>
+          </w:tcPr>
+          <w:p>
+            <w:pPr>
+              <w:spacing w:line="360" w:lineRule="auto"/>
+              <w:ind w:firstLine="0"/>
+              <w:rPr>
+                <w:b/>
+                <w:bCs/>
+              </w:rPr>
+            </w:pPr>
+            <w:r>
+              <w:rPr>
+                <w:b/>
+                <w:bCs/>
+              </w:rPr>
+              <w:t>Obmedzenia dĺžky údajov</w:t>
+            </w:r>
+          </w:p>
+        </w:tc>
+        <w:tc>
+          <w:tcPr>
+            <w:tcW w:w="3087" w:type="dxa"/>
+          </w:tcPr>
+          <w:p>
+            <w:pPr>
+              <w:spacing w:line="360" w:lineRule="auto"/>
+              <w:ind w:firstLine="0"/>
+            </w:pPr>
+            <w:r>
+              <w:t>je obmedzená (maximálna dĺžka adresy URL je 2 048 znakov)</w:t>
+            </w:r>
+          </w:p>
+        </w:tc>
+        <w:tc>
+          <w:tcPr>
+            <w:tcW w:w="3087" w:type="dxa"/>
+          </w:tcPr>
+          <w:p>
+            <w:pPr>
+              <w:spacing w:line="360" w:lineRule="auto"/>
+              <w:ind w:firstLine="0"/>
+            </w:pPr>
+            <w:r>
+              <w:t xml:space="preserve">Bez </w:t>
+            </w:r>
+            <w:r>
+              <w:t>obmedzení</w:t>
+            </w:r>
+          </w:p>
+        </w:tc>
+      </w:tr>
+      <w:tr>
+        <w:tc>
+          <w:tcPr>
+            <w:tcW w:w="3087" w:type="dxa"/>
+          </w:tcPr>
+          <w:p>
+            <w:pPr>
+              <w:spacing w:line="360" w:lineRule="auto"/>
+              <w:ind w:firstLine="0"/>
+              <w:rPr>
+                <w:b/>
+                <w:bCs/>
+              </w:rPr>
+            </w:pPr>
+            <w:r>
+              <w:rPr>
+                <w:b/>
+                <w:bCs/>
+              </w:rPr>
+              <w:t>Obmedzenia typu údajov</w:t>
+            </w:r>
+          </w:p>
+        </w:tc>
+        <w:tc>
+          <w:tcPr>
+            <w:tcW w:w="3087" w:type="dxa"/>
+          </w:tcPr>
+          <w:p>
+            <w:pPr>
+              <w:spacing w:line="360" w:lineRule="auto"/>
+              <w:ind w:firstLine="0"/>
+            </w:pPr>
+            <w:r>
+              <w:t>Povolené sú len znaky ASCII</w:t>
+            </w:r>
+          </w:p>
+        </w:tc>
+        <w:tc>
+          <w:tcPr>
+            <w:tcW w:w="3087" w:type="dxa"/>
+          </w:tcPr>
+          <w:p>
+            <w:pPr>
+              <w:spacing w:line="360" w:lineRule="auto"/>
+              <w:ind w:firstLine="0"/>
+            </w:pPr>
+            <w:r>
+              <w:t>Žiadne obmedzenia. Povolené sú aj binárne dáta</w:t>
+            </w:r>
+          </w:p>
+        </w:tc>
+      </w:tr>
+      <w:tr>
+        <w:tc>
+          <w:tcPr>
+            <w:tcW w:w="3087" w:type="dxa"/>
+          </w:tcPr>
+          <w:p>
+            <w:pPr>
+              <w:spacing w:line="360" w:lineRule="auto"/>
+              <w:ind w:firstLine="0"/>
+              <w:rPr>
+                <w:b/>
+                <w:bCs/>
+              </w:rPr>
+            </w:pPr>
+            <w:r>
+              <w:rPr>
+                <w:b/>
+                <w:bCs/>
+              </w:rPr>
+              <w:t xml:space="preserve">Bezpečnosť </w:t>
+            </w:r>
+          </w:p>
+        </w:tc>
+        <w:tc>
+          <w:tcPr>
+            <w:tcW w:w="3087" w:type="dxa"/>
+          </w:tcPr>
+          <w:p>
+            <w:pPr>
+              <w:spacing w:after="0" w:line="360" w:lineRule="auto"/>
+              <w:ind w:firstLine="0"/>
+            </w:pPr>
+            <w:r>
+              <w:t>v porovnaní s POST menej bezpečný, pretože odoslané údaje sú súčasťou adresy URL</w:t>
+            </w:r>
+          </w:p>
+          <w:p>
+            <w:pPr>
+              <w:spacing w:after="0" w:line="360" w:lineRule="auto"/>
+              <w:ind w:firstLine="0"/>
+            </w:pPr>
+          </w:p>
+          <w:p>
+            <w:pPr>
+              <w:spacing w:line="360" w:lineRule="auto"/>
+              <w:ind w:firstLine="0"/>
+            </w:pPr>
+            <w:r>
+              <w:t xml:space="preserve">GET by sa nemal  nikdy používať </w:t>
+            </w:r>
+            <w:r>
+              <w:t xml:space="preserve"> pri odosielaní hesiel alebo iných citlivých informácií!</w:t>
+            </w:r>
+          </w:p>
+        </w:tc>
+        <w:tc>
+          <w:tcPr>
+            <w:tcW w:w="3087" w:type="dxa"/>
+          </w:tcPr>
+          <w:p>
+            <w:pPr>
+              <w:spacing w:line="360" w:lineRule="auto"/>
+              <w:ind w:firstLine="0"/>
+            </w:pPr>
+            <w:r>
+              <w:t xml:space="preserve">POST je o niečo bezpečnejší ako GET, pretože parametre nie sú uložené v histórii prehliadača ani v </w:t>
+            </w:r>
+            <w:r>
+              <w:t>logoch</w:t>
+            </w:r>
+            <w:r>
+              <w:t xml:space="preserve"> webového servera</w:t>
+            </w:r>
+          </w:p>
+        </w:tc>
+      </w:tr>
+      <w:tr>
+        <w:tc>
+          <w:tcPr>
+            <w:tcW w:w="3087" w:type="dxa"/>
+          </w:tcPr>
+          <w:p>
+            <w:pPr>
+              <w:spacing w:line="360" w:lineRule="auto"/>
+              <w:ind w:firstLine="0"/>
+            </w:pPr>
+            <w:r>
+              <w:t>Viditeľnosť</w:t>
+            </w:r>
+            <w:r>
+              <w:t xml:space="preserve"> dát</w:t>
+            </w:r>
+          </w:p>
+        </w:tc>
+        <w:tc>
+          <w:tcPr>
+            <w:tcW w:w="3087" w:type="dxa"/>
+          </w:tcPr>
+          <w:p>
+            <w:pPr>
+              <w:spacing w:line="360" w:lineRule="auto"/>
+              <w:ind w:firstLine="0"/>
+            </w:pPr>
+            <w:r>
+              <w:t>Údaje sú viditeľné pre každého v adrese URL</w:t>
+            </w:r>
+          </w:p>
+        </w:tc>
+        <w:tc>
+          <w:tcPr>
+            <w:tcW w:w="3087" w:type="dxa"/>
+          </w:tcPr>
+          <w:p>
+            <w:pPr>
+              <w:spacing w:line="360" w:lineRule="auto"/>
+              <w:ind w:firstLine="0"/>
+            </w:pPr>
+            <w:r>
+              <w:t>Údaje sa v adrese URL nezobrazujú</w:t>
+            </w:r>
+          </w:p>
+        </w:tc>
+      </w:tr>
+    </w:tbl>
+    <w:p/>
+    <w:p>
+      <w:pPr>
         <w:pStyle w:val="Nadpis3"/>
       </w:pPr>
       <w:r>
         <w:t xml:space="preserve">HTTP stavové </w:t>
       </w:r>
-      <w:proofErr w:type="spellStart"/>
-      <w:r>
-        <w:t>kody</w:t>
-      </w:r>
-      <w:proofErr w:type="spellEnd"/>
+      <w:r>
+        <w:t>kódy</w:t>
+      </w:r>
       <w:r>
         <w:t xml:space="preserve"> </w:t>
       </w:r>
@@ -21989,12 +22966,10 @@
       <w:pPr>
         <w:pStyle w:val="Nadpis1"/>
       </w:pPr>
-      <w:proofErr w:type="spellStart"/>
       <w:r>
         <w:lastRenderedPageBreak/>
-        <w:t>Prakticka</w:t>
-      </w:r>
-      <w:proofErr w:type="spellEnd"/>
+        <w:t>Praktická</w:t>
+      </w:r>
       <w:r>
         <w:t xml:space="preserve"> </w:t>
       </w:r>
@@ -22506,7 +23481,7 @@
             <w:rPr>
               <w:noProof/>
             </w:rPr>
-            <w:t>[22]</w:t>
+            <w:t>[25]</w:t>
           </w:r>
           <w:r>
             <w:fldChar w:fldCharType="end"/>
@@ -23114,7 +24089,7 @@
               <w:color w:val="000000"/>
               <w:shd w:val="clear" w:color="auto" w:fill="FFFFFF"/>
             </w:rPr>
-            <w:t>[23]</w:t>
+            <w:t>[26]</w:t>
           </w:r>
           <w:r>
             <w:rPr>
@@ -23432,7 +24407,7 @@
               <w:color w:val="000000"/>
               <w:shd w:val="clear" w:color="auto" w:fill="FFFFFF"/>
             </w:rPr>
-            <w:t>[24]</w:t>
+            <w:t>[27]</w:t>
           </w:r>
           <w:r>
             <w:rPr>
@@ -23488,7 +24463,7 @@
               <w:color w:val="000000"/>
               <w:shd w:val="clear" w:color="auto" w:fill="FFFFFF"/>
             </w:rPr>
-            <w:t>[25]</w:t>
+            <w:t>[28]</w:t>
           </w:r>
           <w:r>
             <w:rPr>
@@ -23727,7 +24702,7 @@
               <w:sz w:val="23"/>
               <w:szCs w:val="23"/>
             </w:rPr>
-            <w:t>[26]</w:t>
+            <w:t>[29]</w:t>
           </w:r>
           <w:r>
             <w:rPr>
@@ -24977,7 +25952,7 @@
               <w:sz w:val="23"/>
               <w:szCs w:val="23"/>
             </w:rPr>
-            <w:t>[24]</w:t>
+            <w:t>[27]</w:t>
           </w:r>
           <w:r>
             <w:rPr>
@@ -25180,7 +26155,7 @@
             <w:rPr>
               <w:noProof/>
             </w:rPr>
-            <w:t>[27]</w:t>
+            <w:t>[30]</w:t>
           </w:r>
           <w:r>
             <w:fldChar w:fldCharType="end"/>
@@ -25663,7 +26638,7 @@
             <w:rPr>
               <w:noProof/>
             </w:rPr>
-            <w:t>[27]</w:t>
+            <w:t>[30]</w:t>
           </w:r>
           <w:r>
             <w:fldChar w:fldCharType="end"/>
@@ -26051,7 +27026,7 @@
             <w:rPr>
               <w:noProof/>
             </w:rPr>
-            <w:t xml:space="preserve"> [28]</w:t>
+            <w:t xml:space="preserve"> [31]</w:t>
           </w:r>
           <w:r>
             <w:fldChar w:fldCharType="end"/>
@@ -26392,7 +27367,7 @@
             <w:rPr>
               <w:noProof/>
             </w:rPr>
-            <w:t>[29]</w:t>
+            <w:t>[32]</w:t>
           </w:r>
           <w:r>
             <w:fldChar w:fldCharType="end"/>
@@ -26418,7 +27393,7 @@
             <w:rPr>
               <w:noProof/>
             </w:rPr>
-            <w:t xml:space="preserve"> [27]</w:t>
+            <w:t xml:space="preserve"> [30]</w:t>
           </w:r>
           <w:r>
             <w:fldChar w:fldCharType="end"/>
@@ -26676,7 +27651,7 @@
             <w:rPr>
               <w:noProof/>
             </w:rPr>
-            <w:t>[27]</w:t>
+            <w:t>[30]</w:t>
           </w:r>
           <w:r>
             <w:fldChar w:fldCharType="end"/>
@@ -26931,7 +27906,7 @@
             <w:rPr>
               <w:noProof/>
             </w:rPr>
-            <w:t>[27]</w:t>
+            <w:t>[30]</w:t>
           </w:r>
           <w:r>
             <w:fldChar w:fldCharType="end"/>
@@ -26957,7 +27932,7 @@
             <w:rPr>
               <w:noProof/>
             </w:rPr>
-            <w:t xml:space="preserve"> [22]</w:t>
+            <w:t xml:space="preserve"> [25]</w:t>
           </w:r>
           <w:r>
             <w:fldChar w:fldCharType="end"/>
@@ -27187,7 +28162,7 @@
             <w:rPr>
               <w:noProof/>
             </w:rPr>
-            <w:t>[27]</w:t>
+            <w:t>[30]</w:t>
           </w:r>
           <w:r>
             <w:fldChar w:fldCharType="end"/>
@@ -27207,7 +28182,7 @@
         </w:rPr>
         <w:lastRenderedPageBreak/>
         <w:drawing>
-          <wp:anchor distT="0" distB="0" distL="114300" distR="114300" simplePos="0" relativeHeight="251665408" behindDoc="0" locked="0" layoutInCell="1" allowOverlap="1" wp14:anchorId="079B458E" wp14:editId="2A9C47C4">
+          <wp:anchor distT="0" distB="0" distL="114300" distR="114300" simplePos="0" relativeHeight="251678208" behindDoc="0" locked="0" layoutInCell="1" allowOverlap="1" wp14:anchorId="079B458E" wp14:editId="2A9C47C4">
             <wp:simplePos x="0" y="0"/>
             <wp:positionH relativeFrom="column">
               <wp:posOffset>72390</wp:posOffset>
@@ -27247,7 +28222,7 @@
         <mc:AlternateContent>
           <mc:Choice Requires="wps">
             <w:drawing>
-              <wp:anchor distT="0" distB="0" distL="114300" distR="114300" simplePos="0" relativeHeight="251649024" behindDoc="0" locked="0" layoutInCell="1" allowOverlap="1" wp14:anchorId="16A435C4" wp14:editId="5B8289D9">
+              <wp:anchor distT="0" distB="0" distL="114300" distR="114300" simplePos="0" relativeHeight="251633152" behindDoc="0" locked="0" layoutInCell="1" allowOverlap="1" wp14:anchorId="16A435C4" wp14:editId="5B8289D9">
                 <wp:simplePos x="0" y="0"/>
                 <wp:positionH relativeFrom="column">
                   <wp:posOffset>133985</wp:posOffset>
@@ -27415,7 +28390,7 @@
                                     <w:sz w:val="24"/>
                                     <w:szCs w:val="24"/>
                                   </w:rPr>
-                                  <w:t>[52]</w:t>
+                                  <w:t>[55]</w:t>
                                 </w:r>
                                 <w:r>
                                   <w:rPr>
@@ -27447,7 +28422,7 @@
           </mc:Choice>
           <mc:Fallback>
             <w:pict>
-              <v:shape w14:anchorId="16A435C4" id="Textové pole 2" o:spid="_x0000_s1032" type="#_x0000_t202" style="position:absolute;left:0;text-align:left;margin-left:10.55pt;margin-top:211.4pt;width:369pt;height:.05pt;z-index:251649024;visibility:visible;mso-wrap-style:square;mso-wrap-distance-left:9pt;mso-wrap-distance-top:0;mso-wrap-distance-right:9pt;mso-wrap-distance-bottom:0;mso-position-horizontal:absolute;mso-position-horizontal-relative:text;mso-position-vertical:absolute;mso-position-vertical-relative:text;v-text-anchor:top" o:gfxdata="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" stroked="f">
+              <v:shape w14:anchorId="16A435C4" id="Textové pole 2" o:spid="_x0000_s1032" type="#_x0000_t202" style="position:absolute;left:0;text-align:left;margin-left:10.55pt;margin-top:211.4pt;width:369pt;height:.05pt;z-index:251633152;visibility:visible;mso-wrap-style:square;mso-wrap-distance-left:9pt;mso-wrap-distance-top:0;mso-wrap-distance-right:9pt;mso-wrap-distance-bottom:0;mso-position-horizontal:absolute;mso-position-horizontal-relative:text;mso-position-vertical:absolute;mso-position-vertical-relative:text;v-text-anchor:top" o:gfxdata="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" stroked="f">
                 <v:textbox style="mso-fit-shape-to-text:t" inset="0,0,0,0">
                   <w:txbxContent>
                     <w:p>
@@ -27584,7 +28559,7 @@
                               <w:sz w:val="24"/>
                               <w:szCs w:val="24"/>
                             </w:rPr>
-                            <w:t>[52]</w:t>
+                            <w:t>[55]</w:t>
                           </w:r>
                           <w:r>
                             <w:rPr>
@@ -27823,7 +28798,7 @@
         <mc:AlternateContent>
           <mc:Choice Requires="wps">
             <w:drawing>
-              <wp:anchor distT="0" distB="0" distL="114300" distR="114300" simplePos="0" relativeHeight="251661312" behindDoc="1" locked="0" layoutInCell="1" allowOverlap="1" wp14:anchorId="40F444DF" wp14:editId="312DD7B5">
+              <wp:anchor distT="0" distB="0" distL="114300" distR="114300" simplePos="0" relativeHeight="251665920" behindDoc="1" locked="0" layoutInCell="1" allowOverlap="1" wp14:anchorId="40F444DF" wp14:editId="312DD7B5">
                 <wp:simplePos x="0" y="0"/>
                 <wp:positionH relativeFrom="column">
                   <wp:posOffset>-125730</wp:posOffset>
@@ -28032,7 +29007,7 @@
                                     <w:sz w:val="24"/>
                                     <w:szCs w:val="24"/>
                                   </w:rPr>
-                                  <w:t>[49]</w:t>
+                                  <w:t>[52]</w:t>
                                 </w:r>
                                 <w:r>
                                   <w:rPr>
@@ -28067,7 +29042,7 @@
           </mc:Choice>
           <mc:Fallback>
             <w:pict>
-              <v:shape w14:anchorId="40F444DF" id="Textové pole 13" o:spid="_x0000_s1033" type="#_x0000_t202" style="position:absolute;left:0;text-align:left;margin-left:-9.9pt;margin-top:186.35pt;width:375.05pt;height:.05pt;z-index:-251655168;visibility:visible;mso-wrap-style:square;mso-wrap-distance-left:9pt;mso-wrap-distance-top:0;mso-wrap-distance-right:9pt;mso-wrap-distance-bottom:0;mso-position-horizontal:absolute;mso-position-horizontal-relative:text;mso-position-vertical:absolute;mso-position-vertical-relative:text;v-text-anchor:top" o:gfxdata="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" stroked="f">
+              <v:shape w14:anchorId="40F444DF" id="Textové pole 13" o:spid="_x0000_s1033" type="#_x0000_t202" style="position:absolute;left:0;text-align:left;margin-left:-9.9pt;margin-top:186.35pt;width:375.05pt;height:.05pt;z-index:-251650560;visibility:visible;mso-wrap-style:square;mso-wrap-distance-left:9pt;mso-wrap-distance-top:0;mso-wrap-distance-right:9pt;mso-wrap-distance-bottom:0;mso-position-horizontal:absolute;mso-position-horizontal-relative:text;mso-position-vertical:absolute;mso-position-vertical-relative:text;v-text-anchor:top" o:gfxdata="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" stroked="f">
                 <v:textbox style="mso-fit-shape-to-text:t" inset="0,0,0,0">
                   <w:txbxContent>
                     <w:p>
@@ -28238,7 +29213,7 @@
                               <w:sz w:val="24"/>
                               <w:szCs w:val="24"/>
                             </w:rPr>
-                            <w:t>[49]</w:t>
+                            <w:t>[52]</w:t>
                           </w:r>
                           <w:r>
                             <w:rPr>
@@ -28270,7 +29245,7 @@
           <w:noProof/>
         </w:rPr>
         <w:drawing>
-          <wp:anchor distT="0" distB="0" distL="114300" distR="114300" simplePos="0" relativeHeight="251657216" behindDoc="1" locked="0" layoutInCell="1" allowOverlap="1" wp14:anchorId="4947A95F" wp14:editId="46B90C80">
+          <wp:anchor distT="0" distB="0" distL="114300" distR="114300" simplePos="0" relativeHeight="251652608" behindDoc="1" locked="0" layoutInCell="1" allowOverlap="1" wp14:anchorId="4947A95F" wp14:editId="46B90C80">
             <wp:simplePos x="0" y="0"/>
             <wp:positionH relativeFrom="column">
               <wp:posOffset>-3175</wp:posOffset>
@@ -28343,7 +29318,7 @@
           <w:noProof/>
         </w:rPr>
         <w:drawing>
-          <wp:anchor distT="0" distB="0" distL="114300" distR="114300" simplePos="0" relativeHeight="251651072" behindDoc="1" locked="0" layoutInCell="1" allowOverlap="1" wp14:anchorId="731A14EE" wp14:editId="44216ADC">
+          <wp:anchor distT="0" distB="0" distL="114300" distR="114300" simplePos="0" relativeHeight="251640320" behindDoc="1" locked="0" layoutInCell="1" allowOverlap="1" wp14:anchorId="731A14EE" wp14:editId="44216ADC">
             <wp:simplePos x="0" y="0"/>
             <wp:positionH relativeFrom="column">
               <wp:posOffset>-4580255</wp:posOffset>
@@ -28439,7 +29414,7 @@
         <mc:AlternateContent>
           <mc:Choice Requires="wps">
             <w:drawing>
-              <wp:anchor distT="0" distB="0" distL="114300" distR="114300" simplePos="0" relativeHeight="251648000" behindDoc="1" locked="0" layoutInCell="1" allowOverlap="1" wp14:anchorId="4A5043D2" wp14:editId="510D4406">
+              <wp:anchor distT="0" distB="0" distL="114300" distR="114300" simplePos="0" relativeHeight="251630080" behindDoc="1" locked="0" layoutInCell="1" allowOverlap="1" wp14:anchorId="4A5043D2" wp14:editId="510D4406">
                 <wp:simplePos x="0" y="0"/>
                 <wp:positionH relativeFrom="column">
                   <wp:posOffset>-4018280</wp:posOffset>
@@ -28661,7 +29636,7 @@
                                     <w:sz w:val="24"/>
                                     <w:szCs w:val="24"/>
                                   </w:rPr>
-                                  <w:t>[49]</w:t>
+                                  <w:t>[52]</w:t>
                                 </w:r>
                                 <w:r>
                                   <w:rPr>
@@ -28696,7 +29671,7 @@
           </mc:Choice>
           <mc:Fallback>
             <w:pict>
-              <v:shape w14:anchorId="4A5043D2" id="Textové pole 15" o:spid="_x0000_s1034" type="#_x0000_t202" style="position:absolute;left:0;text-align:left;margin-left:-316.4pt;margin-top:23.6pt;width:309.6pt;height:.05pt;z-index:-251668480;visibility:visible;mso-wrap-style:square;mso-wrap-distance-left:9pt;mso-wrap-distance-top:0;mso-wrap-distance-right:9pt;mso-wrap-distance-bottom:0;mso-position-horizontal:absolute;mso-position-horizontal-relative:text;mso-position-vertical:absolute;mso-position-vertical-relative:text;v-text-anchor:top" o:gfxdata="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" stroked="f">
+              <v:shape w14:anchorId="4A5043D2" id="Textové pole 15" o:spid="_x0000_s1034" type="#_x0000_t202" style="position:absolute;left:0;text-align:left;margin-left:-316.4pt;margin-top:23.6pt;width:309.6pt;height:.05pt;z-index:-251686400;visibility:visible;mso-wrap-style:square;mso-wrap-distance-left:9pt;mso-wrap-distance-top:0;mso-wrap-distance-right:9pt;mso-wrap-distance-bottom:0;mso-position-horizontal:absolute;mso-position-horizontal-relative:text;mso-position-vertical:absolute;mso-position-vertical-relative:text;v-text-anchor:top" o:gfxdata="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" stroked="f">
                 <v:textbox style="mso-fit-shape-to-text:t" inset="0,0,0,0">
                   <w:txbxContent>
                     <w:p>
@@ -28887,7 +29862,7 @@
                               <w:sz w:val="24"/>
                               <w:szCs w:val="24"/>
                             </w:rPr>
-                            <w:t>[49]</w:t>
+                            <w:t>[52]</w:t>
                           </w:r>
                           <w:r>
                             <w:rPr>
@@ -29073,7 +30048,7 @@
           <w:noProof/>
         </w:rPr>
         <w:drawing>
-          <wp:anchor distT="0" distB="0" distL="114300" distR="114300" simplePos="0" relativeHeight="251652096" behindDoc="1" locked="0" layoutInCell="1" allowOverlap="1" wp14:anchorId="7707F81C" wp14:editId="04F78CAD">
+          <wp:anchor distT="0" distB="0" distL="114300" distR="114300" simplePos="0" relativeHeight="251643392" behindDoc="1" locked="0" layoutInCell="1" allowOverlap="1" wp14:anchorId="7707F81C" wp14:editId="04F78CAD">
             <wp:simplePos x="0" y="0"/>
             <wp:positionH relativeFrom="column">
               <wp:posOffset>656151</wp:posOffset>
@@ -29168,7 +30143,7 @@
         <mc:AlternateContent>
           <mc:Choice Requires="wps">
             <w:drawing>
-              <wp:anchor distT="0" distB="0" distL="114300" distR="114300" simplePos="0" relativeHeight="251643904" behindDoc="1" locked="0" layoutInCell="1" allowOverlap="1" wp14:anchorId="1BF9ADAB" wp14:editId="27DC6AF1">
+              <wp:anchor distT="0" distB="0" distL="114300" distR="114300" simplePos="0" relativeHeight="251616768" behindDoc="1" locked="0" layoutInCell="1" allowOverlap="1" wp14:anchorId="1BF9ADAB" wp14:editId="27DC6AF1">
                 <wp:simplePos x="0" y="0"/>
                 <wp:positionH relativeFrom="column">
                   <wp:posOffset>617855</wp:posOffset>
@@ -29394,7 +30369,7 @@
                                     <w:sz w:val="24"/>
                                     <w:szCs w:val="24"/>
                                   </w:rPr>
-                                  <w:t>[49]</w:t>
+                                  <w:t>[52]</w:t>
                                 </w:r>
                                 <w:r>
                                   <w:rPr>
@@ -29426,7 +30401,7 @@
           </mc:Choice>
           <mc:Fallback>
             <w:pict>
-              <v:shape w14:anchorId="1BF9ADAB" id="Textové pole 8" o:spid="_x0000_s1035" type="#_x0000_t202" style="position:absolute;margin-left:48.65pt;margin-top:96.7pt;width:322.95pt;height:.05pt;z-index:-251672576;visibility:visible;mso-wrap-style:square;mso-wrap-distance-left:9pt;mso-wrap-distance-top:0;mso-wrap-distance-right:9pt;mso-wrap-distance-bottom:0;mso-position-horizontal:absolute;mso-position-horizontal-relative:text;mso-position-vertical:absolute;mso-position-vertical-relative:text;v-text-anchor:top" o:gfxdata="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" stroked="f">
+              <v:shape w14:anchorId="1BF9ADAB" id="Textové pole 8" o:spid="_x0000_s1035" type="#_x0000_t202" style="position:absolute;margin-left:48.65pt;margin-top:96.7pt;width:322.95pt;height:.05pt;z-index:-251699712;visibility:visible;mso-wrap-style:square;mso-wrap-distance-left:9pt;mso-wrap-distance-top:0;mso-wrap-distance-right:9pt;mso-wrap-distance-bottom:0;mso-position-horizontal:absolute;mso-position-horizontal-relative:text;mso-position-vertical:absolute;mso-position-vertical-relative:text;v-text-anchor:top" o:gfxdata="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" stroked="f">
                 <v:textbox style="mso-fit-shape-to-text:t" inset="0,0,0,0">
                   <w:txbxContent>
                     <w:p>
@@ -29614,7 +30589,7 @@
                               <w:sz w:val="24"/>
                               <w:szCs w:val="24"/>
                             </w:rPr>
-                            <w:t>[49]</w:t>
+                            <w:t>[52]</w:t>
                           </w:r>
                           <w:r>
                             <w:rPr>
@@ -30197,7 +31172,7 @@
             <w:rPr>
               <w:noProof/>
             </w:rPr>
-            <w:t xml:space="preserve"> [30]</w:t>
+            <w:t xml:space="preserve"> [33]</w:t>
           </w:r>
           <w:r>
             <w:fldChar w:fldCharType="end"/>
@@ -30261,7 +31236,7 @@
             <w:rPr>
               <w:noProof/>
             </w:rPr>
-            <w:t xml:space="preserve"> [29]</w:t>
+            <w:t xml:space="preserve"> [32]</w:t>
           </w:r>
           <w:r>
             <w:fldChar w:fldCharType="end"/>
@@ -30683,7 +31658,7 @@
             <w:rPr>
               <w:noProof/>
             </w:rPr>
-            <w:t>[31]</w:t>
+            <w:t>[34]</w:t>
           </w:r>
           <w:r>
             <w:fldChar w:fldCharType="end"/>
@@ -30709,7 +31684,7 @@
             <w:rPr>
               <w:noProof/>
             </w:rPr>
-            <w:t xml:space="preserve"> [32]</w:t>
+            <w:t xml:space="preserve"> [35]</w:t>
           </w:r>
           <w:r>
             <w:fldChar w:fldCharType="end"/>
@@ -30768,7 +31743,7 @@
             <w:rPr>
               <w:noProof/>
             </w:rPr>
-            <w:t xml:space="preserve"> [29]</w:t>
+            <w:t xml:space="preserve"> [32]</w:t>
           </w:r>
           <w:r>
             <w:fldChar w:fldCharType="end"/>
@@ -30850,7 +31825,7 @@
         </w:rPr>
         <w:lastRenderedPageBreak/>
         <w:drawing>
-          <wp:anchor distT="0" distB="0" distL="114300" distR="114300" simplePos="0" relativeHeight="251653120" behindDoc="1" locked="0" layoutInCell="1" allowOverlap="1" wp14:anchorId="466EA5A7" wp14:editId="4DFF6BD4">
+          <wp:anchor distT="0" distB="0" distL="114300" distR="114300" simplePos="0" relativeHeight="251646464" behindDoc="1" locked="0" layoutInCell="1" allowOverlap="1" wp14:anchorId="466EA5A7" wp14:editId="4DFF6BD4">
             <wp:simplePos x="0" y="0"/>
             <wp:positionH relativeFrom="column">
               <wp:posOffset>-3175</wp:posOffset>
@@ -30949,7 +31924,7 @@
         <mc:AlternateContent>
           <mc:Choice Requires="wps">
             <w:drawing>
-              <wp:anchor distT="0" distB="0" distL="114300" distR="114300" simplePos="0" relativeHeight="251658240" behindDoc="0" locked="0" layoutInCell="1" allowOverlap="1" wp14:anchorId="33B3219F" wp14:editId="5AD87A68">
+              <wp:anchor distT="0" distB="0" distL="114300" distR="114300" simplePos="0" relativeHeight="251655680" behindDoc="0" locked="0" layoutInCell="1" allowOverlap="1" wp14:anchorId="33B3219F" wp14:editId="5AD87A68">
                 <wp:simplePos x="0" y="0"/>
                 <wp:positionH relativeFrom="column">
                   <wp:posOffset>0</wp:posOffset>
@@ -31153,7 +32128,7 @@
                                     <w:sz w:val="24"/>
                                     <w:szCs w:val="24"/>
                                   </w:rPr>
-                                  <w:t>[29]</w:t>
+                                  <w:t>[32]</w:t>
                                 </w:r>
                                 <w:r>
                                   <w:rPr>
@@ -31190,7 +32165,7 @@
           </mc:Choice>
           <mc:Fallback>
             <w:pict>
-              <v:shape w14:anchorId="33B3219F" id="Textové pole 11" o:spid="_x0000_s1036" type="#_x0000_t202" style="position:absolute;left:0;text-align:left;margin-left:0;margin-top:267.2pt;width:397.8pt;height:.05pt;z-index:251658240;visibility:visible;mso-wrap-style:square;mso-wrap-distance-left:9pt;mso-wrap-distance-top:0;mso-wrap-distance-right:9pt;mso-wrap-distance-bottom:0;mso-position-horizontal:absolute;mso-position-horizontal-relative:text;mso-position-vertical:absolute;mso-position-vertical-relative:text;v-text-anchor:top" o:gfxdata="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" stroked="f">
+              <v:shape w14:anchorId="33B3219F" id="Textové pole 11" o:spid="_x0000_s1036" type="#_x0000_t202" style="position:absolute;left:0;text-align:left;margin-left:0;margin-top:267.2pt;width:397.8pt;height:.05pt;z-index:251655680;visibility:visible;mso-wrap-style:square;mso-wrap-distance-left:9pt;mso-wrap-distance-top:0;mso-wrap-distance-right:9pt;mso-wrap-distance-bottom:0;mso-position-horizontal:absolute;mso-position-horizontal-relative:text;mso-position-vertical:absolute;mso-position-vertical-relative:text;v-text-anchor:top" o:gfxdata="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" stroked="f">
                 <v:textbox style="mso-fit-shape-to-text:t" inset="0,0,0,0">
                   <w:txbxContent>
                     <w:p>
@@ -31363,7 +32338,7 @@
                               <w:sz w:val="24"/>
                               <w:szCs w:val="24"/>
                             </w:rPr>
-                            <w:t>[29]</w:t>
+                            <w:t>[32]</w:t>
                           </w:r>
                           <w:r>
                             <w:rPr>
@@ -31550,7 +32525,7 @@
             <w:rPr>
               <w:noProof/>
             </w:rPr>
-            <w:t xml:space="preserve"> [29]</w:t>
+            <w:t xml:space="preserve"> [32]</w:t>
           </w:r>
           <w:r>
             <w:fldChar w:fldCharType="end"/>
@@ -31964,7 +32939,7 @@
               <w:color w:val="000000"/>
               <w:szCs w:val="24"/>
             </w:rPr>
-            <w:t>[33]</w:t>
+            <w:t>[36]</w:t>
           </w:r>
           <w:r>
             <w:rPr>
@@ -32411,7 +33386,7 @@
             <w:rPr>
               <w:noProof/>
             </w:rPr>
-            <w:t>[34]</w:t>
+            <w:t>[37]</w:t>
           </w:r>
           <w:r>
             <w:fldChar w:fldCharType="end"/>
@@ -32437,7 +33412,7 @@
             <w:rPr>
               <w:noProof/>
             </w:rPr>
-            <w:t xml:space="preserve"> [24]</w:t>
+            <w:t xml:space="preserve"> [27]</w:t>
           </w:r>
           <w:r>
             <w:fldChar w:fldCharType="end"/>
@@ -32617,7 +33592,7 @@
             <w:rPr>
               <w:noProof/>
             </w:rPr>
-            <w:t>[34]</w:t>
+            <w:t>[37]</w:t>
           </w:r>
           <w:r>
             <w:fldChar w:fldCharType="end"/>
@@ -32643,7 +33618,7 @@
             <w:rPr>
               <w:noProof/>
             </w:rPr>
-            <w:t xml:space="preserve"> [24]</w:t>
+            <w:t xml:space="preserve"> [27]</w:t>
           </w:r>
           <w:r>
             <w:fldChar w:fldCharType="end"/>
@@ -33042,7 +34017,7 @@
               <w:color w:val="000000"/>
               <w:szCs w:val="24"/>
             </w:rPr>
-            <w:t>[24]</w:t>
+            <w:t>[27]</w:t>
           </w:r>
           <w:r>
             <w:rPr>
@@ -33098,7 +34073,7 @@
               <w:color w:val="000000"/>
               <w:szCs w:val="24"/>
             </w:rPr>
-            <w:t>[34]</w:t>
+            <w:t>[37]</w:t>
           </w:r>
           <w:r>
             <w:rPr>
@@ -33279,7 +34254,7 @@
             <w:rPr>
               <w:noProof/>
             </w:rPr>
-            <w:t xml:space="preserve"> [34]</w:t>
+            <w:t xml:space="preserve"> [37]</w:t>
           </w:r>
           <w:r>
             <w:fldChar w:fldCharType="end"/>
@@ -33305,7 +34280,7 @@
             <w:rPr>
               <w:noProof/>
             </w:rPr>
-            <w:t xml:space="preserve"> [24]</w:t>
+            <w:t xml:space="preserve"> [27]</w:t>
           </w:r>
           <w:r>
             <w:fldChar w:fldCharType="end"/>
@@ -33544,7 +34519,7 @@
             <w:rPr>
               <w:noProof/>
             </w:rPr>
-            <w:t xml:space="preserve"> [35]</w:t>
+            <w:t xml:space="preserve"> [38]</w:t>
           </w:r>
           <w:r>
             <w:fldChar w:fldCharType="end"/>
@@ -33903,7 +34878,7 @@
             <w:rPr>
               <w:noProof/>
             </w:rPr>
-            <w:t xml:space="preserve"> [36]</w:t>
+            <w:t xml:space="preserve"> [39]</w:t>
           </w:r>
           <w:r>
             <w:fldChar w:fldCharType="end"/>
@@ -35683,7 +36658,7 @@
           <w:sz w:val="24"/>
           <w:szCs w:val="24"/>
         </w:rPr>
-        <w:t>1</w:t>
+        <w:t>3</w:t>
       </w:r>
       <w:r>
         <w:rPr>
@@ -41237,7 +42212,7 @@
           <w:noProof/>
         </w:rPr>
         <w:drawing>
-          <wp:anchor distT="0" distB="0" distL="114300" distR="114300" simplePos="0" relativeHeight="251644928" behindDoc="1" locked="0" layoutInCell="1" allowOverlap="1" wp14:anchorId="516BC964" wp14:editId="1982D853">
+          <wp:anchor distT="0" distB="0" distL="114300" distR="114300" simplePos="0" relativeHeight="251619840" behindDoc="1" locked="0" layoutInCell="1" allowOverlap="1" wp14:anchorId="516BC964" wp14:editId="1982D853">
             <wp:simplePos x="0" y="0"/>
             <wp:positionH relativeFrom="column">
               <wp:posOffset>9959</wp:posOffset>
@@ -41299,7 +42274,7 @@
         <mc:AlternateContent>
           <mc:Choice Requires="wps">
             <w:drawing>
-              <wp:anchor distT="0" distB="0" distL="114300" distR="114300" simplePos="0" relativeHeight="251662336" behindDoc="1" locked="0" layoutInCell="1" allowOverlap="1" wp14:anchorId="72FCF8D7" wp14:editId="409F9204">
+              <wp:anchor distT="0" distB="0" distL="114300" distR="114300" simplePos="0" relativeHeight="251668992" behindDoc="1" locked="0" layoutInCell="1" allowOverlap="1" wp14:anchorId="72FCF8D7" wp14:editId="409F9204">
                 <wp:simplePos x="0" y="0"/>
                 <wp:positionH relativeFrom="column">
                   <wp:posOffset>-92323</wp:posOffset>
@@ -41444,7 +42419,7 @@
           </mc:Choice>
           <mc:Fallback>
             <w:pict>
-              <v:shape w14:anchorId="72FCF8D7" id="Textové pole 55" o:spid="_x0000_s1037" type="#_x0000_t202" style="position:absolute;left:0;text-align:left;margin-left:-7.25pt;margin-top:303.7pt;width:565.7pt;height:.05pt;z-index:-251654144;visibility:visible;mso-wrap-style:square;mso-wrap-distance-left:9pt;mso-wrap-distance-top:0;mso-wrap-distance-right:9pt;mso-wrap-distance-bottom:0;mso-position-horizontal:absolute;mso-position-horizontal-relative:text;mso-position-vertical:absolute;mso-position-vertical-relative:text;v-text-anchor:top" o:gfxdata="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" stroked="f">
+              <v:shape w14:anchorId="72FCF8D7" id="Textové pole 55" o:spid="_x0000_s1037" type="#_x0000_t202" style="position:absolute;left:0;text-align:left;margin-left:-7.25pt;margin-top:303.7pt;width:565.7pt;height:.05pt;z-index:-251647488;visibility:visible;mso-wrap-style:square;mso-wrap-distance-left:9pt;mso-wrap-distance-top:0;mso-wrap-distance-right:9pt;mso-wrap-distance-bottom:0;mso-position-horizontal:absolute;mso-position-horizontal-relative:text;mso-position-vertical:absolute;mso-position-vertical-relative:text;v-text-anchor:top" o:gfxdata="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" stroked="f">
                 <v:textbox style="mso-fit-shape-to-text:t" inset="0,0,0,0">
                   <w:txbxContent>
                     <w:p>
@@ -41559,7 +42534,7 @@
         <mc:AlternateContent>
           <mc:Choice Requires="wps">
             <w:drawing>
-              <wp:anchor distT="0" distB="0" distL="114300" distR="114300" simplePos="0" relativeHeight="251645952" behindDoc="1" locked="0" layoutInCell="1" allowOverlap="1" wp14:anchorId="0D75F996" wp14:editId="203802E9">
+              <wp:anchor distT="0" distB="0" distL="114300" distR="114300" simplePos="0" relativeHeight="251622912" behindDoc="1" locked="0" layoutInCell="1" allowOverlap="1" wp14:anchorId="0D75F996" wp14:editId="203802E9">
                 <wp:simplePos x="0" y="0"/>
                 <wp:positionH relativeFrom="column">
                   <wp:posOffset>-970915</wp:posOffset>
@@ -41625,7 +42600,7 @@
           </mc:Choice>
           <mc:Fallback>
             <w:pict>
-              <v:shape w14:anchorId="0D75F996" id="Textové pole 16" o:spid="_x0000_s1038" type="#_x0000_t202" style="position:absolute;left:0;text-align:left;margin-left:-76.45pt;margin-top:299.65pt;width:565.7pt;height:.05pt;z-index:-251670528;visibility:visible;mso-wrap-style:square;mso-wrap-distance-left:9pt;mso-wrap-distance-top:0;mso-wrap-distance-right:9pt;mso-wrap-distance-bottom:0;mso-position-horizontal:absolute;mso-position-horizontal-relative:text;mso-position-vertical:absolute;mso-position-vertical-relative:text;v-text-anchor:top" o:gfxdata="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" stroked="f">
+              <v:shape w14:anchorId="0D75F996" id="Textové pole 16" o:spid="_x0000_s1038" type="#_x0000_t202" style="position:absolute;left:0;text-align:left;margin-left:-76.45pt;margin-top:299.65pt;width:565.7pt;height:.05pt;z-index:-251693568;visibility:visible;mso-wrap-style:square;mso-wrap-distance-left:9pt;mso-wrap-distance-top:0;mso-wrap-distance-right:9pt;mso-wrap-distance-bottom:0;mso-position-horizontal:absolute;mso-position-horizontal-relative:text;mso-position-vertical:absolute;mso-position-vertical-relative:text;v-text-anchor:top" o:gfxdata="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" stroked="f">
                 <v:textbox style="mso-fit-shape-to-text:t" inset="0,0,0,0">
                   <w:txbxContent>
                     <w:p>
@@ -41943,7 +42918,7 @@
         <mc:AlternateContent>
           <mc:Choice Requires="wps">
             <w:drawing>
-              <wp:anchor distT="0" distB="0" distL="114300" distR="114300" simplePos="0" relativeHeight="251664384" behindDoc="0" locked="0" layoutInCell="1" allowOverlap="1" wp14:anchorId="47F056DD" wp14:editId="1FD46875">
+              <wp:anchor distT="0" distB="0" distL="114300" distR="114300" simplePos="0" relativeHeight="251675136" behindDoc="0" locked="0" layoutInCell="1" allowOverlap="1" wp14:anchorId="47F056DD" wp14:editId="1FD46875">
                 <wp:simplePos x="0" y="0"/>
                 <wp:positionH relativeFrom="column">
                   <wp:posOffset>5080</wp:posOffset>
@@ -42113,7 +43088,7 @@
                                     <w:sz w:val="24"/>
                                     <w:szCs w:val="24"/>
                                   </w:rPr>
-                                  <w:t>[50]</w:t>
+                                  <w:t>[53]</w:t>
                                 </w:r>
                                 <w:r>
                                   <w:rPr>
@@ -42146,7 +43121,7 @@
           </mc:Choice>
           <mc:Fallback>
             <w:pict>
-              <v:shape w14:anchorId="47F056DD" id="Textové pole 56" o:spid="_x0000_s1039" type="#_x0000_t202" style="position:absolute;left:0;text-align:left;margin-left:.4pt;margin-top:452.75pt;width:291pt;height:.05pt;z-index:251664384;visibility:visible;mso-wrap-style:square;mso-wrap-distance-left:9pt;mso-wrap-distance-top:0;mso-wrap-distance-right:9pt;mso-wrap-distance-bottom:0;mso-position-horizontal:absolute;mso-position-horizontal-relative:text;mso-position-vertical:absolute;mso-position-vertical-relative:text;v-text-anchor:top" o:gfxdata="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" stroked="f">
+              <v:shape w14:anchorId="47F056DD" id="Textové pole 56" o:spid="_x0000_s1039" type="#_x0000_t202" style="position:absolute;left:0;text-align:left;margin-left:.4pt;margin-top:452.75pt;width:291pt;height:.05pt;z-index:251675136;visibility:visible;mso-wrap-style:square;mso-wrap-distance-left:9pt;mso-wrap-distance-top:0;mso-wrap-distance-right:9pt;mso-wrap-distance-bottom:0;mso-position-horizontal:absolute;mso-position-horizontal-relative:text;mso-position-vertical:absolute;mso-position-vertical-relative:text;v-text-anchor:top" o:gfxdata="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" stroked="f">
                 <v:textbox style="mso-fit-shape-to-text:t" inset="0,0,0,0">
                   <w:txbxContent>
                     <w:p>
@@ -42285,7 +43260,7 @@
                               <w:sz w:val="24"/>
                               <w:szCs w:val="24"/>
                             </w:rPr>
-                            <w:t>[50]</w:t>
+                            <w:t>[53]</w:t>
                           </w:r>
                           <w:r>
                             <w:rPr>
@@ -42315,7 +43290,7 @@
           <w:noProof/>
         </w:rPr>
         <w:drawing>
-          <wp:anchor distT="0" distB="0" distL="114300" distR="114300" simplePos="0" relativeHeight="251663360" behindDoc="0" locked="0" layoutInCell="1" allowOverlap="1" wp14:anchorId="3184C580" wp14:editId="32B812BE">
+          <wp:anchor distT="0" distB="0" distL="114300" distR="114300" simplePos="0" relativeHeight="251672064" behindDoc="0" locked="0" layoutInCell="1" allowOverlap="1" wp14:anchorId="3184C580" wp14:editId="32B812BE">
             <wp:simplePos x="0" y="0"/>
             <wp:positionH relativeFrom="column">
               <wp:posOffset>5080</wp:posOffset>
@@ -42525,7 +43500,7 @@
             <w:rPr>
               <w:noProof/>
             </w:rPr>
-            <w:t xml:space="preserve"> [37]</w:t>
+            <w:t xml:space="preserve"> [40]</w:t>
           </w:r>
           <w:r>
             <w:fldChar w:fldCharType="end"/>
@@ -42551,7 +43526,7 @@
             <w:rPr>
               <w:noProof/>
             </w:rPr>
-            <w:t xml:space="preserve"> [38]</w:t>
+            <w:t xml:space="preserve"> [41]</w:t>
           </w:r>
           <w:r>
             <w:fldChar w:fldCharType="end"/>
@@ -42937,7 +43912,7 @@
         <mc:AlternateContent>
           <mc:Choice Requires="wps">
             <w:drawing>
-              <wp:anchor distT="0" distB="0" distL="114300" distR="114300" simplePos="0" relativeHeight="251638784" behindDoc="1" locked="0" layoutInCell="1" allowOverlap="1" wp14:anchorId="656D0587" wp14:editId="4EFF42AB">
+              <wp:anchor distT="0" distB="0" distL="114300" distR="114300" simplePos="0" relativeHeight="251601408" behindDoc="1" locked="0" layoutInCell="1" allowOverlap="1" wp14:anchorId="656D0587" wp14:editId="4EFF42AB">
                 <wp:simplePos x="0" y="0"/>
                 <wp:positionH relativeFrom="column">
                   <wp:posOffset>-501015</wp:posOffset>
@@ -43043,7 +44018,7 @@
                                 <w:sz w:val="24"/>
                                 <w:szCs w:val="24"/>
                               </w:rPr>
-                              <w:t>2</w:t>
+                              <w:t>4</w:t>
                             </w:r>
                             <w:r>
                               <w:rPr>
@@ -43141,7 +44116,7 @@
                                     <w:sz w:val="24"/>
                                     <w:szCs w:val="24"/>
                                   </w:rPr>
-                                  <w:t>[53]</w:t>
+                                  <w:t>[56]</w:t>
                                 </w:r>
                                 <w:r>
                                   <w:rPr>
@@ -43177,7 +44152,7 @@
           </mc:Choice>
           <mc:Fallback>
             <w:pict>
-              <v:shape w14:anchorId="656D0587" id="Textové pole 36" o:spid="_x0000_s1040" type="#_x0000_t202" style="position:absolute;left:0;text-align:left;margin-left:-39.45pt;margin-top:61.85pt;width:552.2pt;height:.05pt;z-index:-251677696;visibility:visible;mso-wrap-style:square;mso-wrap-distance-left:9pt;mso-wrap-distance-top:0;mso-wrap-distance-right:9pt;mso-wrap-distance-bottom:0;mso-position-horizontal:absolute;mso-position-horizontal-relative:text;mso-position-vertical:absolute;mso-position-vertical-relative:text;v-text-anchor:top" o:gfxdata="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" stroked="f">
+              <v:shape w14:anchorId="656D0587" id="Textové pole 36" o:spid="_x0000_s1040" type="#_x0000_t202" style="position:absolute;left:0;text-align:left;margin-left:-39.45pt;margin-top:61.85pt;width:552.2pt;height:.05pt;z-index:-251715072;visibility:visible;mso-wrap-style:square;mso-wrap-distance-left:9pt;mso-wrap-distance-top:0;mso-wrap-distance-right:9pt;mso-wrap-distance-bottom:0;mso-position-horizontal:absolute;mso-position-horizontal-relative:text;mso-position-vertical:absolute;mso-position-vertical-relative:text;v-text-anchor:top" o:gfxdata="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" stroked="f">
                 <v:textbox style="mso-fit-shape-to-text:t" inset="0,0,0,0">
                   <w:txbxContent>
                     <w:p>
@@ -43244,7 +44219,7 @@
                           <w:sz w:val="24"/>
                           <w:szCs w:val="24"/>
                         </w:rPr>
-                        <w:t>2</w:t>
+                        <w:t>4</w:t>
                       </w:r>
                       <w:r>
                         <w:rPr>
@@ -43342,7 +44317,7 @@
                               <w:sz w:val="24"/>
                               <w:szCs w:val="24"/>
                             </w:rPr>
-                            <w:t>[53]</w:t>
+                            <w:t>[56]</w:t>
                           </w:r>
                           <w:r>
                             <w:rPr>
@@ -43424,7 +44399,7 @@
           <w:noProof/>
         </w:rPr>
         <w:drawing>
-          <wp:anchor distT="0" distB="0" distL="114300" distR="114300" simplePos="0" relativeHeight="251641856" behindDoc="1" locked="0" layoutInCell="1" allowOverlap="1" wp14:anchorId="70F7F8AE" wp14:editId="17EF8C43">
+          <wp:anchor distT="0" distB="0" distL="114300" distR="114300" simplePos="0" relativeHeight="251610624" behindDoc="1" locked="0" layoutInCell="1" allowOverlap="1" wp14:anchorId="70F7F8AE" wp14:editId="17EF8C43">
             <wp:simplePos x="0" y="0"/>
             <wp:positionH relativeFrom="column">
               <wp:posOffset>3175</wp:posOffset>
@@ -43535,7 +44510,7 @@
         </w:rPr>
         <w:lastRenderedPageBreak/>
         <w:drawing>
-          <wp:anchor distT="0" distB="0" distL="114300" distR="114300" simplePos="0" relativeHeight="251642880" behindDoc="1" locked="0" layoutInCell="1" allowOverlap="1" wp14:anchorId="71F1F5A4" wp14:editId="2C7C1F73">
+          <wp:anchor distT="0" distB="0" distL="114300" distR="114300" simplePos="0" relativeHeight="251613696" behindDoc="1" locked="0" layoutInCell="1" allowOverlap="1" wp14:anchorId="71F1F5A4" wp14:editId="2C7C1F73">
             <wp:simplePos x="0" y="0"/>
             <wp:positionH relativeFrom="column">
               <wp:posOffset>1637030</wp:posOffset>
@@ -43614,7 +44589,7 @@
         <mc:AlternateContent>
           <mc:Choice Requires="wps">
             <w:drawing>
-              <wp:anchor distT="0" distB="0" distL="114300" distR="114300" simplePos="0" relativeHeight="251637760" behindDoc="1" locked="0" layoutInCell="1" allowOverlap="1" wp14:anchorId="73A3C9FE" wp14:editId="30CF474F">
+              <wp:anchor distT="0" distB="0" distL="114300" distR="114300" simplePos="0" relativeHeight="251598336" behindDoc="1" locked="0" layoutInCell="1" allowOverlap="1" wp14:anchorId="73A3C9FE" wp14:editId="30CF474F">
                 <wp:simplePos x="0" y="0"/>
                 <wp:positionH relativeFrom="column">
                   <wp:posOffset>1704340</wp:posOffset>
@@ -43721,7 +44696,7 @@
                                 <w:sz w:val="24"/>
                                 <w:szCs w:val="24"/>
                               </w:rPr>
-                              <w:t>3</w:t>
+                              <w:t>5</w:t>
                             </w:r>
                             <w:r>
                               <w:rPr>
@@ -43804,7 +44779,7 @@
                                     <w:sz w:val="24"/>
                                     <w:szCs w:val="24"/>
                                   </w:rPr>
-                                  <w:t>[53]</w:t>
+                                  <w:t>[56]</w:t>
                                 </w:r>
                                 <w:r>
                                   <w:rPr>
@@ -43839,7 +44814,7 @@
           </mc:Choice>
           <mc:Fallback>
             <w:pict>
-              <v:shape w14:anchorId="73A3C9FE" id="Textové pole 37" o:spid="_x0000_s1041" type="#_x0000_t202" style="position:absolute;left:0;text-align:left;margin-left:134.2pt;margin-top:-14.4pt;width:143.4pt;height:.05pt;z-index:-251678720;visibility:visible;mso-wrap-style:square;mso-wrap-distance-left:9pt;mso-wrap-distance-top:0;mso-wrap-distance-right:9pt;mso-wrap-distance-bottom:0;mso-position-horizontal:absolute;mso-position-horizontal-relative:text;mso-position-vertical:absolute;mso-position-vertical-relative:text;v-text-anchor:top" o:gfxdata="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" stroked="f">
+              <v:shape w14:anchorId="73A3C9FE" id="Textové pole 37" o:spid="_x0000_s1041" type="#_x0000_t202" style="position:absolute;left:0;text-align:left;margin-left:134.2pt;margin-top:-14.4pt;width:143.4pt;height:.05pt;z-index:-251718144;visibility:visible;mso-wrap-style:square;mso-wrap-distance-left:9pt;mso-wrap-distance-top:0;mso-wrap-distance-right:9pt;mso-wrap-distance-bottom:0;mso-position-horizontal:absolute;mso-position-horizontal-relative:text;mso-position-vertical:absolute;mso-position-vertical-relative:text;v-text-anchor:top" o:gfxdata="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" stroked="f">
                 <v:textbox style="mso-fit-shape-to-text:t" inset="0,0,0,0">
                   <w:txbxContent>
                     <w:p>
@@ -43908,7 +44883,7 @@
                           <w:sz w:val="24"/>
                           <w:szCs w:val="24"/>
                         </w:rPr>
-                        <w:t>3</w:t>
+                        <w:t>5</w:t>
                       </w:r>
                       <w:r>
                         <w:rPr>
@@ -43991,7 +44966,7 @@
                               <w:sz w:val="24"/>
                               <w:szCs w:val="24"/>
                             </w:rPr>
-                            <w:t>[53]</w:t>
+                            <w:t>[56]</w:t>
                           </w:r>
                           <w:r>
                             <w:rPr>
@@ -44792,7 +45767,7 @@
             <w:rPr>
               <w:noProof/>
             </w:rPr>
-            <w:t>[39]</w:t>
+            <w:t>[42]</w:t>
           </w:r>
           <w:r>
             <w:fldChar w:fldCharType="end"/>
@@ -44958,7 +45933,7 @@
             <w:rPr>
               <w:noProof/>
             </w:rPr>
-            <w:t xml:space="preserve"> [40]</w:t>
+            <w:t xml:space="preserve"> [43]</w:t>
           </w:r>
           <w:r>
             <w:fldChar w:fldCharType="end"/>
@@ -44978,7 +45953,7 @@
         </w:rPr>
         <w:lastRenderedPageBreak/>
         <w:drawing>
-          <wp:anchor distT="0" distB="0" distL="114300" distR="114300" simplePos="0" relativeHeight="251639808" behindDoc="0" locked="0" layoutInCell="1" allowOverlap="1" wp14:anchorId="2E333AE4" wp14:editId="362B2EDE">
+          <wp:anchor distT="0" distB="0" distL="114300" distR="114300" simplePos="0" relativeHeight="251604480" behindDoc="0" locked="0" layoutInCell="1" allowOverlap="1" wp14:anchorId="2E333AE4" wp14:editId="362B2EDE">
             <wp:simplePos x="0" y="0"/>
             <wp:positionH relativeFrom="column">
               <wp:posOffset>383540</wp:posOffset>
@@ -45040,7 +46015,7 @@
         <mc:AlternateContent>
           <mc:Choice Requires="wps">
             <w:drawing>
-              <wp:anchor distT="0" distB="0" distL="114300" distR="114300" simplePos="0" relativeHeight="251640832" behindDoc="0" locked="0" layoutInCell="1" allowOverlap="1" wp14:anchorId="687B3B44" wp14:editId="6FE2746F">
+              <wp:anchor distT="0" distB="0" distL="114300" distR="114300" simplePos="0" relativeHeight="251607552" behindDoc="0" locked="0" layoutInCell="1" allowOverlap="1" wp14:anchorId="687B3B44" wp14:editId="6FE2746F">
                 <wp:simplePos x="0" y="0"/>
                 <wp:positionH relativeFrom="column">
                   <wp:posOffset>375285</wp:posOffset>
@@ -45139,7 +46114,7 @@
                                 <w:sz w:val="24"/>
                                 <w:szCs w:val="24"/>
                               </w:rPr>
-                              <w:t>4</w:t>
+                              <w:t>6</w:t>
                             </w:r>
                             <w:r>
                               <w:rPr>
@@ -45242,7 +46217,7 @@
                                     <w:sz w:val="24"/>
                                     <w:szCs w:val="24"/>
                                   </w:rPr>
-                                  <w:t>[57]</w:t>
+                                  <w:t>[60]</w:t>
                                 </w:r>
                                 <w:r>
                                   <w:rPr>
@@ -45287,7 +46262,7 @@
           </mc:Choice>
           <mc:Fallback>
             <w:pict>
-              <v:shape w14:anchorId="687B3B44" id="Textové pole 38" o:spid="_x0000_s1042" type="#_x0000_t202" style="position:absolute;left:0;text-align:left;margin-left:29.55pt;margin-top:1.8pt;width:395.4pt;height:.05pt;z-index:251640832;visibility:visible;mso-wrap-style:square;mso-wrap-distance-left:9pt;mso-wrap-distance-top:0;mso-wrap-distance-right:9pt;mso-wrap-distance-bottom:0;mso-position-horizontal:absolute;mso-position-horizontal-relative:text;mso-position-vertical:absolute;mso-position-vertical-relative:text;v-text-anchor:top" o:gfxdata="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" stroked="f">
+              <v:shape w14:anchorId="687B3B44" id="Textové pole 38" o:spid="_x0000_s1042" type="#_x0000_t202" style="position:absolute;left:0;text-align:left;margin-left:29.55pt;margin-top:1.8pt;width:395.4pt;height:.05pt;z-index:251607552;visibility:visible;mso-wrap-style:square;mso-wrap-distance-left:9pt;mso-wrap-distance-top:0;mso-wrap-distance-right:9pt;mso-wrap-distance-bottom:0;mso-position-horizontal:absolute;mso-position-horizontal-relative:text;mso-position-vertical:absolute;mso-position-vertical-relative:text;v-text-anchor:top" o:gfxdata="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" stroked="f">
                 <v:textbox style="mso-fit-shape-to-text:t" inset="0,0,0,0">
                   <w:txbxContent>
                     <w:p>
@@ -45355,7 +46330,7 @@
                           <w:sz w:val="24"/>
                           <w:szCs w:val="24"/>
                         </w:rPr>
-                        <w:t>4</w:t>
+                        <w:t>6</w:t>
                       </w:r>
                       <w:r>
                         <w:rPr>
@@ -45458,7 +46433,7 @@
                               <w:sz w:val="24"/>
                               <w:szCs w:val="24"/>
                             </w:rPr>
-                            <w:t>[57]</w:t>
+                            <w:t>[60]</w:t>
                           </w:r>
                           <w:r>
                             <w:rPr>
@@ -45883,7 +46858,7 @@
           <w:sz w:val="24"/>
           <w:szCs w:val="24"/>
         </w:rPr>
-        <w:t>5</w:t>
+        <w:t>7</w:t>
       </w:r>
       <w:r>
         <w:rPr>
@@ -45985,7 +46960,7 @@
               <w:sz w:val="24"/>
               <w:szCs w:val="24"/>
             </w:rPr>
-            <w:t>[41]</w:t>
+            <w:t>[44]</w:t>
           </w:r>
           <w:r>
             <w:rPr>
@@ -46516,7 +47491,7 @@
           <w:sz w:val="24"/>
           <w:szCs w:val="24"/>
         </w:rPr>
-        <w:t>6</w:t>
+        <w:t>8</w:t>
       </w:r>
       <w:r>
         <w:rPr>
@@ -46588,7 +47563,7 @@
               <w:sz w:val="24"/>
               <w:szCs w:val="24"/>
             </w:rPr>
-            <w:t>[42]</w:t>
+            <w:t>[45]</w:t>
           </w:r>
           <w:r>
             <w:rPr>
@@ -46613,7 +47588,7 @@
           <w:noProof/>
         </w:rPr>
         <w:drawing>
-          <wp:anchor distT="0" distB="0" distL="114300" distR="114300" simplePos="0" relativeHeight="251666432" behindDoc="0" locked="0" layoutInCell="1" allowOverlap="1" wp14:anchorId="1E496CB7" wp14:editId="3074E2AE">
+          <wp:anchor distT="0" distB="0" distL="114300" distR="114300" simplePos="0" relativeHeight="251681280" behindDoc="0" locked="0" layoutInCell="1" allowOverlap="1" wp14:anchorId="1E496CB7" wp14:editId="3074E2AE">
             <wp:simplePos x="0" y="0"/>
             <wp:positionH relativeFrom="column">
               <wp:posOffset>2540</wp:posOffset>
@@ -46726,7 +47701,7 @@
           <w:noProof/>
         </w:rPr>
         <w:drawing>
-          <wp:anchor distT="0" distB="0" distL="114300" distR="114300" simplePos="0" relativeHeight="251660288" behindDoc="0" locked="0" layoutInCell="1" allowOverlap="1" wp14:anchorId="1C07E0BB" wp14:editId="4821C0B9">
+          <wp:anchor distT="0" distB="0" distL="114300" distR="114300" simplePos="0" relativeHeight="251662848" behindDoc="0" locked="0" layoutInCell="1" allowOverlap="1" wp14:anchorId="1C07E0BB" wp14:editId="4821C0B9">
             <wp:simplePos x="0" y="0"/>
             <wp:positionH relativeFrom="column">
               <wp:posOffset>29845</wp:posOffset>
@@ -46830,7 +47805,7 @@
           <w:sz w:val="24"/>
           <w:szCs w:val="24"/>
         </w:rPr>
-        <w:t>7</w:t>
+        <w:t>9</w:t>
       </w:r>
       <w:r>
         <w:rPr>
@@ -46912,7 +47887,7 @@
               <w:sz w:val="24"/>
               <w:szCs w:val="24"/>
             </w:rPr>
-            <w:t>[43]</w:t>
+            <w:t>[46]</w:t>
           </w:r>
           <w:r>
             <w:rPr>
@@ -47321,7 +48296,7 @@
             <w:rPr>
               <w:noProof/>
             </w:rPr>
-            <w:t xml:space="preserve"> [44]</w:t>
+            <w:t xml:space="preserve"> [47]</w:t>
           </w:r>
           <w:r>
             <w:fldChar w:fldCharType="end"/>
@@ -47347,7 +48322,7 @@
             <w:rPr>
               <w:noProof/>
             </w:rPr>
-            <w:t xml:space="preserve"> [45]</w:t>
+            <w:t xml:space="preserve"> [48]</w:t>
           </w:r>
           <w:r>
             <w:fldChar w:fldCharType="end"/>
@@ -47539,7 +48514,7 @@
             <w:rPr>
               <w:noProof/>
             </w:rPr>
-            <w:t xml:space="preserve"> [44]</w:t>
+            <w:t xml:space="preserve"> [47]</w:t>
           </w:r>
           <w:r>
             <w:fldChar w:fldCharType="end"/>
@@ -47565,7 +48540,7 @@
             <w:rPr>
               <w:noProof/>
             </w:rPr>
-            <w:t xml:space="preserve"> [45]</w:t>
+            <w:t xml:space="preserve"> [48]</w:t>
           </w:r>
           <w:r>
             <w:fldChar w:fldCharType="end"/>
@@ -47830,7 +48805,7 @@
             <w:rPr>
               <w:noProof/>
             </w:rPr>
-            <w:t xml:space="preserve"> [44]</w:t>
+            <w:t xml:space="preserve"> [47]</w:t>
           </w:r>
           <w:r>
             <w:fldChar w:fldCharType="end"/>
@@ -47856,7 +48831,7 @@
             <w:rPr>
               <w:noProof/>
             </w:rPr>
-            <w:t xml:space="preserve"> [45]</w:t>
+            <w:t xml:space="preserve"> [48]</w:t>
           </w:r>
           <w:r>
             <w:fldChar w:fldCharType="end"/>
@@ -48195,7 +49170,7 @@
             <w:rPr>
               <w:noProof/>
             </w:rPr>
-            <w:t xml:space="preserve"> [46]</w:t>
+            <w:t xml:space="preserve"> [49]</w:t>
           </w:r>
           <w:r>
             <w:fldChar w:fldCharType="end"/>
@@ -48227,7 +49202,7 @@
             <w:rPr>
               <w:noProof/>
             </w:rPr>
-            <w:t xml:space="preserve"> [47]</w:t>
+            <w:t xml:space="preserve"> [50]</w:t>
           </w:r>
           <w:r>
             <w:fldChar w:fldCharType="end"/>
@@ -48328,7 +49303,7 @@
             <w:rPr>
               <w:noProof/>
             </w:rPr>
-            <w:t xml:space="preserve"> [48]</w:t>
+            <w:t xml:space="preserve"> [51]</w:t>
           </w:r>
           <w:r>
             <w:fldChar w:fldCharType="end"/>
@@ -50334,6 +51309,90 @@
                   <w:bCs/>
                   <w:noProof/>
                 </w:rPr>
+                <w:t>HTTP DEV.</w:t>
+              </w:r>
+              <w:r>
+                <w:rPr>
+                  <w:noProof/>
+                </w:rPr>
+                <w:t xml:space="preserve"> CONNECT. [Online] 20. 6 2022. [Dátum: 27. 1 2023.] https://http.dev/connect.</w:t>
+              </w:r>
+            </w:p>
+            <w:p>
+              <w:pPr>
+                <w:pStyle w:val="Bibliografia"/>
+                <w:rPr>
+                  <w:noProof/>
+                </w:rPr>
+              </w:pPr>
+              <w:r>
+                <w:rPr>
+                  <w:noProof/>
+                </w:rPr>
+                <w:t xml:space="preserve">[23] </w:t>
+              </w:r>
+              <w:r>
+                <w:rPr>
+                  <w:b/>
+                  <w:bCs/>
+                  <w:noProof/>
+                </w:rPr>
+                <w:t>A, Bos.</w:t>
+              </w:r>
+              <w:r>
+                <w:rPr>
+                  <w:noProof/>
+                </w:rPr>
+                <w:t xml:space="preserve"> What is an OPTIONS HTTP Request? [Online] 14. 10 2021. [Dátum: 27. 1 2023.] https://aaronbos.dev/posts/http-options-introduction.</w:t>
+              </w:r>
+            </w:p>
+            <w:p>
+              <w:pPr>
+                <w:pStyle w:val="Bibliografia"/>
+                <w:rPr>
+                  <w:noProof/>
+                </w:rPr>
+              </w:pPr>
+              <w:r>
+                <w:rPr>
+                  <w:noProof/>
+                </w:rPr>
+                <w:t xml:space="preserve">[24] </w:t>
+              </w:r>
+              <w:r>
+                <w:rPr>
+                  <w:b/>
+                  <w:bCs/>
+                  <w:noProof/>
+                </w:rPr>
+                <w:t>W3schools.</w:t>
+              </w:r>
+              <w:r>
+                <w:rPr>
+                  <w:noProof/>
+                </w:rPr>
+                <w:t xml:space="preserve"> HTTP Request Methods. [Online] [Dátum: 27. 1 2023.] https://www.w3schools.com/tags/ref_httpmethods.asp.</w:t>
+              </w:r>
+            </w:p>
+            <w:p>
+              <w:pPr>
+                <w:pStyle w:val="Bibliografia"/>
+                <w:rPr>
+                  <w:noProof/>
+                </w:rPr>
+              </w:pPr>
+              <w:r>
+                <w:rPr>
+                  <w:noProof/>
+                </w:rPr>
+                <w:t xml:space="preserve">[25] </w:t>
+              </w:r>
+              <w:r>
+                <w:rPr>
+                  <w:b/>
+                  <w:bCs/>
+                  <w:noProof/>
+                </w:rPr>
                 <w:t>HALLOVÁ, M.</w:t>
               </w:r>
               <w:r>
@@ -50368,7 +51427,7 @@
                 <w:rPr>
                   <w:noProof/>
                 </w:rPr>
-                <w:t xml:space="preserve">[23] </w:t>
+                <w:t xml:space="preserve">[26] </w:t>
               </w:r>
               <w:r>
                 <w:rPr>
@@ -50396,7 +51455,7 @@
                 <w:rPr>
                   <w:noProof/>
                 </w:rPr>
-                <w:t xml:space="preserve">[24] </w:t>
+                <w:t xml:space="preserve">[27] </w:t>
               </w:r>
               <w:r>
                 <w:rPr>
@@ -50438,7 +51497,7 @@
                 <w:rPr>
                   <w:noProof/>
                 </w:rPr>
-                <w:t xml:space="preserve">[25] </w:t>
+                <w:t xml:space="preserve">[28] </w:t>
               </w:r>
               <w:r>
                 <w:rPr>
@@ -50480,7 +51539,7 @@
                 <w:rPr>
                   <w:noProof/>
                 </w:rPr>
-                <w:t xml:space="preserve">[26] </w:t>
+                <w:t xml:space="preserve">[29] </w:t>
               </w:r>
               <w:r>
                 <w:rPr>
@@ -50522,7 +51581,7 @@
                 <w:rPr>
                   <w:noProof/>
                 </w:rPr>
-                <w:t xml:space="preserve">[27] </w:t>
+                <w:t xml:space="preserve">[30] </w:t>
               </w:r>
               <w:r>
                 <w:rPr>
@@ -50564,7 +51623,7 @@
                 <w:rPr>
                   <w:noProof/>
                 </w:rPr>
-                <w:t xml:space="preserve">[28] </w:t>
+                <w:t xml:space="preserve">[31] </w:t>
               </w:r>
               <w:r>
                 <w:rPr>
@@ -50592,7 +51651,7 @@
                 <w:rPr>
                   <w:noProof/>
                 </w:rPr>
-                <w:t xml:space="preserve">[29] </w:t>
+                <w:t xml:space="preserve">[32] </w:t>
               </w:r>
               <w:r>
                 <w:rPr>
@@ -50636,7 +51695,7 @@
                 <w:rPr>
                   <w:noProof/>
                 </w:rPr>
-                <w:t xml:space="preserve">[30] </w:t>
+                <w:t xml:space="preserve">[33] </w:t>
               </w:r>
               <w:r>
                 <w:rPr>
@@ -50662,7 +51721,8 @@
                   <w:bCs/>
                   <w:noProof/>
                 </w:rPr>
-                <w:t>[31] Co je PaaS? [Online] [Dátum: 24. 11 2020.] https://azure.microsoft.com/cs-cz/overview/what-is-paas/.</w:t>
+                <w:lastRenderedPageBreak/>
+                <w:t>[34] Co je PaaS? [Online] [Dátum: 24. 11 2020.] https://azure.microsoft.com/cs-cz/overview/what-is-paas/.</w:t>
               </w:r>
             </w:p>
             <w:p>
@@ -50680,7 +51740,7 @@
                   <w:bCs/>
                   <w:noProof/>
                 </w:rPr>
-                <w:t xml:space="preserve">[32] </w:t>
+                <w:t xml:space="preserve">[35] </w:t>
               </w:r>
               <w:r>
                 <w:rPr>
@@ -50716,7 +51776,7 @@
                   <w:bCs/>
                   <w:noProof/>
                 </w:rPr>
-                <w:t>[33] BROOK, CH. What is Security as a Service? A Definition of SECaaS, Benefits, Examples, and More. [Online] Data Insider, 5. 12 2018. [Dátum: 28. 11 2020.] https://digitalguardian.com/blog/what-security-service-definition-secaas-benefits-examples-and-more.</w:t>
+                <w:t>[36] BROOK, CH. What is Security as a Service? A Definition of SECaaS, Benefits, Examples, and More. [Online] Data Insider, 5. 12 2018. [Dátum: 28. 11 2020.] https://digitalguardian.com/blog/what-security-service-definition-secaas-benefits-examples-and-more.</w:t>
               </w:r>
             </w:p>
             <w:p>
@@ -50734,8 +51794,7 @@
                   <w:bCs/>
                   <w:noProof/>
                 </w:rPr>
-                <w:lastRenderedPageBreak/>
-                <w:t xml:space="preserve">[34] JURÍK, P. </w:t>
+                <w:t xml:space="preserve">[37] JURÍK, P. </w:t>
               </w:r>
               <w:r>
                 <w:rPr>
@@ -50771,7 +51830,7 @@
                   <w:bCs/>
                   <w:noProof/>
                 </w:rPr>
-                <w:t>[35] ESET. Cloud sú počítače, o ktoré sa stará niekto iný. [Online] 1. 8 2020. [Dátum: 13. 2 2021.] https://bezpecnenanete.eset.com/sk/it-bezpecnost/cloud-su-pocitace-o-ktore-sa-stara-niekto-iny/.</w:t>
+                <w:t>[38] ESET. Cloud sú počítače, o ktoré sa stará niekto iný. [Online] 1. 8 2020. [Dátum: 13. 2 2021.] https://bezpecnenanete.eset.com/sk/it-bezpecnost/cloud-su-pocitace-o-ktore-sa-stara-niekto-iny/.</w:t>
               </w:r>
             </w:p>
             <w:p>
@@ -50789,7 +51848,7 @@
                   <w:bCs/>
                   <w:noProof/>
                 </w:rPr>
-                <w:t>[36] Eset. Používate cloudové úložisko, ale máte pochybnosti, či je dostatočne bezpečné? [Online] 1. 8 2020. [Dátum: 13. 2 2021.] https://bezpecnenanete.eset.com/sk/it-bezpecnost/pouzivate-cloudove-ulozisko-ale-mate-pochybnosti-ci-je-dostatocne-bezpecne/.</w:t>
+                <w:t>[39] Eset. Používate cloudové úložisko, ale máte pochybnosti, či je dostatočne bezpečné? [Online] 1. 8 2020. [Dátum: 13. 2 2021.] https://bezpecnenanete.eset.com/sk/it-bezpecnost/pouzivate-cloudove-ulozisko-ale-mate-pochybnosti-ci-je-dostatocne-bezpecne/.</w:t>
               </w:r>
             </w:p>
             <w:p>
@@ -50807,7 +51866,7 @@
                   <w:bCs/>
                   <w:noProof/>
                 </w:rPr>
-                <w:t>[37] Co je NAS server. [Online] [Dátum: 9. 3 2021.] http://www.nasservery.cz/je-nas-server/.</w:t>
+                <w:t>[40] Co je NAS server. [Online] [Dátum: 9. 3 2021.] http://www.nasservery.cz/je-nas-server/.</w:t>
               </w:r>
             </w:p>
             <w:p>
@@ -50825,7 +51884,7 @@
                   <w:bCs/>
                   <w:noProof/>
                 </w:rPr>
-                <w:t>[38] ALZA CZ. Externí disky a NAS: Co spolehlivě ochrání vaše data? [Online] 9. 9 2018. [Dátum: 9. 3 2021.] https://www.alza.cz/jak-vybrat-chytre-datove-uloziste-nas.</w:t>
+                <w:t>[41] ALZA CZ. Externí disky a NAS: Co spolehlivě ochrání vaše data? [Online] 9. 9 2018. [Dátum: 9. 3 2021.] https://www.alza.cz/jak-vybrat-chytre-datove-uloziste-nas.</w:t>
               </w:r>
             </w:p>
             <w:p>
@@ -50843,7 +51902,7 @@
                   <w:bCs/>
                   <w:noProof/>
                 </w:rPr>
-                <w:t>[39] A brief history of Dropbox. [Online] 6. 3 2018. [Dátum: 12. 3 2021.] https://techcrunch.com/gallery/a-brief-history-of-dropbox/.</w:t>
+                <w:t>[42] A brief history of Dropbox. [Online] 6. 3 2018. [Dátum: 12. 3 2021.] https://techcrunch.com/gallery/a-brief-history-of-dropbox/.</w:t>
               </w:r>
             </w:p>
             <w:p>
@@ -50861,7 +51920,7 @@
                   <w:bCs/>
                   <w:noProof/>
                 </w:rPr>
-                <w:t>[40] 8 Best Cloud Storage Solutions for Small Business. [Online] 12. 12 2019. [Dátum: 12. 3 2021.] https://www.investopedia.com/articles/personal-finance/090715/8-best-cloud-storage-solutions-small-business.asp#citation-8.</w:t>
+                <w:t>[43] 8 Best Cloud Storage Solutions for Small Business. [Online] 12. 12 2019. [Dátum: 12. 3 2021.] https://www.investopedia.com/articles/personal-finance/090715/8-best-cloud-storage-solutions-small-business.asp#citation-8.</w:t>
               </w:r>
             </w:p>
             <w:p>
@@ -50879,7 +51938,7 @@
                   <w:bCs/>
                   <w:noProof/>
                 </w:rPr>
-                <w:t>[41] BOX. Choose the best plan for your business. [Online] [Dátum: 22. 3 2021.] https://www.box.com/pricing.</w:t>
+                <w:t>[44] BOX. Choose the best plan for your business. [Online] [Dátum: 22. 3 2021.] https://www.box.com/pricing.</w:t>
               </w:r>
             </w:p>
             <w:p>
@@ -50897,7 +51956,7 @@
                   <w:bCs/>
                   <w:noProof/>
                 </w:rPr>
-                <w:t>[42] MICROSOFT. Nový pohľad na produktivitu so službami Microsoft 365 a Microsoft Teams. [Online] [Dátum: 22. 3 2021.] https://www.microsoft.com/sk-sk/microsoft-365/business/compare-all-microsoft-365-business-products.</w:t>
+                <w:t>[45] MICROSOFT. Nový pohľad na produktivitu so službami Microsoft 365 a Microsoft Teams. [Online] [Dátum: 22. 3 2021.] https://www.microsoft.com/sk-sk/microsoft-365/business/compare-all-microsoft-365-business-products.</w:t>
               </w:r>
             </w:p>
             <w:p>
@@ -50915,7 +51974,7 @@
                   <w:bCs/>
                   <w:noProof/>
                 </w:rPr>
-                <w:t>[43] GOOGLE. Choose your edition. Try it free for 14 days. [Online] [Dátum: 22. 3 2021.] https://workspace.google.com/pricing.html.</w:t>
+                <w:t>[46] GOOGLE. Choose your edition. Try it free for 14 days. [Online] [Dátum: 22. 3 2021.] https://workspace.google.com/pricing.html.</w:t>
               </w:r>
             </w:p>
             <w:p>
@@ -50933,7 +51992,7 @@
                   <w:bCs/>
                   <w:noProof/>
                 </w:rPr>
-                <w:t>[44] G Suite vs. Office 365: What's the best office suite for business? [Online] 3. 2 2020. [Dátum: 14. 3 2021.] https://www.computerworld.com/article/3515808/g-suite-vs-office-365-whats-the-best-office-suite-for-business.html.</w:t>
+                <w:t>[47] G Suite vs. Office 365: What's the best office suite for business? [Online] 3. 2 2020. [Dátum: 14. 3 2021.] https://www.computerworld.com/article/3515808/g-suite-vs-office-365-whats-the-best-office-suite-for-business.html.</w:t>
               </w:r>
             </w:p>
             <w:p>
@@ -50951,7 +52010,7 @@
                   <w:bCs/>
                   <w:noProof/>
                 </w:rPr>
-                <w:t>[45] SINGLENTON, CH. Microsoft 365 vs Google Workspace (2021) — Which is Best? [Online] 21. 12 2020. [Dátum: 22. 3 2021.] Microsoft 365 vs Google Workspace (2021) — Which is Best?.</w:t>
+                <w:t>[48] SINGLENTON, CH. Microsoft 365 vs Google Workspace (2021) — Which is Best? [Online] 21. 12 2020. [Dátum: 22. 3 2021.] Microsoft 365 vs Google Workspace (2021) — Which is Best?.</w:t>
               </w:r>
             </w:p>
             <w:p>
@@ -50969,7 +52028,7 @@
                   <w:bCs/>
                   <w:noProof/>
                 </w:rPr>
-                <w:t>[46] KROS. Akciový cenník programu Omega. [Online] [Dátum: 14. 3 2021.] https://www.kros.sk/omega/cennik/.</w:t>
+                <w:t>[49] KROS. Akciový cenník programu Omega. [Online] [Dátum: 14. 3 2021.] https://www.kros.sk/omega/cennik/.</w:t>
               </w:r>
             </w:p>
             <w:p>
@@ -50987,7 +52046,8 @@
                   <w:bCs/>
                   <w:noProof/>
                 </w:rPr>
-                <w:t>[47] —. Cenník programu OMEGA v Cloude. [Online] Kros. [Dátum: 14. 3 2021.] https://www.kros.sk/omega/cloud/.</w:t>
+                <w:lastRenderedPageBreak/>
+                <w:t>[50] —. Cenník programu OMEGA v Cloude. [Online] Kros. [Dátum: 14. 3 2021.] https://www.kros.sk/omega/cloud/.</w:t>
               </w:r>
             </w:p>
             <w:p>
@@ -51005,7 +52065,7 @@
                   <w:bCs/>
                   <w:noProof/>
                 </w:rPr>
-                <w:t>[48] —. Bezpečnosť. [Online] [Dátum: 14. 3 2021.] https://www.kros.sk/ikros/bezpecnost/.</w:t>
+                <w:t>[51] —. Bezpečnosť. [Online] [Dátum: 14. 3 2021.] https://www.kros.sk/ikros/bezpecnost/.</w:t>
               </w:r>
             </w:p>
             <w:p>
@@ -51023,7 +52083,7 @@
                   <w:bCs/>
                   <w:noProof/>
                 </w:rPr>
-                <w:t xml:space="preserve">[49] Eurostat Statictics explained. </w:t>
+                <w:t xml:space="preserve">[52] Eurostat Statictics explained. </w:t>
               </w:r>
               <w:r>
                 <w:rPr>
@@ -51041,16 +52101,7 @@
                   <w:bCs/>
                   <w:noProof/>
                 </w:rPr>
-                <w:t>[Online] Eurostat, 19. 1 2021. [Dátum: 4. 2 2021.] https://ec.europa.eu/eurostat/statistics-explained/index.php?title=Cloud_computing_-</w:t>
-              </w:r>
-              <w:r>
-                <w:rPr>
-                  <w:b/>
-                  <w:bCs/>
-                  <w:noProof/>
-                </w:rPr>
-                <w:lastRenderedPageBreak/>
-                <w:t>_statistics_on_the_use_by_enterprises&amp;oldid=485369#Enterprises_using_cloud_computing. 2443-8219.</w:t>
+                <w:t>[Online] Eurostat, 19. 1 2021. [Dátum: 4. 2 2021.] https://ec.europa.eu/eurostat/statistics-explained/index.php?title=Cloud_computing_-_statistics_on_the_use_by_enterprises&amp;oldid=485369#Enterprises_using_cloud_computing. 2443-8219.</w:t>
               </w:r>
             </w:p>
             <w:p>
@@ -51068,7 +52119,7 @@
                   <w:bCs/>
                   <w:noProof/>
                 </w:rPr>
-                <w:t>[50] AOMEI. What Is NAS Storage and How It Works? [Online] [Dátum: 9. 3 2021.] https://www.aomeitech.com/nas/what-is-nas-storage-and-how-it-works-1234.html.</w:t>
+                <w:t>[53] AOMEI. What Is NAS Storage and How It Works? [Online] [Dátum: 9. 3 2021.] https://www.aomeitech.com/nas/what-is-nas-storage-and-how-it-works-1234.html.</w:t>
               </w:r>
             </w:p>
             <w:p>
@@ -51086,7 +52137,7 @@
                   <w:bCs/>
                   <w:noProof/>
                 </w:rPr>
-                <w:t xml:space="preserve">[51] MELL, P a GRANCE, T. </w:t>
+                <w:t xml:space="preserve">[54] MELL, P a GRANCE, T. </w:t>
               </w:r>
               <w:r>
                 <w:rPr>
@@ -51122,7 +52173,7 @@
                   <w:bCs/>
                   <w:noProof/>
                 </w:rPr>
-                <w:t xml:space="preserve">[52] SÁNCHEZ, P. Drivers and Barriers of the Cloud Computing. </w:t>
+                <w:t xml:space="preserve">[55] SÁNCHEZ, P. Drivers and Barriers of the Cloud Computing. </w:t>
               </w:r>
               <w:r>
                 <w:rPr>
@@ -51158,7 +52209,7 @@
                   <w:bCs/>
                   <w:noProof/>
                 </w:rPr>
-                <w:t>[53] ALZA SK. Alza. [Online] [Dátum: 20. 3 2021.] https://www.alza.sk/.</w:t>
+                <w:t>[56] ALZA SK. Alza. [Online] [Dátum: 20. 3 2021.] https://www.alza.sk/.</w:t>
               </w:r>
             </w:p>
             <w:p>
@@ -51176,7 +52227,7 @@
                   <w:bCs/>
                   <w:noProof/>
                 </w:rPr>
-                <w:t>[54] DROPBOX. Dropbox Plans. [Online] [Dátum: 12. 3 2021.] https://www.dropbox.com/plans.</w:t>
+                <w:t>[57] DROPBOX. Dropbox Plans. [Online] [Dátum: 12. 3 2021.] https://www.dropbox.com/plans.</w:t>
               </w:r>
             </w:p>
             <w:p>
@@ -51194,7 +52245,7 @@
                   <w:bCs/>
                   <w:noProof/>
                 </w:rPr>
-                <w:t>[55] —. Dropbox basic. [Online] [Dátum: 12. 3 2021.] https://www.dropbox.com/basic.</w:t>
+                <w:t>[58] —. Dropbox basic. [Online] [Dátum: 12. 3 2021.] https://www.dropbox.com/basic.</w:t>
               </w:r>
             </w:p>
             <w:p>
@@ -51212,7 +52263,7 @@
                   <w:bCs/>
                   <w:noProof/>
                 </w:rPr>
-                <w:t>[56] WEBSUPPORT. Čo je to Cloud computing ? [Online] [Dátum: 5. 11 2020.] https://www.websupport.sk/faq/co-je-to-cloud-a-cloud-computing.</w:t>
+                <w:t>[59] WEBSUPPORT. Čo je to Cloud computing ? [Online] [Dátum: 5. 11 2020.] https://www.websupport.sk/faq/co-je-to-cloud-a-cloud-computing.</w:t>
               </w:r>
             </w:p>
             <w:p>
@@ -51230,7 +52281,7 @@
                   <w:bCs/>
                   <w:noProof/>
                 </w:rPr>
-                <w:t>[57] DROPBOX. Choose the right Dropbox for you. [Online] [Dátum: 22. 3 2021.] https://www.dropbox.com/plans.</w:t>
+                <w:t>[60] DROPBOX. Choose the right Dropbox for you. [Online] [Dátum: 22. 3 2021.] https://www.dropbox.com/plans.</w:t>
               </w:r>
             </w:p>
             <w:p>
@@ -51248,7 +52299,7 @@
                   <w:bCs/>
                   <w:noProof/>
                 </w:rPr>
-                <w:t xml:space="preserve">[58] </w:t>
+                <w:t xml:space="preserve">[61] </w:t>
               </w:r>
               <w:r>
                 <w:rPr>
@@ -51284,7 +52335,7 @@
                   <w:bCs/>
                   <w:noProof/>
                 </w:rPr>
-                <w:t>[59] W3Techs. Usage statistics of HTTP/2 for websites. [Online] 25. 1 2023. [Dátum: 25. 1 2023.] https://w3techs.com/technologies/details/ce-http2.</w:t>
+                <w:t>[62] W3Techs. Usage statistics of HTTP/2 for websites. [Online] 25. 1 2023. [Dátum: 25. 1 2023.] https://w3techs.com/technologies/details/ce-http2.</w:t>
               </w:r>
             </w:p>
             <w:p>
@@ -59410,7 +60461,7 @@
     <b:MonthAccessed>11</b:MonthAccessed>
     <b:DayAccessed>24</b:DayAccessed>
     <b:URL>https://azure.microsoft.com/cs-cz/overview/what-is-saas/</b:URL>
-    <b:RefOrder>30</b:RefOrder>
+    <b:RefOrder>33</b:RefOrder>
   </b:Source>
   <b:Source>
     <b:Tag>Coj201</b:Tag>
@@ -59421,7 +60472,7 @@
     <b:MonthAccessed>11</b:MonthAccessed>
     <b:DayAccessed>24</b:DayAccessed>
     <b:URL>https://azure.microsoft.com/cs-cz/overview/what-is-paas/</b:URL>
-    <b:RefOrder>31</b:RefOrder>
+    <b:RefOrder>34</b:RefOrder>
   </b:Source>
   <b:Source>
     <b:Tag>Eur21</b:Tag>
@@ -59438,7 +60489,7 @@
     <b:DayAccessed>4</b:DayAccessed>
     <b:URL>https://ec.europa.eu/eurostat/statistics-explained/index.php?title=Cloud_computing_-_statistics_on_the_use_by_enterprises&amp;oldid=485369#Enterprises_using_cloud_computing</b:URL>
     <b:StandardNumber>2443-8219</b:StandardNumber>
-    <b:RefOrder>49</b:RefOrder>
+    <b:RefOrder>52</b:RefOrder>
   </b:Source>
   <b:Source>
     <b:Tag>Ese201</b:Tag>
@@ -59457,7 +60508,7 @@
     <b:MonthAccessed>2</b:MonthAccessed>
     <b:DayAccessed>13</b:DayAccessed>
     <b:URL>https://bezpecnenanete.eset.com/sk/it-bezpecnost/pouzivate-cloudove-ulozisko-ale-mate-pochybnosti-ci-je-dostatocne-bezpecne/</b:URL>
-    <b:RefOrder>36</b:RefOrder>
+    <b:RefOrder>39</b:RefOrder>
   </b:Source>
   <b:Source>
     <b:Tag>htt21</b:Tag>
@@ -59468,7 +60519,7 @@
     <b:MonthAccessed>3</b:MonthAccessed>
     <b:DayAccessed>9</b:DayAccessed>
     <b:URL>http://www.nasservery.cz/je-nas-server/</b:URL>
-    <b:RefOrder>37</b:RefOrder>
+    <b:RefOrder>40</b:RefOrder>
   </b:Source>
   <b:Source>
     <b:Tag>AOM21</b:Tag>
@@ -59484,7 +60535,7 @@
     <b:MonthAccessed>3</b:MonthAccessed>
     <b:DayAccessed>9</b:DayAccessed>
     <b:URL>https://www.aomeitech.com/nas/what-is-nas-storage-and-how-it-works-1234.html</b:URL>
-    <b:RefOrder>50</b:RefOrder>
+    <b:RefOrder>53</b:RefOrder>
   </b:Source>
   <b:Source>
     <b:Tag>Abr18</b:Tag>
@@ -59498,7 +60549,7 @@
     <b:MonthAccessed>3</b:MonthAccessed>
     <b:DayAccessed>12</b:DayAccessed>
     <b:URL>https://techcrunch.com/gallery/a-brief-history-of-dropbox/</b:URL>
-    <b:RefOrder>39</b:RefOrder>
+    <b:RefOrder>42</b:RefOrder>
   </b:Source>
   <b:Source>
     <b:Tag>8Be19</b:Tag>
@@ -59512,7 +60563,7 @@
     <b:MonthAccessed>3</b:MonthAccessed>
     <b:DayAccessed>12</b:DayAccessed>
     <b:URL>https://www.investopedia.com/articles/personal-finance/090715/8-best-cloud-storage-solutions-small-business.asp#citation-8</b:URL>
-    <b:RefOrder>40</b:RefOrder>
+    <b:RefOrder>43</b:RefOrder>
   </b:Source>
   <b:Source>
     <b:Tag>GSu20</b:Tag>
@@ -59526,7 +60577,7 @@
     <b:MonthAccessed>3</b:MonthAccessed>
     <b:DayAccessed>14</b:DayAccessed>
     <b:URL>https://www.computerworld.com/article/3515808/g-suite-vs-office-365-whats-the-best-office-suite-for-business.html</b:URL>
-    <b:RefOrder>44</b:RefOrder>
+    <b:RefOrder>47</b:RefOrder>
   </b:Source>
   <b:Source>
     <b:Tag>Mel11</b:Tag>
@@ -59551,7 +60602,7 @@
     <b:City>Gaithersburg</b:City>
     <b:Publisher>National Institute of Standards and Technology</b:Publisher>
     <b:StandardNumber>MD 20899-8930</b:StandardNumber>
-    <b:RefOrder>51</b:RefOrder>
+    <b:RefOrder>54</b:RefOrder>
   </b:Source>
   <b:Source>
     <b:Tag>Svo09</b:Tag>
@@ -59572,7 +60623,7 @@
     <b:StandardNumber>1210-9479</b:StandardNumber>
     <b:PeriodicalTitle>Systémová integrace 2/2009</b:PeriodicalTitle>
     <b:Issue>2</b:Issue>
-    <b:RefOrder>32</b:RefOrder>
+    <b:RefOrder>35</b:RefOrder>
   </b:Source>
   <b:Source>
     <b:Tag>Sin20</b:Tag>
@@ -59596,7 +60647,7 @@
     <b:MonthAccessed>3</b:MonthAccessed>
     <b:DayAccessed>22</b:DayAccessed>
     <b:URL>Microsoft 365 vs Google Workspace (2021) — Which is Best?</b:URL>
-    <b:RefOrder>45</b:RefOrder>
+    <b:RefOrder>48</b:RefOrder>
   </b:Source>
   <b:Source>
     <b:Tag>BRO18</b:Tag>
@@ -59621,7 +60672,7 @@
     <b:MonthAccessed>11</b:MonthAccessed>
     <b:DayAccessed>28</b:DayAccessed>
     <b:URL>https://digitalguardian.com/blog/what-security-service-definition-secaas-benefits-examples-and-more</b:URL>
-    <b:RefOrder>33</b:RefOrder>
+    <b:RefOrder>36</b:RefOrder>
   </b:Source>
   <b:Source>
     <b:Tag>MHa13</b:Tag>
@@ -59642,7 +60693,7 @@
         </b:NameList>
       </b:Author>
     </b:Author>
-    <b:RefOrder>22</b:RefOrder>
+    <b:RefOrder>25</b:RefOrder>
   </b:Source>
   <b:Source>
     <b:Tag>PMá15</b:Tag>
@@ -59666,7 +60717,7 @@
     <b:MonthAccessed>11</b:MonthAccessed>
     <b:DayAccessed>24</b:DayAccessed>
     <b:URL>https://m.systemonline.cz/virtualizace/historie-a-zakladni-principy-cloud-computingu.htm</b:URL>
-    <b:RefOrder>23</b:RefOrder>
+    <b:RefOrder>26</b:RefOrder>
   </b:Source>
   <b:Source>
     <b:Tag>Sor17</b:Tag>
@@ -59688,7 +60739,7 @@
     <b:Publisher>České vysoké učení technické v Praze</b:Publisher>
     <b:StandardNumber>978-80-01-06215-9</b:StandardNumber>
     <b:Pages>31 s.</b:Pages>
-    <b:RefOrder>24</b:RefOrder>
+    <b:RefOrder>27</b:RefOrder>
   </b:Source>
   <b:Source>
     <b:Tag>Jur</b:Tag>
@@ -59710,7 +60761,7 @@
     <b:Publisher>Merkur s.r.o</b:Publisher>
     <b:StandardNumber>978-80-970233-7-9</b:StandardNumber>
     <b:Pages>186 s.</b:Pages>
-    <b:RefOrder>34</b:RefOrder>
+    <b:RefOrder>37</b:RefOrder>
   </b:Source>
   <b:Source>
     <b:Tag>MSz17</b:Tag>
@@ -59733,7 +60784,7 @@
     <b:PeriodicalTitle>vedecký časopis FHI EU v Bratislave a SSHI.</b:PeriodicalTitle>
     <b:Pages>81-92</b:Pages>
     <b:StandardNumber>1339-987</b:StandardNumber>
-    <b:RefOrder>26</b:RefOrder>
+    <b:RefOrder>29</b:RefOrder>
   </b:Source>
   <b:Source>
     <b:Tag>Lac12</b:Tag>
@@ -59755,7 +60806,7 @@
     <b:Publisher>Computer Press</b:Publisher>
     <b:StandardNumber>978-80-251-3744-4</b:StandardNumber>
     <b:Pages>270 s.</b:Pages>
-    <b:RefOrder>27</b:RefOrder>
+    <b:RefOrder>30</b:RefOrder>
   </b:Source>
   <b:Source>
     <b:Tag>Sán17</b:Tag>
@@ -59778,7 +60829,7 @@
     <b:Volume>II</b:Volume>
     <b:Issue>2254-6235</b:Issue>
     <b:Pages>116-132</b:Pages>
-    <b:RefOrder>52</b:RefOrder>
+    <b:RefOrder>55</b:RefOrder>
   </b:Source>
   <b:Source>
     <b:Tag>Dou66</b:Tag>
@@ -59799,7 +60850,7 @@
       </b:Author>
     </b:Author>
     <b:Pages>207 s.</b:Pages>
-    <b:RefOrder>25</b:RefOrder>
+    <b:RefOrder>28</b:RefOrder>
   </b:Source>
   <b:Source>
     <b:Tag>Joz18</b:Tag>
@@ -59820,7 +60871,7 @@
     <b:Publisher>Agentúra KiVa Bratislava,</b:Publisher>
     <b:StandardNumber>978-80-973273-0-9</b:StandardNumber>
     <b:Pages>96 s.</b:Pages>
-    <b:RefOrder>29</b:RefOrder>
+    <b:RefOrder>32</b:RefOrder>
   </b:Source>
   <b:Source>
     <b:Tag>Alz21</b:Tag>
@@ -59836,7 +60887,7 @@
         <b:Corporate>ALZA SK</b:Corporate>
       </b:Author>
     </b:Author>
-    <b:RefOrder>53</b:RefOrder>
+    <b:RefOrder>56</b:RefOrder>
   </b:Source>
   <b:Source>
     <b:Tag>Kro21</b:Tag>
@@ -59853,7 +60904,7 @@
     <b:DayAccessed>14</b:DayAccessed>
     <b:URL>https://www.kros.sk/omega/cennik/</b:URL>
     <b:LCID>sk-SK</b:LCID>
-    <b:RefOrder>46</b:RefOrder>
+    <b:RefOrder>49</b:RefOrder>
   </b:Source>
   <b:Source>
     <b:Tag>Dro21</b:Tag>
@@ -59869,7 +60920,7 @@
     <b:MonthAccessed>3</b:MonthAccessed>
     <b:DayAccessed>12</b:DayAccessed>
     <b:URL>https://www.dropbox.com/plans</b:URL>
-    <b:RefOrder>54</b:RefOrder>
+    <b:RefOrder>57</b:RefOrder>
   </b:Source>
   <b:Source>
     <b:Tag>Dro12</b:Tag>
@@ -59885,7 +60936,7 @@
     <b:MonthAccessed>3</b:MonthAccessed>
     <b:DayAccessed>12</b:DayAccessed>
     <b:URL>https://www.dropbox.com/basic</b:URL>
-    <b:RefOrder>55</b:RefOrder>
+    <b:RefOrder>58</b:RefOrder>
   </b:Source>
   <b:Source>
     <b:Tag>www20</b:Tag>
@@ -59901,7 +60952,7 @@
         <b:Corporate>WEBSUPPORT</b:Corporate>
       </b:Author>
     </b:Author>
-    <b:RefOrder>56</b:RefOrder>
+    <b:RefOrder>59</b:RefOrder>
   </b:Source>
   <b:Source>
     <b:Tag>Kro212</b:Tag>
@@ -59921,7 +60972,7 @@
     <b:MonthAccessed>3</b:MonthAccessed>
     <b:DayAccessed>14</b:DayAccessed>
     <b:URL>https://www.kros.sk/ikros/bezpecnost/</b:URL>
-    <b:RefOrder>48</b:RefOrder>
+    <b:RefOrder>51</b:RefOrder>
   </b:Source>
   <b:Source>
     <b:Tag>Kro211</b:Tag>
@@ -59939,7 +60990,7 @@
     <b:URL>https://www.kros.sk/omega/cloud/</b:URL>
     <b:ProductionCompany>Kros</b:ProductionCompany>
     <b:LCID>sk-SK</b:LCID>
-    <b:RefOrder>47</b:RefOrder>
+    <b:RefOrder>50</b:RefOrder>
   </b:Source>
   <b:Source>
     <b:Tag>Ese20</b:Tag>
@@ -59958,7 +61009,7 @@
     <b:MonthAccessed>2</b:MonthAccessed>
     <b:DayAccessed>13</b:DayAccessed>
     <b:URL>https://bezpecnenanete.eset.com/sk/it-bezpecnost/cloud-su-pocitace-o-ktore-sa-stara-niekto-iny/</b:URL>
-    <b:RefOrder>35</b:RefOrder>
+    <b:RefOrder>38</b:RefOrder>
   </b:Source>
   <b:Source>
     <b:Tag>Box21</b:Tag>
@@ -59974,7 +61025,7 @@
     <b:MonthAccessed>3</b:MonthAccessed>
     <b:DayAccessed>22</b:DayAccessed>
     <b:URL>https://www.box.com/pricing</b:URL>
-    <b:RefOrder>41</b:RefOrder>
+    <b:RefOrder>44</b:RefOrder>
   </b:Source>
   <b:Source>
     <b:Tag>Goo21</b:Tag>
@@ -59990,7 +61041,7 @@
     <b:MonthAccessed>3</b:MonthAccessed>
     <b:DayAccessed>22</b:DayAccessed>
     <b:URL>https://workspace.google.com/pricing.html</b:URL>
-    <b:RefOrder>43</b:RefOrder>
+    <b:RefOrder>46</b:RefOrder>
   </b:Source>
   <b:Source>
     <b:Tag>Dro211</b:Tag>
@@ -60006,7 +61057,7 @@
     <b:MonthAccessed>3</b:MonthAccessed>
     <b:DayAccessed>22</b:DayAccessed>
     <b:URL>https://www.dropbox.com/plans</b:URL>
-    <b:RefOrder>57</b:RefOrder>
+    <b:RefOrder>60</b:RefOrder>
   </b:Source>
   <b:Source>
     <b:Tag>Alz18</b:Tag>
@@ -60025,7 +61076,7 @@
     <b:MonthAccessed>3</b:MonthAccessed>
     <b:DayAccessed>9</b:DayAccessed>
     <b:URL>https://www.alza.cz/jak-vybrat-chytre-datove-uloziste-nas</b:URL>
-    <b:RefOrder>38</b:RefOrder>
+    <b:RefOrder>41</b:RefOrder>
   </b:Source>
   <b:Source>
     <b:Tag>Mic21</b:Tag>
@@ -60041,7 +61092,7 @@
     <b:MonthAccessed>3</b:MonthAccessed>
     <b:DayAccessed>22</b:DayAccessed>
     <b:URL>https://www.microsoft.com/sk-sk/microsoft-365/business/compare-all-microsoft-365-business-products</b:URL>
-    <b:RefOrder>42</b:RefOrder>
+    <b:RefOrder>45</b:RefOrder>
   </b:Source>
   <b:Source>
     <b:Tag>Mic19</b:Tag>
@@ -60061,7 +61112,7 @@
     <b:MonthAccessed>2</b:MonthAccessed>
     <b:DayAccessed>5</b:DayAccessed>
     <b:URL>https://www.microsoft.com/sk-sk/microsoft-365/business-insights-ideas/resources/the-future-of-planning-online-project-planning-in-the-cloud</b:URL>
-    <b:RefOrder>28</b:RefOrder>
+    <b:RefOrder>31</b:RefOrder>
   </b:Source>
   <b:Source>
     <b:Tag>Gar22</b:Tag>
@@ -60157,7 +61208,7 @@
         </b:NameList>
       </b:Author>
     </b:Author>
-    <b:RefOrder>58</b:RefOrder>
+    <b:RefOrder>61</b:RefOrder>
   </b:Source>
   <b:Source>
     <b:Tag>Rya20</b:Tag>
@@ -60387,7 +61438,7 @@
     <b:MonthAccessed>1</b:MonthAccessed>
     <b:DayAccessed>25</b:DayAccessed>
     <b:URL>https://w3techs.com/technologies/details/ce-http2</b:URL>
-    <b:RefOrder>59</b:RefOrder>
+    <b:RefOrder>62</b:RefOrder>
   </b:Source>
   <b:Source>
     <b:Tag>W3T231</b:Tag>
@@ -60426,32 +61477,6 @@
     <b:DayAccessed>25</b:DayAccessed>
     <b:URL>https://w3techs.com/technologies/details/ce-http2</b:URL>
     <b:RefOrder>16</b:RefOrder>
-  </b:Source>
-  <b:Source>
-    <b:Tag>RFi22</b:Tag>
-    <b:SourceType>DocumentFromInternetSite</b:SourceType>
-    <b:Guid>{2BDCE8CE-B66D-4F8D-943E-204F058BD1EA}</b:Guid>
-    <b:Title>HTTP Semantics</b:Title>
-    <b:ProductionCompany>Internet Engineering Task Force</b:ProductionCompany>
-    <b:Year>2022</b:Year>
-    <b:Month>6</b:Month>
-    <b:YearAccessed>2023</b:YearAccessed>
-    <b:MonthAccessed>1</b:MonthAccessed>
-    <b:DayAccessed>2023</b:DayAccessed>
-    <b:URL>https://datatracker.ietf.org/doc/html/rfc9110</b:URL>
-    <b:StandardNumber>2070-1721</b:StandardNumber>
-    <b:Author>
-      <b:Author>
-        <b:NameList>
-          <b:Person>
-            <b:Last>R. Fielding</b:Last>
-            <b:First>M.</b:First>
-            <b:Middle>Nottingham,J. Reschke</b:Middle>
-          </b:Person>
-        </b:NameList>
-      </b:Author>
-    </b:Author>
-    <b:RefOrder>17</b:RefOrder>
   </b:Source>
   <b:Source>
     <b:Tag>MDN23</b:Tag>
@@ -60532,11 +61557,96 @@
     <b:URL>https://www.ibm.com/docs/en/cics-ts/5.2?topic=protocol-http-responses</b:URL>
     <b:RefOrder>21</b:RefOrder>
   </b:Source>
+  <b:Source>
+    <b:Tag>RFi22</b:Tag>
+    <b:SourceType>DocumentFromInternetSite</b:SourceType>
+    <b:Guid>{102F1351-E252-4B9D-8C2B-23B61E590819}</b:Guid>
+    <b:Title>HTTP Semantics</b:Title>
+    <b:ProductionCompany>Internet Engineering Task Force</b:ProductionCompany>
+    <b:Year>2022</b:Year>
+    <b:Month>6</b:Month>
+    <b:YearAccessed>2023</b:YearAccessed>
+    <b:MonthAccessed>1</b:MonthAccessed>
+    <b:DayAccessed>2023</b:DayAccessed>
+    <b:URL>https://datatracker.ietf.org/doc/html/rfc9110</b:URL>
+    <b:StandardNumber>2070-1721</b:StandardNumber>
+    <b:Author>
+      <b:Author>
+        <b:NameList>
+          <b:Person>
+            <b:Last>R. Fielding</b:Last>
+            <b:First>M.</b:First>
+            <b:Middle>Nottingham,J. Reschke</b:Middle>
+          </b:Person>
+        </b:NameList>
+      </b:Author>
+    </b:Author>
+    <b:RefOrder>17</b:RefOrder>
+  </b:Source>
+  <b:Source>
+    <b:Tag>HTT22</b:Tag>
+    <b:SourceType>InternetSite</b:SourceType>
+    <b:Guid>{392665BE-9927-4EEB-BDAB-42A62B60AC08}</b:Guid>
+    <b:Author>
+      <b:Author>
+        <b:Corporate>HTTP DEV</b:Corporate>
+      </b:Author>
+    </b:Author>
+    <b:Title>CONNECT</b:Title>
+    <b:Year>2022</b:Year>
+    <b:Month>6</b:Month>
+    <b:Day>20</b:Day>
+    <b:YearAccessed>2023</b:YearAccessed>
+    <b:MonthAccessed>1</b:MonthAccessed>
+    <b:DayAccessed>27</b:DayAccessed>
+    <b:URL>https://http.dev/connect</b:URL>
+    <b:RefOrder>22</b:RefOrder>
+  </b:Source>
+  <b:Source>
+    <b:Tag>Bos21</b:Tag>
+    <b:SourceType>InternetSite</b:SourceType>
+    <b:Guid>{24B04D11-7C31-496A-B01D-BAE025257EAB}</b:Guid>
+    <b:Author>
+      <b:Author>
+        <b:NameList>
+          <b:Person>
+            <b:Last>A</b:Last>
+            <b:First>Bos.</b:First>
+          </b:Person>
+        </b:NameList>
+      </b:Author>
+    </b:Author>
+    <b:Title>What is an OPTIONS HTTP Request?</b:Title>
+    <b:Year>2021</b:Year>
+    <b:Month>10</b:Month>
+    <b:Day>14</b:Day>
+    <b:YearAccessed>2023</b:YearAccessed>
+    <b:MonthAccessed>1</b:MonthAccessed>
+    <b:DayAccessed>27</b:DayAccessed>
+    <b:URL>https://aaronbos.dev/posts/http-options-introduction</b:URL>
+    <b:RefOrder>23</b:RefOrder>
+  </b:Source>
+  <b:Source>
+    <b:Tag>W3s23</b:Tag>
+    <b:SourceType>InternetSite</b:SourceType>
+    <b:Guid>{E494291A-634A-491D-8779-2D8A27C7643D}</b:Guid>
+    <b:Author>
+      <b:Author>
+        <b:Corporate>W3schools</b:Corporate>
+      </b:Author>
+    </b:Author>
+    <b:Title>HTTP Request Methods</b:Title>
+    <b:YearAccessed>2023</b:YearAccessed>
+    <b:MonthAccessed>1</b:MonthAccessed>
+    <b:DayAccessed>27</b:DayAccessed>
+    <b:URL>https://www.w3schools.com/tags/ref_httpmethods.asp</b:URL>
+    <b:RefOrder>24</b:RefOrder>
+  </b:Source>
 </b:Sources>
 </file>
 
 <file path=customXml/itemProps1.xml><?xml version="1.0" encoding="utf-8"?>
-<ds:datastoreItem xmlns:ds="http://schemas.openxmlformats.org/officeDocument/2006/customXml" ds:itemID="{4563315E-66D5-4D60-94B1-E45404F23E00}">
+<ds:datastoreItem xmlns:ds="http://schemas.openxmlformats.org/officeDocument/2006/customXml" ds:itemID="{576BB9CC-4CF8-4493-9ECA-C1A358B9B268}">
   <ds:schemaRefs>
     <ds:schemaRef ds:uri="http://schemas.openxmlformats.org/officeDocument/2006/bibliography"/>
   </ds:schemaRefs>

</xml_diff>

<commit_message>
status code fast fertig and xml start tomorov diplo te
</commit_message>
<xml_diff>
--- a/diplomovka/moja_praca/diplomovka.docx
+++ b/diplomovka/moja_praca/diplomovka.docx
@@ -3290,7 +3290,7 @@
           </mc:Choice>
           <mc:Fallback>
             <w:pict>
-              <v:group w14:anchorId="50B3F305" id="Skupina 52" o:spid="_x0000_s1026" style="width:90.85pt;height:25.55pt;mso-position-horizontal-relative:char;mso-position-vertical-relative:line" coordsize="1817,511" o:gfxdata="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">
+              <v:group w14:anchorId="48F4B37A" id="Skupina 52" o:spid="_x0000_s1026" style="width:90.85pt;height:25.55pt;mso-position-horizontal-relative:char;mso-position-vertical-relative:line" coordsize="1817,511" o:gfxdata="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">
                 <v:shape id="AutoShape 22" o:spid="_x0000_s1027" style="position:absolute;width:1817;height:511;visibility:visible;mso-wrap-style:square;v-text-anchor:top" coordsize="1817,511" o:gfxdata="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" path="m67,l43,r,359l67,359,67,xm81,460l68,443,56,441r10,-3l79,424r,-25l74,395,56,381r-27,l13,384r-9,2l4,401r9,-2l28,395r20,l62,406r,18l49,434r-28,l21,448r29,l65,461r,23l48,496r-25,l7,492,,487r,17l9,507r16,3l56,510,74,496r7,-6l81,460xm91,l79,r,359l91,359,91,xm127,l115,r,359l127,359,127,xm192,448r-9,-9l176,430r,25l176,481r-14,16l140,497,127,481r,-26l139,440r1,-1l162,439r14,16l176,430r-5,-5l143,425r-14,8l123,440r2,-22l142,395r23,l178,399r6,2l184,395r,-9l177,384r-12,-3l158,381r-4,l145,383r-13,5l121,399r-3,3l114,411r-5,15l106,446r1,5l108,463r3,16l118,494r11,16l170,510r13,-13l192,487r,-39xm198,l174,r,359l198,359,198,xm234,l222,r,359l234,359,234,xm281,l246,r,359l281,359,281,xm295,494r-26,l269,399r,-15l252,384r-30,6l222,405r30,-6l252,494r-28,l224,508r71,l295,494xm317,l305,r,359l317,359,317,xm365,l329,r,359l365,359,365,xm403,494r-59,l366,471r10,-9l387,450r1,-3l396,439r6,-15l402,401r-7,-6l379,381r-27,l334,385r-9,5l325,407r9,-6l352,395r20,l385,408r,16l379,437r-8,9l366,450r-32,34l324,494r,14l403,508r,-14xm424,l377,r,359l424,359,424,xm460,l436,r,359l460,359,460,xm496,l484,r,359l496,359,496,xm511,494r-59,l474,471r10,-9l495,450r2,-3l505,439r5,-15l510,401r-6,-6l487,381r-27,l443,385r-10,5l433,407r10,-6l460,395r20,l493,408r,16l487,437r-8,9l475,450r-33,34l432,494r,14l511,508r,-14xm555,l543,r,359l555,359,555,xm591,l567,r,359l591,359,591,xm620,494r-27,l593,399r,-15l577,384r-31,6l546,405r31,-6l577,494r-28,l549,508r71,l620,494xm651,l615,r,359l651,359,651,xm674,l662,r,359l674,359,674,xm710,l698,r,359l710,359,710,xm733,448r-9,-9l717,430r,25l717,481r-14,16l681,497,668,481r,-26l680,440r1,-1l703,439r14,16l717,430r-5,-5l684,425r-14,8l664,440r2,-22l683,395r23,l719,399r7,2l726,395r,-9l718,384r-12,-3l699,381r-4,l686,383r-12,5l662,399r-2,3l655,411r-5,15l648,446r,5l649,463r3,16l659,494r12,16l711,510r13,-13l733,487r,-39xm770,l734,r,359l770,359,770,xm805,l782,r,359l805,359,805,xm839,460l826,443r-13,-2l824,438r12,-14l836,399r-4,-4l813,381r-26,l771,384r-10,2l761,401r10,-2l786,395r19,l820,406r,18l806,434r-27,l779,448r28,l822,461r,23l805,496r-24,l765,492r-7,-5l758,504r8,3l782,510r31,l831,496r8,-6l839,460xm841,l829,r,359l841,359,841,xm877,l853,r,359l877,359,877,xm924,l913,r,359l924,359,924,xm950,448r-9,-9l933,430r,25l933,481r-13,16l898,497,884,481r,-26l896,440r2,-1l920,439r13,16l933,430r-4,-5l900,425r-14,8l881,440r2,-22l899,395r23,l936,399r6,2l942,395r,-9l935,384r-13,-3l915,381r-3,l902,383r-12,5l878,399r-2,3l871,411r-5,15l864,446r,5l865,463r4,16l876,494r11,16l928,510r13,-13l950,487r,-39xm972,l960,r,359l972,359,972,xm1020,l996,r,359l1020,359,1020,xm1057,446r,-5l1056,428r-3,-16l1047,398r-3,-4l1040,388r,32l1040,471r-12,26l1001,497,989,471r,-51l1001,394r27,l1040,420r,-32l1036,381r-42,l983,398r-1,3l978,410r-4,15l972,446r,5l974,463r3,16l983,494r11,16l1036,510r8,-13l1047,494r1,-4l1052,481r4,-15l1057,446xm1067,r-12,l1055,359r12,l1067,xm1103,r-12,l1091,359r12,l1103,xm1151,r-36,l1115,359r36,l1151,xm1163,384r-80,l1083,398r59,l1100,508r18,l1163,391r,-7xm1210,r-24,l1186,359r24,l1210,xm1246,r-24,l1222,359r24,l1246,xm1275,464r-17,l1258,399r,-15l1242,384r,15l1242,464r-43,l1242,399r,-15l1237,384r-52,79l1185,478r57,l1242,508r16,l1258,478r17,l1275,464xm1294,r-12,l1282,359r12,l1294,xm1329,r-12,l1317,359r12,l1329,xm1383,448r-9,-9l1366,430r,25l1366,481r-13,16l1331,497r-14,-16l1317,455r12,-15l1331,439r22,l1366,455r,-25l1362,425r-29,l1319,433r-5,7l1315,418r17,-23l1355,395r14,4l1375,401r,-6l1375,386r-7,-2l1355,381r-7,l1344,381r-9,2l1323,388r-12,11l1309,402r-5,9l1299,426r-2,20l1297,451r1,12l1302,479r6,15l1320,510r41,l1373,497r10,-10l1383,448xm1389,r-36,l1353,359r36,l1389,xm1413,r-12,l1401,359r12,l1413,xm1460,r-24,l1436,359r24,l1460,xm1486,494r-27,l1459,399r,-15l1442,384r-30,6l1412,405r30,-6l1442,494r-27,l1415,508r71,l1486,494xm1496,r-12,l1484,359r12,l1496,xm1544,r-36,l1508,359r36,l1544,xm1594,494r-27,l1567,399r,-15l1551,384r-31,6l1520,405r31,-6l1551,494r-28,l1523,508r71,l1594,494xm1603,r-47,l1556,359r47,l1603,xm1639,r-24,l1615,359r24,l1639,xm1701,494r-58,l1665,471r9,-9l1685,450r2,-3l1695,439r5,-15l1700,401r-6,-6l1677,381r-26,l1633,385r-10,5l1623,407r10,-6l1651,395r19,l1684,408r,16l1677,437r-8,9l1665,450r-33,34l1622,494r,14l1701,508r,-14xm1710,r-35,l1675,359r35,l1710,xm1734,r-12,l1722,359r12,l1734,xm1770,r-24,l1746,359r24,l1770,xm1817,464r-18,l1799,399r,-15l1783,384r,15l1783,464r-43,l1783,399r,-15l1778,384r-52,79l1726,478r57,l1783,508r16,l1799,478r18,l1817,464xe" fillcolor="black" stroked="f">
                   <v:path arrowok="t" o:connecttype="custom" o:connectlocs="79,399;62,424;0,504;91,0;162,497;129,433;158,381;111,479;198,0;295,494;295,508;365,0;379,381;371,446;424,0;511,494;460,381;475,450;591,0;546,405;651,0;733,448;703,439;726,401;655,411;733,448;839,460;761,401;822,484;839,460;924,0;898,497;881,440;912,381;876,494;1020,0;1040,388;1036,381;994,510;1067,359;1151,0;1186,359;1258,384;1242,508;1317,0;1317,481;1315,418;1335,383;1320,510;1401,0;1459,399;1496,0;1567,494;1594,494;1701,494;1651,381;1665,450;1734,0;1799,464;1726,478" o:connectangles="0,0,0,0,0,0,0,0,0,0,0,0,0,0,0,0,0,0,0,0,0,0,0,0,0,0,0,0,0,0,0,0,0,0,0,0,0,0,0,0,0,0,0,0,0,0,0,0,0,0,0,0,0,0,0,0,0,0,0,0"/>
                 </v:shape>
@@ -3580,7 +3580,7 @@
           </mc:Choice>
           <mc:Fallback>
             <w:pict>
-              <v:group w14:anchorId="4D38207E" id="Skupina 48" o:spid="_x0000_s1026" style="position:absolute;margin-left:70.85pt;margin-top:16.2pt;width:453.55pt;height:1pt;z-index:-251679232;mso-wrap-distance-left:0;mso-wrap-distance-right:0;mso-position-horizontal-relative:page" coordorigin="1417,874" coordsize="9071,20" o:gfxdata="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">
+              <v:group w14:anchorId="4B6FCC53" id="Skupina 48" o:spid="_x0000_s1026" style="position:absolute;margin-left:70.85pt;margin-top:16.2pt;width:453.55pt;height:1pt;z-index:-251679232;mso-wrap-distance-left:0;mso-wrap-distance-right:0;mso-position-horizontal-relative:page" coordorigin="1417,874" coordsize="9071,20" o:gfxdata="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">
                 <v:line id="Line 24" o:spid="_x0000_s1027" style="position:absolute;visibility:visible;mso-wrap-style:square" from="1417,884" to="2608,884" o:connectortype="straight" o:gfxdata="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" strokeweight="1pt"/>
                 <v:line id="Line 25" o:spid="_x0000_s1028" style="position:absolute;visibility:visible;mso-wrap-style:square" from="2608,884" to="9298,884" o:connectortype="straight" o:gfxdata="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" strokeweight="1pt"/>
                 <v:line id="Line 26" o:spid="_x0000_s1029" style="position:absolute;visibility:visible;mso-wrap-style:square" from="9298,884" to="10488,884" o:connectortype="straight" o:gfxdata="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" strokeweight="1pt"/>
@@ -15421,7 +15421,7 @@
                                   <w:rPr>
                                     <w:noProof/>
                                   </w:rPr>
-                                  <w:t xml:space="preserve"> [61]</w:t>
+                                  <w:t xml:space="preserve"> [64]</w:t>
                                 </w:r>
                                 <w:r>
                                   <w:fldChar w:fldCharType="end"/>
@@ -15509,7 +15509,7 @@
                             <w:rPr>
                               <w:noProof/>
                             </w:rPr>
-                            <w:t xml:space="preserve"> [61]</w:t>
+                            <w:t xml:space="preserve"> [64]</w:t>
                           </w:r>
                           <w:r>
                             <w:fldChar w:fldCharType="end"/>
@@ -20421,7 +20421,25 @@
         <w:t>S</w:t>
       </w:r>
       <w:r>
-        <w:t>ú zvyčajne charakterizované kontextom požiadavky. Formát tohto cieľa požiadavky sa líši medzi rôznymi metódami HTTP.</w:t>
+        <w:t xml:space="preserve">ú zvyčajne charakterizované kontextom požiadavky. Formát tohto cieľa požiadavky </w:t>
+      </w:r>
+      <w:r>
+        <w:t>je rozličný</w:t>
+      </w:r>
+      <w:r>
+        <w:t xml:space="preserve"> </w:t>
+      </w:r>
+      <w:r>
+        <w:t>pro rôznych</w:t>
+      </w:r>
+      <w:r>
+        <w:t xml:space="preserve"> metód</w:t>
+      </w:r>
+      <w:r>
+        <w:t>ach</w:t>
+      </w:r>
+      <w:r>
+        <w:t xml:space="preserve"> HTTP.</w:t>
       </w:r>
     </w:p>
     <w:p>
@@ -22005,54 +22023,20 @@
           </w:tcPr>
           <w:p>
             <w:pPr>
+              <w:spacing w:after="0" w:line="360" w:lineRule="auto"/>
+              <w:ind w:firstLine="0"/>
+            </w:pPr>
+            <w:r>
+              <w:t>Metóda HTTP CONNECT sa používa na vytvorenie tunela HTTP cez proxy server. Odoslaním požiadavky HTTP CONNECT klient požiada proxy server o presmerovanie spojenia TCP na požadované miesto určenia.</w:t>
+            </w:r>
+          </w:p>
+          <w:p>
+            <w:pPr>
               <w:spacing w:line="360" w:lineRule="auto"/>
               <w:ind w:firstLine="0"/>
             </w:pPr>
             <w:r>
-              <w:t>Metóda CONNECT vytvorí tunel na server identifikovaný cieľovým prostriedkom.</w:t>
-            </w:r>
-            <w:r>
-              <w:t xml:space="preserve"> </w:t>
-            </w:r>
-            <w:r>
-              <w:t>D</w:t>
-            </w:r>
-            <w:r>
-              <w:t xml:space="preserve">á </w:t>
-            </w:r>
-            <w:r>
-              <w:t xml:space="preserve">sa </w:t>
-            </w:r>
-            <w:r>
-              <w:t xml:space="preserve">použiť na prístup k webovým stránkam, ktoré používajú SSL (HTTPS). Klient požiada HTTP Proxy server o tunelovanie TCP spojenia do požadovaného cieľa. Server potom pokračuje vo vytváraní pripojenia v mene klienta. Po nadviazaní spojenia serverom proxy server pokračuje v proxy </w:t>
-            </w:r>
-            <w:r>
-              <w:t>TCP streame</w:t>
-            </w:r>
-            <w:r>
-              <w:t xml:space="preserve"> </w:t>
-            </w:r>
-            <w:r>
-              <w:t xml:space="preserve">až kým nedosiahne </w:t>
-            </w:r>
-            <w:proofErr w:type="spellStart"/>
-            <w:r>
-              <w:t>klientskú</w:t>
-            </w:r>
-            <w:proofErr w:type="spellEnd"/>
-            <w:r>
-              <w:t xml:space="preserve"> </w:t>
-            </w:r>
-            <w:proofErr w:type="spellStart"/>
-            <w:r>
-              <w:t>čast</w:t>
-            </w:r>
-            <w:proofErr w:type="spellEnd"/>
-            <w:r>
-              <w:t xml:space="preserve"> </w:t>
-            </w:r>
-            <w:r>
-              <w:t>.</w:t>
+              <w:t>Proxy server nadviaže spojenie s požadovaným serverom v mene klienta a po nadviazaní spojenia proxy server pokračuje v sprostredkovaní toku TCP do a z klienta.</w:t>
             </w:r>
             <w:sdt>
               <w:sdtPr>
@@ -22110,7 +22094,10 @@
               <w:t>Popisuje</w:t>
             </w:r>
             <w:r>
-              <w:t xml:space="preserve"> možnosti komunikácie pre cieľový zdroj.</w:t>
+              <w:t xml:space="preserve"> možnosti komunikácie </w:t>
+            </w:r>
+            <w:r>
+              <w:t>s cieľovým serverom.</w:t>
             </w:r>
             <w:r>
               <w:t xml:space="preserve"> Pomocou tejto </w:t>
@@ -22750,7 +22737,7 @@
           </w:tcPr>
           <w:p>
             <w:pPr>
-              <w:spacing w:after="0" w:line="360" w:lineRule="auto"/>
+              <w:spacing w:line="360" w:lineRule="auto"/>
               <w:ind w:firstLine="0"/>
             </w:pPr>
             <w:r>
@@ -22759,7 +22746,7 @@
           </w:p>
           <w:p>
             <w:pPr>
-              <w:spacing w:after="0" w:line="360" w:lineRule="auto"/>
+              <w:spacing w:line="360" w:lineRule="auto"/>
               <w:ind w:firstLine="0"/>
             </w:pPr>
           </w:p>
@@ -22863,8 +22850,281 @@
     <w:p>
       <w:pPr>
         <w:spacing w:line="360" w:lineRule="auto"/>
+      </w:pPr>
+      <w:r>
+        <w:t xml:space="preserve">Všetky stavové kódy odpovede HTTP </w:t>
+      </w:r>
+      <w:r>
+        <w:t xml:space="preserve">delíme </w:t>
+      </w:r>
+      <w:r>
+        <w:t xml:space="preserve">do piatich tried alebo kategórií. Prvá číslica stavového kódu definuje triedu odpovede, zatiaľ čo posledné dve </w:t>
+      </w:r>
+      <w:r>
+        <w:t>predstavujú jeho bližšiu špecifikáciu.</w:t>
+      </w:r>
+    </w:p>
+    <w:p>
+      <w:pPr>
+        <w:spacing w:line="360" w:lineRule="auto"/>
         <w:jc w:val="both"/>
       </w:pPr>
+      <w:r>
+        <w:lastRenderedPageBreak/>
+        <w:t>Podľa štandardu rozlišujeme p</w:t>
+      </w:r>
+      <w:r>
+        <w:t>ä</w:t>
+      </w:r>
+      <w:r>
+        <w:t>ť tried.</w:t>
+      </w:r>
+    </w:p>
+    <w:p>
+      <w:pPr>
+        <w:pStyle w:val="Odsekzoznamu"/>
+        <w:numPr>
+          <w:ilvl w:val="0"/>
+          <w:numId w:val="33"/>
+        </w:numPr>
+        <w:spacing w:line="360" w:lineRule="auto"/>
+        <w:jc w:val="both"/>
+      </w:pPr>
+      <w:r>
+        <w:t xml:space="preserve">1xx </w:t>
+      </w:r>
+      <w:r>
+        <w:rPr>
+          <w:b/>
+          <w:bCs/>
+        </w:rPr>
+        <w:t>informačná odpoveď</w:t>
+      </w:r>
+      <w:r>
+        <w:t xml:space="preserve"> – </w:t>
+      </w:r>
+      <w:r>
+        <w:t>Webový server odpovedá stavovým kódom  1xx, keď server spracúva prijatú požiadavku</w:t>
+      </w:r>
+      <w:r>
+        <w:t>.</w:t>
+      </w:r>
+      <w:r>
+        <w:t xml:space="preserve"> </w:t>
+      </w:r>
+      <w:r>
+        <w:t>T</w:t>
+      </w:r>
+      <w:r>
+        <w:t>ieto kódy sú akýmsi potvrdením pre klienta.</w:t>
+      </w:r>
+      <w:r>
+        <w:t xml:space="preserve"> Odpo</w:t>
+      </w:r>
+      <w:r>
+        <w:t>veď 1xx sa zvyčajne skladá zo stavového riadku HTTP, hlavičky a je ukončená prázdnym riadkom. Stavové kódy 1xx sú definované len vo verzii HTTP/1.1 a predchádzajúca verzia HTTP/1.0 ich nepodporuje.</w:t>
+      </w:r>
+      <w:sdt>
+        <w:sdtPr>
+          <w:id w:val="-510518272"/>
+          <w:citation/>
+        </w:sdtPr>
+        <w:sdtContent>
+          <w:r>
+            <w:fldChar w:fldCharType="begin"/>
+          </w:r>
+          <w:r>
+            <w:instrText xml:space="preserve"> CITATION Web19 \l 1051 </w:instrText>
+          </w:r>
+          <w:r>
+            <w:fldChar w:fldCharType="separate"/>
+          </w:r>
+          <w:r>
+            <w:rPr>
+              <w:noProof/>
+            </w:rPr>
+            <w:t xml:space="preserve"> [25]</w:t>
+          </w:r>
+          <w:r>
+            <w:fldChar w:fldCharType="end"/>
+          </w:r>
+        </w:sdtContent>
+      </w:sdt>
+    </w:p>
+    <w:p>
+      <w:pPr>
+        <w:pStyle w:val="Odsekzoznamu"/>
+        <w:numPr>
+          <w:ilvl w:val="0"/>
+          <w:numId w:val="33"/>
+        </w:numPr>
+        <w:spacing w:line="360" w:lineRule="auto"/>
+        <w:jc w:val="both"/>
+      </w:pPr>
+      <w:r>
+        <w:t xml:space="preserve">2xx </w:t>
+      </w:r>
+      <w:r>
+        <w:rPr>
+          <w:b/>
+          <w:bCs/>
+        </w:rPr>
+        <w:t>úspešná</w:t>
+      </w:r>
+      <w:r>
+        <w:t xml:space="preserve"> – </w:t>
+      </w:r>
+      <w:r>
+        <w:t>Stavové kódy 2xx znamenajú, že komunikácia prebehla úspešne a webový server mohol spracovať požiadavku prijatú z klientskeho prehliadača.</w:t>
+      </w:r>
+      <w:sdt>
+        <w:sdtPr>
+          <w:id w:val="1592352978"/>
+          <w:citation/>
+        </w:sdtPr>
+        <w:sdtContent>
+          <w:r>
+            <w:fldChar w:fldCharType="begin"/>
+          </w:r>
+          <w:r>
+            <w:instrText xml:space="preserve"> CITATION web21 \l 1051 </w:instrText>
+          </w:r>
+          <w:r>
+            <w:fldChar w:fldCharType="separate"/>
+          </w:r>
+          <w:r>
+            <w:rPr>
+              <w:noProof/>
+            </w:rPr>
+            <w:t xml:space="preserve"> [26]</w:t>
+          </w:r>
+          <w:r>
+            <w:fldChar w:fldCharType="end"/>
+          </w:r>
+        </w:sdtContent>
+      </w:sdt>
+    </w:p>
+    <w:p>
+      <w:pPr>
+        <w:pStyle w:val="Odsekzoznamu"/>
+        <w:numPr>
+          <w:ilvl w:val="0"/>
+          <w:numId w:val="33"/>
+        </w:numPr>
+        <w:spacing w:line="360" w:lineRule="auto"/>
+        <w:jc w:val="both"/>
+      </w:pPr>
+      <w:r>
+        <w:t>3xx</w:t>
+      </w:r>
+      <w:r>
+        <w:t xml:space="preserve"> </w:t>
+      </w:r>
+      <w:r>
+        <w:rPr>
+          <w:b/>
+          <w:bCs/>
+        </w:rPr>
+        <w:t>Presmerovanie</w:t>
+      </w:r>
+      <w:r>
+        <w:t xml:space="preserve"> </w:t>
+      </w:r>
+      <w:r>
+        <w:t xml:space="preserve"> </w:t>
+      </w:r>
+      <w:r>
+        <w:t>Klient musí vykonať ďalšie kroky na dokončenie žiadosti. Táto skupina stavových kódov označuje, že používateľský agent musí vykonať ďalšiu akciu na dokončenie požiadavky. Požadovanú akciu môže vykonať používateľský agent bez interakcie s klientom len vtedy, ak je metóda použitá v druhej požiadavke GET alebo HEAD.</w:t>
+      </w:r>
+      <w:sdt>
+        <w:sdtPr>
+          <w:id w:val="-1467040087"/>
+          <w:citation/>
+        </w:sdtPr>
+        <w:sdtContent>
+          <w:r>
+            <w:fldChar w:fldCharType="begin"/>
+          </w:r>
+          <w:r>
+            <w:instrText xml:space="preserve"> CITATION Web20 \l 1051 </w:instrText>
+          </w:r>
+          <w:r>
+            <w:fldChar w:fldCharType="separate"/>
+          </w:r>
+          <w:r>
+            <w:rPr>
+              <w:noProof/>
+            </w:rPr>
+            <w:t xml:space="preserve"> [27]</w:t>
+          </w:r>
+          <w:r>
+            <w:fldChar w:fldCharType="end"/>
+          </w:r>
+        </w:sdtContent>
+      </w:sdt>
+    </w:p>
+    <w:p>
+      <w:pPr>
+        <w:pStyle w:val="Odsekzoznamu"/>
+        <w:numPr>
+          <w:ilvl w:val="0"/>
+          <w:numId w:val="33"/>
+        </w:numPr>
+        <w:spacing w:line="360" w:lineRule="auto"/>
+        <w:jc w:val="both"/>
+      </w:pPr>
+      <w:r>
+        <w:t xml:space="preserve"> 4xx</w:t>
+      </w:r>
+      <w:r>
+        <w:t xml:space="preserve"> </w:t>
+      </w:r>
+      <w:r>
+        <w:rPr>
+          <w:b/>
+          <w:bCs/>
+        </w:rPr>
+        <w:t>Chyba klienta</w:t>
+      </w:r>
+      <w:r>
+        <w:t xml:space="preserve"> – </w:t>
+      </w:r>
+      <w:r>
+        <w:t>Stavový kód odpovede protokolu HTTP 400 označuje, že server nemôže alebo nechce spracovať požiadavku z dôvodu niečoho, čo je vnímané ako chyba klienta (napríklad nesprávna syntax požiadavky, neplatné rámcovanie správy požiadavky alebo klamlivé smerovanie požiadavky).</w:t>
+      </w:r>
+    </w:p>
+    <w:p>
+      <w:pPr>
+        <w:pStyle w:val="Odsekzoznamu"/>
+        <w:numPr>
+          <w:ilvl w:val="0"/>
+          <w:numId w:val="33"/>
+        </w:numPr>
+        <w:spacing w:line="360" w:lineRule="auto"/>
+        <w:jc w:val="both"/>
+      </w:pPr>
+      <w:r>
+        <w:t xml:space="preserve"> </w:t>
+      </w:r>
+      <w:r>
+        <w:t xml:space="preserve">5xx </w:t>
+      </w:r>
+      <w:r>
+        <w:t xml:space="preserve"> </w:t>
+      </w:r>
+      <w:r>
+        <w:rPr>
+          <w:b/>
+          <w:bCs/>
+        </w:rPr>
+        <w:t>chyba servera</w:t>
+      </w:r>
+      <w:r>
+        <w:t xml:space="preserve"> </w:t>
+      </w:r>
+      <w:r>
+        <w:t xml:space="preserve"> – server nesplnil zjavne platnú požiadavku</w:t>
+      </w:r>
     </w:p>
     <w:p>
       <w:pPr>
@@ -23481,7 +23741,7 @@
             <w:rPr>
               <w:noProof/>
             </w:rPr>
-            <w:t>[25]</w:t>
+            <w:t>[28]</w:t>
           </w:r>
           <w:r>
             <w:fldChar w:fldCharType="end"/>
@@ -24089,7 +24349,7 @@
               <w:color w:val="000000"/>
               <w:shd w:val="clear" w:color="auto" w:fill="FFFFFF"/>
             </w:rPr>
-            <w:t>[26]</w:t>
+            <w:t>[29]</w:t>
           </w:r>
           <w:r>
             <w:rPr>
@@ -24407,7 +24667,7 @@
               <w:color w:val="000000"/>
               <w:shd w:val="clear" w:color="auto" w:fill="FFFFFF"/>
             </w:rPr>
-            <w:t>[27]</w:t>
+            <w:t>[30]</w:t>
           </w:r>
           <w:r>
             <w:rPr>
@@ -24463,7 +24723,7 @@
               <w:color w:val="000000"/>
               <w:shd w:val="clear" w:color="auto" w:fill="FFFFFF"/>
             </w:rPr>
-            <w:t>[28]</w:t>
+            <w:t>[31]</w:t>
           </w:r>
           <w:r>
             <w:rPr>
@@ -24702,7 +24962,7 @@
               <w:sz w:val="23"/>
               <w:szCs w:val="23"/>
             </w:rPr>
-            <w:t>[29]</w:t>
+            <w:t>[32]</w:t>
           </w:r>
           <w:r>
             <w:rPr>
@@ -25952,7 +26212,7 @@
               <w:sz w:val="23"/>
               <w:szCs w:val="23"/>
             </w:rPr>
-            <w:t>[27]</w:t>
+            <w:t>[30]</w:t>
           </w:r>
           <w:r>
             <w:rPr>
@@ -26155,7 +26415,7 @@
             <w:rPr>
               <w:noProof/>
             </w:rPr>
-            <w:t>[30]</w:t>
+            <w:t>[33]</w:t>
           </w:r>
           <w:r>
             <w:fldChar w:fldCharType="end"/>
@@ -26638,7 +26898,7 @@
             <w:rPr>
               <w:noProof/>
             </w:rPr>
-            <w:t>[30]</w:t>
+            <w:t>[33]</w:t>
           </w:r>
           <w:r>
             <w:fldChar w:fldCharType="end"/>
@@ -27026,7 +27286,7 @@
             <w:rPr>
               <w:noProof/>
             </w:rPr>
-            <w:t xml:space="preserve"> [31]</w:t>
+            <w:t xml:space="preserve"> [34]</w:t>
           </w:r>
           <w:r>
             <w:fldChar w:fldCharType="end"/>
@@ -27367,7 +27627,7 @@
             <w:rPr>
               <w:noProof/>
             </w:rPr>
-            <w:t>[32]</w:t>
+            <w:t>[35]</w:t>
           </w:r>
           <w:r>
             <w:fldChar w:fldCharType="end"/>
@@ -27393,7 +27653,7 @@
             <w:rPr>
               <w:noProof/>
             </w:rPr>
-            <w:t xml:space="preserve"> [30]</w:t>
+            <w:t xml:space="preserve"> [33]</w:t>
           </w:r>
           <w:r>
             <w:fldChar w:fldCharType="end"/>
@@ -27651,7 +27911,7 @@
             <w:rPr>
               <w:noProof/>
             </w:rPr>
-            <w:t>[30]</w:t>
+            <w:t>[33]</w:t>
           </w:r>
           <w:r>
             <w:fldChar w:fldCharType="end"/>
@@ -27906,7 +28166,7 @@
             <w:rPr>
               <w:noProof/>
             </w:rPr>
-            <w:t>[30]</w:t>
+            <w:t>[33]</w:t>
           </w:r>
           <w:r>
             <w:fldChar w:fldCharType="end"/>
@@ -27932,7 +28192,7 @@
             <w:rPr>
               <w:noProof/>
             </w:rPr>
-            <w:t xml:space="preserve"> [25]</w:t>
+            <w:t xml:space="preserve"> [28]</w:t>
           </w:r>
           <w:r>
             <w:fldChar w:fldCharType="end"/>
@@ -28162,7 +28422,7 @@
             <w:rPr>
               <w:noProof/>
             </w:rPr>
-            <w:t>[30]</w:t>
+            <w:t>[33]</w:t>
           </w:r>
           <w:r>
             <w:fldChar w:fldCharType="end"/>
@@ -28390,7 +28650,7 @@
                                     <w:sz w:val="24"/>
                                     <w:szCs w:val="24"/>
                                   </w:rPr>
-                                  <w:t>[55]</w:t>
+                                  <w:t>[58]</w:t>
                                 </w:r>
                                 <w:r>
                                   <w:rPr>
@@ -28559,7 +28819,7 @@
                               <w:sz w:val="24"/>
                               <w:szCs w:val="24"/>
                             </w:rPr>
-                            <w:t>[55]</w:t>
+                            <w:t>[58]</w:t>
                           </w:r>
                           <w:r>
                             <w:rPr>
@@ -29007,7 +29267,7 @@
                                     <w:sz w:val="24"/>
                                     <w:szCs w:val="24"/>
                                   </w:rPr>
-                                  <w:t>[52]</w:t>
+                                  <w:t>[55]</w:t>
                                 </w:r>
                                 <w:r>
                                   <w:rPr>
@@ -29213,7 +29473,7 @@
                               <w:sz w:val="24"/>
                               <w:szCs w:val="24"/>
                             </w:rPr>
-                            <w:t>[52]</w:t>
+                            <w:t>[55]</w:t>
                           </w:r>
                           <w:r>
                             <w:rPr>
@@ -29636,7 +29896,7 @@
                                     <w:sz w:val="24"/>
                                     <w:szCs w:val="24"/>
                                   </w:rPr>
-                                  <w:t>[52]</w:t>
+                                  <w:t>[55]</w:t>
                                 </w:r>
                                 <w:r>
                                   <w:rPr>
@@ -29862,7 +30122,7 @@
                               <w:sz w:val="24"/>
                               <w:szCs w:val="24"/>
                             </w:rPr>
-                            <w:t>[52]</w:t>
+                            <w:t>[55]</w:t>
                           </w:r>
                           <w:r>
                             <w:rPr>
@@ -30369,7 +30629,7 @@
                                     <w:sz w:val="24"/>
                                     <w:szCs w:val="24"/>
                                   </w:rPr>
-                                  <w:t>[52]</w:t>
+                                  <w:t>[55]</w:t>
                                 </w:r>
                                 <w:r>
                                   <w:rPr>
@@ -30589,7 +30849,7 @@
                               <w:sz w:val="24"/>
                               <w:szCs w:val="24"/>
                             </w:rPr>
-                            <w:t>[52]</w:t>
+                            <w:t>[55]</w:t>
                           </w:r>
                           <w:r>
                             <w:rPr>
@@ -31172,7 +31432,7 @@
             <w:rPr>
               <w:noProof/>
             </w:rPr>
-            <w:t xml:space="preserve"> [33]</w:t>
+            <w:t xml:space="preserve"> [36]</w:t>
           </w:r>
           <w:r>
             <w:fldChar w:fldCharType="end"/>
@@ -31236,7 +31496,7 @@
             <w:rPr>
               <w:noProof/>
             </w:rPr>
-            <w:t xml:space="preserve"> [32]</w:t>
+            <w:t xml:space="preserve"> [35]</w:t>
           </w:r>
           <w:r>
             <w:fldChar w:fldCharType="end"/>
@@ -31658,7 +31918,7 @@
             <w:rPr>
               <w:noProof/>
             </w:rPr>
-            <w:t>[34]</w:t>
+            <w:t>[37]</w:t>
           </w:r>
           <w:r>
             <w:fldChar w:fldCharType="end"/>
@@ -31684,7 +31944,7 @@
             <w:rPr>
               <w:noProof/>
             </w:rPr>
-            <w:t xml:space="preserve"> [35]</w:t>
+            <w:t xml:space="preserve"> [38]</w:t>
           </w:r>
           <w:r>
             <w:fldChar w:fldCharType="end"/>
@@ -31743,7 +32003,7 @@
             <w:rPr>
               <w:noProof/>
             </w:rPr>
-            <w:t xml:space="preserve"> [32]</w:t>
+            <w:t xml:space="preserve"> [35]</w:t>
           </w:r>
           <w:r>
             <w:fldChar w:fldCharType="end"/>
@@ -32128,7 +32388,7 @@
                                     <w:sz w:val="24"/>
                                     <w:szCs w:val="24"/>
                                   </w:rPr>
-                                  <w:t>[32]</w:t>
+                                  <w:t>[35]</w:t>
                                 </w:r>
                                 <w:r>
                                   <w:rPr>
@@ -32338,7 +32598,7 @@
                               <w:sz w:val="24"/>
                               <w:szCs w:val="24"/>
                             </w:rPr>
-                            <w:t>[32]</w:t>
+                            <w:t>[35]</w:t>
                           </w:r>
                           <w:r>
                             <w:rPr>
@@ -32525,7 +32785,7 @@
             <w:rPr>
               <w:noProof/>
             </w:rPr>
-            <w:t xml:space="preserve"> [32]</w:t>
+            <w:t xml:space="preserve"> [35]</w:t>
           </w:r>
           <w:r>
             <w:fldChar w:fldCharType="end"/>
@@ -32939,7 +33199,7 @@
               <w:color w:val="000000"/>
               <w:szCs w:val="24"/>
             </w:rPr>
-            <w:t>[36]</w:t>
+            <w:t>[39]</w:t>
           </w:r>
           <w:r>
             <w:rPr>
@@ -33386,7 +33646,7 @@
             <w:rPr>
               <w:noProof/>
             </w:rPr>
-            <w:t>[37]</w:t>
+            <w:t>[40]</w:t>
           </w:r>
           <w:r>
             <w:fldChar w:fldCharType="end"/>
@@ -33412,7 +33672,7 @@
             <w:rPr>
               <w:noProof/>
             </w:rPr>
-            <w:t xml:space="preserve"> [27]</w:t>
+            <w:t xml:space="preserve"> [30]</w:t>
           </w:r>
           <w:r>
             <w:fldChar w:fldCharType="end"/>
@@ -33592,7 +33852,7 @@
             <w:rPr>
               <w:noProof/>
             </w:rPr>
-            <w:t>[37]</w:t>
+            <w:t>[40]</w:t>
           </w:r>
           <w:r>
             <w:fldChar w:fldCharType="end"/>
@@ -33618,7 +33878,7 @@
             <w:rPr>
               <w:noProof/>
             </w:rPr>
-            <w:t xml:space="preserve"> [27]</w:t>
+            <w:t xml:space="preserve"> [30]</w:t>
           </w:r>
           <w:r>
             <w:fldChar w:fldCharType="end"/>
@@ -34017,7 +34277,7 @@
               <w:color w:val="000000"/>
               <w:szCs w:val="24"/>
             </w:rPr>
-            <w:t>[27]</w:t>
+            <w:t>[30]</w:t>
           </w:r>
           <w:r>
             <w:rPr>
@@ -34073,7 +34333,7 @@
               <w:color w:val="000000"/>
               <w:szCs w:val="24"/>
             </w:rPr>
-            <w:t>[37]</w:t>
+            <w:t>[40]</w:t>
           </w:r>
           <w:r>
             <w:rPr>
@@ -34254,7 +34514,7 @@
             <w:rPr>
               <w:noProof/>
             </w:rPr>
-            <w:t xml:space="preserve"> [37]</w:t>
+            <w:t xml:space="preserve"> [40]</w:t>
           </w:r>
           <w:r>
             <w:fldChar w:fldCharType="end"/>
@@ -34280,7 +34540,7 @@
             <w:rPr>
               <w:noProof/>
             </w:rPr>
-            <w:t xml:space="preserve"> [27]</w:t>
+            <w:t xml:space="preserve"> [30]</w:t>
           </w:r>
           <w:r>
             <w:fldChar w:fldCharType="end"/>
@@ -34519,7 +34779,7 @@
             <w:rPr>
               <w:noProof/>
             </w:rPr>
-            <w:t xml:space="preserve"> [38]</w:t>
+            <w:t xml:space="preserve"> [41]</w:t>
           </w:r>
           <w:r>
             <w:fldChar w:fldCharType="end"/>
@@ -34878,7 +35138,7 @@
             <w:rPr>
               <w:noProof/>
             </w:rPr>
-            <w:t xml:space="preserve"> [39]</w:t>
+            <w:t xml:space="preserve"> [42]</w:t>
           </w:r>
           <w:r>
             <w:fldChar w:fldCharType="end"/>
@@ -43088,7 +43348,7 @@
                                     <w:sz w:val="24"/>
                                     <w:szCs w:val="24"/>
                                   </w:rPr>
-                                  <w:t>[53]</w:t>
+                                  <w:t>[56]</w:t>
                                 </w:r>
                                 <w:r>
                                   <w:rPr>
@@ -43260,7 +43520,7 @@
                               <w:sz w:val="24"/>
                               <w:szCs w:val="24"/>
                             </w:rPr>
-                            <w:t>[53]</w:t>
+                            <w:t>[56]</w:t>
                           </w:r>
                           <w:r>
                             <w:rPr>
@@ -43500,7 +43760,7 @@
             <w:rPr>
               <w:noProof/>
             </w:rPr>
-            <w:t xml:space="preserve"> [40]</w:t>
+            <w:t xml:space="preserve"> [43]</w:t>
           </w:r>
           <w:r>
             <w:fldChar w:fldCharType="end"/>
@@ -43526,7 +43786,7 @@
             <w:rPr>
               <w:noProof/>
             </w:rPr>
-            <w:t xml:space="preserve"> [41]</w:t>
+            <w:t xml:space="preserve"> [44]</w:t>
           </w:r>
           <w:r>
             <w:fldChar w:fldCharType="end"/>
@@ -44116,7 +44376,7 @@
                                     <w:sz w:val="24"/>
                                     <w:szCs w:val="24"/>
                                   </w:rPr>
-                                  <w:t>[56]</w:t>
+                                  <w:t>[59]</w:t>
                                 </w:r>
                                 <w:r>
                                   <w:rPr>
@@ -44317,7 +44577,7 @@
                               <w:sz w:val="24"/>
                               <w:szCs w:val="24"/>
                             </w:rPr>
-                            <w:t>[56]</w:t>
+                            <w:t>[59]</w:t>
                           </w:r>
                           <w:r>
                             <w:rPr>
@@ -44779,7 +45039,7 @@
                                     <w:sz w:val="24"/>
                                     <w:szCs w:val="24"/>
                                   </w:rPr>
-                                  <w:t>[56]</w:t>
+                                  <w:t>[59]</w:t>
                                 </w:r>
                                 <w:r>
                                   <w:rPr>
@@ -44966,7 +45226,7 @@
                               <w:sz w:val="24"/>
                               <w:szCs w:val="24"/>
                             </w:rPr>
-                            <w:t>[56]</w:t>
+                            <w:t>[59]</w:t>
                           </w:r>
                           <w:r>
                             <w:rPr>
@@ -45767,7 +46027,7 @@
             <w:rPr>
               <w:noProof/>
             </w:rPr>
-            <w:t>[42]</w:t>
+            <w:t>[45]</w:t>
           </w:r>
           <w:r>
             <w:fldChar w:fldCharType="end"/>
@@ -45933,7 +46193,7 @@
             <w:rPr>
               <w:noProof/>
             </w:rPr>
-            <w:t xml:space="preserve"> [43]</w:t>
+            <w:t xml:space="preserve"> [46]</w:t>
           </w:r>
           <w:r>
             <w:fldChar w:fldCharType="end"/>
@@ -46217,7 +46477,7 @@
                                     <w:sz w:val="24"/>
                                     <w:szCs w:val="24"/>
                                   </w:rPr>
-                                  <w:t>[60]</w:t>
+                                  <w:t>[63]</w:t>
                                 </w:r>
                                 <w:r>
                                   <w:rPr>
@@ -46433,7 +46693,7 @@
                               <w:sz w:val="24"/>
                               <w:szCs w:val="24"/>
                             </w:rPr>
-                            <w:t>[60]</w:t>
+                            <w:t>[63]</w:t>
                           </w:r>
                           <w:r>
                             <w:rPr>
@@ -46960,7 +47220,7 @@
               <w:sz w:val="24"/>
               <w:szCs w:val="24"/>
             </w:rPr>
-            <w:t>[44]</w:t>
+            <w:t>[47]</w:t>
           </w:r>
           <w:r>
             <w:rPr>
@@ -47563,7 +47823,7 @@
               <w:sz w:val="24"/>
               <w:szCs w:val="24"/>
             </w:rPr>
-            <w:t>[45]</w:t>
+            <w:t>[48]</w:t>
           </w:r>
           <w:r>
             <w:rPr>
@@ -47887,7 +48147,7 @@
               <w:sz w:val="24"/>
               <w:szCs w:val="24"/>
             </w:rPr>
-            <w:t>[46]</w:t>
+            <w:t>[49]</w:t>
           </w:r>
           <w:r>
             <w:rPr>
@@ -48296,7 +48556,7 @@
             <w:rPr>
               <w:noProof/>
             </w:rPr>
-            <w:t xml:space="preserve"> [47]</w:t>
+            <w:t xml:space="preserve"> [50]</w:t>
           </w:r>
           <w:r>
             <w:fldChar w:fldCharType="end"/>
@@ -48322,7 +48582,7 @@
             <w:rPr>
               <w:noProof/>
             </w:rPr>
-            <w:t xml:space="preserve"> [48]</w:t>
+            <w:t xml:space="preserve"> [51]</w:t>
           </w:r>
           <w:r>
             <w:fldChar w:fldCharType="end"/>
@@ -48514,7 +48774,7 @@
             <w:rPr>
               <w:noProof/>
             </w:rPr>
-            <w:t xml:space="preserve"> [47]</w:t>
+            <w:t xml:space="preserve"> [50]</w:t>
           </w:r>
           <w:r>
             <w:fldChar w:fldCharType="end"/>
@@ -48540,7 +48800,7 @@
             <w:rPr>
               <w:noProof/>
             </w:rPr>
-            <w:t xml:space="preserve"> [48]</w:t>
+            <w:t xml:space="preserve"> [51]</w:t>
           </w:r>
           <w:r>
             <w:fldChar w:fldCharType="end"/>
@@ -48805,7 +49065,7 @@
             <w:rPr>
               <w:noProof/>
             </w:rPr>
-            <w:t xml:space="preserve"> [47]</w:t>
+            <w:t xml:space="preserve"> [50]</w:t>
           </w:r>
           <w:r>
             <w:fldChar w:fldCharType="end"/>
@@ -48831,7 +49091,7 @@
             <w:rPr>
               <w:noProof/>
             </w:rPr>
-            <w:t xml:space="preserve"> [48]</w:t>
+            <w:t xml:space="preserve"> [51]</w:t>
           </w:r>
           <w:r>
             <w:fldChar w:fldCharType="end"/>
@@ -49170,7 +49430,7 @@
             <w:rPr>
               <w:noProof/>
             </w:rPr>
-            <w:t xml:space="preserve"> [49]</w:t>
+            <w:t xml:space="preserve"> [52]</w:t>
           </w:r>
           <w:r>
             <w:fldChar w:fldCharType="end"/>
@@ -49202,7 +49462,7 @@
             <w:rPr>
               <w:noProof/>
             </w:rPr>
-            <w:t xml:space="preserve"> [50]</w:t>
+            <w:t xml:space="preserve"> [53]</w:t>
           </w:r>
           <w:r>
             <w:fldChar w:fldCharType="end"/>
@@ -49303,7 +49563,7 @@
             <w:rPr>
               <w:noProof/>
             </w:rPr>
-            <w:t xml:space="preserve"> [51]</w:t>
+            <w:t xml:space="preserve"> [54]</w:t>
           </w:r>
           <w:r>
             <w:fldChar w:fldCharType="end"/>
@@ -51393,6 +51653,90 @@
                   <w:bCs/>
                   <w:noProof/>
                 </w:rPr>
+                <w:t>Webnots Editorial Staff .</w:t>
+              </w:r>
+              <w:r>
+                <w:rPr>
+                  <w:noProof/>
+                </w:rPr>
+                <w:t xml:space="preserve"> List of 1xx HTTP Status Codes for Informational. [Online] 8. 12 2019. [Dátum: 27. 1 2023.] https://www.webnots.com/1xx-http-status-codes/.</w:t>
+              </w:r>
+            </w:p>
+            <w:p>
+              <w:pPr>
+                <w:pStyle w:val="Bibliografia"/>
+                <w:rPr>
+                  <w:noProof/>
+                </w:rPr>
+              </w:pPr>
+              <w:r>
+                <w:rPr>
+                  <w:noProof/>
+                </w:rPr>
+                <w:t xml:space="preserve">[26] </w:t>
+              </w:r>
+              <w:r>
+                <w:rPr>
+                  <w:b/>
+                  <w:bCs/>
+                  <w:noProof/>
+                </w:rPr>
+                <w:t>webnots Editorial Staff .</w:t>
+              </w:r>
+              <w:r>
+                <w:rPr>
+                  <w:noProof/>
+                </w:rPr>
+                <w:t xml:space="preserve"> List of 2xx HTTP Status Codes with Explanation. [Online] 27. 6 2021. [Dátum: 27. 1 2023.] https://www.webnots.com/2xx-http-status-codes/.</w:t>
+              </w:r>
+            </w:p>
+            <w:p>
+              <w:pPr>
+                <w:pStyle w:val="Bibliografia"/>
+                <w:rPr>
+                  <w:noProof/>
+                </w:rPr>
+              </w:pPr>
+              <w:r>
+                <w:rPr>
+                  <w:noProof/>
+                </w:rPr>
+                <w:t xml:space="preserve">[27] </w:t>
+              </w:r>
+              <w:r>
+                <w:rPr>
+                  <w:b/>
+                  <w:bCs/>
+                  <w:noProof/>
+                </w:rPr>
+                <w:t>Websitepulse.</w:t>
+              </w:r>
+              <w:r>
+                <w:rPr>
+                  <w:noProof/>
+                </w:rPr>
+                <w:t xml:space="preserve"> HTTP Status Codes - 3xx. [Online] 15. 3 2020. [Dátum: 27. 1 2023.] https://www.websitepulse.com/kb/3xx_http_status_codes.</w:t>
+              </w:r>
+            </w:p>
+            <w:p>
+              <w:pPr>
+                <w:pStyle w:val="Bibliografia"/>
+                <w:rPr>
+                  <w:noProof/>
+                </w:rPr>
+              </w:pPr>
+              <w:r>
+                <w:rPr>
+                  <w:noProof/>
+                </w:rPr>
+                <w:t xml:space="preserve">[28] </w:t>
+              </w:r>
+              <w:r>
+                <w:rPr>
+                  <w:b/>
+                  <w:bCs/>
+                  <w:noProof/>
+                </w:rPr>
                 <w:t>HALLOVÁ, M.</w:t>
               </w:r>
               <w:r>
@@ -51427,7 +51771,7 @@
                 <w:rPr>
                   <w:noProof/>
                 </w:rPr>
-                <w:t xml:space="preserve">[26] </w:t>
+                <w:t xml:space="preserve">[29] </w:t>
               </w:r>
               <w:r>
                 <w:rPr>
@@ -51455,7 +51799,7 @@
                 <w:rPr>
                   <w:noProof/>
                 </w:rPr>
-                <w:t xml:space="preserve">[27] </w:t>
+                <w:t xml:space="preserve">[30] </w:t>
               </w:r>
               <w:r>
                 <w:rPr>
@@ -51497,7 +51841,7 @@
                 <w:rPr>
                   <w:noProof/>
                 </w:rPr>
-                <w:t xml:space="preserve">[28] </w:t>
+                <w:t xml:space="preserve">[31] </w:t>
               </w:r>
               <w:r>
                 <w:rPr>
@@ -51539,7 +51883,7 @@
                 <w:rPr>
                   <w:noProof/>
                 </w:rPr>
-                <w:t xml:space="preserve">[29] </w:t>
+                <w:t xml:space="preserve">[32] </w:t>
               </w:r>
               <w:r>
                 <w:rPr>
@@ -51581,7 +51925,7 @@
                 <w:rPr>
                   <w:noProof/>
                 </w:rPr>
-                <w:t xml:space="preserve">[30] </w:t>
+                <w:t xml:space="preserve">[33] </w:t>
               </w:r>
               <w:r>
                 <w:rPr>
@@ -51623,7 +51967,7 @@
                 <w:rPr>
                   <w:noProof/>
                 </w:rPr>
-                <w:t xml:space="preserve">[31] </w:t>
+                <w:t xml:space="preserve">[34] </w:t>
               </w:r>
               <w:r>
                 <w:rPr>
@@ -51651,7 +51995,8 @@
                 <w:rPr>
                   <w:noProof/>
                 </w:rPr>
-                <w:t xml:space="preserve">[32] </w:t>
+                <w:lastRenderedPageBreak/>
+                <w:t xml:space="preserve">[35] </w:t>
               </w:r>
               <w:r>
                 <w:rPr>
@@ -51695,7 +52040,7 @@
                 <w:rPr>
                   <w:noProof/>
                 </w:rPr>
-                <w:t xml:space="preserve">[33] </w:t>
+                <w:t xml:space="preserve">[36] </w:t>
               </w:r>
               <w:r>
                 <w:rPr>
@@ -51721,8 +52066,7 @@
                   <w:bCs/>
                   <w:noProof/>
                 </w:rPr>
-                <w:lastRenderedPageBreak/>
-                <w:t>[34] Co je PaaS? [Online] [Dátum: 24. 11 2020.] https://azure.microsoft.com/cs-cz/overview/what-is-paas/.</w:t>
+                <w:t>[37] Co je PaaS? [Online] [Dátum: 24. 11 2020.] https://azure.microsoft.com/cs-cz/overview/what-is-paas/.</w:t>
               </w:r>
             </w:p>
             <w:p>
@@ -51740,7 +52084,7 @@
                   <w:bCs/>
                   <w:noProof/>
                 </w:rPr>
-                <w:t xml:space="preserve">[35] </w:t>
+                <w:t xml:space="preserve">[38] </w:t>
               </w:r>
               <w:r>
                 <w:rPr>
@@ -51776,7 +52120,7 @@
                   <w:bCs/>
                   <w:noProof/>
                 </w:rPr>
-                <w:t>[36] BROOK, CH. What is Security as a Service? A Definition of SECaaS, Benefits, Examples, and More. [Online] Data Insider, 5. 12 2018. [Dátum: 28. 11 2020.] https://digitalguardian.com/blog/what-security-service-definition-secaas-benefits-examples-and-more.</w:t>
+                <w:t>[39] BROOK, CH. What is Security as a Service? A Definition of SECaaS, Benefits, Examples, and More. [Online] Data Insider, 5. 12 2018. [Dátum: 28. 11 2020.] https://digitalguardian.com/blog/what-security-service-definition-secaas-benefits-examples-and-more.</w:t>
               </w:r>
             </w:p>
             <w:p>
@@ -51794,7 +52138,7 @@
                   <w:bCs/>
                   <w:noProof/>
                 </w:rPr>
-                <w:t xml:space="preserve">[37] JURÍK, P. </w:t>
+                <w:t xml:space="preserve">[40] JURÍK, P. </w:t>
               </w:r>
               <w:r>
                 <w:rPr>
@@ -51830,7 +52174,7 @@
                   <w:bCs/>
                   <w:noProof/>
                 </w:rPr>
-                <w:t>[38] ESET. Cloud sú počítače, o ktoré sa stará niekto iný. [Online] 1. 8 2020. [Dátum: 13. 2 2021.] https://bezpecnenanete.eset.com/sk/it-bezpecnost/cloud-su-pocitace-o-ktore-sa-stara-niekto-iny/.</w:t>
+                <w:t>[41] ESET. Cloud sú počítače, o ktoré sa stará niekto iný. [Online] 1. 8 2020. [Dátum: 13. 2 2021.] https://bezpecnenanete.eset.com/sk/it-bezpecnost/cloud-su-pocitace-o-ktore-sa-stara-niekto-iny/.</w:t>
               </w:r>
             </w:p>
             <w:p>
@@ -51848,7 +52192,7 @@
                   <w:bCs/>
                   <w:noProof/>
                 </w:rPr>
-                <w:t>[39] Eset. Používate cloudové úložisko, ale máte pochybnosti, či je dostatočne bezpečné? [Online] 1. 8 2020. [Dátum: 13. 2 2021.] https://bezpecnenanete.eset.com/sk/it-bezpecnost/pouzivate-cloudove-ulozisko-ale-mate-pochybnosti-ci-je-dostatocne-bezpecne/.</w:t>
+                <w:t>[42] Eset. Používate cloudové úložisko, ale máte pochybnosti, či je dostatočne bezpečné? [Online] 1. 8 2020. [Dátum: 13. 2 2021.] https://bezpecnenanete.eset.com/sk/it-bezpecnost/pouzivate-cloudove-ulozisko-ale-mate-pochybnosti-ci-je-dostatocne-bezpecne/.</w:t>
               </w:r>
             </w:p>
             <w:p>
@@ -51866,7 +52210,7 @@
                   <w:bCs/>
                   <w:noProof/>
                 </w:rPr>
-                <w:t>[40] Co je NAS server. [Online] [Dátum: 9. 3 2021.] http://www.nasservery.cz/je-nas-server/.</w:t>
+                <w:t>[43] Co je NAS server. [Online] [Dátum: 9. 3 2021.] http://www.nasservery.cz/je-nas-server/.</w:t>
               </w:r>
             </w:p>
             <w:p>
@@ -51884,7 +52228,7 @@
                   <w:bCs/>
                   <w:noProof/>
                 </w:rPr>
-                <w:t>[41] ALZA CZ. Externí disky a NAS: Co spolehlivě ochrání vaše data? [Online] 9. 9 2018. [Dátum: 9. 3 2021.] https://www.alza.cz/jak-vybrat-chytre-datove-uloziste-nas.</w:t>
+                <w:t>[44] ALZA CZ. Externí disky a NAS: Co spolehlivě ochrání vaše data? [Online] 9. 9 2018. [Dátum: 9. 3 2021.] https://www.alza.cz/jak-vybrat-chytre-datove-uloziste-nas.</w:t>
               </w:r>
             </w:p>
             <w:p>
@@ -51902,7 +52246,7 @@
                   <w:bCs/>
                   <w:noProof/>
                 </w:rPr>
-                <w:t>[42] A brief history of Dropbox. [Online] 6. 3 2018. [Dátum: 12. 3 2021.] https://techcrunch.com/gallery/a-brief-history-of-dropbox/.</w:t>
+                <w:t>[45] A brief history of Dropbox. [Online] 6. 3 2018. [Dátum: 12. 3 2021.] https://techcrunch.com/gallery/a-brief-history-of-dropbox/.</w:t>
               </w:r>
             </w:p>
             <w:p>
@@ -51920,7 +52264,7 @@
                   <w:bCs/>
                   <w:noProof/>
                 </w:rPr>
-                <w:t>[43] 8 Best Cloud Storage Solutions for Small Business. [Online] 12. 12 2019. [Dátum: 12. 3 2021.] https://www.investopedia.com/articles/personal-finance/090715/8-best-cloud-storage-solutions-small-business.asp#citation-8.</w:t>
+                <w:t>[46] 8 Best Cloud Storage Solutions for Small Business. [Online] 12. 12 2019. [Dátum: 12. 3 2021.] https://www.investopedia.com/articles/personal-finance/090715/8-best-cloud-storage-solutions-small-business.asp#citation-8.</w:t>
               </w:r>
             </w:p>
             <w:p>
@@ -51938,7 +52282,7 @@
                   <w:bCs/>
                   <w:noProof/>
                 </w:rPr>
-                <w:t>[44] BOX. Choose the best plan for your business. [Online] [Dátum: 22. 3 2021.] https://www.box.com/pricing.</w:t>
+                <w:t>[47] BOX. Choose the best plan for your business. [Online] [Dátum: 22. 3 2021.] https://www.box.com/pricing.</w:t>
               </w:r>
             </w:p>
             <w:p>
@@ -51956,7 +52300,7 @@
                   <w:bCs/>
                   <w:noProof/>
                 </w:rPr>
-                <w:t>[45] MICROSOFT. Nový pohľad na produktivitu so službami Microsoft 365 a Microsoft Teams. [Online] [Dátum: 22. 3 2021.] https://www.microsoft.com/sk-sk/microsoft-365/business/compare-all-microsoft-365-business-products.</w:t>
+                <w:t>[48] MICROSOFT. Nový pohľad na produktivitu so službami Microsoft 365 a Microsoft Teams. [Online] [Dátum: 22. 3 2021.] https://www.microsoft.com/sk-sk/microsoft-365/business/compare-all-microsoft-365-business-products.</w:t>
               </w:r>
             </w:p>
             <w:p>
@@ -51974,7 +52318,7 @@
                   <w:bCs/>
                   <w:noProof/>
                 </w:rPr>
-                <w:t>[46] GOOGLE. Choose your edition. Try it free for 14 days. [Online] [Dátum: 22. 3 2021.] https://workspace.google.com/pricing.html.</w:t>
+                <w:t>[49] GOOGLE. Choose your edition. Try it free for 14 days. [Online] [Dátum: 22. 3 2021.] https://workspace.google.com/pricing.html.</w:t>
               </w:r>
             </w:p>
             <w:p>
@@ -51992,43 +52336,7 @@
                   <w:bCs/>
                   <w:noProof/>
                 </w:rPr>
-                <w:t>[47] G Suite vs. Office 365: What's the best office suite for business? [Online] 3. 2 2020. [Dátum: 14. 3 2021.] https://www.computerworld.com/article/3515808/g-suite-vs-office-365-whats-the-best-office-suite-for-business.html.</w:t>
-              </w:r>
-            </w:p>
-            <w:p>
-              <w:pPr>
-                <w:pStyle w:val="Bibliografia"/>
-                <w:rPr>
-                  <w:b/>
-                  <w:bCs/>
-                  <w:noProof/>
-                </w:rPr>
-              </w:pPr>
-              <w:r>
-                <w:rPr>
-                  <w:b/>
-                  <w:bCs/>
-                  <w:noProof/>
-                </w:rPr>
-                <w:t>[48] SINGLENTON, CH. Microsoft 365 vs Google Workspace (2021) — Which is Best? [Online] 21. 12 2020. [Dátum: 22. 3 2021.] Microsoft 365 vs Google Workspace (2021) — Which is Best?.</w:t>
-              </w:r>
-            </w:p>
-            <w:p>
-              <w:pPr>
-                <w:pStyle w:val="Bibliografia"/>
-                <w:rPr>
-                  <w:b/>
-                  <w:bCs/>
-                  <w:noProof/>
-                </w:rPr>
-              </w:pPr>
-              <w:r>
-                <w:rPr>
-                  <w:b/>
-                  <w:bCs/>
-                  <w:noProof/>
-                </w:rPr>
-                <w:t>[49] KROS. Akciový cenník programu Omega. [Online] [Dátum: 14. 3 2021.] https://www.kros.sk/omega/cennik/.</w:t>
+                <w:t>[50] G Suite vs. Office 365: What's the best office suite for business? [Online] 3. 2 2020. [Dátum: 14. 3 2021.] https://www.computerworld.com/article/3515808/g-suite-vs-office-365-whats-the-best-office-suite-for-business.html.</w:t>
               </w:r>
             </w:p>
             <w:p>
@@ -52047,7 +52355,7 @@
                   <w:noProof/>
                 </w:rPr>
                 <w:lastRenderedPageBreak/>
-                <w:t>[50] —. Cenník programu OMEGA v Cloude. [Online] Kros. [Dátum: 14. 3 2021.] https://www.kros.sk/omega/cloud/.</w:t>
+                <w:t>[51] SINGLENTON, CH. Microsoft 365 vs Google Workspace (2021) — Which is Best? [Online] 21. 12 2020. [Dátum: 22. 3 2021.] Microsoft 365 vs Google Workspace (2021) — Which is Best?.</w:t>
               </w:r>
             </w:p>
             <w:p>
@@ -52065,7 +52373,7 @@
                   <w:bCs/>
                   <w:noProof/>
                 </w:rPr>
-                <w:t>[51] —. Bezpečnosť. [Online] [Dátum: 14. 3 2021.] https://www.kros.sk/ikros/bezpecnost/.</w:t>
+                <w:t>[52] KROS. Akciový cenník programu Omega. [Online] [Dátum: 14. 3 2021.] https://www.kros.sk/omega/cennik/.</w:t>
               </w:r>
             </w:p>
             <w:p>
@@ -52083,7 +52391,43 @@
                   <w:bCs/>
                   <w:noProof/>
                 </w:rPr>
-                <w:t xml:space="preserve">[52] Eurostat Statictics explained. </w:t>
+                <w:t>[53] —. Cenník programu OMEGA v Cloude. [Online] Kros. [Dátum: 14. 3 2021.] https://www.kros.sk/omega/cloud/.</w:t>
+              </w:r>
+            </w:p>
+            <w:p>
+              <w:pPr>
+                <w:pStyle w:val="Bibliografia"/>
+                <w:rPr>
+                  <w:b/>
+                  <w:bCs/>
+                  <w:noProof/>
+                </w:rPr>
+              </w:pPr>
+              <w:r>
+                <w:rPr>
+                  <w:b/>
+                  <w:bCs/>
+                  <w:noProof/>
+                </w:rPr>
+                <w:t>[54] —. Bezpečnosť. [Online] [Dátum: 14. 3 2021.] https://www.kros.sk/ikros/bezpecnost/.</w:t>
+              </w:r>
+            </w:p>
+            <w:p>
+              <w:pPr>
+                <w:pStyle w:val="Bibliografia"/>
+                <w:rPr>
+                  <w:b/>
+                  <w:bCs/>
+                  <w:noProof/>
+                </w:rPr>
+              </w:pPr>
+              <w:r>
+                <w:rPr>
+                  <w:b/>
+                  <w:bCs/>
+                  <w:noProof/>
+                </w:rPr>
+                <w:t xml:space="preserve">[55] Eurostat Statictics explained. </w:t>
               </w:r>
               <w:r>
                 <w:rPr>
@@ -52119,7 +52463,7 @@
                   <w:bCs/>
                   <w:noProof/>
                 </w:rPr>
-                <w:t>[53] AOMEI. What Is NAS Storage and How It Works? [Online] [Dátum: 9. 3 2021.] https://www.aomeitech.com/nas/what-is-nas-storage-and-how-it-works-1234.html.</w:t>
+                <w:t>[56] AOMEI. What Is NAS Storage and How It Works? [Online] [Dátum: 9. 3 2021.] https://www.aomeitech.com/nas/what-is-nas-storage-and-how-it-works-1234.html.</w:t>
               </w:r>
             </w:p>
             <w:p>
@@ -52137,7 +52481,7 @@
                   <w:bCs/>
                   <w:noProof/>
                 </w:rPr>
-                <w:t xml:space="preserve">[54] MELL, P a GRANCE, T. </w:t>
+                <w:t xml:space="preserve">[57] MELL, P a GRANCE, T. </w:t>
               </w:r>
               <w:r>
                 <w:rPr>
@@ -52173,7 +52517,7 @@
                   <w:bCs/>
                   <w:noProof/>
                 </w:rPr>
-                <w:t xml:space="preserve">[55] SÁNCHEZ, P. Drivers and Barriers of the Cloud Computing. </w:t>
+                <w:t xml:space="preserve">[58] SÁNCHEZ, P. Drivers and Barriers of the Cloud Computing. </w:t>
               </w:r>
               <w:r>
                 <w:rPr>
@@ -52209,7 +52553,7 @@
                   <w:bCs/>
                   <w:noProof/>
                 </w:rPr>
-                <w:t>[56] ALZA SK. Alza. [Online] [Dátum: 20. 3 2021.] https://www.alza.sk/.</w:t>
+                <w:t>[59] ALZA SK. Alza. [Online] [Dátum: 20. 3 2021.] https://www.alza.sk/.</w:t>
               </w:r>
             </w:p>
             <w:p>
@@ -52227,7 +52571,7 @@
                   <w:bCs/>
                   <w:noProof/>
                 </w:rPr>
-                <w:t>[57] DROPBOX. Dropbox Plans. [Online] [Dátum: 12. 3 2021.] https://www.dropbox.com/plans.</w:t>
+                <w:t>[60] DROPBOX. Dropbox Plans. [Online] [Dátum: 12. 3 2021.] https://www.dropbox.com/plans.</w:t>
               </w:r>
             </w:p>
             <w:p>
@@ -52245,7 +52589,7 @@
                   <w:bCs/>
                   <w:noProof/>
                 </w:rPr>
-                <w:t>[58] —. Dropbox basic. [Online] [Dátum: 12. 3 2021.] https://www.dropbox.com/basic.</w:t>
+                <w:t>[61] —. Dropbox basic. [Online] [Dátum: 12. 3 2021.] https://www.dropbox.com/basic.</w:t>
               </w:r>
             </w:p>
             <w:p>
@@ -52263,7 +52607,7 @@
                   <w:bCs/>
                   <w:noProof/>
                 </w:rPr>
-                <w:t>[59] WEBSUPPORT. Čo je to Cloud computing ? [Online] [Dátum: 5. 11 2020.] https://www.websupport.sk/faq/co-je-to-cloud-a-cloud-computing.</w:t>
+                <w:t>[62] WEBSUPPORT. Čo je to Cloud computing ? [Online] [Dátum: 5. 11 2020.] https://www.websupport.sk/faq/co-je-to-cloud-a-cloud-computing.</w:t>
               </w:r>
             </w:p>
             <w:p>
@@ -52281,7 +52625,7 @@
                   <w:bCs/>
                   <w:noProof/>
                 </w:rPr>
-                <w:t>[60] DROPBOX. Choose the right Dropbox for you. [Online] [Dátum: 22. 3 2021.] https://www.dropbox.com/plans.</w:t>
+                <w:t>[63] DROPBOX. Choose the right Dropbox for you. [Online] [Dátum: 22. 3 2021.] https://www.dropbox.com/plans.</w:t>
               </w:r>
             </w:p>
             <w:p>
@@ -52299,7 +52643,7 @@
                   <w:bCs/>
                   <w:noProof/>
                 </w:rPr>
-                <w:t xml:space="preserve">[61] </w:t>
+                <w:t xml:space="preserve">[64] </w:t>
               </w:r>
               <w:r>
                 <w:rPr>
@@ -52335,7 +52679,7 @@
                   <w:bCs/>
                   <w:noProof/>
                 </w:rPr>
-                <w:t>[62] W3Techs. Usage statistics of HTTP/2 for websites. [Online] 25. 1 2023. [Dátum: 25. 1 2023.] https://w3techs.com/technologies/details/ce-http2.</w:t>
+                <w:t>[65] W3Techs. Usage statistics of HTTP/2 for websites. [Online] 25. 1 2023. [Dátum: 25. 1 2023.] https://w3techs.com/technologies/details/ce-http2.</w:t>
               </w:r>
             </w:p>
             <w:p>
@@ -53590,16 +53934,16 @@
     </w:lvl>
   </w:abstractNum>
   <w:abstractNum w:abstractNumId="19" w15:restartNumberingAfterBreak="0">
-    <w:nsid w:val="520C4A75"/>
+    <w:nsid w:val="4E3F001A"/>
     <w:multiLevelType w:val="hybridMultilevel"/>
-    <w:tmpl w:val="5B4260EA"/>
+    <w:tmpl w:val="43407006"/>
     <w:lvl w:ilvl="0" w:tplc="041B0001">
       <w:start w:val="1"/>
       <w:numFmt w:val="bullet"/>
       <w:lvlText w:val=""/>
       <w:lvlJc w:val="left"/>
       <w:pPr>
-        <w:ind w:left="1429" w:hanging="360"/>
+        <w:ind w:left="720" w:hanging="360"/>
       </w:pPr>
       <w:rPr>
         <w:rFonts w:ascii="Symbol" w:hAnsi="Symbol" w:hint="default"/>
@@ -53611,7 +53955,7 @@
       <w:lvlText w:val="o"/>
       <w:lvlJc w:val="left"/>
       <w:pPr>
-        <w:ind w:left="2149" w:hanging="360"/>
+        <w:ind w:left="1440" w:hanging="360"/>
       </w:pPr>
       <w:rPr>
         <w:rFonts w:ascii="Courier New" w:hAnsi="Courier New" w:cs="Courier New" w:hint="default"/>
@@ -53623,7 +53967,7 @@
       <w:lvlText w:val=""/>
       <w:lvlJc w:val="left"/>
       <w:pPr>
-        <w:ind w:left="2869" w:hanging="360"/>
+        <w:ind w:left="2160" w:hanging="360"/>
       </w:pPr>
       <w:rPr>
         <w:rFonts w:ascii="Wingdings" w:hAnsi="Wingdings" w:hint="default"/>
@@ -53635,7 +53979,7 @@
       <w:lvlText w:val=""/>
       <w:lvlJc w:val="left"/>
       <w:pPr>
-        <w:ind w:left="3589" w:hanging="360"/>
+        <w:ind w:left="2880" w:hanging="360"/>
       </w:pPr>
       <w:rPr>
         <w:rFonts w:ascii="Symbol" w:hAnsi="Symbol" w:hint="default"/>
@@ -53647,7 +53991,7 @@
       <w:lvlText w:val="o"/>
       <w:lvlJc w:val="left"/>
       <w:pPr>
-        <w:ind w:left="4309" w:hanging="360"/>
+        <w:ind w:left="3600" w:hanging="360"/>
       </w:pPr>
       <w:rPr>
         <w:rFonts w:ascii="Courier New" w:hAnsi="Courier New" w:cs="Courier New" w:hint="default"/>
@@ -53659,7 +54003,7 @@
       <w:lvlText w:val=""/>
       <w:lvlJc w:val="left"/>
       <w:pPr>
-        <w:ind w:left="5029" w:hanging="360"/>
+        <w:ind w:left="4320" w:hanging="360"/>
       </w:pPr>
       <w:rPr>
         <w:rFonts w:ascii="Wingdings" w:hAnsi="Wingdings" w:hint="default"/>
@@ -53671,7 +54015,7 @@
       <w:lvlText w:val=""/>
       <w:lvlJc w:val="left"/>
       <w:pPr>
-        <w:ind w:left="5749" w:hanging="360"/>
+        <w:ind w:left="5040" w:hanging="360"/>
       </w:pPr>
       <w:rPr>
         <w:rFonts w:ascii="Symbol" w:hAnsi="Symbol" w:hint="default"/>
@@ -53683,7 +54027,7 @@
       <w:lvlText w:val="o"/>
       <w:lvlJc w:val="left"/>
       <w:pPr>
-        <w:ind w:left="6469" w:hanging="360"/>
+        <w:ind w:left="5760" w:hanging="360"/>
       </w:pPr>
       <w:rPr>
         <w:rFonts w:ascii="Courier New" w:hAnsi="Courier New" w:cs="Courier New" w:hint="default"/>
@@ -53695,7 +54039,7 @@
       <w:lvlText w:val=""/>
       <w:lvlJc w:val="left"/>
       <w:pPr>
-        <w:ind w:left="7189" w:hanging="360"/>
+        <w:ind w:left="6480" w:hanging="360"/>
       </w:pPr>
       <w:rPr>
         <w:rFonts w:ascii="Wingdings" w:hAnsi="Wingdings" w:hint="default"/>
@@ -53703,9 +54047,9 @@
     </w:lvl>
   </w:abstractNum>
   <w:abstractNum w:abstractNumId="20" w15:restartNumberingAfterBreak="0">
-    <w:nsid w:val="52154544"/>
+    <w:nsid w:val="520C4A75"/>
     <w:multiLevelType w:val="hybridMultilevel"/>
-    <w:tmpl w:val="05A02B40"/>
+    <w:tmpl w:val="5B4260EA"/>
     <w:lvl w:ilvl="0" w:tplc="041B0001">
       <w:start w:val="1"/>
       <w:numFmt w:val="bullet"/>
@@ -53816,6 +54160,119 @@
     </w:lvl>
   </w:abstractNum>
   <w:abstractNum w:abstractNumId="21" w15:restartNumberingAfterBreak="0">
+    <w:nsid w:val="52154544"/>
+    <w:multiLevelType w:val="hybridMultilevel"/>
+    <w:tmpl w:val="05A02B40"/>
+    <w:lvl w:ilvl="0" w:tplc="041B0001">
+      <w:start w:val="1"/>
+      <w:numFmt w:val="bullet"/>
+      <w:lvlText w:val=""/>
+      <w:lvlJc w:val="left"/>
+      <w:pPr>
+        <w:ind w:left="1429" w:hanging="360"/>
+      </w:pPr>
+      <w:rPr>
+        <w:rFonts w:ascii="Symbol" w:hAnsi="Symbol" w:hint="default"/>
+      </w:rPr>
+    </w:lvl>
+    <w:lvl w:ilvl="1" w:tplc="041B0003" w:tentative="1">
+      <w:start w:val="1"/>
+      <w:numFmt w:val="bullet"/>
+      <w:lvlText w:val="o"/>
+      <w:lvlJc w:val="left"/>
+      <w:pPr>
+        <w:ind w:left="2149" w:hanging="360"/>
+      </w:pPr>
+      <w:rPr>
+        <w:rFonts w:ascii="Courier New" w:hAnsi="Courier New" w:cs="Courier New" w:hint="default"/>
+      </w:rPr>
+    </w:lvl>
+    <w:lvl w:ilvl="2" w:tplc="041B0005" w:tentative="1">
+      <w:start w:val="1"/>
+      <w:numFmt w:val="bullet"/>
+      <w:lvlText w:val=""/>
+      <w:lvlJc w:val="left"/>
+      <w:pPr>
+        <w:ind w:left="2869" w:hanging="360"/>
+      </w:pPr>
+      <w:rPr>
+        <w:rFonts w:ascii="Wingdings" w:hAnsi="Wingdings" w:hint="default"/>
+      </w:rPr>
+    </w:lvl>
+    <w:lvl w:ilvl="3" w:tplc="041B0001" w:tentative="1">
+      <w:start w:val="1"/>
+      <w:numFmt w:val="bullet"/>
+      <w:lvlText w:val=""/>
+      <w:lvlJc w:val="left"/>
+      <w:pPr>
+        <w:ind w:left="3589" w:hanging="360"/>
+      </w:pPr>
+      <w:rPr>
+        <w:rFonts w:ascii="Symbol" w:hAnsi="Symbol" w:hint="default"/>
+      </w:rPr>
+    </w:lvl>
+    <w:lvl w:ilvl="4" w:tplc="041B0003" w:tentative="1">
+      <w:start w:val="1"/>
+      <w:numFmt w:val="bullet"/>
+      <w:lvlText w:val="o"/>
+      <w:lvlJc w:val="left"/>
+      <w:pPr>
+        <w:ind w:left="4309" w:hanging="360"/>
+      </w:pPr>
+      <w:rPr>
+        <w:rFonts w:ascii="Courier New" w:hAnsi="Courier New" w:cs="Courier New" w:hint="default"/>
+      </w:rPr>
+    </w:lvl>
+    <w:lvl w:ilvl="5" w:tplc="041B0005" w:tentative="1">
+      <w:start w:val="1"/>
+      <w:numFmt w:val="bullet"/>
+      <w:lvlText w:val=""/>
+      <w:lvlJc w:val="left"/>
+      <w:pPr>
+        <w:ind w:left="5029" w:hanging="360"/>
+      </w:pPr>
+      <w:rPr>
+        <w:rFonts w:ascii="Wingdings" w:hAnsi="Wingdings" w:hint="default"/>
+      </w:rPr>
+    </w:lvl>
+    <w:lvl w:ilvl="6" w:tplc="041B0001" w:tentative="1">
+      <w:start w:val="1"/>
+      <w:numFmt w:val="bullet"/>
+      <w:lvlText w:val=""/>
+      <w:lvlJc w:val="left"/>
+      <w:pPr>
+        <w:ind w:left="5749" w:hanging="360"/>
+      </w:pPr>
+      <w:rPr>
+        <w:rFonts w:ascii="Symbol" w:hAnsi="Symbol" w:hint="default"/>
+      </w:rPr>
+    </w:lvl>
+    <w:lvl w:ilvl="7" w:tplc="041B0003" w:tentative="1">
+      <w:start w:val="1"/>
+      <w:numFmt w:val="bullet"/>
+      <w:lvlText w:val="o"/>
+      <w:lvlJc w:val="left"/>
+      <w:pPr>
+        <w:ind w:left="6469" w:hanging="360"/>
+      </w:pPr>
+      <w:rPr>
+        <w:rFonts w:ascii="Courier New" w:hAnsi="Courier New" w:cs="Courier New" w:hint="default"/>
+      </w:rPr>
+    </w:lvl>
+    <w:lvl w:ilvl="8" w:tplc="041B0005" w:tentative="1">
+      <w:start w:val="1"/>
+      <w:numFmt w:val="bullet"/>
+      <w:lvlText w:val=""/>
+      <w:lvlJc w:val="left"/>
+      <w:pPr>
+        <w:ind w:left="7189" w:hanging="360"/>
+      </w:pPr>
+      <w:rPr>
+        <w:rFonts w:ascii="Wingdings" w:hAnsi="Wingdings" w:hint="default"/>
+      </w:rPr>
+    </w:lvl>
+  </w:abstractNum>
+  <w:abstractNum w:abstractNumId="22" w15:restartNumberingAfterBreak="0">
     <w:nsid w:val="591C60EF"/>
     <w:multiLevelType w:val="hybridMultilevel"/>
     <w:tmpl w:val="D9F06C52"/>
@@ -53928,19 +54385,19 @@
       </w:rPr>
     </w:lvl>
   </w:abstractNum>
-  <w:abstractNum w:abstractNumId="22" w15:restartNumberingAfterBreak="0">
+  <w:abstractNum w:abstractNumId="23" w15:restartNumberingAfterBreak="0">
     <w:nsid w:val="5BCB5651"/>
     <w:multiLevelType w:val="multilevel"/>
     <w:tmpl w:val="BB02E230"/>
     <w:numStyleLink w:val="tl1"/>
   </w:abstractNum>
-  <w:abstractNum w:abstractNumId="23" w15:restartNumberingAfterBreak="0">
+  <w:abstractNum w:abstractNumId="24" w15:restartNumberingAfterBreak="0">
     <w:nsid w:val="5CB43395"/>
     <w:multiLevelType w:val="multilevel"/>
     <w:tmpl w:val="BB02E230"/>
     <w:numStyleLink w:val="tl1"/>
   </w:abstractNum>
-  <w:abstractNum w:abstractNumId="24" w15:restartNumberingAfterBreak="0">
+  <w:abstractNum w:abstractNumId="25" w15:restartNumberingAfterBreak="0">
     <w:nsid w:val="5CCD7E5D"/>
     <w:multiLevelType w:val="hybridMultilevel"/>
     <w:tmpl w:val="07F0C002"/>
@@ -54053,7 +54510,7 @@
       </w:rPr>
     </w:lvl>
   </w:abstractNum>
-  <w:abstractNum w:abstractNumId="25" w15:restartNumberingAfterBreak="0">
+  <w:abstractNum w:abstractNumId="26" w15:restartNumberingAfterBreak="0">
     <w:nsid w:val="5F1B4770"/>
     <w:multiLevelType w:val="hybridMultilevel"/>
     <w:tmpl w:val="8E721CF2"/>
@@ -54139,7 +54596,7 @@
       </w:pPr>
     </w:lvl>
   </w:abstractNum>
-  <w:abstractNum w:abstractNumId="26" w15:restartNumberingAfterBreak="0">
+  <w:abstractNum w:abstractNumId="27" w15:restartNumberingAfterBreak="0">
     <w:nsid w:val="633F3FA6"/>
     <w:multiLevelType w:val="hybridMultilevel"/>
     <w:tmpl w:val="149AD830"/>
@@ -54252,7 +54709,7 @@
       </w:rPr>
     </w:lvl>
   </w:abstractNum>
-  <w:abstractNum w:abstractNumId="27" w15:restartNumberingAfterBreak="0">
+  <w:abstractNum w:abstractNumId="28" w15:restartNumberingAfterBreak="0">
     <w:nsid w:val="6C3572F9"/>
     <w:multiLevelType w:val="hybridMultilevel"/>
     <w:tmpl w:val="FCDC3E5E"/>
@@ -54338,13 +54795,13 @@
       </w:pPr>
     </w:lvl>
   </w:abstractNum>
-  <w:abstractNum w:abstractNumId="28" w15:restartNumberingAfterBreak="0">
+  <w:abstractNum w:abstractNumId="29" w15:restartNumberingAfterBreak="0">
     <w:nsid w:val="73223F25"/>
     <w:multiLevelType w:val="multilevel"/>
     <w:tmpl w:val="BB02E230"/>
     <w:numStyleLink w:val="tl1"/>
   </w:abstractNum>
-  <w:abstractNum w:abstractNumId="29" w15:restartNumberingAfterBreak="0">
+  <w:abstractNum w:abstractNumId="30" w15:restartNumberingAfterBreak="0">
     <w:nsid w:val="742A4403"/>
     <w:multiLevelType w:val="hybridMultilevel"/>
     <w:tmpl w:val="F496B906"/>
@@ -54430,13 +54887,13 @@
       </w:pPr>
     </w:lvl>
   </w:abstractNum>
-  <w:abstractNum w:abstractNumId="30" w15:restartNumberingAfterBreak="0">
+  <w:abstractNum w:abstractNumId="31" w15:restartNumberingAfterBreak="0">
     <w:nsid w:val="784E1147"/>
     <w:multiLevelType w:val="multilevel"/>
     <w:tmpl w:val="BB02E230"/>
     <w:numStyleLink w:val="tl1"/>
   </w:abstractNum>
-  <w:abstractNum w:abstractNumId="31" w15:restartNumberingAfterBreak="0">
+  <w:abstractNum w:abstractNumId="32" w15:restartNumberingAfterBreak="0">
     <w:nsid w:val="7D521979"/>
     <w:multiLevelType w:val="hybridMultilevel"/>
     <w:tmpl w:val="D05AADC4"/>
@@ -54526,19 +54983,19 @@
     <w:abstractNumId w:val="17"/>
   </w:num>
   <w:num w:numId="2" w16cid:durableId="334193430">
-    <w:abstractNumId w:val="30"/>
+    <w:abstractNumId w:val="31"/>
   </w:num>
   <w:num w:numId="3" w16cid:durableId="1715621724">
-    <w:abstractNumId w:val="28"/>
+    <w:abstractNumId w:val="29"/>
   </w:num>
   <w:num w:numId="4" w16cid:durableId="28535413">
-    <w:abstractNumId w:val="22"/>
+    <w:abstractNumId w:val="23"/>
   </w:num>
   <w:num w:numId="5" w16cid:durableId="633221312">
     <w:abstractNumId w:val="12"/>
   </w:num>
   <w:num w:numId="6" w16cid:durableId="1741051901">
-    <w:abstractNumId w:val="21"/>
+    <w:abstractNumId w:val="22"/>
   </w:num>
   <w:num w:numId="7" w16cid:durableId="1703093639">
     <w:abstractNumId w:val="9"/>
@@ -54571,19 +55028,19 @@
     <w:abstractNumId w:val="0"/>
   </w:num>
   <w:num w:numId="17" w16cid:durableId="2105303506">
-    <w:abstractNumId w:val="23"/>
+    <w:abstractNumId w:val="24"/>
   </w:num>
   <w:num w:numId="18" w16cid:durableId="1837769348">
-    <w:abstractNumId w:val="19"/>
+    <w:abstractNumId w:val="20"/>
   </w:num>
   <w:num w:numId="19" w16cid:durableId="1518039898">
     <w:abstractNumId w:val="15"/>
   </w:num>
   <w:num w:numId="20" w16cid:durableId="268048771">
-    <w:abstractNumId w:val="25"/>
+    <w:abstractNumId w:val="26"/>
   </w:num>
   <w:num w:numId="21" w16cid:durableId="1278440672">
-    <w:abstractNumId w:val="20"/>
+    <w:abstractNumId w:val="21"/>
   </w:num>
   <w:num w:numId="22" w16cid:durableId="2020548357">
     <w:abstractNumId w:val="11"/>
@@ -54598,25 +55055,28 @@
     <w:abstractNumId w:val="13"/>
   </w:num>
   <w:num w:numId="26" w16cid:durableId="1053195034">
-    <w:abstractNumId w:val="26"/>
+    <w:abstractNumId w:val="27"/>
   </w:num>
   <w:num w:numId="27" w16cid:durableId="461507742">
     <w:abstractNumId w:val="14"/>
   </w:num>
   <w:num w:numId="28" w16cid:durableId="2093504263">
-    <w:abstractNumId w:val="24"/>
+    <w:abstractNumId w:val="25"/>
   </w:num>
   <w:num w:numId="29" w16cid:durableId="1192260752">
     <w:abstractNumId w:val="10"/>
   </w:num>
   <w:num w:numId="30" w16cid:durableId="1447195331">
-    <w:abstractNumId w:val="27"/>
+    <w:abstractNumId w:val="28"/>
   </w:num>
   <w:num w:numId="31" w16cid:durableId="842008769">
-    <w:abstractNumId w:val="31"/>
+    <w:abstractNumId w:val="32"/>
   </w:num>
   <w:num w:numId="32" w16cid:durableId="1838424932">
-    <w:abstractNumId w:val="29"/>
+    <w:abstractNumId w:val="30"/>
+  </w:num>
+  <w:num w:numId="33" w16cid:durableId="1145395277">
+    <w:abstractNumId w:val="19"/>
   </w:num>
 </w:numbering>
 </file>
@@ -60461,7 +60921,7 @@
     <b:MonthAccessed>11</b:MonthAccessed>
     <b:DayAccessed>24</b:DayAccessed>
     <b:URL>https://azure.microsoft.com/cs-cz/overview/what-is-saas/</b:URL>
-    <b:RefOrder>33</b:RefOrder>
+    <b:RefOrder>36</b:RefOrder>
   </b:Source>
   <b:Source>
     <b:Tag>Coj201</b:Tag>
@@ -60472,7 +60932,7 @@
     <b:MonthAccessed>11</b:MonthAccessed>
     <b:DayAccessed>24</b:DayAccessed>
     <b:URL>https://azure.microsoft.com/cs-cz/overview/what-is-paas/</b:URL>
-    <b:RefOrder>34</b:RefOrder>
+    <b:RefOrder>37</b:RefOrder>
   </b:Source>
   <b:Source>
     <b:Tag>Eur21</b:Tag>
@@ -60489,7 +60949,7 @@
     <b:DayAccessed>4</b:DayAccessed>
     <b:URL>https://ec.europa.eu/eurostat/statistics-explained/index.php?title=Cloud_computing_-_statistics_on_the_use_by_enterprises&amp;oldid=485369#Enterprises_using_cloud_computing</b:URL>
     <b:StandardNumber>2443-8219</b:StandardNumber>
-    <b:RefOrder>52</b:RefOrder>
+    <b:RefOrder>55</b:RefOrder>
   </b:Source>
   <b:Source>
     <b:Tag>Ese201</b:Tag>
@@ -60508,7 +60968,7 @@
     <b:MonthAccessed>2</b:MonthAccessed>
     <b:DayAccessed>13</b:DayAccessed>
     <b:URL>https://bezpecnenanete.eset.com/sk/it-bezpecnost/pouzivate-cloudove-ulozisko-ale-mate-pochybnosti-ci-je-dostatocne-bezpecne/</b:URL>
-    <b:RefOrder>39</b:RefOrder>
+    <b:RefOrder>42</b:RefOrder>
   </b:Source>
   <b:Source>
     <b:Tag>htt21</b:Tag>
@@ -60519,7 +60979,7 @@
     <b:MonthAccessed>3</b:MonthAccessed>
     <b:DayAccessed>9</b:DayAccessed>
     <b:URL>http://www.nasservery.cz/je-nas-server/</b:URL>
-    <b:RefOrder>40</b:RefOrder>
+    <b:RefOrder>43</b:RefOrder>
   </b:Source>
   <b:Source>
     <b:Tag>AOM21</b:Tag>
@@ -60535,7 +60995,7 @@
     <b:MonthAccessed>3</b:MonthAccessed>
     <b:DayAccessed>9</b:DayAccessed>
     <b:URL>https://www.aomeitech.com/nas/what-is-nas-storage-and-how-it-works-1234.html</b:URL>
-    <b:RefOrder>53</b:RefOrder>
+    <b:RefOrder>56</b:RefOrder>
   </b:Source>
   <b:Source>
     <b:Tag>Abr18</b:Tag>
@@ -60549,7 +61009,7 @@
     <b:MonthAccessed>3</b:MonthAccessed>
     <b:DayAccessed>12</b:DayAccessed>
     <b:URL>https://techcrunch.com/gallery/a-brief-history-of-dropbox/</b:URL>
-    <b:RefOrder>42</b:RefOrder>
+    <b:RefOrder>45</b:RefOrder>
   </b:Source>
   <b:Source>
     <b:Tag>8Be19</b:Tag>
@@ -60563,7 +61023,7 @@
     <b:MonthAccessed>3</b:MonthAccessed>
     <b:DayAccessed>12</b:DayAccessed>
     <b:URL>https://www.investopedia.com/articles/personal-finance/090715/8-best-cloud-storage-solutions-small-business.asp#citation-8</b:URL>
-    <b:RefOrder>43</b:RefOrder>
+    <b:RefOrder>46</b:RefOrder>
   </b:Source>
   <b:Source>
     <b:Tag>GSu20</b:Tag>
@@ -60577,7 +61037,7 @@
     <b:MonthAccessed>3</b:MonthAccessed>
     <b:DayAccessed>14</b:DayAccessed>
     <b:URL>https://www.computerworld.com/article/3515808/g-suite-vs-office-365-whats-the-best-office-suite-for-business.html</b:URL>
-    <b:RefOrder>47</b:RefOrder>
+    <b:RefOrder>50</b:RefOrder>
   </b:Source>
   <b:Source>
     <b:Tag>Mel11</b:Tag>
@@ -60602,7 +61062,7 @@
     <b:City>Gaithersburg</b:City>
     <b:Publisher>National Institute of Standards and Technology</b:Publisher>
     <b:StandardNumber>MD 20899-8930</b:StandardNumber>
-    <b:RefOrder>54</b:RefOrder>
+    <b:RefOrder>57</b:RefOrder>
   </b:Source>
   <b:Source>
     <b:Tag>Svo09</b:Tag>
@@ -60623,7 +61083,7 @@
     <b:StandardNumber>1210-9479</b:StandardNumber>
     <b:PeriodicalTitle>Systémová integrace 2/2009</b:PeriodicalTitle>
     <b:Issue>2</b:Issue>
-    <b:RefOrder>35</b:RefOrder>
+    <b:RefOrder>38</b:RefOrder>
   </b:Source>
   <b:Source>
     <b:Tag>Sin20</b:Tag>
@@ -60647,7 +61107,7 @@
     <b:MonthAccessed>3</b:MonthAccessed>
     <b:DayAccessed>22</b:DayAccessed>
     <b:URL>Microsoft 365 vs Google Workspace (2021) — Which is Best?</b:URL>
-    <b:RefOrder>48</b:RefOrder>
+    <b:RefOrder>51</b:RefOrder>
   </b:Source>
   <b:Source>
     <b:Tag>BRO18</b:Tag>
@@ -60672,7 +61132,7 @@
     <b:MonthAccessed>11</b:MonthAccessed>
     <b:DayAccessed>28</b:DayAccessed>
     <b:URL>https://digitalguardian.com/blog/what-security-service-definition-secaas-benefits-examples-and-more</b:URL>
-    <b:RefOrder>36</b:RefOrder>
+    <b:RefOrder>39</b:RefOrder>
   </b:Source>
   <b:Source>
     <b:Tag>MHa13</b:Tag>
@@ -60693,7 +61153,7 @@
         </b:NameList>
       </b:Author>
     </b:Author>
-    <b:RefOrder>25</b:RefOrder>
+    <b:RefOrder>28</b:RefOrder>
   </b:Source>
   <b:Source>
     <b:Tag>PMá15</b:Tag>
@@ -60717,7 +61177,7 @@
     <b:MonthAccessed>11</b:MonthAccessed>
     <b:DayAccessed>24</b:DayAccessed>
     <b:URL>https://m.systemonline.cz/virtualizace/historie-a-zakladni-principy-cloud-computingu.htm</b:URL>
-    <b:RefOrder>26</b:RefOrder>
+    <b:RefOrder>29</b:RefOrder>
   </b:Source>
   <b:Source>
     <b:Tag>Sor17</b:Tag>
@@ -60739,7 +61199,7 @@
     <b:Publisher>České vysoké učení technické v Praze</b:Publisher>
     <b:StandardNumber>978-80-01-06215-9</b:StandardNumber>
     <b:Pages>31 s.</b:Pages>
-    <b:RefOrder>27</b:RefOrder>
+    <b:RefOrder>30</b:RefOrder>
   </b:Source>
   <b:Source>
     <b:Tag>Jur</b:Tag>
@@ -60761,7 +61221,7 @@
     <b:Publisher>Merkur s.r.o</b:Publisher>
     <b:StandardNumber>978-80-970233-7-9</b:StandardNumber>
     <b:Pages>186 s.</b:Pages>
-    <b:RefOrder>37</b:RefOrder>
+    <b:RefOrder>40</b:RefOrder>
   </b:Source>
   <b:Source>
     <b:Tag>MSz17</b:Tag>
@@ -60784,7 +61244,7 @@
     <b:PeriodicalTitle>vedecký časopis FHI EU v Bratislave a SSHI.</b:PeriodicalTitle>
     <b:Pages>81-92</b:Pages>
     <b:StandardNumber>1339-987</b:StandardNumber>
-    <b:RefOrder>29</b:RefOrder>
+    <b:RefOrder>32</b:RefOrder>
   </b:Source>
   <b:Source>
     <b:Tag>Lac12</b:Tag>
@@ -60806,7 +61266,7 @@
     <b:Publisher>Computer Press</b:Publisher>
     <b:StandardNumber>978-80-251-3744-4</b:StandardNumber>
     <b:Pages>270 s.</b:Pages>
-    <b:RefOrder>30</b:RefOrder>
+    <b:RefOrder>33</b:RefOrder>
   </b:Source>
   <b:Source>
     <b:Tag>Sán17</b:Tag>
@@ -60829,7 +61289,7 @@
     <b:Volume>II</b:Volume>
     <b:Issue>2254-6235</b:Issue>
     <b:Pages>116-132</b:Pages>
-    <b:RefOrder>55</b:RefOrder>
+    <b:RefOrder>58</b:RefOrder>
   </b:Source>
   <b:Source>
     <b:Tag>Dou66</b:Tag>
@@ -60850,7 +61310,7 @@
       </b:Author>
     </b:Author>
     <b:Pages>207 s.</b:Pages>
-    <b:RefOrder>28</b:RefOrder>
+    <b:RefOrder>31</b:RefOrder>
   </b:Source>
   <b:Source>
     <b:Tag>Joz18</b:Tag>
@@ -60871,7 +61331,7 @@
     <b:Publisher>Agentúra KiVa Bratislava,</b:Publisher>
     <b:StandardNumber>978-80-973273-0-9</b:StandardNumber>
     <b:Pages>96 s.</b:Pages>
-    <b:RefOrder>32</b:RefOrder>
+    <b:RefOrder>35</b:RefOrder>
   </b:Source>
   <b:Source>
     <b:Tag>Alz21</b:Tag>
@@ -60887,7 +61347,7 @@
         <b:Corporate>ALZA SK</b:Corporate>
       </b:Author>
     </b:Author>
-    <b:RefOrder>56</b:RefOrder>
+    <b:RefOrder>59</b:RefOrder>
   </b:Source>
   <b:Source>
     <b:Tag>Kro21</b:Tag>
@@ -60904,7 +61364,7 @@
     <b:DayAccessed>14</b:DayAccessed>
     <b:URL>https://www.kros.sk/omega/cennik/</b:URL>
     <b:LCID>sk-SK</b:LCID>
-    <b:RefOrder>49</b:RefOrder>
+    <b:RefOrder>52</b:RefOrder>
   </b:Source>
   <b:Source>
     <b:Tag>Dro21</b:Tag>
@@ -60920,7 +61380,7 @@
     <b:MonthAccessed>3</b:MonthAccessed>
     <b:DayAccessed>12</b:DayAccessed>
     <b:URL>https://www.dropbox.com/plans</b:URL>
-    <b:RefOrder>57</b:RefOrder>
+    <b:RefOrder>60</b:RefOrder>
   </b:Source>
   <b:Source>
     <b:Tag>Dro12</b:Tag>
@@ -60936,7 +61396,7 @@
     <b:MonthAccessed>3</b:MonthAccessed>
     <b:DayAccessed>12</b:DayAccessed>
     <b:URL>https://www.dropbox.com/basic</b:URL>
-    <b:RefOrder>58</b:RefOrder>
+    <b:RefOrder>61</b:RefOrder>
   </b:Source>
   <b:Source>
     <b:Tag>www20</b:Tag>
@@ -60952,7 +61412,7 @@
         <b:Corporate>WEBSUPPORT</b:Corporate>
       </b:Author>
     </b:Author>
-    <b:RefOrder>59</b:RefOrder>
+    <b:RefOrder>62</b:RefOrder>
   </b:Source>
   <b:Source>
     <b:Tag>Kro212</b:Tag>
@@ -60972,7 +61432,7 @@
     <b:MonthAccessed>3</b:MonthAccessed>
     <b:DayAccessed>14</b:DayAccessed>
     <b:URL>https://www.kros.sk/ikros/bezpecnost/</b:URL>
-    <b:RefOrder>51</b:RefOrder>
+    <b:RefOrder>54</b:RefOrder>
   </b:Source>
   <b:Source>
     <b:Tag>Kro211</b:Tag>
@@ -60990,7 +61450,7 @@
     <b:URL>https://www.kros.sk/omega/cloud/</b:URL>
     <b:ProductionCompany>Kros</b:ProductionCompany>
     <b:LCID>sk-SK</b:LCID>
-    <b:RefOrder>50</b:RefOrder>
+    <b:RefOrder>53</b:RefOrder>
   </b:Source>
   <b:Source>
     <b:Tag>Ese20</b:Tag>
@@ -61009,7 +61469,7 @@
     <b:MonthAccessed>2</b:MonthAccessed>
     <b:DayAccessed>13</b:DayAccessed>
     <b:URL>https://bezpecnenanete.eset.com/sk/it-bezpecnost/cloud-su-pocitace-o-ktore-sa-stara-niekto-iny/</b:URL>
-    <b:RefOrder>38</b:RefOrder>
+    <b:RefOrder>41</b:RefOrder>
   </b:Source>
   <b:Source>
     <b:Tag>Box21</b:Tag>
@@ -61025,7 +61485,7 @@
     <b:MonthAccessed>3</b:MonthAccessed>
     <b:DayAccessed>22</b:DayAccessed>
     <b:URL>https://www.box.com/pricing</b:URL>
-    <b:RefOrder>44</b:RefOrder>
+    <b:RefOrder>47</b:RefOrder>
   </b:Source>
   <b:Source>
     <b:Tag>Goo21</b:Tag>
@@ -61041,7 +61501,7 @@
     <b:MonthAccessed>3</b:MonthAccessed>
     <b:DayAccessed>22</b:DayAccessed>
     <b:URL>https://workspace.google.com/pricing.html</b:URL>
-    <b:RefOrder>46</b:RefOrder>
+    <b:RefOrder>49</b:RefOrder>
   </b:Source>
   <b:Source>
     <b:Tag>Dro211</b:Tag>
@@ -61057,7 +61517,7 @@
     <b:MonthAccessed>3</b:MonthAccessed>
     <b:DayAccessed>22</b:DayAccessed>
     <b:URL>https://www.dropbox.com/plans</b:URL>
-    <b:RefOrder>60</b:RefOrder>
+    <b:RefOrder>63</b:RefOrder>
   </b:Source>
   <b:Source>
     <b:Tag>Alz18</b:Tag>
@@ -61076,7 +61536,7 @@
     <b:MonthAccessed>3</b:MonthAccessed>
     <b:DayAccessed>9</b:DayAccessed>
     <b:URL>https://www.alza.cz/jak-vybrat-chytre-datove-uloziste-nas</b:URL>
-    <b:RefOrder>41</b:RefOrder>
+    <b:RefOrder>44</b:RefOrder>
   </b:Source>
   <b:Source>
     <b:Tag>Mic21</b:Tag>
@@ -61092,7 +61552,7 @@
     <b:MonthAccessed>3</b:MonthAccessed>
     <b:DayAccessed>22</b:DayAccessed>
     <b:URL>https://www.microsoft.com/sk-sk/microsoft-365/business/compare-all-microsoft-365-business-products</b:URL>
-    <b:RefOrder>45</b:RefOrder>
+    <b:RefOrder>48</b:RefOrder>
   </b:Source>
   <b:Source>
     <b:Tag>Mic19</b:Tag>
@@ -61112,7 +61572,7 @@
     <b:MonthAccessed>2</b:MonthAccessed>
     <b:DayAccessed>5</b:DayAccessed>
     <b:URL>https://www.microsoft.com/sk-sk/microsoft-365/business-insights-ideas/resources/the-future-of-planning-online-project-planning-in-the-cloud</b:URL>
-    <b:RefOrder>31</b:RefOrder>
+    <b:RefOrder>34</b:RefOrder>
   </b:Source>
   <b:Source>
     <b:Tag>Gar22</b:Tag>
@@ -61208,7 +61668,7 @@
         </b:NameList>
       </b:Author>
     </b:Author>
-    <b:RefOrder>61</b:RefOrder>
+    <b:RefOrder>64</b:RefOrder>
   </b:Source>
   <b:Source>
     <b:Tag>Rya20</b:Tag>
@@ -61438,7 +61898,7 @@
     <b:MonthAccessed>1</b:MonthAccessed>
     <b:DayAccessed>25</b:DayAccessed>
     <b:URL>https://w3techs.com/technologies/details/ce-http2</b:URL>
-    <b:RefOrder>62</b:RefOrder>
+    <b:RefOrder>65</b:RefOrder>
   </b:Source>
   <b:Source>
     <b:Tag>W3T231</b:Tag>
@@ -61642,11 +62102,68 @@
     <b:URL>https://www.w3schools.com/tags/ref_httpmethods.asp</b:URL>
     <b:RefOrder>24</b:RefOrder>
   </b:Source>
+  <b:Source>
+    <b:Tag>Web19</b:Tag>
+    <b:SourceType>InternetSite</b:SourceType>
+    <b:Guid>{60F5CDA6-2471-4657-A4E4-C4A00DBF152D}</b:Guid>
+    <b:Author>
+      <b:Author>
+        <b:Corporate>Webnots Editorial Staff </b:Corporate>
+      </b:Author>
+    </b:Author>
+    <b:Title>List of 1xx HTTP Status Codes for Informational</b:Title>
+    <b:Year>2019</b:Year>
+    <b:Month>12</b:Month>
+    <b:Day>8</b:Day>
+    <b:YearAccessed>2023</b:YearAccessed>
+    <b:MonthAccessed>1</b:MonthAccessed>
+    <b:DayAccessed>27</b:DayAccessed>
+    <b:URL>https://www.webnots.com/1xx-http-status-codes/</b:URL>
+    <b:RefOrder>25</b:RefOrder>
+  </b:Source>
+  <b:Source>
+    <b:Tag>web21</b:Tag>
+    <b:SourceType>InternetSite</b:SourceType>
+    <b:Guid>{725AB9B6-D64C-4576-9583-F3DFCF6725B9}</b:Guid>
+    <b:Author>
+      <b:Author>
+        <b:Corporate>webnots  Editorial Staff </b:Corporate>
+      </b:Author>
+    </b:Author>
+    <b:Title>List of 2xx HTTP Status Codes with Explanation</b:Title>
+    <b:Year>2021</b:Year>
+    <b:Month>6</b:Month>
+    <b:Day>27</b:Day>
+    <b:YearAccessed>2023</b:YearAccessed>
+    <b:MonthAccessed>1</b:MonthAccessed>
+    <b:DayAccessed>27</b:DayAccessed>
+    <b:URL>https://www.webnots.com/2xx-http-status-codes/</b:URL>
+    <b:RefOrder>26</b:RefOrder>
+  </b:Source>
+  <b:Source>
+    <b:Tag>Web20</b:Tag>
+    <b:SourceType>InternetSite</b:SourceType>
+    <b:Guid>{002A067B-5F83-4D8E-A43E-D4E2F94C87AE}</b:Guid>
+    <b:Author>
+      <b:Author>
+        <b:Corporate>Websitepulse</b:Corporate>
+      </b:Author>
+    </b:Author>
+    <b:Title>HTTP Status Codes - 3xx</b:Title>
+    <b:Year>2020</b:Year>
+    <b:Month>3</b:Month>
+    <b:Day>15</b:Day>
+    <b:YearAccessed>2023</b:YearAccessed>
+    <b:MonthAccessed>1</b:MonthAccessed>
+    <b:DayAccessed>27</b:DayAccessed>
+    <b:URL>https://www.websitepulse.com/kb/3xx_http_status_codes</b:URL>
+    <b:RefOrder>27</b:RefOrder>
+  </b:Source>
 </b:Sources>
 </file>
 
 <file path=customXml/itemProps1.xml><?xml version="1.0" encoding="utf-8"?>
-<ds:datastoreItem xmlns:ds="http://schemas.openxmlformats.org/officeDocument/2006/customXml" ds:itemID="{576BB9CC-4CF8-4493-9ECA-C1A358B9B268}">
+<ds:datastoreItem xmlns:ds="http://schemas.openxmlformats.org/officeDocument/2006/customXml" ds:itemID="{2B1C8231-7315-4BDE-93B9-4E224A508ACC}">
   <ds:schemaRefs>
     <ds:schemaRef ds:uri="http://schemas.openxmlformats.org/officeDocument/2006/bibliography"/>
   </ds:schemaRefs>

</xml_diff>

<commit_message>
4 kapitolo spoločosť A
</commit_message>
<xml_diff>
--- a/diplomovka/moja_praca/diplomovka.docx
+++ b/diplomovka/moja_praca/diplomovka.docx
@@ -3289,7 +3289,7 @@
           </mc:Choice>
           <mc:Fallback>
             <w:pict>
-              <v:group w14:anchorId="1B8CBF7A" id="Skupina 52" o:spid="_x0000_s1026" style="width:90.85pt;height:25.55pt;mso-position-horizontal-relative:char;mso-position-vertical-relative:line" coordsize="1817,511" o:gfxdata="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">
+              <v:group w14:anchorId="67A6F24A" id="Skupina 52" o:spid="_x0000_s1026" style="width:90.85pt;height:25.55pt;mso-position-horizontal-relative:char;mso-position-vertical-relative:line" coordsize="1817,511" o:gfxdata="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">
                 <v:shape id="AutoShape 22" o:spid="_x0000_s1027" style="position:absolute;width:1817;height:511;visibility:visible;mso-wrap-style:square;v-text-anchor:top" coordsize="1817,511" o:gfxdata="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" path="m67,l43,r,359l67,359,67,xm81,460l68,443,56,441r10,-3l79,424r,-25l74,395,56,381r-27,l13,384r-9,2l4,401r9,-2l28,395r20,l62,406r,18l49,434r-28,l21,448r29,l65,461r,23l48,496r-25,l7,492,,487r,17l9,507r16,3l56,510,74,496r7,-6l81,460xm91,l79,r,359l91,359,91,xm127,l115,r,359l127,359,127,xm192,448r-9,-9l176,430r,25l176,481r-14,16l140,497,127,481r,-26l139,440r1,-1l162,439r14,16l176,430r-5,-5l143,425r-14,8l123,440r2,-22l142,395r23,l178,399r6,2l184,395r,-9l177,384r-12,-3l158,381r-4,l145,383r-13,5l121,399r-3,3l114,411r-5,15l106,446r1,5l108,463r3,16l118,494r11,16l170,510r13,-13l192,487r,-39xm198,l174,r,359l198,359,198,xm234,l222,r,359l234,359,234,xm281,l246,r,359l281,359,281,xm295,494r-26,l269,399r,-15l252,384r-30,6l222,405r30,-6l252,494r-28,l224,508r71,l295,494xm317,l305,r,359l317,359,317,xm365,l329,r,359l365,359,365,xm403,494r-59,l366,471r10,-9l387,450r1,-3l396,439r6,-15l402,401r-7,-6l379,381r-27,l334,385r-9,5l325,407r9,-6l352,395r20,l385,408r,16l379,437r-8,9l366,450r-32,34l324,494r,14l403,508r,-14xm424,l377,r,359l424,359,424,xm460,l436,r,359l460,359,460,xm496,l484,r,359l496,359,496,xm511,494r-59,l474,471r10,-9l495,450r2,-3l505,439r5,-15l510,401r-6,-6l487,381r-27,l443,385r-10,5l433,407r10,-6l460,395r20,l493,408r,16l487,437r-8,9l475,450r-33,34l432,494r,14l511,508r,-14xm555,l543,r,359l555,359,555,xm591,l567,r,359l591,359,591,xm620,494r-27,l593,399r,-15l577,384r-31,6l546,405r31,-6l577,494r-28,l549,508r71,l620,494xm651,l615,r,359l651,359,651,xm674,l662,r,359l674,359,674,xm710,l698,r,359l710,359,710,xm733,448r-9,-9l717,430r,25l717,481r-14,16l681,497,668,481r,-26l680,440r1,-1l703,439r14,16l717,430r-5,-5l684,425r-14,8l664,440r2,-22l683,395r23,l719,399r7,2l726,395r,-9l718,384r-12,-3l699,381r-4,l686,383r-12,5l662,399r-2,3l655,411r-5,15l648,446r,5l649,463r3,16l659,494r12,16l711,510r13,-13l733,487r,-39xm770,l734,r,359l770,359,770,xm805,l782,r,359l805,359,805,xm839,460l826,443r-13,-2l824,438r12,-14l836,399r-4,-4l813,381r-26,l771,384r-10,2l761,401r10,-2l786,395r19,l820,406r,18l806,434r-27,l779,448r28,l822,461r,23l805,496r-24,l765,492r-7,-5l758,504r8,3l782,510r31,l831,496r8,-6l839,460xm841,l829,r,359l841,359,841,xm877,l853,r,359l877,359,877,xm924,l913,r,359l924,359,924,xm950,448r-9,-9l933,430r,25l933,481r-13,16l898,497,884,481r,-26l896,440r2,-1l920,439r13,16l933,430r-4,-5l900,425r-14,8l881,440r2,-22l899,395r23,l936,399r6,2l942,395r,-9l935,384r-13,-3l915,381r-3,l902,383r-12,5l878,399r-2,3l871,411r-5,15l864,446r,5l865,463r4,16l876,494r11,16l928,510r13,-13l950,487r,-39xm972,l960,r,359l972,359,972,xm1020,l996,r,359l1020,359,1020,xm1057,446r,-5l1056,428r-3,-16l1047,398r-3,-4l1040,388r,32l1040,471r-12,26l1001,497,989,471r,-51l1001,394r27,l1040,420r,-32l1036,381r-42,l983,398r-1,3l978,410r-4,15l972,446r,5l974,463r3,16l983,494r11,16l1036,510r8,-13l1047,494r1,-4l1052,481r4,-15l1057,446xm1067,r-12,l1055,359r12,l1067,xm1103,r-12,l1091,359r12,l1103,xm1151,r-36,l1115,359r36,l1151,xm1163,384r-80,l1083,398r59,l1100,508r18,l1163,391r,-7xm1210,r-24,l1186,359r24,l1210,xm1246,r-24,l1222,359r24,l1246,xm1275,464r-17,l1258,399r,-15l1242,384r,15l1242,464r-43,l1242,399r,-15l1237,384r-52,79l1185,478r57,l1242,508r16,l1258,478r17,l1275,464xm1294,r-12,l1282,359r12,l1294,xm1329,r-12,l1317,359r12,l1329,xm1383,448r-9,-9l1366,430r,25l1366,481r-13,16l1331,497r-14,-16l1317,455r12,-15l1331,439r22,l1366,455r,-25l1362,425r-29,l1319,433r-5,7l1315,418r17,-23l1355,395r14,4l1375,401r,-6l1375,386r-7,-2l1355,381r-7,l1344,381r-9,2l1323,388r-12,11l1309,402r-5,9l1299,426r-2,20l1297,451r1,12l1302,479r6,15l1320,510r41,l1373,497r10,-10l1383,448xm1389,r-36,l1353,359r36,l1389,xm1413,r-12,l1401,359r12,l1413,xm1460,r-24,l1436,359r24,l1460,xm1486,494r-27,l1459,399r,-15l1442,384r-30,6l1412,405r30,-6l1442,494r-27,l1415,508r71,l1486,494xm1496,r-12,l1484,359r12,l1496,xm1544,r-36,l1508,359r36,l1544,xm1594,494r-27,l1567,399r,-15l1551,384r-31,6l1520,405r31,-6l1551,494r-28,l1523,508r71,l1594,494xm1603,r-47,l1556,359r47,l1603,xm1639,r-24,l1615,359r24,l1639,xm1701,494r-58,l1665,471r9,-9l1685,450r2,-3l1695,439r5,-15l1700,401r-6,-6l1677,381r-26,l1633,385r-10,5l1623,407r10,-6l1651,395r19,l1684,408r,16l1677,437r-8,9l1665,450r-33,34l1622,494r,14l1701,508r,-14xm1710,r-35,l1675,359r35,l1710,xm1734,r-12,l1722,359r12,l1734,xm1770,r-24,l1746,359r24,l1770,xm1817,464r-18,l1799,399r,-15l1783,384r,15l1783,464r-43,l1783,399r,-15l1778,384r-52,79l1726,478r57,l1783,508r16,l1799,478r18,l1817,464xe" fillcolor="black" stroked="f">
                   <v:path arrowok="t" o:connecttype="custom" o:connectlocs="79,399;62,424;0,504;91,0;162,497;129,433;158,381;111,479;198,0;295,494;295,508;365,0;379,381;371,446;424,0;511,494;460,381;475,450;591,0;546,405;651,0;733,448;703,439;726,401;655,411;733,448;839,460;761,401;822,484;839,460;924,0;898,497;881,440;912,381;876,494;1020,0;1040,388;1036,381;994,510;1067,359;1151,0;1186,359;1258,384;1242,508;1317,0;1317,481;1315,418;1335,383;1320,510;1401,0;1459,399;1496,0;1567,494;1594,494;1701,494;1651,381;1665,450;1734,0;1799,464;1726,478" o:connectangles="0,0,0,0,0,0,0,0,0,0,0,0,0,0,0,0,0,0,0,0,0,0,0,0,0,0,0,0,0,0,0,0,0,0,0,0,0,0,0,0,0,0,0,0,0,0,0,0,0,0,0,0,0,0,0,0,0,0,0,0"/>
                 </v:shape>
@@ -3579,7 +3579,7 @@
           </mc:Choice>
           <mc:Fallback>
             <w:pict>
-              <v:group w14:anchorId="7D146CAE" id="Skupina 48" o:spid="_x0000_s1026" style="position:absolute;margin-left:70.85pt;margin-top:16.2pt;width:453.55pt;height:1pt;z-index:-251704320;mso-wrap-distance-left:0;mso-wrap-distance-right:0;mso-position-horizontal-relative:page" coordorigin="1417,874" coordsize="9071,20" o:gfxdata="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">
+              <v:group w14:anchorId="6FF0D691" id="Skupina 48" o:spid="_x0000_s1026" style="position:absolute;margin-left:70.85pt;margin-top:16.2pt;width:453.55pt;height:1pt;z-index:-251704320;mso-wrap-distance-left:0;mso-wrap-distance-right:0;mso-position-horizontal-relative:page" coordorigin="1417,874" coordsize="9071,20" o:gfxdata="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">
                 <v:line id="Line 24" o:spid="_x0000_s1027" style="position:absolute;visibility:visible;mso-wrap-style:square" from="1417,884" to="2608,884" o:connectortype="straight" o:gfxdata="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" strokeweight="1pt"/>
                 <v:line id="Line 25" o:spid="_x0000_s1028" style="position:absolute;visibility:visible;mso-wrap-style:square" from="2608,884" to="9298,884" o:connectortype="straight" o:gfxdata="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" strokeweight="1pt"/>
                 <v:line id="Line 26" o:spid="_x0000_s1029" style="position:absolute;visibility:visible;mso-wrap-style:square" from="9298,884" to="10488,884" o:connectortype="straight" o:gfxdata="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" strokeweight="1pt"/>
@@ -6636,7 +6636,7 @@
           <w:r>
             <w:fldChar w:fldCharType="separate"/>
           </w:r>
-          <w:hyperlink w:anchor="_Toc127481022" w:history="1">
+          <w:hyperlink w:anchor="_Toc127535171" w:history="1">
             <w:r>
               <w:rPr>
                 <w:rStyle w:val="Hypertextovprepojenie"/>
@@ -6659,7 +6659,7 @@
               <w:rPr>
                 <w:webHidden/>
               </w:rPr>
-              <w:instrText xml:space="preserve"> PAGEREF _Toc127481022 \h </w:instrText>
+              <w:instrText xml:space="preserve"> PAGEREF _Toc127535171 \h </w:instrText>
             </w:r>
             <w:r>
               <w:rPr>
@@ -6696,7 +6696,7 @@
               <w:lang w:eastAsia="ja-JP"/>
             </w:rPr>
           </w:pPr>
-          <w:hyperlink w:anchor="_Toc127481023" w:history="1">
+          <w:hyperlink w:anchor="_Toc127535172" w:history="1">
             <w:r>
               <w:rPr>
                 <w:rStyle w:val="Hypertextovprepojenie"/>
@@ -6734,7 +6734,7 @@
               <w:rPr>
                 <w:webHidden/>
               </w:rPr>
-              <w:instrText xml:space="preserve"> PAGEREF _Toc127481023 \h </w:instrText>
+              <w:instrText xml:space="preserve"> PAGEREF _Toc127535172 \h </w:instrText>
             </w:r>
             <w:r>
               <w:rPr>
@@ -6775,7 +6775,7 @@
               <w:lang w:eastAsia="ja-JP"/>
             </w:rPr>
           </w:pPr>
-          <w:hyperlink w:anchor="_Toc127481024" w:history="1">
+          <w:hyperlink w:anchor="_Toc127535173" w:history="1">
             <w:r>
               <w:rPr>
                 <w:rStyle w:val="Hypertextovprepojenie"/>
@@ -6818,7 +6818,7 @@
                 <w:noProof/>
                 <w:webHidden/>
               </w:rPr>
-              <w:instrText xml:space="preserve"> PAGEREF _Toc127481024 \h </w:instrText>
+              <w:instrText xml:space="preserve"> PAGEREF _Toc127535173 \h </w:instrText>
             </w:r>
             <w:r>
               <w:rPr>
@@ -6863,7 +6863,7 @@
               <w:lang w:eastAsia="ja-JP"/>
             </w:rPr>
           </w:pPr>
-          <w:hyperlink w:anchor="_Toc127481025" w:history="1">
+          <w:hyperlink w:anchor="_Toc127535174" w:history="1">
             <w:r>
               <w:rPr>
                 <w:rStyle w:val="Hypertextovprepojenie"/>
@@ -6906,7 +6906,7 @@
                 <w:noProof/>
                 <w:webHidden/>
               </w:rPr>
-              <w:instrText xml:space="preserve"> PAGEREF _Toc127481025 \h </w:instrText>
+              <w:instrText xml:space="preserve"> PAGEREF _Toc127535174 \h </w:instrText>
             </w:r>
             <w:r>
               <w:rPr>
@@ -6951,7 +6951,7 @@
               <w:lang w:eastAsia="ja-JP"/>
             </w:rPr>
           </w:pPr>
-          <w:hyperlink w:anchor="_Toc127481026" w:history="1">
+          <w:hyperlink w:anchor="_Toc127535175" w:history="1">
             <w:r>
               <w:rPr>
                 <w:rStyle w:val="Hypertextovprepojenie"/>
@@ -6994,7 +6994,7 @@
                 <w:noProof/>
                 <w:webHidden/>
               </w:rPr>
-              <w:instrText xml:space="preserve"> PAGEREF _Toc127481026 \h </w:instrText>
+              <w:instrText xml:space="preserve"> PAGEREF _Toc127535175 \h </w:instrText>
             </w:r>
             <w:r>
               <w:rPr>
@@ -7039,7 +7039,7 @@
               <w:lang w:eastAsia="ja-JP"/>
             </w:rPr>
           </w:pPr>
-          <w:hyperlink w:anchor="_Toc127481027" w:history="1">
+          <w:hyperlink w:anchor="_Toc127535176" w:history="1">
             <w:r>
               <w:rPr>
                 <w:rStyle w:val="Hypertextovprepojenie"/>
@@ -7082,7 +7082,7 @@
                 <w:noProof/>
                 <w:webHidden/>
               </w:rPr>
-              <w:instrText xml:space="preserve"> PAGEREF _Toc127481027 \h </w:instrText>
+              <w:instrText xml:space="preserve"> PAGEREF _Toc127535176 \h </w:instrText>
             </w:r>
             <w:r>
               <w:rPr>
@@ -7127,7 +7127,7 @@
               <w:lang w:eastAsia="ja-JP"/>
             </w:rPr>
           </w:pPr>
-          <w:hyperlink w:anchor="_Toc127481028" w:history="1">
+          <w:hyperlink w:anchor="_Toc127535177" w:history="1">
             <w:r>
               <w:rPr>
                 <w:rStyle w:val="Hypertextovprepojenie"/>
@@ -7170,7 +7170,7 @@
                 <w:noProof/>
                 <w:webHidden/>
               </w:rPr>
-              <w:instrText xml:space="preserve"> PAGEREF _Toc127481028 \h </w:instrText>
+              <w:instrText xml:space="preserve"> PAGEREF _Toc127535177 \h </w:instrText>
             </w:r>
             <w:r>
               <w:rPr>
@@ -7215,7 +7215,7 @@
               <w:lang w:eastAsia="ja-JP"/>
             </w:rPr>
           </w:pPr>
-          <w:hyperlink w:anchor="_Toc127481029" w:history="1">
+          <w:hyperlink w:anchor="_Toc127535178" w:history="1">
             <w:r>
               <w:rPr>
                 <w:rStyle w:val="Hypertextovprepojenie"/>
@@ -7258,7 +7258,7 @@
                 <w:noProof/>
                 <w:webHidden/>
               </w:rPr>
-              <w:instrText xml:space="preserve"> PAGEREF _Toc127481029 \h </w:instrText>
+              <w:instrText xml:space="preserve"> PAGEREF _Toc127535178 \h </w:instrText>
             </w:r>
             <w:r>
               <w:rPr>
@@ -7303,7 +7303,7 @@
               <w:lang w:eastAsia="ja-JP"/>
             </w:rPr>
           </w:pPr>
-          <w:hyperlink w:anchor="_Toc127481030" w:history="1">
+          <w:hyperlink w:anchor="_Toc127535179" w:history="1">
             <w:r>
               <w:rPr>
                 <w:rStyle w:val="Hypertextovprepojenie"/>
@@ -7346,7 +7346,7 @@
                 <w:noProof/>
                 <w:webHidden/>
               </w:rPr>
-              <w:instrText xml:space="preserve"> PAGEREF _Toc127481030 \h </w:instrText>
+              <w:instrText xml:space="preserve"> PAGEREF _Toc127535179 \h </w:instrText>
             </w:r>
             <w:r>
               <w:rPr>
@@ -7391,7 +7391,7 @@
               <w:lang w:eastAsia="ja-JP"/>
             </w:rPr>
           </w:pPr>
-          <w:hyperlink w:anchor="_Toc127481031" w:history="1">
+          <w:hyperlink w:anchor="_Toc127535180" w:history="1">
             <w:r>
               <w:rPr>
                 <w:rStyle w:val="Hypertextovprepojenie"/>
@@ -7434,7 +7434,7 @@
                 <w:noProof/>
                 <w:webHidden/>
               </w:rPr>
-              <w:instrText xml:space="preserve"> PAGEREF _Toc127481031 \h </w:instrText>
+              <w:instrText xml:space="preserve"> PAGEREF _Toc127535180 \h </w:instrText>
             </w:r>
             <w:r>
               <w:rPr>
@@ -7479,7 +7479,7 @@
               <w:lang w:eastAsia="ja-JP"/>
             </w:rPr>
           </w:pPr>
-          <w:hyperlink w:anchor="_Toc127481032" w:history="1">
+          <w:hyperlink w:anchor="_Toc127535181" w:history="1">
             <w:r>
               <w:rPr>
                 <w:rStyle w:val="Hypertextovprepojenie"/>
@@ -7522,7 +7522,7 @@
                 <w:noProof/>
                 <w:webHidden/>
               </w:rPr>
-              <w:instrText xml:space="preserve"> PAGEREF _Toc127481032 \h </w:instrText>
+              <w:instrText xml:space="preserve"> PAGEREF _Toc127535181 \h </w:instrText>
             </w:r>
             <w:r>
               <w:rPr>
@@ -7567,7 +7567,7 @@
               <w:lang w:eastAsia="ja-JP"/>
             </w:rPr>
           </w:pPr>
-          <w:hyperlink w:anchor="_Toc127481033" w:history="1">
+          <w:hyperlink w:anchor="_Toc127535182" w:history="1">
             <w:r>
               <w:rPr>
                 <w:rStyle w:val="Hypertextovprepojenie"/>
@@ -7610,7 +7610,7 @@
                 <w:noProof/>
                 <w:webHidden/>
               </w:rPr>
-              <w:instrText xml:space="preserve"> PAGEREF _Toc127481033 \h </w:instrText>
+              <w:instrText xml:space="preserve"> PAGEREF _Toc127535182 \h </w:instrText>
             </w:r>
             <w:r>
               <w:rPr>
@@ -7655,7 +7655,7 @@
               <w:lang w:eastAsia="ja-JP"/>
             </w:rPr>
           </w:pPr>
-          <w:hyperlink w:anchor="_Toc127481034" w:history="1">
+          <w:hyperlink w:anchor="_Toc127535183" w:history="1">
             <w:r>
               <w:rPr>
                 <w:rStyle w:val="Hypertextovprepojenie"/>
@@ -7698,7 +7698,7 @@
                 <w:noProof/>
                 <w:webHidden/>
               </w:rPr>
-              <w:instrText xml:space="preserve"> PAGEREF _Toc127481034 \h </w:instrText>
+              <w:instrText xml:space="preserve"> PAGEREF _Toc127535183 \h </w:instrText>
             </w:r>
             <w:r>
               <w:rPr>
@@ -7743,7 +7743,7 @@
               <w:lang w:eastAsia="ja-JP"/>
             </w:rPr>
           </w:pPr>
-          <w:hyperlink w:anchor="_Toc127481035" w:history="1">
+          <w:hyperlink w:anchor="_Toc127535184" w:history="1">
             <w:r>
               <w:rPr>
                 <w:rStyle w:val="Hypertextovprepojenie"/>
@@ -7786,7 +7786,7 @@
                 <w:noProof/>
                 <w:webHidden/>
               </w:rPr>
-              <w:instrText xml:space="preserve"> PAGEREF _Toc127481035 \h </w:instrText>
+              <w:instrText xml:space="preserve"> PAGEREF _Toc127535184 \h </w:instrText>
             </w:r>
             <w:r>
               <w:rPr>
@@ -7831,7 +7831,7 @@
               <w:lang w:eastAsia="ja-JP"/>
             </w:rPr>
           </w:pPr>
-          <w:hyperlink w:anchor="_Toc127481036" w:history="1">
+          <w:hyperlink w:anchor="_Toc127535185" w:history="1">
             <w:r>
               <w:rPr>
                 <w:rStyle w:val="Hypertextovprepojenie"/>
@@ -7874,7 +7874,7 @@
                 <w:noProof/>
                 <w:webHidden/>
               </w:rPr>
-              <w:instrText xml:space="preserve"> PAGEREF _Toc127481036 \h </w:instrText>
+              <w:instrText xml:space="preserve"> PAGEREF _Toc127535185 \h </w:instrText>
             </w:r>
             <w:r>
               <w:rPr>
@@ -7919,7 +7919,7 @@
               <w:lang w:eastAsia="ja-JP"/>
             </w:rPr>
           </w:pPr>
-          <w:hyperlink w:anchor="_Toc127481037" w:history="1">
+          <w:hyperlink w:anchor="_Toc127535186" w:history="1">
             <w:r>
               <w:rPr>
                 <w:rStyle w:val="Hypertextovprepojenie"/>
@@ -7962,7 +7962,7 @@
                 <w:noProof/>
                 <w:webHidden/>
               </w:rPr>
-              <w:instrText xml:space="preserve"> PAGEREF _Toc127481037 \h </w:instrText>
+              <w:instrText xml:space="preserve"> PAGEREF _Toc127535186 \h </w:instrText>
             </w:r>
             <w:r>
               <w:rPr>
@@ -8007,7 +8007,7 @@
               <w:lang w:eastAsia="ja-JP"/>
             </w:rPr>
           </w:pPr>
-          <w:hyperlink w:anchor="_Toc127481038" w:history="1">
+          <w:hyperlink w:anchor="_Toc127535187" w:history="1">
             <w:r>
               <w:rPr>
                 <w:rStyle w:val="Hypertextovprepojenie"/>
@@ -8050,7 +8050,7 @@
                 <w:noProof/>
                 <w:webHidden/>
               </w:rPr>
-              <w:instrText xml:space="preserve"> PAGEREF _Toc127481038 \h </w:instrText>
+              <w:instrText xml:space="preserve"> PAGEREF _Toc127535187 \h </w:instrText>
             </w:r>
             <w:r>
               <w:rPr>
@@ -8095,7 +8095,7 @@
               <w:lang w:eastAsia="ja-JP"/>
             </w:rPr>
           </w:pPr>
-          <w:hyperlink w:anchor="_Toc127481039" w:history="1">
+          <w:hyperlink w:anchor="_Toc127535188" w:history="1">
             <w:r>
               <w:rPr>
                 <w:rStyle w:val="Hypertextovprepojenie"/>
@@ -8138,7 +8138,7 @@
                 <w:noProof/>
                 <w:webHidden/>
               </w:rPr>
-              <w:instrText xml:space="preserve"> PAGEREF _Toc127481039 \h </w:instrText>
+              <w:instrText xml:space="preserve"> PAGEREF _Toc127535188 \h </w:instrText>
             </w:r>
             <w:r>
               <w:rPr>
@@ -8183,7 +8183,7 @@
               <w:lang w:eastAsia="ja-JP"/>
             </w:rPr>
           </w:pPr>
-          <w:hyperlink w:anchor="_Toc127481040" w:history="1">
+          <w:hyperlink w:anchor="_Toc127535189" w:history="1">
             <w:r>
               <w:rPr>
                 <w:rStyle w:val="Hypertextovprepojenie"/>
@@ -8226,7 +8226,7 @@
                 <w:noProof/>
                 <w:webHidden/>
               </w:rPr>
-              <w:instrText xml:space="preserve"> PAGEREF _Toc127481040 \h </w:instrText>
+              <w:instrText xml:space="preserve"> PAGEREF _Toc127535189 \h </w:instrText>
             </w:r>
             <w:r>
               <w:rPr>
@@ -8271,7 +8271,7 @@
               <w:lang w:eastAsia="ja-JP"/>
             </w:rPr>
           </w:pPr>
-          <w:hyperlink w:anchor="_Toc127481041" w:history="1">
+          <w:hyperlink w:anchor="_Toc127535190" w:history="1">
             <w:r>
               <w:rPr>
                 <w:rStyle w:val="Hypertextovprepojenie"/>
@@ -8314,7 +8314,7 @@
                 <w:noProof/>
                 <w:webHidden/>
               </w:rPr>
-              <w:instrText xml:space="preserve"> PAGEREF _Toc127481041 \h </w:instrText>
+              <w:instrText xml:space="preserve"> PAGEREF _Toc127535190 \h </w:instrText>
             </w:r>
             <w:r>
               <w:rPr>
@@ -8359,7 +8359,7 @@
               <w:lang w:eastAsia="ja-JP"/>
             </w:rPr>
           </w:pPr>
-          <w:hyperlink w:anchor="_Toc127481042" w:history="1">
+          <w:hyperlink w:anchor="_Toc127535191" w:history="1">
             <w:r>
               <w:rPr>
                 <w:rStyle w:val="Hypertextovprepojenie"/>
@@ -8402,7 +8402,7 @@
                 <w:noProof/>
                 <w:webHidden/>
               </w:rPr>
-              <w:instrText xml:space="preserve"> PAGEREF _Toc127481042 \h </w:instrText>
+              <w:instrText xml:space="preserve"> PAGEREF _Toc127535191 \h </w:instrText>
             </w:r>
             <w:r>
               <w:rPr>
@@ -8447,7 +8447,7 @@
               <w:lang w:eastAsia="ja-JP"/>
             </w:rPr>
           </w:pPr>
-          <w:hyperlink w:anchor="_Toc127481043" w:history="1">
+          <w:hyperlink w:anchor="_Toc127535192" w:history="1">
             <w:r>
               <w:rPr>
                 <w:rStyle w:val="Hypertextovprepojenie"/>
@@ -8490,7 +8490,7 @@
                 <w:noProof/>
                 <w:webHidden/>
               </w:rPr>
-              <w:instrText xml:space="preserve"> PAGEREF _Toc127481043 \h </w:instrText>
+              <w:instrText xml:space="preserve"> PAGEREF _Toc127535192 \h </w:instrText>
             </w:r>
             <w:r>
               <w:rPr>
@@ -8535,7 +8535,7 @@
               <w:lang w:eastAsia="ja-JP"/>
             </w:rPr>
           </w:pPr>
-          <w:hyperlink w:anchor="_Toc127481044" w:history="1">
+          <w:hyperlink w:anchor="_Toc127535193" w:history="1">
             <w:r>
               <w:rPr>
                 <w:rStyle w:val="Hypertextovprepojenie"/>
@@ -8578,7 +8578,7 @@
                 <w:noProof/>
                 <w:webHidden/>
               </w:rPr>
-              <w:instrText xml:space="preserve"> PAGEREF _Toc127481044 \h </w:instrText>
+              <w:instrText xml:space="preserve"> PAGEREF _Toc127535193 \h </w:instrText>
             </w:r>
             <w:r>
               <w:rPr>
@@ -8623,7 +8623,7 @@
               <w:lang w:eastAsia="ja-JP"/>
             </w:rPr>
           </w:pPr>
-          <w:hyperlink w:anchor="_Toc127481045" w:history="1">
+          <w:hyperlink w:anchor="_Toc127535194" w:history="1">
             <w:r>
               <w:rPr>
                 <w:rStyle w:val="Hypertextovprepojenie"/>
@@ -8666,7 +8666,7 @@
                 <w:noProof/>
                 <w:webHidden/>
               </w:rPr>
-              <w:instrText xml:space="preserve"> PAGEREF _Toc127481045 \h </w:instrText>
+              <w:instrText xml:space="preserve"> PAGEREF _Toc127535194 \h </w:instrText>
             </w:r>
             <w:r>
               <w:rPr>
@@ -8711,7 +8711,7 @@
               <w:lang w:eastAsia="ja-JP"/>
             </w:rPr>
           </w:pPr>
-          <w:hyperlink w:anchor="_Toc127481046" w:history="1">
+          <w:hyperlink w:anchor="_Toc127535195" w:history="1">
             <w:r>
               <w:rPr>
                 <w:rStyle w:val="Hypertextovprepojenie"/>
@@ -8754,7 +8754,7 @@
                 <w:noProof/>
                 <w:webHidden/>
               </w:rPr>
-              <w:instrText xml:space="preserve"> PAGEREF _Toc127481046 \h </w:instrText>
+              <w:instrText xml:space="preserve"> PAGEREF _Toc127535195 \h </w:instrText>
             </w:r>
             <w:r>
               <w:rPr>
@@ -8799,7 +8799,7 @@
               <w:lang w:eastAsia="ja-JP"/>
             </w:rPr>
           </w:pPr>
-          <w:hyperlink w:anchor="_Toc127481047" w:history="1">
+          <w:hyperlink w:anchor="_Toc127535196" w:history="1">
             <w:r>
               <w:rPr>
                 <w:rStyle w:val="Hypertextovprepojenie"/>
@@ -8842,7 +8842,7 @@
                 <w:noProof/>
                 <w:webHidden/>
               </w:rPr>
-              <w:instrText xml:space="preserve"> PAGEREF _Toc127481047 \h </w:instrText>
+              <w:instrText xml:space="preserve"> PAGEREF _Toc127535196 \h </w:instrText>
             </w:r>
             <w:r>
               <w:rPr>
@@ -8887,7 +8887,7 @@
               <w:lang w:eastAsia="ja-JP"/>
             </w:rPr>
           </w:pPr>
-          <w:hyperlink w:anchor="_Toc127481048" w:history="1">
+          <w:hyperlink w:anchor="_Toc127535197" w:history="1">
             <w:r>
               <w:rPr>
                 <w:rStyle w:val="Hypertextovprepojenie"/>
@@ -8930,7 +8930,7 @@
                 <w:noProof/>
                 <w:webHidden/>
               </w:rPr>
-              <w:instrText xml:space="preserve"> PAGEREF _Toc127481048 \h </w:instrText>
+              <w:instrText xml:space="preserve"> PAGEREF _Toc127535197 \h </w:instrText>
             </w:r>
             <w:r>
               <w:rPr>
@@ -8971,7 +8971,7 @@
               <w:lang w:eastAsia="ja-JP"/>
             </w:rPr>
           </w:pPr>
-          <w:hyperlink w:anchor="_Toc127481049" w:history="1">
+          <w:hyperlink w:anchor="_Toc127535198" w:history="1">
             <w:r>
               <w:rPr>
                 <w:rStyle w:val="Hypertextovprepojenie"/>
@@ -9009,7 +9009,7 @@
               <w:rPr>
                 <w:webHidden/>
               </w:rPr>
-              <w:instrText xml:space="preserve"> PAGEREF _Toc127481049 \h </w:instrText>
+              <w:instrText xml:space="preserve"> PAGEREF _Toc127535198 \h </w:instrText>
             </w:r>
             <w:r>
               <w:rPr>
@@ -9046,7 +9046,7 @@
               <w:lang w:eastAsia="ja-JP"/>
             </w:rPr>
           </w:pPr>
-          <w:hyperlink w:anchor="_Toc127481050" w:history="1">
+          <w:hyperlink w:anchor="_Toc127535199" w:history="1">
             <w:r>
               <w:rPr>
                 <w:rStyle w:val="Hypertextovprepojenie"/>
@@ -9084,7 +9084,7 @@
               <w:rPr>
                 <w:webHidden/>
               </w:rPr>
-              <w:instrText xml:space="preserve"> PAGEREF _Toc127481050 \h </w:instrText>
+              <w:instrText xml:space="preserve"> PAGEREF _Toc127535199 \h </w:instrText>
             </w:r>
             <w:r>
               <w:rPr>
@@ -9121,7 +9121,7 @@
               <w:lang w:eastAsia="ja-JP"/>
             </w:rPr>
           </w:pPr>
-          <w:hyperlink w:anchor="_Toc127481051" w:history="1">
+          <w:hyperlink w:anchor="_Toc127535200" w:history="1">
             <w:r>
               <w:rPr>
                 <w:rStyle w:val="Hypertextovprepojenie"/>
@@ -9141,7 +9141,7 @@
               <w:rPr>
                 <w:rStyle w:val="Hypertextovprepojenie"/>
               </w:rPr>
-              <w:t>Sučastny stav vo vybraných firmách</w:t>
+              <w:t>Súčasný stav vo vybraných firmách</w:t>
             </w:r>
             <w:r>
               <w:rPr>
@@ -9159,7 +9159,7 @@
               <w:rPr>
                 <w:webHidden/>
               </w:rPr>
-              <w:instrText xml:space="preserve"> PAGEREF _Toc127481051 \h </w:instrText>
+              <w:instrText xml:space="preserve"> PAGEREF _Toc127535200 \h </w:instrText>
             </w:r>
             <w:r>
               <w:rPr>
@@ -9176,7 +9176,7 @@
               <w:rPr>
                 <w:webHidden/>
               </w:rPr>
-              <w:t>45</w:t>
+              <w:t>44</w:t>
             </w:r>
             <w:r>
               <w:rPr>
@@ -9196,7 +9196,7 @@
               <w:lang w:eastAsia="ja-JP"/>
             </w:rPr>
           </w:pPr>
-          <w:hyperlink w:anchor="_Toc127481052" w:history="1">
+          <w:hyperlink w:anchor="_Toc127535201" w:history="1">
             <w:r>
               <w:rPr>
                 <w:rStyle w:val="Hypertextovprepojenie"/>
@@ -9234,7 +9234,7 @@
               <w:rPr>
                 <w:webHidden/>
               </w:rPr>
-              <w:instrText xml:space="preserve"> PAGEREF _Toc127481052 \h </w:instrText>
+              <w:instrText xml:space="preserve"> PAGEREF _Toc127535201 \h </w:instrText>
             </w:r>
             <w:r>
               <w:rPr>
@@ -9251,7 +9251,7 @@
               <w:rPr>
                 <w:webHidden/>
               </w:rPr>
-              <w:t>48</w:t>
+              <w:t>47</w:t>
             </w:r>
             <w:r>
               <w:rPr>
@@ -9275,7 +9275,7 @@
               <w:lang w:eastAsia="ja-JP"/>
             </w:rPr>
           </w:pPr>
-          <w:hyperlink w:anchor="_Toc127481053" w:history="1">
+          <w:hyperlink w:anchor="_Toc127535202" w:history="1">
             <w:r>
               <w:rPr>
                 <w:rStyle w:val="Hypertextovprepojenie"/>
@@ -9318,7 +9318,7 @@
                 <w:noProof/>
                 <w:webHidden/>
               </w:rPr>
-              <w:instrText xml:space="preserve"> PAGEREF _Toc127481053 \h </w:instrText>
+              <w:instrText xml:space="preserve"> PAGEREF _Toc127535202 \h </w:instrText>
             </w:r>
             <w:r>
               <w:rPr>
@@ -9338,7 +9338,7 @@
                 <w:noProof/>
                 <w:webHidden/>
               </w:rPr>
-              <w:t>48</w:t>
+              <w:t>47</w:t>
             </w:r>
             <w:r>
               <w:rPr>
@@ -9363,7 +9363,7 @@
               <w:lang w:eastAsia="ja-JP"/>
             </w:rPr>
           </w:pPr>
-          <w:hyperlink w:anchor="_Toc127481054" w:history="1">
+          <w:hyperlink w:anchor="_Toc127535203" w:history="1">
             <w:r>
               <w:rPr>
                 <w:rStyle w:val="Hypertextovprepojenie"/>
@@ -9406,7 +9406,7 @@
                 <w:noProof/>
                 <w:webHidden/>
               </w:rPr>
-              <w:instrText xml:space="preserve"> PAGEREF _Toc127481054 \h </w:instrText>
+              <w:instrText xml:space="preserve"> PAGEREF _Toc127535203 \h </w:instrText>
             </w:r>
             <w:r>
               <w:rPr>
@@ -9426,7 +9426,7 @@
                 <w:noProof/>
                 <w:webHidden/>
               </w:rPr>
-              <w:t>48</w:t>
+              <w:t>47</w:t>
             </w:r>
             <w:r>
               <w:rPr>
@@ -9451,7 +9451,7 @@
               <w:lang w:eastAsia="ja-JP"/>
             </w:rPr>
           </w:pPr>
-          <w:hyperlink w:anchor="_Toc127481055" w:history="1">
+          <w:hyperlink w:anchor="_Toc127535204" w:history="1">
             <w:r>
               <w:rPr>
                 <w:rStyle w:val="Hypertextovprepojenie"/>
@@ -9494,7 +9494,7 @@
                 <w:noProof/>
                 <w:webHidden/>
               </w:rPr>
-              <w:instrText xml:space="preserve"> PAGEREF _Toc127481055 \h </w:instrText>
+              <w:instrText xml:space="preserve"> PAGEREF _Toc127535204 \h </w:instrText>
             </w:r>
             <w:r>
               <w:rPr>
@@ -9514,7 +9514,7 @@
                 <w:noProof/>
                 <w:webHidden/>
               </w:rPr>
-              <w:t>48</w:t>
+              <w:t>47</w:t>
             </w:r>
             <w:r>
               <w:rPr>
@@ -9539,7 +9539,7 @@
               <w:lang w:eastAsia="ja-JP"/>
             </w:rPr>
           </w:pPr>
-          <w:hyperlink w:anchor="_Toc127481056" w:history="1">
+          <w:hyperlink w:anchor="_Toc127535205" w:history="1">
             <w:r>
               <w:rPr>
                 <w:rStyle w:val="Hypertextovprepojenie"/>
@@ -9582,7 +9582,7 @@
                 <w:noProof/>
                 <w:webHidden/>
               </w:rPr>
-              <w:instrText xml:space="preserve"> PAGEREF _Toc127481056 \h </w:instrText>
+              <w:instrText xml:space="preserve"> PAGEREF _Toc127535205 \h </w:instrText>
             </w:r>
             <w:r>
               <w:rPr>
@@ -9602,7 +9602,7 @@
                 <w:noProof/>
                 <w:webHidden/>
               </w:rPr>
-              <w:t>48</w:t>
+              <w:t>47</w:t>
             </w:r>
             <w:r>
               <w:rPr>
@@ -9627,7 +9627,7 @@
               <w:lang w:eastAsia="ja-JP"/>
             </w:rPr>
           </w:pPr>
-          <w:hyperlink w:anchor="_Toc127481057" w:history="1">
+          <w:hyperlink w:anchor="_Toc127535206" w:history="1">
             <w:r>
               <w:rPr>
                 <w:rStyle w:val="Hypertextovprepojenie"/>
@@ -9670,7 +9670,7 @@
                 <w:noProof/>
                 <w:webHidden/>
               </w:rPr>
-              <w:instrText xml:space="preserve"> PAGEREF _Toc127481057 \h </w:instrText>
+              <w:instrText xml:space="preserve"> PAGEREF _Toc127535206 \h </w:instrText>
             </w:r>
             <w:r>
               <w:rPr>
@@ -9690,7 +9690,7 @@
                 <w:noProof/>
                 <w:webHidden/>
               </w:rPr>
-              <w:t>48</w:t>
+              <w:t>47</w:t>
             </w:r>
             <w:r>
               <w:rPr>
@@ -9715,7 +9715,7 @@
               <w:lang w:eastAsia="ja-JP"/>
             </w:rPr>
           </w:pPr>
-          <w:hyperlink w:anchor="_Toc127481058" w:history="1">
+          <w:hyperlink w:anchor="_Toc127535207" w:history="1">
             <w:r>
               <w:rPr>
                 <w:rStyle w:val="Hypertextovprepojenie"/>
@@ -9758,7 +9758,7 @@
                 <w:noProof/>
                 <w:webHidden/>
               </w:rPr>
-              <w:instrText xml:space="preserve"> PAGEREF _Toc127481058 \h </w:instrText>
+              <w:instrText xml:space="preserve"> PAGEREF _Toc127535207 \h </w:instrText>
             </w:r>
             <w:r>
               <w:rPr>
@@ -9778,7 +9778,7 @@
                 <w:noProof/>
                 <w:webHidden/>
               </w:rPr>
-              <w:t>48</w:t>
+              <w:t>47</w:t>
             </w:r>
             <w:r>
               <w:rPr>
@@ -9803,7 +9803,7 @@
               <w:lang w:eastAsia="ja-JP"/>
             </w:rPr>
           </w:pPr>
-          <w:hyperlink w:anchor="_Toc127481059" w:history="1">
+          <w:hyperlink w:anchor="_Toc127535208" w:history="1">
             <w:r>
               <w:rPr>
                 <w:rStyle w:val="Hypertextovprepojenie"/>
@@ -9846,7 +9846,7 @@
                 <w:noProof/>
                 <w:webHidden/>
               </w:rPr>
-              <w:instrText xml:space="preserve"> PAGEREF _Toc127481059 \h </w:instrText>
+              <w:instrText xml:space="preserve"> PAGEREF _Toc127535208 \h </w:instrText>
             </w:r>
             <w:r>
               <w:rPr>
@@ -9866,7 +9866,7 @@
                 <w:noProof/>
                 <w:webHidden/>
               </w:rPr>
-              <w:t>48</w:t>
+              <w:t>47</w:t>
             </w:r>
             <w:r>
               <w:rPr>
@@ -9891,7 +9891,7 @@
               <w:lang w:eastAsia="ja-JP"/>
             </w:rPr>
           </w:pPr>
-          <w:hyperlink w:anchor="_Toc127481060" w:history="1">
+          <w:hyperlink w:anchor="_Toc127535209" w:history="1">
             <w:r>
               <w:rPr>
                 <w:rStyle w:val="Hypertextovprepojenie"/>
@@ -9934,7 +9934,7 @@
                 <w:noProof/>
                 <w:webHidden/>
               </w:rPr>
-              <w:instrText xml:space="preserve"> PAGEREF _Toc127481060 \h </w:instrText>
+              <w:instrText xml:space="preserve"> PAGEREF _Toc127535209 \h </w:instrText>
             </w:r>
             <w:r>
               <w:rPr>
@@ -9954,7 +9954,7 @@
                 <w:noProof/>
                 <w:webHidden/>
               </w:rPr>
-              <w:t>48</w:t>
+              <w:t>47</w:t>
             </w:r>
             <w:r>
               <w:rPr>
@@ -9979,7 +9979,7 @@
               <w:lang w:eastAsia="ja-JP"/>
             </w:rPr>
           </w:pPr>
-          <w:hyperlink w:anchor="_Toc127481061" w:history="1">
+          <w:hyperlink w:anchor="_Toc127535210" w:history="1">
             <w:r>
               <w:rPr>
                 <w:rStyle w:val="Hypertextovprepojenie"/>
@@ -10022,7 +10022,7 @@
                 <w:noProof/>
                 <w:webHidden/>
               </w:rPr>
-              <w:instrText xml:space="preserve"> PAGEREF _Toc127481061 \h </w:instrText>
+              <w:instrText xml:space="preserve"> PAGEREF _Toc127535210 \h </w:instrText>
             </w:r>
             <w:r>
               <w:rPr>
@@ -10042,7 +10042,7 @@
                 <w:noProof/>
                 <w:webHidden/>
               </w:rPr>
-              <w:t>48</w:t>
+              <w:t>47</w:t>
             </w:r>
             <w:r>
               <w:rPr>
@@ -10067,7 +10067,7 @@
               <w:lang w:eastAsia="ja-JP"/>
             </w:rPr>
           </w:pPr>
-          <w:hyperlink w:anchor="_Toc127481062" w:history="1">
+          <w:hyperlink w:anchor="_Toc127535211" w:history="1">
             <w:r>
               <w:rPr>
                 <w:rStyle w:val="Hypertextovprepojenie"/>
@@ -10110,7 +10110,7 @@
                 <w:noProof/>
                 <w:webHidden/>
               </w:rPr>
-              <w:instrText xml:space="preserve"> PAGEREF _Toc127481062 \h </w:instrText>
+              <w:instrText xml:space="preserve"> PAGEREF _Toc127535211 \h </w:instrText>
             </w:r>
             <w:r>
               <w:rPr>
@@ -10130,7 +10130,7 @@
                 <w:noProof/>
                 <w:webHidden/>
               </w:rPr>
-              <w:t>48</w:t>
+              <w:t>47</w:t>
             </w:r>
             <w:r>
               <w:rPr>
@@ -10155,7 +10155,7 @@
               <w:lang w:eastAsia="ja-JP"/>
             </w:rPr>
           </w:pPr>
-          <w:hyperlink w:anchor="_Toc127481063" w:history="1">
+          <w:hyperlink w:anchor="_Toc127535212" w:history="1">
             <w:r>
               <w:rPr>
                 <w:rStyle w:val="Hypertextovprepojenie"/>
@@ -10198,7 +10198,7 @@
                 <w:noProof/>
                 <w:webHidden/>
               </w:rPr>
-              <w:instrText xml:space="preserve"> PAGEREF _Toc127481063 \h </w:instrText>
+              <w:instrText xml:space="preserve"> PAGEREF _Toc127535212 \h </w:instrText>
             </w:r>
             <w:r>
               <w:rPr>
@@ -10218,7 +10218,7 @@
                 <w:noProof/>
                 <w:webHidden/>
               </w:rPr>
-              <w:t>48</w:t>
+              <w:t>47</w:t>
             </w:r>
             <w:r>
               <w:rPr>
@@ -10243,7 +10243,7 @@
               <w:lang w:eastAsia="ja-JP"/>
             </w:rPr>
           </w:pPr>
-          <w:hyperlink w:anchor="_Toc127481064" w:history="1">
+          <w:hyperlink w:anchor="_Toc127535213" w:history="1">
             <w:r>
               <w:rPr>
                 <w:rStyle w:val="Hypertextovprepojenie"/>
@@ -10286,7 +10286,7 @@
                 <w:noProof/>
                 <w:webHidden/>
               </w:rPr>
-              <w:instrText xml:space="preserve"> PAGEREF _Toc127481064 \h </w:instrText>
+              <w:instrText xml:space="preserve"> PAGEREF _Toc127535213 \h </w:instrText>
             </w:r>
             <w:r>
               <w:rPr>
@@ -10306,7 +10306,7 @@
                 <w:noProof/>
                 <w:webHidden/>
               </w:rPr>
-              <w:t>48</w:t>
+              <w:t>47</w:t>
             </w:r>
             <w:r>
               <w:rPr>
@@ -10331,7 +10331,7 @@
               <w:lang w:eastAsia="ja-JP"/>
             </w:rPr>
           </w:pPr>
-          <w:hyperlink w:anchor="_Toc127481065" w:history="1">
+          <w:hyperlink w:anchor="_Toc127535214" w:history="1">
             <w:r>
               <w:rPr>
                 <w:rStyle w:val="Hypertextovprepojenie"/>
@@ -10374,7 +10374,7 @@
                 <w:noProof/>
                 <w:webHidden/>
               </w:rPr>
-              <w:instrText xml:space="preserve"> PAGEREF _Toc127481065 \h </w:instrText>
+              <w:instrText xml:space="preserve"> PAGEREF _Toc127535214 \h </w:instrText>
             </w:r>
             <w:r>
               <w:rPr>
@@ -10394,7 +10394,7 @@
                 <w:noProof/>
                 <w:webHidden/>
               </w:rPr>
-              <w:t>48</w:t>
+              <w:t>47</w:t>
             </w:r>
             <w:r>
               <w:rPr>
@@ -10415,7 +10415,7 @@
               <w:lang w:eastAsia="ja-JP"/>
             </w:rPr>
           </w:pPr>
-          <w:hyperlink w:anchor="_Toc127481066" w:history="1">
+          <w:hyperlink w:anchor="_Toc127535215" w:history="1">
             <w:r>
               <w:rPr>
                 <w:rStyle w:val="Hypertextovprepojenie"/>
@@ -10453,7 +10453,7 @@
               <w:rPr>
                 <w:webHidden/>
               </w:rPr>
-              <w:instrText xml:space="preserve"> PAGEREF _Toc127481066 \h </w:instrText>
+              <w:instrText xml:space="preserve"> PAGEREF _Toc127535215 \h </w:instrText>
             </w:r>
             <w:r>
               <w:rPr>
@@ -10470,7 +10470,7 @@
               <w:rPr>
                 <w:webHidden/>
               </w:rPr>
-              <w:t>49</w:t>
+              <w:t>48</w:t>
             </w:r>
             <w:r>
               <w:rPr>
@@ -10490,7 +10490,7 @@
               <w:lang w:eastAsia="ja-JP"/>
             </w:rPr>
           </w:pPr>
-          <w:hyperlink w:anchor="_Toc127481067" w:history="1">
+          <w:hyperlink w:anchor="_Toc127535216" w:history="1">
             <w:r>
               <w:rPr>
                 <w:rStyle w:val="Hypertextovprepojenie"/>
@@ -10528,7 +10528,7 @@
               <w:rPr>
                 <w:webHidden/>
               </w:rPr>
-              <w:instrText xml:space="preserve"> PAGEREF _Toc127481067 \h </w:instrText>
+              <w:instrText xml:space="preserve"> PAGEREF _Toc127535216 \h </w:instrText>
             </w:r>
             <w:r>
               <w:rPr>
@@ -10545,7 +10545,7 @@
               <w:rPr>
                 <w:webHidden/>
               </w:rPr>
-              <w:t>50</w:t>
+              <w:t>49</w:t>
             </w:r>
             <w:r>
               <w:rPr>
@@ -10565,7 +10565,7 @@
               <w:lang w:eastAsia="ja-JP"/>
             </w:rPr>
           </w:pPr>
-          <w:hyperlink w:anchor="_Toc127481068" w:history="1">
+          <w:hyperlink w:anchor="_Toc127535217" w:history="1">
             <w:r>
               <w:rPr>
                 <w:rStyle w:val="Hypertextovprepojenie"/>
@@ -10603,7 +10603,7 @@
               <w:rPr>
                 <w:webHidden/>
               </w:rPr>
-              <w:instrText xml:space="preserve"> PAGEREF _Toc127481068 \h </w:instrText>
+              <w:instrText xml:space="preserve"> PAGEREF _Toc127535217 \h </w:instrText>
             </w:r>
             <w:r>
               <w:rPr>
@@ -10620,7 +10620,7 @@
               <w:rPr>
                 <w:webHidden/>
               </w:rPr>
-              <w:t>51</w:t>
+              <w:t>50</w:t>
             </w:r>
             <w:r>
               <w:rPr>
@@ -10640,7 +10640,7 @@
               <w:lang w:eastAsia="ja-JP"/>
             </w:rPr>
           </w:pPr>
-          <w:hyperlink w:anchor="_Toc127481069" w:history="1">
+          <w:hyperlink w:anchor="_Toc127535218" w:history="1">
             <w:r>
               <w:rPr>
                 <w:rStyle w:val="Hypertextovprepojenie"/>
@@ -10663,7 +10663,7 @@
               <w:rPr>
                 <w:webHidden/>
               </w:rPr>
-              <w:instrText xml:space="preserve"> PAGEREF _Toc127481069 \h </w:instrText>
+              <w:instrText xml:space="preserve"> PAGEREF _Toc127535218 \h </w:instrText>
             </w:r>
             <w:r>
               <w:rPr>
@@ -10680,7 +10680,7 @@
               <w:rPr>
                 <w:webHidden/>
               </w:rPr>
-              <w:t>53</w:t>
+              <w:t>52</w:t>
             </w:r>
             <w:r>
               <w:rPr>
@@ -10700,7 +10700,7 @@
               <w:lang w:eastAsia="ja-JP"/>
             </w:rPr>
           </w:pPr>
-          <w:hyperlink w:anchor="_Toc127481070" w:history="1">
+          <w:hyperlink w:anchor="_Toc127535219" w:history="1">
             <w:r>
               <w:rPr>
                 <w:rStyle w:val="Hypertextovprepojenie"/>
@@ -10738,7 +10738,7 @@
               <w:rPr>
                 <w:webHidden/>
               </w:rPr>
-              <w:instrText xml:space="preserve"> PAGEREF _Toc127481070 \h </w:instrText>
+              <w:instrText xml:space="preserve"> PAGEREF _Toc127535219 \h </w:instrText>
             </w:r>
             <w:r>
               <w:rPr>
@@ -10755,7 +10755,7 @@
               <w:rPr>
                 <w:webHidden/>
               </w:rPr>
-              <w:t>54</w:t>
+              <w:t>53</w:t>
             </w:r>
             <w:r>
               <w:rPr>
@@ -13640,7 +13640,7 @@
         </w:numPr>
         <w:ind w:left="431" w:hanging="431"/>
       </w:pPr>
-      <w:bookmarkStart w:id="6" w:name="_Toc127481022"/>
+      <w:bookmarkStart w:id="6" w:name="_Toc127535171"/>
       <w:r>
         <w:lastRenderedPageBreak/>
         <w:t>Úvod</w:t>
@@ -13846,7 +13846,7 @@
         <w:pStyle w:val="Nadpis1"/>
       </w:pPr>
       <w:bookmarkStart w:id="7" w:name="_Toc67239758"/>
-      <w:bookmarkStart w:id="8" w:name="_Toc127481023"/>
+      <w:bookmarkStart w:id="8" w:name="_Toc127535172"/>
       <w:bookmarkEnd w:id="4"/>
       <w:bookmarkEnd w:id="5"/>
       <w:r>
@@ -13920,7 +13920,7 @@
       <w:pPr>
         <w:pStyle w:val="Nadpis2"/>
       </w:pPr>
-      <w:bookmarkStart w:id="9" w:name="_Toc127481024"/>
+      <w:bookmarkStart w:id="9" w:name="_Toc127535173"/>
       <w:r>
         <w:t>Definícia webovej služby</w:t>
       </w:r>
@@ -14506,7 +14506,7 @@
       <w:pPr>
         <w:pStyle w:val="Nadpis3"/>
       </w:pPr>
-      <w:bookmarkStart w:id="10" w:name="_Toc127481025"/>
+      <w:bookmarkStart w:id="10" w:name="_Toc127535174"/>
       <w:r>
         <w:lastRenderedPageBreak/>
         <w:t xml:space="preserve">Rozdiel medzi webovou službou a webovou </w:t>
@@ -15247,7 +15247,7 @@
       <w:pPr>
         <w:pStyle w:val="Nadpis3"/>
       </w:pPr>
-      <w:bookmarkStart w:id="11" w:name="_Toc127481026"/>
+      <w:bookmarkStart w:id="11" w:name="_Toc127535175"/>
       <w:r>
         <w:t>Vlastnosti webových služieb</w:t>
       </w:r>
@@ -15568,7 +15568,7 @@
       <w:pPr>
         <w:pStyle w:val="Nadpis2"/>
       </w:pPr>
-      <w:bookmarkStart w:id="12" w:name="_Toc127481027"/>
+      <w:bookmarkStart w:id="12" w:name="_Toc127535176"/>
       <w:r>
         <w:t>Cesta ku webovým službám</w:t>
       </w:r>
@@ -15617,7 +15617,7 @@
       <w:pPr>
         <w:pStyle w:val="Nadpis3"/>
       </w:pPr>
-      <w:bookmarkStart w:id="13" w:name="_Toc127481028"/>
+      <w:bookmarkStart w:id="13" w:name="_Toc127535177"/>
       <w:r>
         <w:t>CORBA,RMI,DCOM</w:t>
       </w:r>
@@ -16051,7 +16051,7 @@
       <w:pPr>
         <w:pStyle w:val="Nadpis3"/>
       </w:pPr>
-      <w:bookmarkStart w:id="14" w:name="_Toc127481029"/>
+      <w:bookmarkStart w:id="14" w:name="_Toc127535178"/>
       <w:r>
         <w:t>XML-RPC,SOAP,REST</w:t>
       </w:r>
@@ -17607,7 +17607,7 @@
       <w:pPr>
         <w:pStyle w:val="Nadpis2"/>
       </w:pPr>
-      <w:bookmarkStart w:id="15" w:name="_Toc127481030"/>
+      <w:bookmarkStart w:id="15" w:name="_Toc127535179"/>
       <w:r>
         <w:t>Architektúra webovej služby</w:t>
       </w:r>
@@ -18722,7 +18722,7 @@
       <w:pPr>
         <w:pStyle w:val="Nadpis2"/>
       </w:pPr>
-      <w:bookmarkStart w:id="16" w:name="_Toc127481031"/>
+      <w:bookmarkStart w:id="16" w:name="_Toc127535180"/>
       <w:r>
         <w:t xml:space="preserve">Životný cyklus </w:t>
       </w:r>
@@ -19928,7 +19928,7 @@
       <w:pPr>
         <w:pStyle w:val="Nadpis2"/>
       </w:pPr>
-      <w:bookmarkStart w:id="17" w:name="_Toc127481032"/>
+      <w:bookmarkStart w:id="17" w:name="_Toc127535181"/>
       <w:r>
         <w:t>HTTP protokol</w:t>
       </w:r>
@@ -20211,7 +20211,7 @@
         <w:pStyle w:val="Nadpis3"/>
         <w:spacing w:line="360" w:lineRule="auto"/>
       </w:pPr>
-      <w:bookmarkStart w:id="18" w:name="_Toc127481033"/>
+      <w:bookmarkStart w:id="18" w:name="_Toc127535182"/>
       <w:r>
         <w:t>Vlastnosti</w:t>
       </w:r>
@@ -20452,7 +20452,7 @@
         <w:spacing w:line="360" w:lineRule="auto"/>
         <w:jc w:val="both"/>
       </w:pPr>
-      <w:bookmarkStart w:id="19" w:name="_Toc127481034"/>
+      <w:bookmarkStart w:id="19" w:name="_Toc127535183"/>
       <w:r>
         <w:t>HTTP správy</w:t>
       </w:r>
@@ -20530,7 +20530,7 @@
         <w:spacing w:line="360" w:lineRule="auto"/>
         <w:jc w:val="both"/>
       </w:pPr>
-      <w:bookmarkStart w:id="20" w:name="_Toc127481035"/>
+      <w:bookmarkStart w:id="20" w:name="_Toc127535184"/>
       <w:r>
         <w:t>HTTP požiadavka</w:t>
       </w:r>
@@ -21345,7 +21345,7 @@
         <w:spacing w:line="360" w:lineRule="auto"/>
         <w:jc w:val="both"/>
       </w:pPr>
-      <w:bookmarkStart w:id="21" w:name="_Toc127481036"/>
+      <w:bookmarkStart w:id="21" w:name="_Toc127535185"/>
       <w:r>
         <w:t>HTTP odpove</w:t>
       </w:r>
@@ -22088,7 +22088,7 @@
         <w:pStyle w:val="Nadpis3"/>
         <w:jc w:val="both"/>
       </w:pPr>
-      <w:bookmarkStart w:id="22" w:name="_Toc127481037"/>
+      <w:bookmarkStart w:id="22" w:name="_Toc127535186"/>
       <w:r>
         <w:t>HTTP</w:t>
       </w:r>
@@ -23625,7 +23625,7 @@
         <w:pStyle w:val="Nadpis3"/>
         <w:jc w:val="both"/>
       </w:pPr>
-      <w:bookmarkStart w:id="23" w:name="_Toc127481038"/>
+      <w:bookmarkStart w:id="23" w:name="_Toc127535187"/>
       <w:r>
         <w:t xml:space="preserve">HTTP stavové </w:t>
       </w:r>
@@ -24027,7 +24027,7 @@
       <w:pPr>
         <w:pStyle w:val="Nadpis2"/>
       </w:pPr>
-      <w:bookmarkStart w:id="24" w:name="_Toc127481039"/>
+      <w:bookmarkStart w:id="24" w:name="_Toc127535188"/>
       <w:r>
         <w:lastRenderedPageBreak/>
         <w:t>XML</w:t>
@@ -24294,7 +24294,7 @@
         <w:pStyle w:val="Nadpis3"/>
         <w:jc w:val="both"/>
       </w:pPr>
-      <w:bookmarkStart w:id="25" w:name="_Toc127481040"/>
+      <w:bookmarkStart w:id="25" w:name="_Toc127535189"/>
       <w:r>
         <w:t>Vlastnosti</w:t>
       </w:r>
@@ -24760,7 +24760,7 @@
         <w:pStyle w:val="Nadpis3"/>
         <w:jc w:val="both"/>
       </w:pPr>
-      <w:bookmarkStart w:id="26" w:name="_Toc127481041"/>
+      <w:bookmarkStart w:id="26" w:name="_Toc127535190"/>
       <w:r>
         <w:lastRenderedPageBreak/>
         <w:t>Základná syntax a pravidlá</w:t>
@@ -29994,7 +29994,7 @@
       <w:pPr>
         <w:pStyle w:val="Nadpis2"/>
       </w:pPr>
-      <w:bookmarkStart w:id="27" w:name="_Toc127481042"/>
+      <w:bookmarkStart w:id="27" w:name="_Toc127535191"/>
       <w:r>
         <w:t>J</w:t>
       </w:r>
@@ -30235,7 +30235,7 @@
       <w:pPr>
         <w:pStyle w:val="Nadpis2"/>
       </w:pPr>
-      <w:bookmarkStart w:id="28" w:name="_Toc127481043"/>
+      <w:bookmarkStart w:id="28" w:name="_Toc127535192"/>
       <w:r>
         <w:t>JSON základná syntax</w:t>
       </w:r>
@@ -31908,7 +31908,7 @@
       <w:pPr>
         <w:pStyle w:val="Nadpis3"/>
       </w:pPr>
-      <w:bookmarkStart w:id="29" w:name="_Toc127481044"/>
+      <w:bookmarkStart w:id="29" w:name="_Toc127535193"/>
       <w:r>
         <w:t>JSON vs XML</w:t>
       </w:r>
@@ -32767,7 +32767,7 @@
       <w:pPr>
         <w:pStyle w:val="Nadpis2"/>
       </w:pPr>
-      <w:bookmarkStart w:id="30" w:name="_Toc127481045"/>
+      <w:bookmarkStart w:id="30" w:name="_Toc127535194"/>
       <w:r>
         <w:t>WSDL</w:t>
       </w:r>
@@ -34692,7 +34692,7 @@
       <w:pPr>
         <w:pStyle w:val="Nadpis2"/>
       </w:pPr>
-      <w:bookmarkStart w:id="31" w:name="_Toc127481046"/>
+      <w:bookmarkStart w:id="31" w:name="_Toc127535195"/>
       <w:r>
         <w:t>SOAP</w:t>
       </w:r>
@@ -37845,7 +37845,7 @@
       <w:pPr>
         <w:pStyle w:val="Nadpis2"/>
       </w:pPr>
-      <w:bookmarkStart w:id="32" w:name="_Toc127481047"/>
+      <w:bookmarkStart w:id="32" w:name="_Toc127535196"/>
       <w:r>
         <w:t>UDDI</w:t>
       </w:r>
@@ -38373,7 +38373,7 @@
       <w:pPr>
         <w:pStyle w:val="Nadpis2"/>
       </w:pPr>
-      <w:bookmarkStart w:id="33" w:name="_Toc127481048"/>
+      <w:bookmarkStart w:id="33" w:name="_Toc127535197"/>
       <w:r>
         <w:t>SOAP vs REST</w:t>
       </w:r>
@@ -39538,7 +39538,7 @@
       <w:pPr>
         <w:pStyle w:val="Nadpis1"/>
       </w:pPr>
-      <w:bookmarkStart w:id="34" w:name="_Toc127481049"/>
+      <w:bookmarkStart w:id="34" w:name="_Toc127535198"/>
       <w:r>
         <w:lastRenderedPageBreak/>
         <w:t>Ciele práce</w:t>
@@ -39907,7 +39907,7 @@
       <w:pPr>
         <w:pStyle w:val="Nadpis1"/>
       </w:pPr>
-      <w:bookmarkStart w:id="35" w:name="_Toc127481050"/>
+      <w:bookmarkStart w:id="35" w:name="_Toc127535199"/>
       <w:r>
         <w:lastRenderedPageBreak/>
         <w:t>Metodika práce a metódy skúmania</w:t>
@@ -39959,7 +39959,13 @@
         <w:t>,</w:t>
       </w:r>
       <w:r>
-        <w:t xml:space="preserve"> ktoré sú potrebné na ich tvorbu ako aj tvorbu klienta. </w:t>
+        <w:t xml:space="preserve"> ktoré sú potrebné na ich tvorbu</w:t>
+      </w:r>
+      <w:r>
+        <w:t>,</w:t>
+      </w:r>
+      <w:r>
+        <w:t xml:space="preserve"> ako aj tvorbu klienta. </w:t>
       </w:r>
       <w:r>
         <w:t xml:space="preserve">V tejto fáze tvorby diplomovej práce sme si rozšírili poznatky o danej téme a získali pomerne ucelený pohľad na túto problematiku. </w:t>
@@ -39980,7 +39986,10 @@
         <w:t xml:space="preserve"> ale hlavne aj pri tvorbe webových služieb v praktickej časti tejto práce. </w:t>
       </w:r>
       <w:r>
-        <w:t>V práci sme používali  knižné</w:t>
+        <w:t xml:space="preserve">Pri citovaní a parafrázovaní sme využívali </w:t>
+      </w:r>
+      <w:r>
+        <w:t xml:space="preserve"> knižné</w:t>
       </w:r>
       <w:r>
         <w:t xml:space="preserve"> zdroje,</w:t>
@@ -40037,7 +40046,13 @@
         <w:t>,</w:t>
       </w:r>
       <w:r>
-        <w:t xml:space="preserve"> ako knižné zdroje ktoré boli napísané</w:t>
+        <w:t xml:space="preserve"> ako knižné zdroje</w:t>
+      </w:r>
+      <w:r>
+        <w:t>,</w:t>
+      </w:r>
+      <w:r>
+        <w:t xml:space="preserve"> ktoré boli napísané</w:t>
       </w:r>
       <w:r>
         <w:t xml:space="preserve"> o niečo</w:t>
@@ -40073,22 +40088,16 @@
         <w:t>taktiež</w:t>
       </w:r>
       <w:r>
-        <w:t xml:space="preserve"> pokúsili </w:t>
-      </w:r>
-      <w:r>
-        <w:t>o</w:t>
+        <w:t xml:space="preserve"> </w:t>
+      </w:r>
+      <w:r>
+        <w:t>zvolili</w:t>
       </w:r>
       <w:r>
         <w:t xml:space="preserve"> kombináciu </w:t>
       </w:r>
       <w:r>
-        <w:t>ťažšie</w:t>
-      </w:r>
-      <w:r>
-        <w:t xml:space="preserve"> </w:t>
-      </w:r>
-      <w:r>
-        <w:t>stráviteľných</w:t>
+        <w:t xml:space="preserve">menej prehľadných a </w:t>
       </w:r>
       <w:r>
         <w:t xml:space="preserve"> rozsiahlych </w:t>
@@ -40097,7 +40106,22 @@
         <w:t>dokumentácii</w:t>
       </w:r>
       <w:r>
-        <w:t xml:space="preserve"> a o niečo ľahších a prehľadnejších</w:t>
+        <w:t>,</w:t>
+      </w:r>
+      <w:r>
+        <w:t xml:space="preserve"> a  ľah</w:t>
+      </w:r>
+      <w:r>
+        <w:t xml:space="preserve">šie </w:t>
+      </w:r>
+      <w:r>
+        <w:t xml:space="preserve"> </w:t>
+      </w:r>
+      <w:r>
+        <w:t xml:space="preserve">stráviteľných  </w:t>
+      </w:r>
+      <w:r>
+        <w:t>a prehľadnejších</w:t>
       </w:r>
       <w:r>
         <w:t xml:space="preserve"> </w:t>
@@ -40241,7 +40265,13 @@
         <w:t>da analýzy</w:t>
       </w:r>
       <w:r>
-        <w:t xml:space="preserve"> – tuto metódu sme využili hlavne kde sme sa rozhodovali medzi rôznymi technológiami</w:t>
+        <w:t xml:space="preserve"> – tuto metódu sme využili hlavne k</w:t>
+      </w:r>
+      <w:r>
+        <w:t>eď</w:t>
+      </w:r>
+      <w:r>
+        <w:t xml:space="preserve"> sme sa rozhodovali medzi rôznymi technológiami</w:t>
       </w:r>
       <w:r>
         <w:t>,</w:t>
@@ -40268,21 +40298,39 @@
         <w:t xml:space="preserve"> aj pri samotnom návrhu</w:t>
       </w:r>
       <w:r>
-        <w:t xml:space="preserve"> dátovej základne ,</w:t>
-      </w:r>
-      <w:r>
-        <w:t xml:space="preserve"> webových služieb</w:t>
-      </w:r>
-      <w:r>
-        <w:t xml:space="preserve"> a klienta</w:t>
-      </w:r>
-      <w:r>
-        <w:t xml:space="preserve"> kde sme cely systém rozbili na menši počet metód</w:t>
+        <w:t xml:space="preserve"> dátovej základne </w:t>
+      </w:r>
+      <w:r>
+        <w:t xml:space="preserve">a návrhu </w:t>
+      </w:r>
+      <w:r>
+        <w:t>webových služieb</w:t>
+      </w:r>
+      <w:r>
+        <w:t xml:space="preserve"> a</w:t>
+      </w:r>
+      <w:r>
+        <w:t> </w:t>
+      </w:r>
+      <w:r>
+        <w:t>klienta</w:t>
       </w:r>
       <w:r>
         <w:t>,</w:t>
       </w:r>
       <w:r>
+        <w:t xml:space="preserve"> kde sme cel</w:t>
+      </w:r>
+      <w:r>
+        <w:t>ý</w:t>
+      </w:r>
+      <w:r>
+        <w:t xml:space="preserve"> systém rozbili na menši počet metód</w:t>
+      </w:r>
+      <w:r>
+        <w:t>,</w:t>
+      </w:r>
+      <w:r>
         <w:t xml:space="preserve"> ktoré neskôr budú vytvárať jeden celistvý systém. </w:t>
       </w:r>
       <w:r>
@@ -40295,7 +40343,13 @@
         <w:t>taktiež</w:t>
       </w:r>
       <w:r>
-        <w:t xml:space="preserve"> vybrali vhodné parametre  ktoré </w:t>
+        <w:t xml:space="preserve"> vybrali vhodné parametre</w:t>
+      </w:r>
+      <w:r>
+        <w:t>,</w:t>
+      </w:r>
+      <w:r>
+        <w:t xml:space="preserve"> ktoré </w:t>
       </w:r>
       <w:r>
         <w:t>môžeme</w:t>
@@ -40317,6 +40371,9 @@
       </w:r>
       <w:r>
         <w:t>kníhkupectva</w:t>
+      </w:r>
+      <w:r>
+        <w:t>,</w:t>
       </w:r>
       <w:r>
         <w:t xml:space="preserve"> </w:t>
@@ -40352,7 +40409,17 @@
         <w:t>da prieskumu</w:t>
       </w:r>
       <w:r>
-        <w:t xml:space="preserve"> – túto metódu sme použili keď sme sa snažili získať informácie o dostupných riešeniach v iných internetových kníhkupectvách . Metódu sme robili emailovým a osobným oslovením kompetentných osôb z vybraných kníhkupectiev. </w:t>
+        <w:t xml:space="preserve"> – túto metódu sme použili keď sme sa snažili získať informácie o dostupných riešeniach v iných internetových kníhkupectvách . Metódu sme </w:t>
+      </w:r>
+      <w:r>
+        <w:lastRenderedPageBreak/>
+        <w:t>robili emailovým a osobným oslovením kompetentných osôb z vybraných kníhkupectiev</w:t>
+      </w:r>
+      <w:r>
+        <w:t xml:space="preserve"> ako aj prieskumom voľne dostupných materiálov. </w:t>
+      </w:r>
+      <w:r>
+        <w:t xml:space="preserve"> </w:t>
       </w:r>
     </w:p>
     <w:p>
@@ -40361,18 +40428,20 @@
         <w:jc w:val="both"/>
       </w:pPr>
       <w:r>
-        <w:lastRenderedPageBreak/>
-        <w:t xml:space="preserve">Metoda </w:t>
-      </w:r>
-      <w:r>
         <w:rPr>
           <w:b/>
           <w:bCs/>
         </w:rPr>
-        <w:t>syntézy</w:t>
-      </w:r>
-      <w:r>
-        <w:t xml:space="preserve"> – tuto metódu sme využili keď sme nami vytvorený súbor webových služieb a funkcii na strane klienta prepojili do jedného celistvého fungujúceho celku. </w:t>
+        <w:t>Metoda syntézy</w:t>
+      </w:r>
+      <w:r>
+        <w:t xml:space="preserve"> – tuto metódu sme využili</w:t>
+      </w:r>
+      <w:r>
+        <w:t>,</w:t>
+      </w:r>
+      <w:r>
+        <w:t xml:space="preserve"> keď sme nami vytvorený súbor webových služieb a funkcii na strane klienta prepojili do jedného celistvého fungujúceho celku. </w:t>
       </w:r>
     </w:p>
     <w:p>
@@ -40409,37 +40478,24 @@
     <w:p/>
     <w:p/>
     <w:p/>
-    <w:p/>
-    <w:p/>
-    <w:p/>
     <w:p>
       <w:pPr>
         <w:pStyle w:val="Nadpis1"/>
       </w:pPr>
-      <w:bookmarkStart w:id="36" w:name="_Toc127481051"/>
-      <w:proofErr w:type="spellStart"/>
+      <w:bookmarkStart w:id="36" w:name="_Toc127535200"/>
       <w:r>
         <w:lastRenderedPageBreak/>
-        <w:t>Sučastny</w:t>
-      </w:r>
-      <w:proofErr w:type="spellEnd"/>
+        <w:t>S</w:t>
+      </w:r>
+      <w:r>
+        <w:t>účasný</w:t>
+      </w:r>
       <w:r>
         <w:t xml:space="preserve"> stav vo vybraných firmách</w:t>
       </w:r>
       <w:bookmarkEnd w:id="36"/>
       <w:r>
         <w:t xml:space="preserve"> </w:t>
-      </w:r>
-    </w:p>
-    <w:p/>
-    <w:p>
-      <w:r>
-        <w:t xml:space="preserve">Firma A: </w:t>
-      </w:r>
-    </w:p>
-    <w:p>
-      <w:r>
-        <w:t>Prípadová štúdia: Používanie technológií v kníhkupectve</w:t>
       </w:r>
     </w:p>
     <w:p>
@@ -40448,142 +40504,566 @@
         <w:jc w:val="both"/>
       </w:pPr>
       <w:r>
-        <w:t xml:space="preserve">Firma A </w:t>
-      </w:r>
-      <w:r>
-        <w:t xml:space="preserve"> je popredným online predajcom kníh, časopisov a elektronických kníh</w:t>
-      </w:r>
-      <w:r>
-        <w:t xml:space="preserve"> v slovenskej republike. </w:t>
-      </w:r>
-      <w:r>
-        <w:t xml:space="preserve">Spoločnosť ponúka široký výber titulov v rôznych kategóriách, od beletrie a literatúry faktu až po akademické a odborné knihy. Aby spoločnosť splnila požiadavky rastúcej zákazníckej základne, investovala do moderných technológií, ktoré podporujú jej prevádzku, od riadenia zásob až po realizáciu </w:t>
-      </w:r>
-      <w:proofErr w:type="spellStart"/>
-      <w:r>
-        <w:t>objednávok.Jednou</w:t>
-      </w:r>
-      <w:proofErr w:type="spellEnd"/>
-      <w:r>
-        <w:t xml:space="preserve"> z kľúčových technológií, ktoré kníhkupectvo používa, je PHP, programovací jazyk, ktorý umožňuje vývoj dynamických webových aplikácií. PHP sa používa na webovej lokalite spoločnosti na podporu jej internetového obchodu, ktorý umožňuje zákazníkom prezerať a nakupovať knihy, ako aj spravovať svoje účty a objednávky. Webová lokalita je postavená na </w:t>
-      </w:r>
-      <w:proofErr w:type="spellStart"/>
-      <w:r>
-        <w:t>frameworku</w:t>
-      </w:r>
-      <w:proofErr w:type="spellEnd"/>
-      <w:r>
-        <w:t xml:space="preserve"> </w:t>
-      </w:r>
-      <w:proofErr w:type="spellStart"/>
-      <w:r>
-        <w:t>CakePHP</w:t>
-      </w:r>
-      <w:proofErr w:type="spellEnd"/>
-      <w:r>
-        <w:t xml:space="preserve">, ktorý poskytuje pevný základ na vývoj komplexných aplikácií, ktoré zvládajú veľké objemy </w:t>
-      </w:r>
-      <w:proofErr w:type="spellStart"/>
-      <w:r>
-        <w:t>návštevnosti.Na</w:t>
-      </w:r>
-      <w:proofErr w:type="spellEnd"/>
-      <w:r>
-        <w:t xml:space="preserve"> správu rozsiahleho inventára používa obchod </w:t>
-      </w:r>
-      <w:proofErr w:type="spellStart"/>
-      <w:r>
-        <w:t>Bookstore</w:t>
-      </w:r>
-      <w:proofErr w:type="spellEnd"/>
-      <w:r>
-        <w:t xml:space="preserve"> MySQL, </w:t>
-      </w:r>
-      <w:proofErr w:type="spellStart"/>
-      <w:r>
-        <w:t>open-source</w:t>
-      </w:r>
-      <w:proofErr w:type="spellEnd"/>
-      <w:r>
-        <w:t xml:space="preserve"> relačný systém správy databáz. MySQL sa používa na ukladanie a organizáciu informácií o produktoch, ako sú tituly, autori, popisy, ceny a dostupnosť. Používa sa aj na sledovanie objednávok zákazníkov a na vytváranie správ, ktoré pomáhajú spoločnosti monitorovať jej </w:t>
-      </w:r>
-      <w:proofErr w:type="spellStart"/>
-      <w:r>
-        <w:t>výkonnosť.Na</w:t>
-      </w:r>
-      <w:proofErr w:type="spellEnd"/>
-      <w:r>
-        <w:t xml:space="preserve"> zlepšenie funkcií vyhľadávania na svojej webovej lokalite spoločnosť </w:t>
-      </w:r>
-      <w:proofErr w:type="spellStart"/>
-      <w:r>
-        <w:t>Bookstore</w:t>
-      </w:r>
-      <w:proofErr w:type="spellEnd"/>
-      <w:r>
-        <w:t xml:space="preserve"> implementovala </w:t>
-      </w:r>
-      <w:proofErr w:type="spellStart"/>
+        <w:t xml:space="preserve">Za účelom zistenia aktuálnej situácie na trhu sme oslovili viacero </w:t>
+      </w:r>
+      <w:r>
+        <w:t>kníhkupectiev</w:t>
+      </w:r>
+      <w:r>
+        <w:t xml:space="preserve">. </w:t>
+      </w:r>
+      <w:r>
+        <w:t>Zisťovali sme</w:t>
+      </w:r>
+      <w:r>
+        <w:t>,</w:t>
+      </w:r>
+      <w:r>
+        <w:t xml:space="preserve"> </w:t>
+      </w:r>
+      <w:r>
+        <w:t>že</w:t>
+      </w:r>
+      <w:r>
+        <w:t xml:space="preserve"> akým spôsobom a za pomoci akých </w:t>
+      </w:r>
+      <w:r>
+        <w:t>technológií</w:t>
+      </w:r>
+      <w:r>
+        <w:t xml:space="preserve"> sledujú </w:t>
+      </w:r>
+      <w:r>
+        <w:t xml:space="preserve">napr. rôzne parametre kníh, aké spôsoby používajú na ich evidenciu, vyhľadávanie a v ktorých iných oblastiach im dané technológie uľahčujú prevádzku online </w:t>
+      </w:r>
+      <w:r>
+        <w:t xml:space="preserve">kníhkupectva. Zistené informácie </w:t>
+      </w:r>
+      <w:r>
+        <w:t xml:space="preserve">boli </w:t>
+      </w:r>
+      <w:r>
+        <w:t xml:space="preserve"> inšpiráciou pre nami tvorené webové služby v praktickej časti</w:t>
+      </w:r>
+      <w:r>
+        <w:t>. Tieto informácie</w:t>
+      </w:r>
+      <w:r>
+        <w:t>,</w:t>
+      </w:r>
+      <w:r>
+        <w:t xml:space="preserve"> ale môžu taktiež priniesť čitateľovi zaujímavý prehľad</w:t>
+      </w:r>
+      <w:r>
+        <w:t xml:space="preserve"> o tom,</w:t>
+      </w:r>
+      <w:r>
+        <w:t xml:space="preserve"> ako je daná problematika</w:t>
+      </w:r>
+      <w:r>
+        <w:t xml:space="preserve"> riešená</w:t>
+      </w:r>
+      <w:r>
+        <w:t xml:space="preserve"> v prostredí reálny</w:t>
+      </w:r>
+      <w:r>
+        <w:t>ch</w:t>
+      </w:r>
+      <w:r>
+        <w:t xml:space="preserve"> podnikateľských subjektov. </w:t>
+      </w:r>
+      <w:r>
+        <w:t xml:space="preserve"> </w:t>
+      </w:r>
+      <w:r>
+        <w:t xml:space="preserve">Názvy firiem samozrejme z konkurenčných dôvodov anonymizujeme a budeme ich ďalej nazývať ako </w:t>
+      </w:r>
+      <w:r>
+        <w:t>Kníhkupectvo</w:t>
+      </w:r>
+      <w:r>
+        <w:t xml:space="preserve"> A a </w:t>
+      </w:r>
+      <w:r>
+        <w:t>Kníhkupectvo</w:t>
+      </w:r>
+      <w:r>
+        <w:t xml:space="preserve"> B. </w:t>
+      </w:r>
+    </w:p>
+    <w:p>
+      <w:pPr>
+        <w:spacing w:line="360" w:lineRule="auto"/>
+        <w:jc w:val="both"/>
+      </w:pPr>
+      <w:r>
+        <w:rPr>
+          <w:b/>
+          <w:bCs/>
+        </w:rPr>
+        <w:t xml:space="preserve">Kníhkupectvo </w:t>
+      </w:r>
+      <w:r>
+        <w:rPr>
+          <w:b/>
+          <w:bCs/>
+        </w:rPr>
+        <w:t>A</w:t>
+      </w:r>
+      <w:r>
+        <w:t xml:space="preserve">  je popredným online predajcom kníh, časopisov a elektronických kníh v slovenskej republike. Spoločnosť ponúka široký výber titulov v rôznych kategóriách, od beletrie a literatúry faktu až po akademické a odborné knihy. Aby spoločnosť splnila požiadavky rastúcej zákazníckej základne, investovala do moderných technológií, ktoré podporujú jej prevádzku, od riadenia zásob</w:t>
+      </w:r>
+      <w:r>
+        <w:t xml:space="preserve"> </w:t>
+      </w:r>
+      <w:r>
+        <w:t xml:space="preserve"> až po realizáciu </w:t>
+      </w:r>
+      <w:r>
+        <w:t>objednávok. Jednou</w:t>
+      </w:r>
+      <w:r>
+        <w:t xml:space="preserve"> z kľúčových technológií, ktoré kníhkupectvo používa, je PHP, programovací jazyk, ktorý umožňuje vývoj dynamických webových aplikácií. </w:t>
+      </w:r>
+      <w:r>
+        <w:t xml:space="preserve"> V spolupráci </w:t>
+      </w:r>
+      <w:r>
+        <w:t xml:space="preserve">s jazykom Javascript na frontende </w:t>
+      </w:r>
+      <w:r>
+        <w:t>je v</w:t>
+      </w:r>
+      <w:r>
+        <w:t xml:space="preserve"> PHP </w:t>
+      </w:r>
+      <w:r>
+        <w:t xml:space="preserve"> napísaný</w:t>
+      </w:r>
+      <w:r>
+        <w:t xml:space="preserve"> celý</w:t>
+      </w:r>
+      <w:r>
+        <w:t xml:space="preserve"> internetový obchod</w:t>
+      </w:r>
+      <w:r>
+        <w:t>,</w:t>
+      </w:r>
+      <w:r>
+        <w:t xml:space="preserve"> </w:t>
+      </w:r>
+      <w:r>
+        <w:t>ktorý</w:t>
+      </w:r>
+      <w:r>
+        <w:t xml:space="preserve"> umožňuje zákazníkom </w:t>
+      </w:r>
+      <w:r>
+        <w:t>vyhľadávať a prezerať ukážky</w:t>
+      </w:r>
+      <w:r>
+        <w:t xml:space="preserve"> </w:t>
+      </w:r>
+      <w:r>
+        <w:t>rôzn</w:t>
+      </w:r>
+      <w:r>
+        <w:t>ych</w:t>
+      </w:r>
+      <w:r>
+        <w:t xml:space="preserve"> knižn</w:t>
+      </w:r>
+      <w:r>
+        <w:t>ých</w:t>
+      </w:r>
+      <w:r>
+        <w:t xml:space="preserve"> titul</w:t>
+      </w:r>
+      <w:r>
+        <w:t>ov</w:t>
+      </w:r>
+      <w:r>
+        <w:t>, ako aj spravovať svoje účty a</w:t>
+      </w:r>
+      <w:r>
+        <w:t xml:space="preserve"> a vytvárať nové </w:t>
+      </w:r>
+      <w:r>
+        <w:t>objednávky</w:t>
+      </w:r>
+      <w:r>
+        <w:t xml:space="preserve"> a rezervácie.</w:t>
+      </w:r>
+      <w:r>
+        <w:t xml:space="preserve"> Webová lokalita je postavená na frameworku CakePHP, ktorý poskytuje pevný základ na vývoj komplexných aplikácií, ktoré zvládajú veľké objemy </w:t>
+      </w:r>
+      <w:r>
+        <w:t xml:space="preserve">návštevnosti. </w:t>
+      </w:r>
+      <w:r>
+        <w:t>Na</w:t>
+      </w:r>
+      <w:r>
+        <w:t xml:space="preserve"> správu</w:t>
+      </w:r>
+      <w:r>
+        <w:t xml:space="preserve"> svojej</w:t>
+      </w:r>
+      <w:r>
+        <w:t xml:space="preserve"> rozsia</w:t>
+      </w:r>
+      <w:r>
+        <w:t>hlej dátovej základne kníhkupectvo</w:t>
+      </w:r>
+      <w:r>
+        <w:t xml:space="preserve"> používa MySQL</w:t>
+      </w:r>
+      <w:r>
+        <w:t xml:space="preserve"> relačn</w:t>
+      </w:r>
+      <w:r>
+        <w:t>ý</w:t>
+      </w:r>
+      <w:r>
+        <w:t xml:space="preserve"> databázový systém</w:t>
+      </w:r>
+      <w:r>
+        <w:t>.</w:t>
+      </w:r>
+      <w:r>
+        <w:t xml:space="preserve"> </w:t>
+      </w:r>
+      <w:r>
+        <w:t xml:space="preserve">MySQL sa používa na </w:t>
+      </w:r>
+      <w:r>
+        <w:t xml:space="preserve">uloženie </w:t>
+      </w:r>
+      <w:r>
+        <w:t xml:space="preserve"> a organizáciu informácií o</w:t>
+      </w:r>
+      <w:r>
+        <w:t> </w:t>
+      </w:r>
+      <w:r>
+        <w:t>parametroch</w:t>
+      </w:r>
+      <w:r>
+        <w:t xml:space="preserve"> </w:t>
+      </w:r>
+      <w:r>
+        <w:t>knižných</w:t>
+      </w:r>
+      <w:r>
+        <w:t xml:space="preserve"> produkto</w:t>
+      </w:r>
+      <w:r>
+        <w:t>v</w:t>
+      </w:r>
+      <w:r>
+        <w:t>, ak</w:t>
+      </w:r>
+      <w:r>
+        <w:t>ými</w:t>
+      </w:r>
+      <w:r>
+        <w:t xml:space="preserve"> sú tituly, autori, </w:t>
+      </w:r>
+      <w:r>
+        <w:t>obsahy</w:t>
+      </w:r>
+      <w:r>
+        <w:t>, ceny  dostupnosť</w:t>
+      </w:r>
+      <w:r>
+        <w:t xml:space="preserve"> a mnoho </w:t>
+      </w:r>
+      <w:r>
+        <w:t>ďalších</w:t>
+      </w:r>
+      <w:r>
+        <w:t>.</w:t>
+      </w:r>
+      <w:r>
+        <w:t xml:space="preserve"> Používa sa aj na </w:t>
+      </w:r>
+      <w:r>
+        <w:t xml:space="preserve">perzistenciu informácií o </w:t>
+      </w:r>
+      <w:r>
+        <w:t>objednáv</w:t>
+      </w:r>
+      <w:r>
+        <w:t>kach</w:t>
+      </w:r>
+      <w:r>
+        <w:t xml:space="preserve"> a na vytváranie </w:t>
+      </w:r>
+      <w:r>
+        <w:t>reportov</w:t>
+      </w:r>
+      <w:r>
+        <w:t>, ktoré pomáhajú spoločnosti monitorovať jej výkonnosť.</w:t>
+      </w:r>
+      <w:r>
+        <w:t xml:space="preserve"> </w:t>
+      </w:r>
+      <w:r>
+        <w:t xml:space="preserve">Spoločnosť A  čelila </w:t>
+      </w:r>
+      <w:r>
+        <w:t xml:space="preserve">v minulosti </w:t>
+      </w:r>
+      <w:r>
+        <w:t>pri správe svojej rozsiahlej databáze  kníh</w:t>
+      </w:r>
+      <w:r>
+        <w:t xml:space="preserve"> </w:t>
+      </w:r>
+      <w:r>
+        <w:t>a poskytovaní rýchleho a presného vyhľadávania svojim zákazníkom</w:t>
+      </w:r>
+      <w:r>
+        <w:t xml:space="preserve"> </w:t>
+      </w:r>
+      <w:r>
+        <w:t>hneď</w:t>
+      </w:r>
+      <w:r>
+        <w:t xml:space="preserve"> </w:t>
+      </w:r>
+      <w:r>
+        <w:t xml:space="preserve">niekoľkým výzvam. </w:t>
+      </w:r>
+      <w:r>
+        <w:t>Medzi tieto výzvy patrilo hlavne:</w:t>
+      </w:r>
+    </w:p>
+    <w:p>
+      <w:pPr>
+        <w:spacing w:line="360" w:lineRule="auto"/>
+        <w:jc w:val="both"/>
+      </w:pPr>
+    </w:p>
+    <w:p>
+      <w:pPr>
+        <w:spacing w:line="360" w:lineRule="auto"/>
+        <w:jc w:val="both"/>
+      </w:pPr>
+      <w:r>
+        <w:rPr>
+          <w:b/>
+          <w:bCs/>
+        </w:rPr>
+        <w:lastRenderedPageBreak/>
+        <w:t>Pomalé vyhľadávanie</w:t>
+      </w:r>
+      <w:r>
+        <w:t xml:space="preserve">: Kníhkupectvo malo rozsiahlu </w:t>
+      </w:r>
+      <w:r>
+        <w:t>databázu</w:t>
+      </w:r>
+      <w:r>
+        <w:t xml:space="preserve"> kníh a existujúci vyhľadávač nebol dostatočne rýchly na spracovanie požiadaviek na vyhľadávanie, čo spôsobovalo oneskorenie výsledkov vyhľadávania.</w:t>
+      </w:r>
+    </w:p>
+    <w:p>
+      <w:pPr>
+        <w:spacing w:line="360" w:lineRule="auto"/>
+        <w:jc w:val="both"/>
+      </w:pPr>
+      <w:r>
+        <w:rPr>
+          <w:b/>
+          <w:bCs/>
+        </w:rPr>
+        <w:t>Nepresné výsledky vyhľadávania</w:t>
+      </w:r>
+      <w:r>
+        <w:t>: Existujúci vyhľadávač poskytoval nepresné výsledky vyhľadávania, čo viedlo k zlému zážitku zákazníkov.</w:t>
+      </w:r>
+    </w:p>
+    <w:p>
+      <w:pPr>
+        <w:spacing w:line="360" w:lineRule="auto"/>
+        <w:jc w:val="both"/>
+      </w:pPr>
+      <w:r>
+        <w:rPr>
+          <w:b/>
+          <w:bCs/>
+        </w:rPr>
+        <w:t>Slabé možnosti filtrovania</w:t>
+      </w:r>
+      <w:r>
+        <w:t>: Kníhkupectvo malo obmedzené možnosti filtrovania, ktoré zákazníkom sťažovali nájdenie správnej knihy.</w:t>
+      </w:r>
+    </w:p>
+    <w:p>
+      <w:pPr>
+        <w:spacing w:line="360" w:lineRule="auto"/>
+        <w:jc w:val="both"/>
+      </w:pPr>
+      <w:r>
+        <w:t>Na zlepšenie funkcií vyhľadávania na svojej webovej lokalite spoločnosť implementoval</w:t>
+      </w:r>
+      <w:r>
+        <w:t xml:space="preserve">a </w:t>
+      </w:r>
+      <w:r>
+        <w:t>distribuovaný vyhľadávací a analytický engine</w:t>
+      </w:r>
+      <w:r>
+        <w:t xml:space="preserve"> Elasticsearch</w:t>
+      </w:r>
+      <w:r>
+        <w:t>.</w:t>
+      </w:r>
+      <w:r>
+        <w:t xml:space="preserve"> </w:t>
+      </w:r>
+      <w:r>
+        <w:t>Elasticsearch umožňuje zákazníkom vyhľadávať knihy vo viacerých kategóriách a filtrovať výsledky podľa autora, vydavateľa, cenového rozpätia a</w:t>
+      </w:r>
+      <w:r>
+        <w:t xml:space="preserve"> mnohých</w:t>
+      </w:r>
+      <w:r>
+        <w:t xml:space="preserve"> ďalších kritérií.</w:t>
+      </w:r>
+      <w:r>
+        <w:t xml:space="preserve"> </w:t>
+      </w:r>
+      <w:r>
+        <w:t>Elasticsearch poskyt</w:t>
+      </w:r>
+      <w:r>
+        <w:t>uje</w:t>
+      </w:r>
+      <w:r>
+        <w:t xml:space="preserve"> presnejšie výsledky vyhľadávania</w:t>
+      </w:r>
+      <w:r>
+        <w:t xml:space="preserve"> a to za </w:t>
+      </w:r>
+      <w:r>
+        <w:t xml:space="preserve"> pomoc</w:t>
+      </w:r>
+      <w:r>
+        <w:t>i</w:t>
+      </w:r>
+      <w:r>
+        <w:t xml:space="preserve"> vyhľadávania v prirodzenom jazyku, ktoré rozumie zámeru používateľa a priraďuje najrelevantnejšie výsledky.</w:t>
+      </w:r>
+      <w:r>
+        <w:t xml:space="preserve"> Poskytuje tiež návrhy a opravy nesprávne napísaných slov v reálnom čase, čo zákazníkom uľahčuje nájsť to, čo </w:t>
+      </w:r>
+      <w:r>
+        <w:t>hľadajú.</w:t>
+      </w:r>
+      <w:r>
+        <w:t xml:space="preserve"> </w:t>
+      </w:r>
       <w:r>
         <w:t>Elasticsearch</w:t>
       </w:r>
-      <w:proofErr w:type="spellEnd"/>
-      <w:r>
-        <w:t xml:space="preserve">, distribuovaný vyhľadávací a analytický </w:t>
-      </w:r>
-      <w:proofErr w:type="spellStart"/>
-      <w:r>
-        <w:t>engine</w:t>
-      </w:r>
-      <w:proofErr w:type="spellEnd"/>
-      <w:r>
-        <w:t xml:space="preserve">. </w:t>
-      </w:r>
-      <w:proofErr w:type="spellStart"/>
-      <w:r>
-        <w:t>Elasticsearch</w:t>
-      </w:r>
-      <w:proofErr w:type="spellEnd"/>
-      <w:r>
-        <w:t xml:space="preserve"> umožňuje zákazníkom vyhľadávať knihy vo viacerých kategóriách a filtrovať výsledky podľa autora, vydavateľa, cenového rozpätia a ďalších kritérií. Poskytuje tiež návrhy a opravy nesprávne napísaných slov v reálnom čase, čo zákazníkom uľahčuje nájsť to, čo </w:t>
-      </w:r>
-      <w:proofErr w:type="spellStart"/>
-      <w:r>
-        <w:t>hľadajú.Okrem</w:t>
-      </w:r>
-      <w:proofErr w:type="spellEnd"/>
+      <w:r>
+        <w:t xml:space="preserve"> taktiež </w:t>
+      </w:r>
+      <w:r>
+        <w:t xml:space="preserve"> poskytol rýchlejšie vyhľadávanie s výsledkami vrátenými do niekoľkých sekúnd.</w:t>
+      </w:r>
+    </w:p>
+    <w:p>
+      <w:pPr>
+        <w:spacing w:line="360" w:lineRule="auto"/>
+        <w:jc w:val="both"/>
+      </w:pPr>
+      <w:r>
+        <w:t xml:space="preserve"> Okrem</w:t>
+      </w:r>
       <w:r>
         <w:t xml:space="preserve"> toho </w:t>
       </w:r>
-      <w:proofErr w:type="spellStart"/>
-      <w:r>
-        <w:t>Bookstore</w:t>
-      </w:r>
-      <w:proofErr w:type="spellEnd"/>
-      <w:r>
-        <w:t xml:space="preserve"> využíva webové služby na automatizáciu rôznych úloh a integráciu s externými systémami. Spoločnosť napríklad vytvorila vlastnú aplikáciu, ktorá umožňuje zákazníkom rezervovať si knihy v miestnom obchode na vyzdvihnutie. Táto aplikácia využíva webové služby na prístup k informáciám o zásobách v reálnom čase zo skladov spoločnosti a na komunikáciu so systémom predajných miest v každej predajni.</w:t>
-      </w:r>
-      <w:r>
-        <w:t xml:space="preserve"> </w:t>
-      </w:r>
-      <w:r>
-        <w:t xml:space="preserve">Kníhkupectvo používa webové služby aj na automatizáciu procesu importu informácií o produktoch od svojich dodávateľov. Spoločnosť dostáva dátové kanály od desiatok vydavateľov a distribútorov, ktoré obsahujú podrobné informácie o nových a existujúcich tituloch. Kníhkupectvo používa vlastný skript na analýzu a spracovanie týchto informačných kanálov, ktoré sa potom načítajú do </w:t>
-      </w:r>
-      <w:r>
-        <w:lastRenderedPageBreak/>
-        <w:t>databázy MySQL.</w:t>
-      </w:r>
-      <w:r>
-        <w:t xml:space="preserve"> </w:t>
-      </w:r>
-      <w:r>
-        <w:t xml:space="preserve">Využívanie technológií v spoločnosti </w:t>
-      </w:r>
-      <w:proofErr w:type="spellStart"/>
-      <w:r>
-        <w:t>Bookstore</w:t>
-      </w:r>
-      <w:proofErr w:type="spellEnd"/>
+      <w:r>
+        <w:t xml:space="preserve">Kníhkupectvo A </w:t>
+      </w:r>
+      <w:r>
+        <w:t xml:space="preserve">využíva </w:t>
+      </w:r>
+      <w:r>
+        <w:t xml:space="preserve"> </w:t>
+      </w:r>
+      <w:r>
+        <w:t xml:space="preserve">webové služby na automatizáciu rôznych úloh a integráciu s externými systémami. Spoločnosť napríklad vytvorila vlastnú aplikáciu, ktorá umožňuje zákazníkom </w:t>
+      </w:r>
+      <w:r>
+        <w:t>rezerváciu</w:t>
+      </w:r>
+      <w:r>
+        <w:t xml:space="preserve"> knihy</w:t>
+      </w:r>
+      <w:r>
+        <w:t>,</w:t>
+      </w:r>
+      <w:r>
+        <w:t xml:space="preserve"> </w:t>
+      </w:r>
+      <w:r>
+        <w:t>ktorú si môžu vyzdvihnúť v nimi určenom kamennom obchode</w:t>
+      </w:r>
+      <w:r>
+        <w:t>. Táto aplikácia využíva webové služby na prístup k informáciám o</w:t>
+      </w:r>
+      <w:r>
+        <w:t> </w:t>
+      </w:r>
+      <w:r>
+        <w:t>zásobách</w:t>
+      </w:r>
+      <w:r>
+        <w:t xml:space="preserve"> kníh na sklade a na každej jednotlivej predajni</w:t>
+      </w:r>
+      <w:r>
+        <w:t xml:space="preserve"> v reálnom čase</w:t>
+      </w:r>
+      <w:r>
+        <w:t xml:space="preserve">. To umožňuje rýchli presun knihu knihy na požadované zákazníkom požadované miesto. </w:t>
+      </w:r>
+      <w:r>
+        <w:t xml:space="preserve">Kníhkupectvo používa webové služby aj na automatizáciu procesu importu informácií o produktoch od svojich dodávateľov. Spoločnosť dostáva </w:t>
+      </w:r>
+      <w:r>
+        <w:t xml:space="preserve">prostredníctvom API rozhraní </w:t>
+      </w:r>
+      <w:r>
+        <w:t>podrobné informácie o nových a existujúcich tituloch</w:t>
+      </w:r>
+      <w:r>
+        <w:t xml:space="preserve"> od desiatok vydavateľov a distribútorov Kníhkupectvo používa vlastný skript na analýzu a</w:t>
+      </w:r>
+      <w:r>
+        <w:t> </w:t>
+      </w:r>
+      <w:r>
+        <w:t>spracovanie</w:t>
+      </w:r>
+      <w:r>
+        <w:t xml:space="preserve"> údajov o knihách</w:t>
+      </w:r>
+      <w:r>
+        <w:t xml:space="preserve">, ktoré sa potom načítajú do databázy MySQL. Využívanie </w:t>
+      </w:r>
+      <w:r>
+        <w:t xml:space="preserve">vyššie spomínaných </w:t>
+      </w:r>
+      <w:r>
+        <w:t>technológií v</w:t>
+      </w:r>
+      <w:r>
+        <w:t xml:space="preserve"> spoločnosti </w:t>
+      </w:r>
       <w:r>
         <w:t xml:space="preserve"> jej celkovo umožnilo zefektívniť svoju činnosť, zlepšiť služby zákazníkom a zvýšiť ziskovosť. Využitím pokročilých programovacích jazykov, systémov riadenia databáz, vyhľadávačov a webových služieb spoločnosť vytvorila vysoko efektívnu a škálovateľnú platformu, ktorá dokáže zvládnuť požiadavky jej rastúceho podnikania.</w:t>
       </w:r>
@@ -40809,7 +41289,6 @@
       </w:r>
       <w:proofErr w:type="spellStart"/>
       <w:r>
-        <w:lastRenderedPageBreak/>
         <w:t>down</w:t>
       </w:r>
       <w:proofErr w:type="spellEnd"/>
@@ -40909,7 +41388,7 @@
       <w:pPr>
         <w:pStyle w:val="Nadpis1"/>
       </w:pPr>
-      <w:bookmarkStart w:id="37" w:name="_Toc127481052"/>
+      <w:bookmarkStart w:id="37" w:name="_Toc127535201"/>
       <w:r>
         <w:lastRenderedPageBreak/>
         <w:t>Praktická</w:t>
@@ -40923,7 +41402,7 @@
       <w:pPr>
         <w:pStyle w:val="Nadpis2"/>
       </w:pPr>
-      <w:bookmarkStart w:id="38" w:name="_Toc127481053"/>
+      <w:bookmarkStart w:id="38" w:name="_Toc127535202"/>
       <w:r>
         <w:t>Anal</w:t>
       </w:r>
@@ -40939,7 +41418,7 @@
       <w:pPr>
         <w:pStyle w:val="Nadpis2"/>
       </w:pPr>
-      <w:bookmarkStart w:id="39" w:name="_Toc127481054"/>
+      <w:bookmarkStart w:id="39" w:name="_Toc127535203"/>
       <w:r>
         <w:t>Implementácia</w:t>
       </w:r>
@@ -40949,7 +41428,7 @@
       <w:pPr>
         <w:pStyle w:val="Nadpis2"/>
       </w:pPr>
-      <w:bookmarkStart w:id="40" w:name="_Toc127481055"/>
+      <w:bookmarkStart w:id="40" w:name="_Toc127535204"/>
       <w:r>
         <w:t>Testovanie</w:t>
       </w:r>
@@ -40962,7 +41441,7 @@
       <w:pPr>
         <w:pStyle w:val="Nadpis2"/>
       </w:pPr>
-      <w:bookmarkStart w:id="41" w:name="_Toc127481056"/>
+      <w:bookmarkStart w:id="41" w:name="_Toc127535205"/>
       <w:proofErr w:type="spellStart"/>
       <w:r>
         <w:t>Backend</w:t>
@@ -40974,7 +41453,7 @@
       <w:pPr>
         <w:pStyle w:val="Nadpis3"/>
       </w:pPr>
-      <w:bookmarkStart w:id="42" w:name="_Toc127481057"/>
+      <w:bookmarkStart w:id="42" w:name="_Toc127535206"/>
       <w:r>
         <w:t>Výber servera</w:t>
       </w:r>
@@ -40984,7 +41463,7 @@
       <w:pPr>
         <w:pStyle w:val="Nadpis3"/>
       </w:pPr>
-      <w:bookmarkStart w:id="43" w:name="_Toc127481058"/>
+      <w:bookmarkStart w:id="43" w:name="_Toc127535207"/>
       <w:r>
         <w:t xml:space="preserve">Výber </w:t>
       </w:r>
@@ -41013,7 +41492,7 @@
       <w:pPr>
         <w:pStyle w:val="Nadpis3"/>
       </w:pPr>
-      <w:bookmarkStart w:id="44" w:name="_Toc127481059"/>
+      <w:bookmarkStart w:id="44" w:name="_Toc127535208"/>
       <w:r>
         <w:t xml:space="preserve">Vytvorenie </w:t>
       </w:r>
@@ -41031,7 +41510,7 @@
       <w:pPr>
         <w:pStyle w:val="Nadpis3"/>
       </w:pPr>
-      <w:bookmarkStart w:id="45" w:name="_Toc127481060"/>
+      <w:bookmarkStart w:id="45" w:name="_Toc127535209"/>
       <w:r>
         <w:t>Vytvorenie dátovej základne</w:t>
       </w:r>
@@ -41044,7 +41523,7 @@
       <w:pPr>
         <w:pStyle w:val="Nadpis3"/>
       </w:pPr>
-      <w:bookmarkStart w:id="46" w:name="_Toc127481061"/>
+      <w:bookmarkStart w:id="46" w:name="_Toc127535210"/>
       <w:r>
         <w:t>Návrh a popis služieb</w:t>
       </w:r>
@@ -41057,7 +41536,7 @@
       <w:pPr>
         <w:pStyle w:val="Nadpis2"/>
       </w:pPr>
-      <w:bookmarkStart w:id="47" w:name="_Toc127481062"/>
+      <w:bookmarkStart w:id="47" w:name="_Toc127535211"/>
       <w:proofErr w:type="spellStart"/>
       <w:r>
         <w:t>Frontend</w:t>
@@ -41069,7 +41548,7 @@
       <w:pPr>
         <w:pStyle w:val="Nadpis3"/>
       </w:pPr>
-      <w:bookmarkStart w:id="48" w:name="_Toc127481063"/>
+      <w:bookmarkStart w:id="48" w:name="_Toc127535212"/>
       <w:r>
         <w:t>Návrh obrazoviek</w:t>
       </w:r>
@@ -41082,7 +41561,7 @@
       <w:pPr>
         <w:pStyle w:val="Nadpis3"/>
       </w:pPr>
-      <w:bookmarkStart w:id="49" w:name="_Toc127481064"/>
+      <w:bookmarkStart w:id="49" w:name="_Toc127535213"/>
       <w:r>
         <w:t xml:space="preserve">Vyber </w:t>
       </w:r>
@@ -41103,7 +41582,7 @@
       <w:pPr>
         <w:pStyle w:val="Nadpis3"/>
       </w:pPr>
-      <w:bookmarkStart w:id="50" w:name="_Toc127481065"/>
+      <w:bookmarkStart w:id="50" w:name="_Toc127535214"/>
       <w:r>
         <w:t xml:space="preserve">Popis </w:t>
       </w:r>
@@ -41137,7 +41616,7 @@
       <w:bookmarkStart w:id="53" w:name="_Toc495011525"/>
       <w:bookmarkStart w:id="54" w:name="_Toc66710728"/>
       <w:bookmarkStart w:id="55" w:name="_Toc67239778"/>
-      <w:bookmarkStart w:id="56" w:name="_Toc127481066"/>
+      <w:bookmarkStart w:id="56" w:name="_Toc127535215"/>
       <w:r>
         <w:lastRenderedPageBreak/>
         <w:t>M</w:t>
@@ -41587,7 +42066,7 @@
       <w:bookmarkStart w:id="59" w:name="_Toc488250169"/>
       <w:bookmarkStart w:id="60" w:name="_Toc488250294"/>
       <w:bookmarkStart w:id="61" w:name="_Toc495011526"/>
-      <w:bookmarkStart w:id="62" w:name="_Toc127481067"/>
+      <w:bookmarkStart w:id="62" w:name="_Toc127535216"/>
       <w:r>
         <w:lastRenderedPageBreak/>
         <w:t>Výsledky práce</w:t>
@@ -41605,7 +42084,7 @@
       </w:pPr>
       <w:bookmarkStart w:id="63" w:name="_Toc66710751"/>
       <w:bookmarkStart w:id="64" w:name="_Toc67239801"/>
-      <w:bookmarkStart w:id="65" w:name="_Toc127481068"/>
+      <w:bookmarkStart w:id="65" w:name="_Toc127535217"/>
       <w:r>
         <w:lastRenderedPageBreak/>
         <w:t>Diskusia</w:t>
@@ -42444,7 +42923,7 @@
       <w:bookmarkStart w:id="66" w:name="_Toc495011529"/>
       <w:bookmarkStart w:id="67" w:name="_Toc66710752"/>
       <w:bookmarkStart w:id="68" w:name="_Toc67239802"/>
-      <w:bookmarkStart w:id="69" w:name="_Toc127481069"/>
+      <w:bookmarkStart w:id="69" w:name="_Toc127535218"/>
       <w:bookmarkEnd w:id="59"/>
       <w:bookmarkEnd w:id="60"/>
       <w:bookmarkEnd w:id="61"/>
@@ -42821,7 +43300,7 @@
         <w:jc w:val="both"/>
       </w:pPr>
     </w:p>
-    <w:bookmarkStart w:id="70" w:name="_Toc127481070" w:displacedByCustomXml="next"/>
+    <w:bookmarkStart w:id="70" w:name="_Toc127535219" w:displacedByCustomXml="next"/>
     <w:sdt>
       <w:sdtPr>
         <w:rPr>

</xml_diff>

<commit_message>
pozadavky na webove slutzby done + este chyby
</commit_message>
<xml_diff>
--- a/diplomovka/moja_praca/diplomovka.docx
+++ b/diplomovka/moja_praca/diplomovka.docx
@@ -3321,7 +3321,7 @@
           </mc:Choice>
           <mc:Fallback>
             <w:pict>
-              <v:group w14:anchorId="742055D4" id="Skupina 52" o:spid="_x0000_s1026" style="width:90.85pt;height:25.55pt;mso-position-horizontal-relative:char;mso-position-vertical-relative:line" coordsize="1817,511" o:gfxdata="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">
+              <v:group w14:anchorId="3C9968EF" id="Skupina 52" o:spid="_x0000_s1026" style="width:90.85pt;height:25.55pt;mso-position-horizontal-relative:char;mso-position-vertical-relative:line" coordsize="1817,511" o:gfxdata="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">
                 <v:shape id="AutoShape 22" o:spid="_x0000_s1027" style="position:absolute;width:1817;height:511;visibility:visible;mso-wrap-style:square;v-text-anchor:top" coordsize="1817,511" o:gfxdata="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" path="m67,l43,r,359l67,359,67,xm81,460l68,443,56,441r10,-3l79,424r,-25l74,395,56,381r-27,l13,384r-9,2l4,401r9,-2l28,395r20,l62,406r,18l49,434r-28,l21,448r29,l65,461r,23l48,496r-25,l7,492,,487r,17l9,507r16,3l56,510,74,496r7,-6l81,460xm91,l79,r,359l91,359,91,xm127,l115,r,359l127,359,127,xm192,448r-9,-9l176,430r,25l176,481r-14,16l140,497,127,481r,-26l139,440r1,-1l162,439r14,16l176,430r-5,-5l143,425r-14,8l123,440r2,-22l142,395r23,l178,399r6,2l184,395r,-9l177,384r-12,-3l158,381r-4,l145,383r-13,5l121,399r-3,3l114,411r-5,15l106,446r1,5l108,463r3,16l118,494r11,16l170,510r13,-13l192,487r,-39xm198,l174,r,359l198,359,198,xm234,l222,r,359l234,359,234,xm281,l246,r,359l281,359,281,xm295,494r-26,l269,399r,-15l252,384r-30,6l222,405r30,-6l252,494r-28,l224,508r71,l295,494xm317,l305,r,359l317,359,317,xm365,l329,r,359l365,359,365,xm403,494r-59,l366,471r10,-9l387,450r1,-3l396,439r6,-15l402,401r-7,-6l379,381r-27,l334,385r-9,5l325,407r9,-6l352,395r20,l385,408r,16l379,437r-8,9l366,450r-32,34l324,494r,14l403,508r,-14xm424,l377,r,359l424,359,424,xm460,l436,r,359l460,359,460,xm496,l484,r,359l496,359,496,xm511,494r-59,l474,471r10,-9l495,450r2,-3l505,439r5,-15l510,401r-6,-6l487,381r-27,l443,385r-10,5l433,407r10,-6l460,395r20,l493,408r,16l487,437r-8,9l475,450r-33,34l432,494r,14l511,508r,-14xm555,l543,r,359l555,359,555,xm591,l567,r,359l591,359,591,xm620,494r-27,l593,399r,-15l577,384r-31,6l546,405r31,-6l577,494r-28,l549,508r71,l620,494xm651,l615,r,359l651,359,651,xm674,l662,r,359l674,359,674,xm710,l698,r,359l710,359,710,xm733,448r-9,-9l717,430r,25l717,481r-14,16l681,497,668,481r,-26l680,440r1,-1l703,439r14,16l717,430r-5,-5l684,425r-14,8l664,440r2,-22l683,395r23,l719,399r7,2l726,395r,-9l718,384r-12,-3l699,381r-4,l686,383r-12,5l662,399r-2,3l655,411r-5,15l648,446r,5l649,463r3,16l659,494r12,16l711,510r13,-13l733,487r,-39xm770,l734,r,359l770,359,770,xm805,l782,r,359l805,359,805,xm839,460l826,443r-13,-2l824,438r12,-14l836,399r-4,-4l813,381r-26,l771,384r-10,2l761,401r10,-2l786,395r19,l820,406r,18l806,434r-27,l779,448r28,l822,461r,23l805,496r-24,l765,492r-7,-5l758,504r8,3l782,510r31,l831,496r8,-6l839,460xm841,l829,r,359l841,359,841,xm877,l853,r,359l877,359,877,xm924,l913,r,359l924,359,924,xm950,448r-9,-9l933,430r,25l933,481r-13,16l898,497,884,481r,-26l896,440r2,-1l920,439r13,16l933,430r-4,-5l900,425r-14,8l881,440r2,-22l899,395r23,l936,399r6,2l942,395r,-9l935,384r-13,-3l915,381r-3,l902,383r-12,5l878,399r-2,3l871,411r-5,15l864,446r,5l865,463r4,16l876,494r11,16l928,510r13,-13l950,487r,-39xm972,l960,r,359l972,359,972,xm1020,l996,r,359l1020,359,1020,xm1057,446r,-5l1056,428r-3,-16l1047,398r-3,-4l1040,388r,32l1040,471r-12,26l1001,497,989,471r,-51l1001,394r27,l1040,420r,-32l1036,381r-42,l983,398r-1,3l978,410r-4,15l972,446r,5l974,463r3,16l983,494r11,16l1036,510r8,-13l1047,494r1,-4l1052,481r4,-15l1057,446xm1067,r-12,l1055,359r12,l1067,xm1103,r-12,l1091,359r12,l1103,xm1151,r-36,l1115,359r36,l1151,xm1163,384r-80,l1083,398r59,l1100,508r18,l1163,391r,-7xm1210,r-24,l1186,359r24,l1210,xm1246,r-24,l1222,359r24,l1246,xm1275,464r-17,l1258,399r,-15l1242,384r,15l1242,464r-43,l1242,399r,-15l1237,384r-52,79l1185,478r57,l1242,508r16,l1258,478r17,l1275,464xm1294,r-12,l1282,359r12,l1294,xm1329,r-12,l1317,359r12,l1329,xm1383,448r-9,-9l1366,430r,25l1366,481r-13,16l1331,497r-14,-16l1317,455r12,-15l1331,439r22,l1366,455r,-25l1362,425r-29,l1319,433r-5,7l1315,418r17,-23l1355,395r14,4l1375,401r,-6l1375,386r-7,-2l1355,381r-7,l1344,381r-9,2l1323,388r-12,11l1309,402r-5,9l1299,426r-2,20l1297,451r1,12l1302,479r6,15l1320,510r41,l1373,497r10,-10l1383,448xm1389,r-36,l1353,359r36,l1389,xm1413,r-12,l1401,359r12,l1413,xm1460,r-24,l1436,359r24,l1460,xm1486,494r-27,l1459,399r,-15l1442,384r-30,6l1412,405r30,-6l1442,494r-27,l1415,508r71,l1486,494xm1496,r-12,l1484,359r12,l1496,xm1544,r-36,l1508,359r36,l1544,xm1594,494r-27,l1567,399r,-15l1551,384r-31,6l1520,405r31,-6l1551,494r-28,l1523,508r71,l1594,494xm1603,r-47,l1556,359r47,l1603,xm1639,r-24,l1615,359r24,l1639,xm1701,494r-58,l1665,471r9,-9l1685,450r2,-3l1695,439r5,-15l1700,401r-6,-6l1677,381r-26,l1633,385r-10,5l1623,407r10,-6l1651,395r19,l1684,408r,16l1677,437r-8,9l1665,450r-33,34l1622,494r,14l1701,508r,-14xm1710,r-35,l1675,359r35,l1710,xm1734,r-12,l1722,359r12,l1734,xm1770,r-24,l1746,359r24,l1770,xm1817,464r-18,l1799,399r,-15l1783,384r,15l1783,464r-43,l1783,399r,-15l1778,384r-52,79l1726,478r57,l1783,508r16,l1799,478r18,l1817,464xe" fillcolor="black" stroked="f">
                   <v:path arrowok="t" o:connecttype="custom" o:connectlocs="79,399;62,424;0,504;91,0;162,497;129,433;158,381;111,479;198,0;295,494;295,508;365,0;379,381;371,446;424,0;511,494;460,381;475,450;591,0;546,405;651,0;733,448;703,439;726,401;655,411;733,448;839,460;761,401;822,484;839,460;924,0;898,497;881,440;912,381;876,494;1020,0;1040,388;1036,381;994,510;1067,359;1151,0;1186,359;1258,384;1242,508;1317,0;1317,481;1315,418;1335,383;1320,510;1401,0;1459,399;1496,0;1567,494;1594,494;1701,494;1651,381;1665,450;1734,0;1799,464;1726,478" o:connectangles="0,0,0,0,0,0,0,0,0,0,0,0,0,0,0,0,0,0,0,0,0,0,0,0,0,0,0,0,0,0,0,0,0,0,0,0,0,0,0,0,0,0,0,0,0,0,0,0,0,0,0,0,0,0,0,0,0,0,0,0"/>
                 </v:shape>
@@ -3611,7 +3611,7 @@
           </mc:Choice>
           <mc:Fallback>
             <w:pict>
-              <v:group w14:anchorId="14EC8ABA" id="Skupina 48" o:spid="_x0000_s1026" style="position:absolute;margin-left:70.85pt;margin-top:16.2pt;width:453.55pt;height:1pt;z-index:-251680768;mso-wrap-distance-left:0;mso-wrap-distance-right:0;mso-position-horizontal-relative:page" coordorigin="1417,874" coordsize="9071,20" o:gfxdata="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">
+              <v:group w14:anchorId="196028F2" id="Skupina 48" o:spid="_x0000_s1026" style="position:absolute;margin-left:70.85pt;margin-top:16.2pt;width:453.55pt;height:1pt;z-index:-251680768;mso-wrap-distance-left:0;mso-wrap-distance-right:0;mso-position-horizontal-relative:page" coordorigin="1417,874" coordsize="9071,20" o:gfxdata="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">
                 <v:line id="Line 24" o:spid="_x0000_s1027" style="position:absolute;visibility:visible;mso-wrap-style:square" from="1417,884" to="2608,884" o:connectortype="straight" o:gfxdata="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" strokeweight="1pt"/>
                 <v:line id="Line 25" o:spid="_x0000_s1028" style="position:absolute;visibility:visible;mso-wrap-style:square" from="2608,884" to="9298,884" o:connectortype="straight" o:gfxdata="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" strokeweight="1pt"/>
                 <v:line id="Line 26" o:spid="_x0000_s1029" style="position:absolute;visibility:visible;mso-wrap-style:square" from="9298,884" to="10488,884" o:connectortype="straight" o:gfxdata="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" strokeweight="1pt"/>
@@ -6668,7 +6668,7 @@
           <w:r>
             <w:fldChar w:fldCharType="separate"/>
           </w:r>
-          <w:hyperlink w:anchor="_Toc127550204" w:history="1">
+          <w:hyperlink w:anchor="_Toc127565064" w:history="1">
             <w:r>
               <w:rPr>
                 <w:rStyle w:val="Hypertextovprepojenie"/>
@@ -6691,7 +6691,7 @@
               <w:rPr>
                 <w:webHidden/>
               </w:rPr>
-              <w:instrText xml:space="preserve"> PAGEREF _Toc127550204 \h </w:instrText>
+              <w:instrText xml:space="preserve"> PAGEREF _Toc127565064 \h </w:instrText>
             </w:r>
             <w:r>
               <w:rPr>
@@ -6728,7 +6728,7 @@
               <w:lang w:eastAsia="ja-JP"/>
             </w:rPr>
           </w:pPr>
-          <w:hyperlink w:anchor="_Toc127550205" w:history="1">
+          <w:hyperlink w:anchor="_Toc127565065" w:history="1">
             <w:r>
               <w:rPr>
                 <w:rStyle w:val="Hypertextovprepojenie"/>
@@ -6766,7 +6766,7 @@
               <w:rPr>
                 <w:webHidden/>
               </w:rPr>
-              <w:instrText xml:space="preserve"> PAGEREF _Toc127550205 \h </w:instrText>
+              <w:instrText xml:space="preserve"> PAGEREF _Toc127565065 \h </w:instrText>
             </w:r>
             <w:r>
               <w:rPr>
@@ -6807,7 +6807,7 @@
               <w:lang w:eastAsia="ja-JP"/>
             </w:rPr>
           </w:pPr>
-          <w:hyperlink w:anchor="_Toc127550206" w:history="1">
+          <w:hyperlink w:anchor="_Toc127565066" w:history="1">
             <w:r>
               <w:rPr>
                 <w:rStyle w:val="Hypertextovprepojenie"/>
@@ -6850,7 +6850,7 @@
                 <w:noProof/>
                 <w:webHidden/>
               </w:rPr>
-              <w:instrText xml:space="preserve"> PAGEREF _Toc127550206 \h </w:instrText>
+              <w:instrText xml:space="preserve"> PAGEREF _Toc127565066 \h </w:instrText>
             </w:r>
             <w:r>
               <w:rPr>
@@ -6895,7 +6895,7 @@
               <w:lang w:eastAsia="ja-JP"/>
             </w:rPr>
           </w:pPr>
-          <w:hyperlink w:anchor="_Toc127550207" w:history="1">
+          <w:hyperlink w:anchor="_Toc127565067" w:history="1">
             <w:r>
               <w:rPr>
                 <w:rStyle w:val="Hypertextovprepojenie"/>
@@ -6938,7 +6938,7 @@
                 <w:noProof/>
                 <w:webHidden/>
               </w:rPr>
-              <w:instrText xml:space="preserve"> PAGEREF _Toc127550207 \h </w:instrText>
+              <w:instrText xml:space="preserve"> PAGEREF _Toc127565067 \h </w:instrText>
             </w:r>
             <w:r>
               <w:rPr>
@@ -6983,7 +6983,7 @@
               <w:lang w:eastAsia="ja-JP"/>
             </w:rPr>
           </w:pPr>
-          <w:hyperlink w:anchor="_Toc127550208" w:history="1">
+          <w:hyperlink w:anchor="_Toc127565068" w:history="1">
             <w:r>
               <w:rPr>
                 <w:rStyle w:val="Hypertextovprepojenie"/>
@@ -7026,7 +7026,7 @@
                 <w:noProof/>
                 <w:webHidden/>
               </w:rPr>
-              <w:instrText xml:space="preserve"> PAGEREF _Toc127550208 \h </w:instrText>
+              <w:instrText xml:space="preserve"> PAGEREF _Toc127565068 \h </w:instrText>
             </w:r>
             <w:r>
               <w:rPr>
@@ -7071,7 +7071,7 @@
               <w:lang w:eastAsia="ja-JP"/>
             </w:rPr>
           </w:pPr>
-          <w:hyperlink w:anchor="_Toc127550209" w:history="1">
+          <w:hyperlink w:anchor="_Toc127565069" w:history="1">
             <w:r>
               <w:rPr>
                 <w:rStyle w:val="Hypertextovprepojenie"/>
@@ -7114,7 +7114,7 @@
                 <w:noProof/>
                 <w:webHidden/>
               </w:rPr>
-              <w:instrText xml:space="preserve"> PAGEREF _Toc127550209 \h </w:instrText>
+              <w:instrText xml:space="preserve"> PAGEREF _Toc127565069 \h </w:instrText>
             </w:r>
             <w:r>
               <w:rPr>
@@ -7159,7 +7159,7 @@
               <w:lang w:eastAsia="ja-JP"/>
             </w:rPr>
           </w:pPr>
-          <w:hyperlink w:anchor="_Toc127550210" w:history="1">
+          <w:hyperlink w:anchor="_Toc127565070" w:history="1">
             <w:r>
               <w:rPr>
                 <w:rStyle w:val="Hypertextovprepojenie"/>
@@ -7202,7 +7202,7 @@
                 <w:noProof/>
                 <w:webHidden/>
               </w:rPr>
-              <w:instrText xml:space="preserve"> PAGEREF _Toc127550210 \h </w:instrText>
+              <w:instrText xml:space="preserve"> PAGEREF _Toc127565070 \h </w:instrText>
             </w:r>
             <w:r>
               <w:rPr>
@@ -7247,7 +7247,7 @@
               <w:lang w:eastAsia="ja-JP"/>
             </w:rPr>
           </w:pPr>
-          <w:hyperlink w:anchor="_Toc127550211" w:history="1">
+          <w:hyperlink w:anchor="_Toc127565071" w:history="1">
             <w:r>
               <w:rPr>
                 <w:rStyle w:val="Hypertextovprepojenie"/>
@@ -7290,7 +7290,7 @@
                 <w:noProof/>
                 <w:webHidden/>
               </w:rPr>
-              <w:instrText xml:space="preserve"> PAGEREF _Toc127550211 \h </w:instrText>
+              <w:instrText xml:space="preserve"> PAGEREF _Toc127565071 \h </w:instrText>
             </w:r>
             <w:r>
               <w:rPr>
@@ -7335,7 +7335,7 @@
               <w:lang w:eastAsia="ja-JP"/>
             </w:rPr>
           </w:pPr>
-          <w:hyperlink w:anchor="_Toc127550212" w:history="1">
+          <w:hyperlink w:anchor="_Toc127565072" w:history="1">
             <w:r>
               <w:rPr>
                 <w:rStyle w:val="Hypertextovprepojenie"/>
@@ -7378,7 +7378,7 @@
                 <w:noProof/>
                 <w:webHidden/>
               </w:rPr>
-              <w:instrText xml:space="preserve"> PAGEREF _Toc127550212 \h </w:instrText>
+              <w:instrText xml:space="preserve"> PAGEREF _Toc127565072 \h </w:instrText>
             </w:r>
             <w:r>
               <w:rPr>
@@ -7423,7 +7423,7 @@
               <w:lang w:eastAsia="ja-JP"/>
             </w:rPr>
           </w:pPr>
-          <w:hyperlink w:anchor="_Toc127550213" w:history="1">
+          <w:hyperlink w:anchor="_Toc127565073" w:history="1">
             <w:r>
               <w:rPr>
                 <w:rStyle w:val="Hypertextovprepojenie"/>
@@ -7466,7 +7466,7 @@
                 <w:noProof/>
                 <w:webHidden/>
               </w:rPr>
-              <w:instrText xml:space="preserve"> PAGEREF _Toc127550213 \h </w:instrText>
+              <w:instrText xml:space="preserve"> PAGEREF _Toc127565073 \h </w:instrText>
             </w:r>
             <w:r>
               <w:rPr>
@@ -7511,7 +7511,7 @@
               <w:lang w:eastAsia="ja-JP"/>
             </w:rPr>
           </w:pPr>
-          <w:hyperlink w:anchor="_Toc127550214" w:history="1">
+          <w:hyperlink w:anchor="_Toc127565074" w:history="1">
             <w:r>
               <w:rPr>
                 <w:rStyle w:val="Hypertextovprepojenie"/>
@@ -7554,7 +7554,7 @@
                 <w:noProof/>
                 <w:webHidden/>
               </w:rPr>
-              <w:instrText xml:space="preserve"> PAGEREF _Toc127550214 \h </w:instrText>
+              <w:instrText xml:space="preserve"> PAGEREF _Toc127565074 \h </w:instrText>
             </w:r>
             <w:r>
               <w:rPr>
@@ -7599,7 +7599,7 @@
               <w:lang w:eastAsia="ja-JP"/>
             </w:rPr>
           </w:pPr>
-          <w:hyperlink w:anchor="_Toc127550215" w:history="1">
+          <w:hyperlink w:anchor="_Toc127565075" w:history="1">
             <w:r>
               <w:rPr>
                 <w:rStyle w:val="Hypertextovprepojenie"/>
@@ -7642,7 +7642,7 @@
                 <w:noProof/>
                 <w:webHidden/>
               </w:rPr>
-              <w:instrText xml:space="preserve"> PAGEREF _Toc127550215 \h </w:instrText>
+              <w:instrText xml:space="preserve"> PAGEREF _Toc127565075 \h </w:instrText>
             </w:r>
             <w:r>
               <w:rPr>
@@ -7687,7 +7687,7 @@
               <w:lang w:eastAsia="ja-JP"/>
             </w:rPr>
           </w:pPr>
-          <w:hyperlink w:anchor="_Toc127550216" w:history="1">
+          <w:hyperlink w:anchor="_Toc127565076" w:history="1">
             <w:r>
               <w:rPr>
                 <w:rStyle w:val="Hypertextovprepojenie"/>
@@ -7730,7 +7730,7 @@
                 <w:noProof/>
                 <w:webHidden/>
               </w:rPr>
-              <w:instrText xml:space="preserve"> PAGEREF _Toc127550216 \h </w:instrText>
+              <w:instrText xml:space="preserve"> PAGEREF _Toc127565076 \h </w:instrText>
             </w:r>
             <w:r>
               <w:rPr>
@@ -7775,7 +7775,7 @@
               <w:lang w:eastAsia="ja-JP"/>
             </w:rPr>
           </w:pPr>
-          <w:hyperlink w:anchor="_Toc127550217" w:history="1">
+          <w:hyperlink w:anchor="_Toc127565077" w:history="1">
             <w:r>
               <w:rPr>
                 <w:rStyle w:val="Hypertextovprepojenie"/>
@@ -7818,7 +7818,7 @@
                 <w:noProof/>
                 <w:webHidden/>
               </w:rPr>
-              <w:instrText xml:space="preserve"> PAGEREF _Toc127550217 \h </w:instrText>
+              <w:instrText xml:space="preserve"> PAGEREF _Toc127565077 \h </w:instrText>
             </w:r>
             <w:r>
               <w:rPr>
@@ -7863,7 +7863,7 @@
               <w:lang w:eastAsia="ja-JP"/>
             </w:rPr>
           </w:pPr>
-          <w:hyperlink w:anchor="_Toc127550218" w:history="1">
+          <w:hyperlink w:anchor="_Toc127565078" w:history="1">
             <w:r>
               <w:rPr>
                 <w:rStyle w:val="Hypertextovprepojenie"/>
@@ -7906,7 +7906,7 @@
                 <w:noProof/>
                 <w:webHidden/>
               </w:rPr>
-              <w:instrText xml:space="preserve"> PAGEREF _Toc127550218 \h </w:instrText>
+              <w:instrText xml:space="preserve"> PAGEREF _Toc127565078 \h </w:instrText>
             </w:r>
             <w:r>
               <w:rPr>
@@ -7951,7 +7951,7 @@
               <w:lang w:eastAsia="ja-JP"/>
             </w:rPr>
           </w:pPr>
-          <w:hyperlink w:anchor="_Toc127550219" w:history="1">
+          <w:hyperlink w:anchor="_Toc127565079" w:history="1">
             <w:r>
               <w:rPr>
                 <w:rStyle w:val="Hypertextovprepojenie"/>
@@ -7994,7 +7994,7 @@
                 <w:noProof/>
                 <w:webHidden/>
               </w:rPr>
-              <w:instrText xml:space="preserve"> PAGEREF _Toc127550219 \h </w:instrText>
+              <w:instrText xml:space="preserve"> PAGEREF _Toc127565079 \h </w:instrText>
             </w:r>
             <w:r>
               <w:rPr>
@@ -8039,7 +8039,7 @@
               <w:lang w:eastAsia="ja-JP"/>
             </w:rPr>
           </w:pPr>
-          <w:hyperlink w:anchor="_Toc127550220" w:history="1">
+          <w:hyperlink w:anchor="_Toc127565080" w:history="1">
             <w:r>
               <w:rPr>
                 <w:rStyle w:val="Hypertextovprepojenie"/>
@@ -8082,7 +8082,7 @@
                 <w:noProof/>
                 <w:webHidden/>
               </w:rPr>
-              <w:instrText xml:space="preserve"> PAGEREF _Toc127550220 \h </w:instrText>
+              <w:instrText xml:space="preserve"> PAGEREF _Toc127565080 \h </w:instrText>
             </w:r>
             <w:r>
               <w:rPr>
@@ -8127,7 +8127,7 @@
               <w:lang w:eastAsia="ja-JP"/>
             </w:rPr>
           </w:pPr>
-          <w:hyperlink w:anchor="_Toc127550221" w:history="1">
+          <w:hyperlink w:anchor="_Toc127565081" w:history="1">
             <w:r>
               <w:rPr>
                 <w:rStyle w:val="Hypertextovprepojenie"/>
@@ -8170,7 +8170,7 @@
                 <w:noProof/>
                 <w:webHidden/>
               </w:rPr>
-              <w:instrText xml:space="preserve"> PAGEREF _Toc127550221 \h </w:instrText>
+              <w:instrText xml:space="preserve"> PAGEREF _Toc127565081 \h </w:instrText>
             </w:r>
             <w:r>
               <w:rPr>
@@ -8215,7 +8215,7 @@
               <w:lang w:eastAsia="ja-JP"/>
             </w:rPr>
           </w:pPr>
-          <w:hyperlink w:anchor="_Toc127550222" w:history="1">
+          <w:hyperlink w:anchor="_Toc127565082" w:history="1">
             <w:r>
               <w:rPr>
                 <w:rStyle w:val="Hypertextovprepojenie"/>
@@ -8258,7 +8258,7 @@
                 <w:noProof/>
                 <w:webHidden/>
               </w:rPr>
-              <w:instrText xml:space="preserve"> PAGEREF _Toc127550222 \h </w:instrText>
+              <w:instrText xml:space="preserve"> PAGEREF _Toc127565082 \h </w:instrText>
             </w:r>
             <w:r>
               <w:rPr>
@@ -8303,7 +8303,7 @@
               <w:lang w:eastAsia="ja-JP"/>
             </w:rPr>
           </w:pPr>
-          <w:hyperlink w:anchor="_Toc127550223" w:history="1">
+          <w:hyperlink w:anchor="_Toc127565083" w:history="1">
             <w:r>
               <w:rPr>
                 <w:rStyle w:val="Hypertextovprepojenie"/>
@@ -8346,7 +8346,7 @@
                 <w:noProof/>
                 <w:webHidden/>
               </w:rPr>
-              <w:instrText xml:space="preserve"> PAGEREF _Toc127550223 \h </w:instrText>
+              <w:instrText xml:space="preserve"> PAGEREF _Toc127565083 \h </w:instrText>
             </w:r>
             <w:r>
               <w:rPr>
@@ -8391,7 +8391,7 @@
               <w:lang w:eastAsia="ja-JP"/>
             </w:rPr>
           </w:pPr>
-          <w:hyperlink w:anchor="_Toc127550224" w:history="1">
+          <w:hyperlink w:anchor="_Toc127565084" w:history="1">
             <w:r>
               <w:rPr>
                 <w:rStyle w:val="Hypertextovprepojenie"/>
@@ -8434,7 +8434,7 @@
                 <w:noProof/>
                 <w:webHidden/>
               </w:rPr>
-              <w:instrText xml:space="preserve"> PAGEREF _Toc127550224 \h </w:instrText>
+              <w:instrText xml:space="preserve"> PAGEREF _Toc127565084 \h </w:instrText>
             </w:r>
             <w:r>
               <w:rPr>
@@ -8479,7 +8479,7 @@
               <w:lang w:eastAsia="ja-JP"/>
             </w:rPr>
           </w:pPr>
-          <w:hyperlink w:anchor="_Toc127550225" w:history="1">
+          <w:hyperlink w:anchor="_Toc127565085" w:history="1">
             <w:r>
               <w:rPr>
                 <w:rStyle w:val="Hypertextovprepojenie"/>
@@ -8522,7 +8522,7 @@
                 <w:noProof/>
                 <w:webHidden/>
               </w:rPr>
-              <w:instrText xml:space="preserve"> PAGEREF _Toc127550225 \h </w:instrText>
+              <w:instrText xml:space="preserve"> PAGEREF _Toc127565085 \h </w:instrText>
             </w:r>
             <w:r>
               <w:rPr>
@@ -8567,7 +8567,7 @@
               <w:lang w:eastAsia="ja-JP"/>
             </w:rPr>
           </w:pPr>
-          <w:hyperlink w:anchor="_Toc127550226" w:history="1">
+          <w:hyperlink w:anchor="_Toc127565086" w:history="1">
             <w:r>
               <w:rPr>
                 <w:rStyle w:val="Hypertextovprepojenie"/>
@@ -8610,7 +8610,7 @@
                 <w:noProof/>
                 <w:webHidden/>
               </w:rPr>
-              <w:instrText xml:space="preserve"> PAGEREF _Toc127550226 \h </w:instrText>
+              <w:instrText xml:space="preserve"> PAGEREF _Toc127565086 \h </w:instrText>
             </w:r>
             <w:r>
               <w:rPr>
@@ -8655,7 +8655,7 @@
               <w:lang w:eastAsia="ja-JP"/>
             </w:rPr>
           </w:pPr>
-          <w:hyperlink w:anchor="_Toc127550227" w:history="1">
+          <w:hyperlink w:anchor="_Toc127565087" w:history="1">
             <w:r>
               <w:rPr>
                 <w:rStyle w:val="Hypertextovprepojenie"/>
@@ -8698,7 +8698,7 @@
                 <w:noProof/>
                 <w:webHidden/>
               </w:rPr>
-              <w:instrText xml:space="preserve"> PAGEREF _Toc127550227 \h </w:instrText>
+              <w:instrText xml:space="preserve"> PAGEREF _Toc127565087 \h </w:instrText>
             </w:r>
             <w:r>
               <w:rPr>
@@ -8743,7 +8743,7 @@
               <w:lang w:eastAsia="ja-JP"/>
             </w:rPr>
           </w:pPr>
-          <w:hyperlink w:anchor="_Toc127550228" w:history="1">
+          <w:hyperlink w:anchor="_Toc127565088" w:history="1">
             <w:r>
               <w:rPr>
                 <w:rStyle w:val="Hypertextovprepojenie"/>
@@ -8786,7 +8786,7 @@
                 <w:noProof/>
                 <w:webHidden/>
               </w:rPr>
-              <w:instrText xml:space="preserve"> PAGEREF _Toc127550228 \h </w:instrText>
+              <w:instrText xml:space="preserve"> PAGEREF _Toc127565088 \h </w:instrText>
             </w:r>
             <w:r>
               <w:rPr>
@@ -8831,7 +8831,7 @@
               <w:lang w:eastAsia="ja-JP"/>
             </w:rPr>
           </w:pPr>
-          <w:hyperlink w:anchor="_Toc127550229" w:history="1">
+          <w:hyperlink w:anchor="_Toc127565089" w:history="1">
             <w:r>
               <w:rPr>
                 <w:rStyle w:val="Hypertextovprepojenie"/>
@@ -8874,7 +8874,7 @@
                 <w:noProof/>
                 <w:webHidden/>
               </w:rPr>
-              <w:instrText xml:space="preserve"> PAGEREF _Toc127550229 \h </w:instrText>
+              <w:instrText xml:space="preserve"> PAGEREF _Toc127565089 \h </w:instrText>
             </w:r>
             <w:r>
               <w:rPr>
@@ -8919,7 +8919,7 @@
               <w:lang w:eastAsia="ja-JP"/>
             </w:rPr>
           </w:pPr>
-          <w:hyperlink w:anchor="_Toc127550230" w:history="1">
+          <w:hyperlink w:anchor="_Toc127565090" w:history="1">
             <w:r>
               <w:rPr>
                 <w:rStyle w:val="Hypertextovprepojenie"/>
@@ -8962,7 +8962,7 @@
                 <w:noProof/>
                 <w:webHidden/>
               </w:rPr>
-              <w:instrText xml:space="preserve"> PAGEREF _Toc127550230 \h </w:instrText>
+              <w:instrText xml:space="preserve"> PAGEREF _Toc127565090 \h </w:instrText>
             </w:r>
             <w:r>
               <w:rPr>
@@ -9003,7 +9003,7 @@
               <w:lang w:eastAsia="ja-JP"/>
             </w:rPr>
           </w:pPr>
-          <w:hyperlink w:anchor="_Toc127550231" w:history="1">
+          <w:hyperlink w:anchor="_Toc127565091" w:history="1">
             <w:r>
               <w:rPr>
                 <w:rStyle w:val="Hypertextovprepojenie"/>
@@ -9041,7 +9041,7 @@
               <w:rPr>
                 <w:webHidden/>
               </w:rPr>
-              <w:instrText xml:space="preserve"> PAGEREF _Toc127550231 \h </w:instrText>
+              <w:instrText xml:space="preserve"> PAGEREF _Toc127565091 \h </w:instrText>
             </w:r>
             <w:r>
               <w:rPr>
@@ -9078,7 +9078,7 @@
               <w:lang w:eastAsia="ja-JP"/>
             </w:rPr>
           </w:pPr>
-          <w:hyperlink w:anchor="_Toc127550232" w:history="1">
+          <w:hyperlink w:anchor="_Toc127565092" w:history="1">
             <w:r>
               <w:rPr>
                 <w:rStyle w:val="Hypertextovprepojenie"/>
@@ -9116,7 +9116,7 @@
               <w:rPr>
                 <w:webHidden/>
               </w:rPr>
-              <w:instrText xml:space="preserve"> PAGEREF _Toc127550232 \h </w:instrText>
+              <w:instrText xml:space="preserve"> PAGEREF _Toc127565092 \h </w:instrText>
             </w:r>
             <w:r>
               <w:rPr>
@@ -9153,7 +9153,7 @@
               <w:lang w:eastAsia="ja-JP"/>
             </w:rPr>
           </w:pPr>
-          <w:hyperlink w:anchor="_Toc127550233" w:history="1">
+          <w:hyperlink w:anchor="_Toc127565093" w:history="1">
             <w:r>
               <w:rPr>
                 <w:rStyle w:val="Hypertextovprepojenie"/>
@@ -9191,7 +9191,7 @@
               <w:rPr>
                 <w:webHidden/>
               </w:rPr>
-              <w:instrText xml:space="preserve"> PAGEREF _Toc127550233 \h </w:instrText>
+              <w:instrText xml:space="preserve"> PAGEREF _Toc127565093 \h </w:instrText>
             </w:r>
             <w:r>
               <w:rPr>
@@ -9228,7 +9228,7 @@
               <w:lang w:eastAsia="ja-JP"/>
             </w:rPr>
           </w:pPr>
-          <w:hyperlink w:anchor="_Toc127550234" w:history="1">
+          <w:hyperlink w:anchor="_Toc127565094" w:history="1">
             <w:r>
               <w:rPr>
                 <w:rStyle w:val="Hypertextovprepojenie"/>
@@ -9248,7 +9248,7 @@
               <w:rPr>
                 <w:rStyle w:val="Hypertextovprepojenie"/>
               </w:rPr>
-              <w:t>Praktická</w:t>
+              <w:t>Výsledky práce</w:t>
             </w:r>
             <w:r>
               <w:rPr>
@@ -9266,7 +9266,7 @@
               <w:rPr>
                 <w:webHidden/>
               </w:rPr>
-              <w:instrText xml:space="preserve"> PAGEREF _Toc127550234 \h </w:instrText>
+              <w:instrText xml:space="preserve"> PAGEREF _Toc127565094 \h </w:instrText>
             </w:r>
             <w:r>
               <w:rPr>
@@ -9283,7 +9283,7 @@
               <w:rPr>
                 <w:webHidden/>
               </w:rPr>
-              <w:t>48</w:t>
+              <w:t>47</w:t>
             </w:r>
             <w:r>
               <w:rPr>
@@ -9307,7 +9307,7 @@
               <w:lang w:eastAsia="ja-JP"/>
             </w:rPr>
           </w:pPr>
-          <w:hyperlink w:anchor="_Toc127550235" w:history="1">
+          <w:hyperlink w:anchor="_Toc127565095" w:history="1">
             <w:r>
               <w:rPr>
                 <w:rStyle w:val="Hypertextovprepojenie"/>
@@ -9329,7 +9329,7 @@
                 <w:rStyle w:val="Hypertextovprepojenie"/>
                 <w:noProof/>
               </w:rPr>
-              <w:t>Analýza</w:t>
+              <w:t>Tvorba dátovej XML základne</w:t>
             </w:r>
             <w:r>
               <w:rPr>
@@ -9350,7 +9350,7 @@
                 <w:noProof/>
                 <w:webHidden/>
               </w:rPr>
-              <w:instrText xml:space="preserve"> PAGEREF _Toc127550235 \h </w:instrText>
+              <w:instrText xml:space="preserve"> PAGEREF _Toc127565095 \h </w:instrText>
             </w:r>
             <w:r>
               <w:rPr>
@@ -9370,7 +9370,7 @@
                 <w:noProof/>
                 <w:webHidden/>
               </w:rPr>
-              <w:t>48</w:t>
+              <w:t>47</w:t>
             </w:r>
             <w:r>
               <w:rPr>
@@ -9395,7 +9395,7 @@
               <w:lang w:eastAsia="ja-JP"/>
             </w:rPr>
           </w:pPr>
-          <w:hyperlink w:anchor="_Toc127550236" w:history="1">
+          <w:hyperlink w:anchor="_Toc127565096" w:history="1">
             <w:r>
               <w:rPr>
                 <w:rStyle w:val="Hypertextovprepojenie"/>
@@ -9417,7 +9417,7 @@
                 <w:rStyle w:val="Hypertextovprepojenie"/>
                 <w:noProof/>
               </w:rPr>
-              <w:t>Implementácia</w:t>
+              <w:t>Požiadavky na webové služby</w:t>
             </w:r>
             <w:r>
               <w:rPr>
@@ -9438,7 +9438,7 @@
                 <w:noProof/>
                 <w:webHidden/>
               </w:rPr>
-              <w:instrText xml:space="preserve"> PAGEREF _Toc127550236 \h </w:instrText>
+              <w:instrText xml:space="preserve"> PAGEREF _Toc127565096 \h </w:instrText>
             </w:r>
             <w:r>
               <w:rPr>
@@ -9458,7 +9458,7 @@
                 <w:noProof/>
                 <w:webHidden/>
               </w:rPr>
-              <w:t>48</w:t>
+              <w:t>47</w:t>
             </w:r>
             <w:r>
               <w:rPr>
@@ -9483,7 +9483,7 @@
               <w:lang w:eastAsia="ja-JP"/>
             </w:rPr>
           </w:pPr>
-          <w:hyperlink w:anchor="_Toc127550237" w:history="1">
+          <w:hyperlink w:anchor="_Toc127565097" w:history="1">
             <w:r>
               <w:rPr>
                 <w:rStyle w:val="Hypertextovprepojenie"/>
@@ -9505,7 +9505,7 @@
                 <w:rStyle w:val="Hypertextovprepojenie"/>
                 <w:noProof/>
               </w:rPr>
-              <w:t>Testovanie</w:t>
+              <w:t>Analýza</w:t>
             </w:r>
             <w:r>
               <w:rPr>
@@ -9526,7 +9526,7 @@
                 <w:noProof/>
                 <w:webHidden/>
               </w:rPr>
-              <w:instrText xml:space="preserve"> PAGEREF _Toc127550237 \h </w:instrText>
+              <w:instrText xml:space="preserve"> PAGEREF _Toc127565097 \h </w:instrText>
             </w:r>
             <w:r>
               <w:rPr>
@@ -9571,7 +9571,7 @@
               <w:lang w:eastAsia="ja-JP"/>
             </w:rPr>
           </w:pPr>
-          <w:hyperlink w:anchor="_Toc127550238" w:history="1">
+          <w:hyperlink w:anchor="_Toc127565098" w:history="1">
             <w:r>
               <w:rPr>
                 <w:rStyle w:val="Hypertextovprepojenie"/>
@@ -9593,7 +9593,7 @@
                 <w:rStyle w:val="Hypertextovprepojenie"/>
                 <w:noProof/>
               </w:rPr>
-              <w:t>Backend</w:t>
+              <w:t>Implementácia</w:t>
             </w:r>
             <w:r>
               <w:rPr>
@@ -9614,7 +9614,183 @@
                 <w:noProof/>
                 <w:webHidden/>
               </w:rPr>
-              <w:instrText xml:space="preserve"> PAGEREF _Toc127550238 \h </w:instrText>
+              <w:instrText xml:space="preserve"> PAGEREF _Toc127565098 \h </w:instrText>
+            </w:r>
+            <w:r>
+              <w:rPr>
+                <w:noProof/>
+                <w:webHidden/>
+              </w:rPr>
+            </w:r>
+            <w:r>
+              <w:rPr>
+                <w:noProof/>
+                <w:webHidden/>
+              </w:rPr>
+              <w:fldChar w:fldCharType="separate"/>
+            </w:r>
+            <w:r>
+              <w:rPr>
+                <w:noProof/>
+                <w:webHidden/>
+              </w:rPr>
+              <w:t>48</w:t>
+            </w:r>
+            <w:r>
+              <w:rPr>
+                <w:noProof/>
+                <w:webHidden/>
+              </w:rPr>
+              <w:fldChar w:fldCharType="end"/>
+            </w:r>
+          </w:hyperlink>
+        </w:p>
+        <w:p>
+          <w:pPr>
+            <w:pStyle w:val="Obsah2"/>
+            <w:tabs>
+              <w:tab w:val="left" w:pos="1540"/>
+              <w:tab w:val="right" w:leader="dot" w:pos="8778"/>
+            </w:tabs>
+            <w:rPr>
+              <w:rFonts w:asciiTheme="minorHAnsi" w:eastAsiaTheme="minorEastAsia" w:hAnsiTheme="minorHAnsi" w:cstheme="minorBidi"/>
+              <w:noProof/>
+              <w:sz w:val="22"/>
+              <w:lang w:eastAsia="ja-JP"/>
+            </w:rPr>
+          </w:pPr>
+          <w:hyperlink w:anchor="_Toc127565099" w:history="1">
+            <w:r>
+              <w:rPr>
+                <w:rStyle w:val="Hypertextovprepojenie"/>
+                <w:noProof/>
+              </w:rPr>
+              <w:t>5.5</w:t>
+            </w:r>
+            <w:r>
+              <w:rPr>
+                <w:rFonts w:asciiTheme="minorHAnsi" w:eastAsiaTheme="minorEastAsia" w:hAnsiTheme="minorHAnsi" w:cstheme="minorBidi"/>
+                <w:noProof/>
+                <w:sz w:val="22"/>
+                <w:lang w:eastAsia="ja-JP"/>
+              </w:rPr>
+              <w:tab/>
+            </w:r>
+            <w:r>
+              <w:rPr>
+                <w:rStyle w:val="Hypertextovprepojenie"/>
+                <w:noProof/>
+              </w:rPr>
+              <w:t>Testovanie</w:t>
+            </w:r>
+            <w:r>
+              <w:rPr>
+                <w:noProof/>
+                <w:webHidden/>
+              </w:rPr>
+              <w:tab/>
+            </w:r>
+            <w:r>
+              <w:rPr>
+                <w:noProof/>
+                <w:webHidden/>
+              </w:rPr>
+              <w:fldChar w:fldCharType="begin"/>
+            </w:r>
+            <w:r>
+              <w:rPr>
+                <w:noProof/>
+                <w:webHidden/>
+              </w:rPr>
+              <w:instrText xml:space="preserve"> PAGEREF _Toc127565099 \h </w:instrText>
+            </w:r>
+            <w:r>
+              <w:rPr>
+                <w:noProof/>
+                <w:webHidden/>
+              </w:rPr>
+            </w:r>
+            <w:r>
+              <w:rPr>
+                <w:noProof/>
+                <w:webHidden/>
+              </w:rPr>
+              <w:fldChar w:fldCharType="separate"/>
+            </w:r>
+            <w:r>
+              <w:rPr>
+                <w:noProof/>
+                <w:webHidden/>
+              </w:rPr>
+              <w:t>48</w:t>
+            </w:r>
+            <w:r>
+              <w:rPr>
+                <w:noProof/>
+                <w:webHidden/>
+              </w:rPr>
+              <w:fldChar w:fldCharType="end"/>
+            </w:r>
+          </w:hyperlink>
+        </w:p>
+        <w:p>
+          <w:pPr>
+            <w:pStyle w:val="Obsah2"/>
+            <w:tabs>
+              <w:tab w:val="left" w:pos="1540"/>
+              <w:tab w:val="right" w:leader="dot" w:pos="8778"/>
+            </w:tabs>
+            <w:rPr>
+              <w:rFonts w:asciiTheme="minorHAnsi" w:eastAsiaTheme="minorEastAsia" w:hAnsiTheme="minorHAnsi" w:cstheme="minorBidi"/>
+              <w:noProof/>
+              <w:sz w:val="22"/>
+              <w:lang w:eastAsia="ja-JP"/>
+            </w:rPr>
+          </w:pPr>
+          <w:hyperlink w:anchor="_Toc127565100" w:history="1">
+            <w:r>
+              <w:rPr>
+                <w:rStyle w:val="Hypertextovprepojenie"/>
+                <w:noProof/>
+              </w:rPr>
+              <w:t>5.6</w:t>
+            </w:r>
+            <w:r>
+              <w:rPr>
+                <w:rFonts w:asciiTheme="minorHAnsi" w:eastAsiaTheme="minorEastAsia" w:hAnsiTheme="minorHAnsi" w:cstheme="minorBidi"/>
+                <w:noProof/>
+                <w:sz w:val="22"/>
+                <w:lang w:eastAsia="ja-JP"/>
+              </w:rPr>
+              <w:tab/>
+            </w:r>
+            <w:r>
+              <w:rPr>
+                <w:rStyle w:val="Hypertextovprepojenie"/>
+                <w:noProof/>
+              </w:rPr>
+              <w:t>Backend</w:t>
+            </w:r>
+            <w:r>
+              <w:rPr>
+                <w:noProof/>
+                <w:webHidden/>
+              </w:rPr>
+              <w:tab/>
+            </w:r>
+            <w:r>
+              <w:rPr>
+                <w:noProof/>
+                <w:webHidden/>
+              </w:rPr>
+              <w:fldChar w:fldCharType="begin"/>
+            </w:r>
+            <w:r>
+              <w:rPr>
+                <w:noProof/>
+                <w:webHidden/>
+              </w:rPr>
+              <w:instrText xml:space="preserve"> PAGEREF _Toc127565100 \h </w:instrText>
             </w:r>
             <w:r>
               <w:rPr>
@@ -9659,13 +9835,13 @@
               <w:lang w:eastAsia="ja-JP"/>
             </w:rPr>
           </w:pPr>
-          <w:hyperlink w:anchor="_Toc127550239" w:history="1">
+          <w:hyperlink w:anchor="_Toc127565101" w:history="1">
             <w:r>
               <w:rPr>
                 <w:rStyle w:val="Hypertextovprepojenie"/>
                 <w:noProof/>
               </w:rPr>
-              <w:t>5.4.1</w:t>
+              <w:t>5.6.1</w:t>
             </w:r>
             <w:r>
               <w:rPr>
@@ -9702,7 +9878,7 @@
                 <w:noProof/>
                 <w:webHidden/>
               </w:rPr>
-              <w:instrText xml:space="preserve"> PAGEREF _Toc127550239 \h </w:instrText>
+              <w:instrText xml:space="preserve"> PAGEREF _Toc127565101 \h </w:instrText>
             </w:r>
             <w:r>
               <w:rPr>
@@ -9722,7 +9898,7 @@
                 <w:noProof/>
                 <w:webHidden/>
               </w:rPr>
-              <w:t>48</w:t>
+              <w:t>49</w:t>
             </w:r>
             <w:r>
               <w:rPr>
@@ -9747,13 +9923,13 @@
               <w:lang w:eastAsia="ja-JP"/>
             </w:rPr>
           </w:pPr>
-          <w:hyperlink w:anchor="_Toc127550240" w:history="1">
+          <w:hyperlink w:anchor="_Toc127565102" w:history="1">
             <w:r>
               <w:rPr>
                 <w:rStyle w:val="Hypertextovprepojenie"/>
                 <w:noProof/>
               </w:rPr>
-              <w:t>5.4.2</w:t>
+              <w:t>5.6.2</w:t>
             </w:r>
             <w:r>
               <w:rPr>
@@ -9790,7 +9966,7 @@
                 <w:noProof/>
                 <w:webHidden/>
               </w:rPr>
-              <w:instrText xml:space="preserve"> PAGEREF _Toc127550240 \h </w:instrText>
+              <w:instrText xml:space="preserve"> PAGEREF _Toc127565102 \h </w:instrText>
             </w:r>
             <w:r>
               <w:rPr>
@@ -9810,7 +9986,7 @@
                 <w:noProof/>
                 <w:webHidden/>
               </w:rPr>
-              <w:t>48</w:t>
+              <w:t>49</w:t>
             </w:r>
             <w:r>
               <w:rPr>
@@ -9835,13 +10011,13 @@
               <w:lang w:eastAsia="ja-JP"/>
             </w:rPr>
           </w:pPr>
-          <w:hyperlink w:anchor="_Toc127550241" w:history="1">
+          <w:hyperlink w:anchor="_Toc127565103" w:history="1">
             <w:r>
               <w:rPr>
                 <w:rStyle w:val="Hypertextovprepojenie"/>
                 <w:noProof/>
               </w:rPr>
-              <w:t>5.4.3</w:t>
+              <w:t>5.6.3</w:t>
             </w:r>
             <w:r>
               <w:rPr>
@@ -9878,7 +10054,7 @@
                 <w:noProof/>
                 <w:webHidden/>
               </w:rPr>
-              <w:instrText xml:space="preserve"> PAGEREF _Toc127550241 \h </w:instrText>
+              <w:instrText xml:space="preserve"> PAGEREF _Toc127565103 \h </w:instrText>
             </w:r>
             <w:r>
               <w:rPr>
@@ -9898,7 +10074,7 @@
                 <w:noProof/>
                 <w:webHidden/>
               </w:rPr>
-              <w:t>48</w:t>
+              <w:t>49</w:t>
             </w:r>
             <w:r>
               <w:rPr>
@@ -9923,13 +10099,13 @@
               <w:lang w:eastAsia="ja-JP"/>
             </w:rPr>
           </w:pPr>
-          <w:hyperlink w:anchor="_Toc127550242" w:history="1">
+          <w:hyperlink w:anchor="_Toc127565104" w:history="1">
             <w:r>
               <w:rPr>
                 <w:rStyle w:val="Hypertextovprepojenie"/>
                 <w:noProof/>
               </w:rPr>
-              <w:t>5.4.4</w:t>
+              <w:t>5.6.4</w:t>
             </w:r>
             <w:r>
               <w:rPr>
@@ -9966,7 +10142,7 @@
                 <w:noProof/>
                 <w:webHidden/>
               </w:rPr>
-              <w:instrText xml:space="preserve"> PAGEREF _Toc127550242 \h </w:instrText>
+              <w:instrText xml:space="preserve"> PAGEREF _Toc127565104 \h </w:instrText>
             </w:r>
             <w:r>
               <w:rPr>
@@ -9986,7 +10162,7 @@
                 <w:noProof/>
                 <w:webHidden/>
               </w:rPr>
-              <w:t>48</w:t>
+              <w:t>49</w:t>
             </w:r>
             <w:r>
               <w:rPr>
@@ -10011,13 +10187,13 @@
               <w:lang w:eastAsia="ja-JP"/>
             </w:rPr>
           </w:pPr>
-          <w:hyperlink w:anchor="_Toc127550243" w:history="1">
+          <w:hyperlink w:anchor="_Toc127565105" w:history="1">
             <w:r>
               <w:rPr>
                 <w:rStyle w:val="Hypertextovprepojenie"/>
                 <w:noProof/>
               </w:rPr>
-              <w:t>5.4.5</w:t>
+              <w:t>5.6.5</w:t>
             </w:r>
             <w:r>
               <w:rPr>
@@ -10054,7 +10230,7 @@
                 <w:noProof/>
                 <w:webHidden/>
               </w:rPr>
-              <w:instrText xml:space="preserve"> PAGEREF _Toc127550243 \h </w:instrText>
+              <w:instrText xml:space="preserve"> PAGEREF _Toc127565105 \h </w:instrText>
             </w:r>
             <w:r>
               <w:rPr>
@@ -10074,7 +10250,7 @@
                 <w:noProof/>
                 <w:webHidden/>
               </w:rPr>
-              <w:t>48</w:t>
+              <w:t>49</w:t>
             </w:r>
             <w:r>
               <w:rPr>
@@ -10099,13 +10275,13 @@
               <w:lang w:eastAsia="ja-JP"/>
             </w:rPr>
           </w:pPr>
-          <w:hyperlink w:anchor="_Toc127550244" w:history="1">
+          <w:hyperlink w:anchor="_Toc127565106" w:history="1">
             <w:r>
               <w:rPr>
                 <w:rStyle w:val="Hypertextovprepojenie"/>
                 <w:noProof/>
               </w:rPr>
-              <w:t>5.5</w:t>
+              <w:t>5.7</w:t>
             </w:r>
             <w:r>
               <w:rPr>
@@ -10142,7 +10318,7 @@
                 <w:noProof/>
                 <w:webHidden/>
               </w:rPr>
-              <w:instrText xml:space="preserve"> PAGEREF _Toc127550244 \h </w:instrText>
+              <w:instrText xml:space="preserve"> PAGEREF _Toc127565106 \h </w:instrText>
             </w:r>
             <w:r>
               <w:rPr>
@@ -10162,7 +10338,7 @@
                 <w:noProof/>
                 <w:webHidden/>
               </w:rPr>
-              <w:t>48</w:t>
+              <w:t>49</w:t>
             </w:r>
             <w:r>
               <w:rPr>
@@ -10187,13 +10363,13 @@
               <w:lang w:eastAsia="ja-JP"/>
             </w:rPr>
           </w:pPr>
-          <w:hyperlink w:anchor="_Toc127550245" w:history="1">
+          <w:hyperlink w:anchor="_Toc127565107" w:history="1">
             <w:r>
               <w:rPr>
                 <w:rStyle w:val="Hypertextovprepojenie"/>
                 <w:noProof/>
               </w:rPr>
-              <w:t>5.5.1</w:t>
+              <w:t>5.7.1</w:t>
             </w:r>
             <w:r>
               <w:rPr>
@@ -10230,7 +10406,7 @@
                 <w:noProof/>
                 <w:webHidden/>
               </w:rPr>
-              <w:instrText xml:space="preserve"> PAGEREF _Toc127550245 \h </w:instrText>
+              <w:instrText xml:space="preserve"> PAGEREF _Toc127565107 \h </w:instrText>
             </w:r>
             <w:r>
               <w:rPr>
@@ -10250,7 +10426,7 @@
                 <w:noProof/>
                 <w:webHidden/>
               </w:rPr>
-              <w:t>48</w:t>
+              <w:t>49</w:t>
             </w:r>
             <w:r>
               <w:rPr>
@@ -10275,13 +10451,13 @@
               <w:lang w:eastAsia="ja-JP"/>
             </w:rPr>
           </w:pPr>
-          <w:hyperlink w:anchor="_Toc127550246" w:history="1">
+          <w:hyperlink w:anchor="_Toc127565108" w:history="1">
             <w:r>
               <w:rPr>
                 <w:rStyle w:val="Hypertextovprepojenie"/>
                 <w:noProof/>
               </w:rPr>
-              <w:t>5.5.2</w:t>
+              <w:t>5.7.2</w:t>
             </w:r>
             <w:r>
               <w:rPr>
@@ -10318,7 +10494,7 @@
                 <w:noProof/>
                 <w:webHidden/>
               </w:rPr>
-              <w:instrText xml:space="preserve"> PAGEREF _Toc127550246 \h </w:instrText>
+              <w:instrText xml:space="preserve"> PAGEREF _Toc127565108 \h </w:instrText>
             </w:r>
             <w:r>
               <w:rPr>
@@ -10338,7 +10514,7 @@
                 <w:noProof/>
                 <w:webHidden/>
               </w:rPr>
-              <w:t>48</w:t>
+              <w:t>49</w:t>
             </w:r>
             <w:r>
               <w:rPr>
@@ -10363,13 +10539,13 @@
               <w:lang w:eastAsia="ja-JP"/>
             </w:rPr>
           </w:pPr>
-          <w:hyperlink w:anchor="_Toc127550247" w:history="1">
+          <w:hyperlink w:anchor="_Toc127565109" w:history="1">
             <w:r>
               <w:rPr>
                 <w:rStyle w:val="Hypertextovprepojenie"/>
                 <w:noProof/>
               </w:rPr>
-              <w:t>5.5.3</w:t>
+              <w:t>5.7.3</w:t>
             </w:r>
             <w:r>
               <w:rPr>
@@ -10406,7 +10582,7 @@
                 <w:noProof/>
                 <w:webHidden/>
               </w:rPr>
-              <w:instrText xml:space="preserve"> PAGEREF _Toc127550247 \h </w:instrText>
+              <w:instrText xml:space="preserve"> PAGEREF _Toc127565109 \h </w:instrText>
             </w:r>
             <w:r>
               <w:rPr>
@@ -10426,7 +10602,7 @@
                 <w:noProof/>
                 <w:webHidden/>
               </w:rPr>
-              <w:t>48</w:t>
+              <w:t>49</w:t>
             </w:r>
             <w:r>
               <w:rPr>
@@ -10447,7 +10623,7 @@
               <w:lang w:eastAsia="ja-JP"/>
             </w:rPr>
           </w:pPr>
-          <w:hyperlink w:anchor="_Toc127550248" w:history="1">
+          <w:hyperlink w:anchor="_Toc127565110" w:history="1">
             <w:r>
               <w:rPr>
                 <w:rStyle w:val="Hypertextovprepojenie"/>
@@ -10467,7 +10643,7 @@
               <w:rPr>
                 <w:rStyle w:val="Hypertextovprepojenie"/>
               </w:rPr>
-              <w:t>Metodika práce a metódy skúmania</w:t>
+              <w:t>Diskusia</w:t>
             </w:r>
             <w:r>
               <w:rPr>
@@ -10485,7 +10661,7 @@
               <w:rPr>
                 <w:webHidden/>
               </w:rPr>
-              <w:instrText xml:space="preserve"> PAGEREF _Toc127550248 \h </w:instrText>
+              <w:instrText xml:space="preserve"> PAGEREF _Toc127565110 \h </w:instrText>
             </w:r>
             <w:r>
               <w:rPr>
@@ -10502,7 +10678,7 @@
               <w:rPr>
                 <w:webHidden/>
               </w:rPr>
-              <w:t>49</w:t>
+              <w:t>50</w:t>
             </w:r>
             <w:r>
               <w:rPr>
@@ -10522,62 +10698,47 @@
               <w:lang w:eastAsia="ja-JP"/>
             </w:rPr>
           </w:pPr>
-          <w:hyperlink w:anchor="_Toc127550249" w:history="1">
+          <w:hyperlink w:anchor="_Toc127565111" w:history="1">
             <w:r>
               <w:rPr>
                 <w:rStyle w:val="Hypertextovprepojenie"/>
               </w:rPr>
-              <w:t>7</w:t>
-            </w:r>
-            <w:r>
-              <w:rPr>
-                <w:rFonts w:asciiTheme="minorHAnsi" w:eastAsiaTheme="minorEastAsia" w:hAnsiTheme="minorHAnsi" w:cstheme="minorBidi"/>
-                <w:b w:val="0"/>
-                <w:sz w:val="22"/>
-                <w:lang w:eastAsia="ja-JP"/>
+              <w:t>Záver</w:t>
+            </w:r>
+            <w:r>
+              <w:rPr>
+                <w:webHidden/>
               </w:rPr>
               <w:tab/>
             </w:r>
             <w:r>
               <w:rPr>
-                <w:rStyle w:val="Hypertextovprepojenie"/>
-              </w:rPr>
-              <w:t>Výsledky práce</w:t>
-            </w:r>
-            <w:r>
-              <w:rPr>
                 <w:webHidden/>
               </w:rPr>
-              <w:tab/>
+              <w:fldChar w:fldCharType="begin"/>
             </w:r>
             <w:r>
               <w:rPr>
                 <w:webHidden/>
               </w:rPr>
-              <w:fldChar w:fldCharType="begin"/>
+              <w:instrText xml:space="preserve"> PAGEREF _Toc127565111 \h </w:instrText>
             </w:r>
             <w:r>
               <w:rPr>
                 <w:webHidden/>
               </w:rPr>
-              <w:instrText xml:space="preserve"> PAGEREF _Toc127550249 \h </w:instrText>
             </w:r>
             <w:r>
               <w:rPr>
                 <w:webHidden/>
               </w:rPr>
+              <w:fldChar w:fldCharType="separate"/>
             </w:r>
             <w:r>
               <w:rPr>
                 <w:webHidden/>
               </w:rPr>
-              <w:fldChar w:fldCharType="separate"/>
-            </w:r>
-            <w:r>
-              <w:rPr>
-                <w:webHidden/>
-              </w:rPr>
-              <w:t>50</w:t>
+              <w:t>52</w:t>
             </w:r>
             <w:r>
               <w:rPr>
@@ -10597,12 +10758,12 @@
               <w:lang w:eastAsia="ja-JP"/>
             </w:rPr>
           </w:pPr>
-          <w:hyperlink w:anchor="_Toc127550250" w:history="1">
+          <w:hyperlink w:anchor="_Toc127565112" w:history="1">
             <w:r>
               <w:rPr>
                 <w:rStyle w:val="Hypertextovprepojenie"/>
               </w:rPr>
-              <w:t>8</w:t>
+              <w:t>7</w:t>
             </w:r>
             <w:r>
               <w:rPr>
@@ -10617,7 +10778,7 @@
               <w:rPr>
                 <w:rStyle w:val="Hypertextovprepojenie"/>
               </w:rPr>
-              <w:t>Diskusia</w:t>
+              <w:t>Zoznam použitej literatúry</w:t>
             </w:r>
             <w:r>
               <w:rPr>
@@ -10635,7 +10796,7 @@
               <w:rPr>
                 <w:webHidden/>
               </w:rPr>
-              <w:instrText xml:space="preserve"> PAGEREF _Toc127550250 \h </w:instrText>
+              <w:instrText xml:space="preserve"> PAGEREF _Toc127565112 \h </w:instrText>
             </w:r>
             <w:r>
               <w:rPr>
@@ -10652,142 +10813,7 @@
               <w:rPr>
                 <w:webHidden/>
               </w:rPr>
-              <w:t>51</w:t>
-            </w:r>
-            <w:r>
-              <w:rPr>
-                <w:webHidden/>
-              </w:rPr>
-              <w:fldChar w:fldCharType="end"/>
-            </w:r>
-          </w:hyperlink>
-        </w:p>
-        <w:p>
-          <w:pPr>
-            <w:pStyle w:val="Obsah1"/>
-            <w:rPr>
-              <w:rFonts w:asciiTheme="minorHAnsi" w:eastAsiaTheme="minorEastAsia" w:hAnsiTheme="minorHAnsi" w:cstheme="minorBidi"/>
-              <w:b w:val="0"/>
-              <w:sz w:val="22"/>
-              <w:lang w:eastAsia="ja-JP"/>
-            </w:rPr>
-          </w:pPr>
-          <w:hyperlink w:anchor="_Toc127550251" w:history="1">
-            <w:r>
-              <w:rPr>
-                <w:rStyle w:val="Hypertextovprepojenie"/>
-              </w:rPr>
-              <w:t>Záver</w:t>
-            </w:r>
-            <w:r>
-              <w:rPr>
-                <w:webHidden/>
-              </w:rPr>
-              <w:tab/>
-            </w:r>
-            <w:r>
-              <w:rPr>
-                <w:webHidden/>
-              </w:rPr>
-              <w:fldChar w:fldCharType="begin"/>
-            </w:r>
-            <w:r>
-              <w:rPr>
-                <w:webHidden/>
-              </w:rPr>
-              <w:instrText xml:space="preserve"> PAGEREF _Toc127550251 \h </w:instrText>
-            </w:r>
-            <w:r>
-              <w:rPr>
-                <w:webHidden/>
-              </w:rPr>
-            </w:r>
-            <w:r>
-              <w:rPr>
-                <w:webHidden/>
-              </w:rPr>
-              <w:fldChar w:fldCharType="separate"/>
-            </w:r>
-            <w:r>
-              <w:rPr>
-                <w:webHidden/>
-              </w:rPr>
               <w:t>53</w:t>
-            </w:r>
-            <w:r>
-              <w:rPr>
-                <w:webHidden/>
-              </w:rPr>
-              <w:fldChar w:fldCharType="end"/>
-            </w:r>
-          </w:hyperlink>
-        </w:p>
-        <w:p>
-          <w:pPr>
-            <w:pStyle w:val="Obsah1"/>
-            <w:rPr>
-              <w:rFonts w:asciiTheme="minorHAnsi" w:eastAsiaTheme="minorEastAsia" w:hAnsiTheme="minorHAnsi" w:cstheme="minorBidi"/>
-              <w:b w:val="0"/>
-              <w:sz w:val="22"/>
-              <w:lang w:eastAsia="ja-JP"/>
-            </w:rPr>
-          </w:pPr>
-          <w:hyperlink w:anchor="_Toc127550252" w:history="1">
-            <w:r>
-              <w:rPr>
-                <w:rStyle w:val="Hypertextovprepojenie"/>
-              </w:rPr>
-              <w:t>9</w:t>
-            </w:r>
-            <w:r>
-              <w:rPr>
-                <w:rFonts w:asciiTheme="minorHAnsi" w:eastAsiaTheme="minorEastAsia" w:hAnsiTheme="minorHAnsi" w:cstheme="minorBidi"/>
-                <w:b w:val="0"/>
-                <w:sz w:val="22"/>
-                <w:lang w:eastAsia="ja-JP"/>
-              </w:rPr>
-              <w:tab/>
-            </w:r>
-            <w:r>
-              <w:rPr>
-                <w:rStyle w:val="Hypertextovprepojenie"/>
-              </w:rPr>
-              <w:t>Zoznam použitej literatúry</w:t>
-            </w:r>
-            <w:r>
-              <w:rPr>
-                <w:webHidden/>
-              </w:rPr>
-              <w:tab/>
-            </w:r>
-            <w:r>
-              <w:rPr>
-                <w:webHidden/>
-              </w:rPr>
-              <w:fldChar w:fldCharType="begin"/>
-            </w:r>
-            <w:r>
-              <w:rPr>
-                <w:webHidden/>
-              </w:rPr>
-              <w:instrText xml:space="preserve"> PAGEREF _Toc127550252 \h </w:instrText>
-            </w:r>
-            <w:r>
-              <w:rPr>
-                <w:webHidden/>
-              </w:rPr>
-            </w:r>
-            <w:r>
-              <w:rPr>
-                <w:webHidden/>
-              </w:rPr>
-              <w:fldChar w:fldCharType="separate"/>
-            </w:r>
-            <w:r>
-              <w:rPr>
-                <w:webHidden/>
-              </w:rPr>
-              <w:t>54</w:t>
             </w:r>
             <w:r>
               <w:rPr>
@@ -13672,7 +13698,7 @@
         </w:numPr>
         <w:ind w:left="431" w:hanging="431"/>
       </w:pPr>
-      <w:bookmarkStart w:id="6" w:name="_Toc127550204"/>
+      <w:bookmarkStart w:id="6" w:name="_Toc127565064"/>
       <w:r>
         <w:lastRenderedPageBreak/>
         <w:t>Úvod</w:t>
@@ -13878,7 +13904,7 @@
         <w:pStyle w:val="Nadpis1"/>
       </w:pPr>
       <w:bookmarkStart w:id="7" w:name="_Toc67239758"/>
-      <w:bookmarkStart w:id="8" w:name="_Toc127550205"/>
+      <w:bookmarkStart w:id="8" w:name="_Toc127565065"/>
       <w:bookmarkEnd w:id="4"/>
       <w:bookmarkEnd w:id="5"/>
       <w:r>
@@ -13952,7 +13978,7 @@
       <w:pPr>
         <w:pStyle w:val="Nadpis2"/>
       </w:pPr>
-      <w:bookmarkStart w:id="9" w:name="_Toc127550206"/>
+      <w:bookmarkStart w:id="9" w:name="_Toc127565066"/>
       <w:r>
         <w:t>Definícia webovej služby</w:t>
       </w:r>
@@ -14538,7 +14564,7 @@
       <w:pPr>
         <w:pStyle w:val="Nadpis3"/>
       </w:pPr>
-      <w:bookmarkStart w:id="10" w:name="_Toc127550207"/>
+      <w:bookmarkStart w:id="10" w:name="_Toc127565067"/>
       <w:r>
         <w:lastRenderedPageBreak/>
         <w:t xml:space="preserve">Rozdiel medzi webovou službou a webovou </w:t>
@@ -15279,7 +15305,7 @@
       <w:pPr>
         <w:pStyle w:val="Nadpis3"/>
       </w:pPr>
-      <w:bookmarkStart w:id="11" w:name="_Toc127550208"/>
+      <w:bookmarkStart w:id="11" w:name="_Toc127565068"/>
       <w:r>
         <w:t>Vlastnosti webových služieb</w:t>
       </w:r>
@@ -15600,7 +15626,7 @@
       <w:pPr>
         <w:pStyle w:val="Nadpis2"/>
       </w:pPr>
-      <w:bookmarkStart w:id="12" w:name="_Toc127550209"/>
+      <w:bookmarkStart w:id="12" w:name="_Toc127565069"/>
       <w:r>
         <w:t>Cesta ku webovým službám</w:t>
       </w:r>
@@ -15649,7 +15675,7 @@
       <w:pPr>
         <w:pStyle w:val="Nadpis3"/>
       </w:pPr>
-      <w:bookmarkStart w:id="13" w:name="_Toc127550210"/>
+      <w:bookmarkStart w:id="13" w:name="_Toc127565070"/>
       <w:r>
         <w:t>CORBA,RMI,DCOM</w:t>
       </w:r>
@@ -16083,7 +16109,7 @@
       <w:pPr>
         <w:pStyle w:val="Nadpis3"/>
       </w:pPr>
-      <w:bookmarkStart w:id="14" w:name="_Toc127550211"/>
+      <w:bookmarkStart w:id="14" w:name="_Toc127565071"/>
       <w:r>
         <w:t>XML-RPC,SOAP,REST</w:t>
       </w:r>
@@ -17639,7 +17665,7 @@
       <w:pPr>
         <w:pStyle w:val="Nadpis2"/>
       </w:pPr>
-      <w:bookmarkStart w:id="15" w:name="_Toc127550212"/>
+      <w:bookmarkStart w:id="15" w:name="_Toc127565072"/>
       <w:r>
         <w:t>Architektúra webovej služby</w:t>
       </w:r>
@@ -18754,7 +18780,7 @@
       <w:pPr>
         <w:pStyle w:val="Nadpis2"/>
       </w:pPr>
-      <w:bookmarkStart w:id="16" w:name="_Toc127550213"/>
+      <w:bookmarkStart w:id="16" w:name="_Toc127565073"/>
       <w:r>
         <w:t xml:space="preserve">Životný cyklus </w:t>
       </w:r>
@@ -19960,7 +19986,7 @@
       <w:pPr>
         <w:pStyle w:val="Nadpis2"/>
       </w:pPr>
-      <w:bookmarkStart w:id="17" w:name="_Toc127550214"/>
+      <w:bookmarkStart w:id="17" w:name="_Toc127565074"/>
       <w:r>
         <w:t>HTTP protokol</w:t>
       </w:r>
@@ -20243,7 +20269,7 @@
         <w:pStyle w:val="Nadpis3"/>
         <w:spacing w:line="360" w:lineRule="auto"/>
       </w:pPr>
-      <w:bookmarkStart w:id="18" w:name="_Toc127550215"/>
+      <w:bookmarkStart w:id="18" w:name="_Toc127565075"/>
       <w:r>
         <w:t>Vlastnosti</w:t>
       </w:r>
@@ -20484,7 +20510,7 @@
         <w:spacing w:line="360" w:lineRule="auto"/>
         <w:jc w:val="both"/>
       </w:pPr>
-      <w:bookmarkStart w:id="19" w:name="_Toc127550216"/>
+      <w:bookmarkStart w:id="19" w:name="_Toc127565076"/>
       <w:r>
         <w:t>HTTP správy</w:t>
       </w:r>
@@ -20562,7 +20588,7 @@
         <w:spacing w:line="360" w:lineRule="auto"/>
         <w:jc w:val="both"/>
       </w:pPr>
-      <w:bookmarkStart w:id="20" w:name="_Toc127550217"/>
+      <w:bookmarkStart w:id="20" w:name="_Toc127565077"/>
       <w:r>
         <w:t>HTTP požiadavka</w:t>
       </w:r>
@@ -21377,7 +21403,7 @@
         <w:spacing w:line="360" w:lineRule="auto"/>
         <w:jc w:val="both"/>
       </w:pPr>
-      <w:bookmarkStart w:id="21" w:name="_Toc127550218"/>
+      <w:bookmarkStart w:id="21" w:name="_Toc127565078"/>
       <w:r>
         <w:t>HTTP odpove</w:t>
       </w:r>
@@ -22120,7 +22146,7 @@
         <w:pStyle w:val="Nadpis3"/>
         <w:jc w:val="both"/>
       </w:pPr>
-      <w:bookmarkStart w:id="22" w:name="_Toc127550219"/>
+      <w:bookmarkStart w:id="22" w:name="_Toc127565079"/>
       <w:r>
         <w:t>HTTP</w:t>
       </w:r>
@@ -23657,7 +23683,7 @@
         <w:pStyle w:val="Nadpis3"/>
         <w:jc w:val="both"/>
       </w:pPr>
-      <w:bookmarkStart w:id="23" w:name="_Toc127550220"/>
+      <w:bookmarkStart w:id="23" w:name="_Toc127565080"/>
       <w:r>
         <w:t xml:space="preserve">HTTP stavové </w:t>
       </w:r>
@@ -24059,7 +24085,7 @@
       <w:pPr>
         <w:pStyle w:val="Nadpis2"/>
       </w:pPr>
-      <w:bookmarkStart w:id="24" w:name="_Toc127550221"/>
+      <w:bookmarkStart w:id="24" w:name="_Toc127565081"/>
       <w:r>
         <w:lastRenderedPageBreak/>
         <w:t>XML</w:t>
@@ -24326,7 +24352,7 @@
         <w:pStyle w:val="Nadpis3"/>
         <w:jc w:val="both"/>
       </w:pPr>
-      <w:bookmarkStart w:id="25" w:name="_Toc127550222"/>
+      <w:bookmarkStart w:id="25" w:name="_Toc127565082"/>
       <w:r>
         <w:t>Vlastnosti</w:t>
       </w:r>
@@ -24792,7 +24818,7 @@
         <w:pStyle w:val="Nadpis3"/>
         <w:jc w:val="both"/>
       </w:pPr>
-      <w:bookmarkStart w:id="26" w:name="_Toc127550223"/>
+      <w:bookmarkStart w:id="26" w:name="_Toc127565083"/>
       <w:r>
         <w:lastRenderedPageBreak/>
         <w:t>Základná syntax a pravidlá</w:t>
@@ -30026,7 +30052,7 @@
       <w:pPr>
         <w:pStyle w:val="Nadpis2"/>
       </w:pPr>
-      <w:bookmarkStart w:id="27" w:name="_Toc127550224"/>
+      <w:bookmarkStart w:id="27" w:name="_Toc127565084"/>
       <w:r>
         <w:t>J</w:t>
       </w:r>
@@ -30267,7 +30293,7 @@
       <w:pPr>
         <w:pStyle w:val="Nadpis2"/>
       </w:pPr>
-      <w:bookmarkStart w:id="28" w:name="_Toc127550225"/>
+      <w:bookmarkStart w:id="28" w:name="_Toc127565085"/>
       <w:r>
         <w:t>JSON základná syntax</w:t>
       </w:r>
@@ -31940,7 +31966,7 @@
       <w:pPr>
         <w:pStyle w:val="Nadpis3"/>
       </w:pPr>
-      <w:bookmarkStart w:id="29" w:name="_Toc127550226"/>
+      <w:bookmarkStart w:id="29" w:name="_Toc127565086"/>
       <w:r>
         <w:t>JSON vs XML</w:t>
       </w:r>
@@ -32799,7 +32825,7 @@
       <w:pPr>
         <w:pStyle w:val="Nadpis2"/>
       </w:pPr>
-      <w:bookmarkStart w:id="30" w:name="_Toc127550227"/>
+      <w:bookmarkStart w:id="30" w:name="_Toc127565087"/>
       <w:r>
         <w:t>WSDL</w:t>
       </w:r>
@@ -34724,7 +34750,7 @@
       <w:pPr>
         <w:pStyle w:val="Nadpis2"/>
       </w:pPr>
-      <w:bookmarkStart w:id="31" w:name="_Toc127550228"/>
+      <w:bookmarkStart w:id="31" w:name="_Toc127565088"/>
       <w:r>
         <w:t>SOAP</w:t>
       </w:r>
@@ -37877,7 +37903,7 @@
       <w:pPr>
         <w:pStyle w:val="Nadpis2"/>
       </w:pPr>
-      <w:bookmarkStart w:id="32" w:name="_Toc127550229"/>
+      <w:bookmarkStart w:id="32" w:name="_Toc127565089"/>
       <w:r>
         <w:t>UDDI</w:t>
       </w:r>
@@ -38405,7 +38431,7 @@
       <w:pPr>
         <w:pStyle w:val="Nadpis2"/>
       </w:pPr>
-      <w:bookmarkStart w:id="33" w:name="_Toc127550230"/>
+      <w:bookmarkStart w:id="33" w:name="_Toc127565090"/>
       <w:r>
         <w:t>SOAP vs REST</w:t>
       </w:r>
@@ -39570,7 +39596,7 @@
       <w:pPr>
         <w:pStyle w:val="Nadpis1"/>
       </w:pPr>
-      <w:bookmarkStart w:id="34" w:name="_Toc127550231"/>
+      <w:bookmarkStart w:id="34" w:name="_Toc127565091"/>
       <w:r>
         <w:lastRenderedPageBreak/>
         <w:t>Ciele práce</w:t>
@@ -39939,7 +39965,7 @@
       <w:pPr>
         <w:pStyle w:val="Nadpis1"/>
       </w:pPr>
-      <w:bookmarkStart w:id="35" w:name="_Toc127550232"/>
+      <w:bookmarkStart w:id="35" w:name="_Toc127565092"/>
       <w:r>
         <w:lastRenderedPageBreak/>
         <w:t>Metodika práce a metódy skúmania</w:t>
@@ -40514,7 +40540,7 @@
       <w:pPr>
         <w:pStyle w:val="Nadpis1"/>
       </w:pPr>
-      <w:bookmarkStart w:id="36" w:name="_Toc127550233"/>
+      <w:bookmarkStart w:id="36" w:name="_Toc127565093"/>
       <w:r>
         <w:lastRenderedPageBreak/>
         <w:t>S</w:t>
@@ -41148,10 +41174,7 @@
       </w:r>
       <w:r>
         <w:lastRenderedPageBreak/>
-        <w:t>na predajni</w:t>
-      </w:r>
-      <w:r>
-        <w:t xml:space="preserve">. Keďže dnešný zákazník je náročný a svoju objednávku by ma doma už najradšej na druhy deň potrebovala firma vymyslieť nejaké riešenie ako optimalizovať cely proces neskladovania vyskladňovania expedície a samotného doručenie knihy. </w:t>
+        <w:t xml:space="preserve">na predajni. Keďže dnešný zákazník je náročný a svoju objednávku by ma doma už najradšej na druhy deň potrebovala firma vymyslieť nejaké riešenie ako optimalizovať cely proces neskladovania vyskladňovania expedície a samotného doručenie knihy. </w:t>
       </w:r>
     </w:p>
     <w:p>
@@ -41381,7 +41404,7 @@
       <w:bookmarkStart w:id="39" w:name="_Toc488250169"/>
       <w:bookmarkStart w:id="40" w:name="_Toc488250294"/>
       <w:bookmarkStart w:id="41" w:name="_Toc495011526"/>
-      <w:bookmarkStart w:id="42" w:name="_Toc127550249"/>
+      <w:bookmarkStart w:id="42" w:name="_Toc127565094"/>
       <w:r>
         <w:lastRenderedPageBreak/>
         <w:t>Výsledky práce</w:t>
@@ -41412,7 +41435,13 @@
         <w:t xml:space="preserve">webové </w:t>
       </w:r>
       <w:r>
-        <w:t xml:space="preserve">služby na sledovanie vybraných parametrov o knihách elektronického kníhkupectva. </w:t>
+        <w:t xml:space="preserve">služby na sledovanie vybraných parametrov o knihách </w:t>
+      </w:r>
+      <w:r>
+        <w:t xml:space="preserve">a transakciách  </w:t>
+      </w:r>
+      <w:r>
+        <w:t xml:space="preserve">elektronického kníhkupectva. </w:t>
       </w:r>
       <w:r>
         <w:t>V samostatných podkapito</w:t>
@@ -41480,7 +41509,15 @@
         <w:pStyle w:val="Nadpis2"/>
       </w:pPr>
       <w:r>
-        <w:t xml:space="preserve"> Tvorba dátovej XML základne </w:t>
+        <w:t xml:space="preserve"> </w:t>
+      </w:r>
+      <w:bookmarkStart w:id="43" w:name="_Toc127565095"/>
+      <w:r>
+        <w:t>Tvorba dátovej XML základne</w:t>
+      </w:r>
+      <w:bookmarkEnd w:id="43"/>
+      <w:r>
+        <w:t xml:space="preserve"> </w:t>
       </w:r>
     </w:p>
     <w:p>
@@ -41495,8 +41532,13 @@
         <w:pStyle w:val="Nadpis2"/>
         <w:spacing w:line="360" w:lineRule="auto"/>
       </w:pPr>
-      <w:r>
-        <w:t xml:space="preserve">Požiadavky na webové služby </w:t>
+      <w:bookmarkStart w:id="44" w:name="_Toc127565096"/>
+      <w:r>
+        <w:t>Požiadavky na webové služby</w:t>
+      </w:r>
+      <w:bookmarkEnd w:id="44"/>
+      <w:r>
+        <w:t xml:space="preserve"> </w:t>
       </w:r>
     </w:p>
     <w:p>
@@ -41508,19 +41550,37 @@
         <w:t>Ešte pred tým než sme sa pustili do samotn</w:t>
       </w:r>
       <w:r>
-        <w:t xml:space="preserve">ého programovanie </w:t>
+        <w:t>ého programovani</w:t>
+      </w:r>
+      <w:r>
+        <w:t>a</w:t>
+      </w:r>
+      <w:r>
+        <w:t>,</w:t>
+      </w:r>
+      <w:r>
+        <w:t xml:space="preserve"> </w:t>
       </w:r>
       <w:r>
         <w:t xml:space="preserve"> tak sme si jasne zadefinovali požiadavky</w:t>
       </w:r>
       <w:r>
-        <w:t xml:space="preserve"> na funkcionalitu  ktoré by naša webová služba mala poskytovať.  </w:t>
-      </w:r>
-      <w:r>
-        <w:t xml:space="preserve"> Nami vytvorené </w:t>
-      </w:r>
-      <w:r>
-        <w:t xml:space="preserve">vystavené metódy webovej služby </w:t>
+        <w:t xml:space="preserve"> na funkcionalitu</w:t>
+      </w:r>
+      <w:r>
+        <w:t>,</w:t>
+      </w:r>
+      <w:r>
+        <w:t xml:space="preserve">  ktoré by naša webová služba mala poskytovať.  </w:t>
+      </w:r>
+      <w:r>
+        <w:t xml:space="preserve"> </w:t>
+      </w:r>
+      <w:r>
+        <w:t>V</w:t>
+      </w:r>
+      <w:r>
+        <w:t xml:space="preserve">ystavené metódy webovej služby </w:t>
       </w:r>
       <w:r>
         <w:t xml:space="preserve"> by mali byť schopné </w:t>
@@ -41560,7 +41620,10 @@
         <w:t xml:space="preserve">Komplexnejšie </w:t>
       </w:r>
       <w:r>
-        <w:t xml:space="preserve"> výsledky</w:t>
+        <w:t xml:space="preserve"> v</w:t>
+      </w:r>
+      <w:r>
+        <w:t>ýstupy</w:t>
       </w:r>
       <w:r>
         <w:t xml:space="preserve"> </w:t>
@@ -41655,28 +41718,52 @@
         <w:t xml:space="preserve"> s menším a opakujúcim sa </w:t>
       </w:r>
       <w:r>
-        <w:t>výsledkom</w:t>
-      </w:r>
-      <w:r>
-        <w:t xml:space="preserve"> zapísať </w:t>
-      </w:r>
-      <w:r>
-        <w:t>výsledok</w:t>
+        <w:t>výs</w:t>
+      </w:r>
+      <w:r>
+        <w:t>tupom</w:t>
+      </w:r>
+      <w:r>
+        <w:t xml:space="preserve"> zapísať</w:t>
+      </w:r>
+      <w:r>
+        <w:t xml:space="preserve"> tento</w:t>
+      </w:r>
+      <w:r>
+        <w:t xml:space="preserve"> </w:t>
+      </w:r>
+      <w:r>
+        <w:t>výs</w:t>
+      </w:r>
+      <w:r>
+        <w:t>tup</w:t>
       </w:r>
       <w:r>
         <w:t xml:space="preserve"> s časovou </w:t>
       </w:r>
       <w:r>
-        <w:t>pečiatkovo</w:t>
-      </w:r>
-      <w:r>
-        <w:t xml:space="preserve">  je </w:t>
+        <w:t>pečiatko</w:t>
+      </w:r>
+      <w:r>
+        <w:t>v</w:t>
+      </w:r>
+      <w:r>
+        <w:t xml:space="preserve">  </w:t>
+      </w:r>
+      <w:r>
+        <w:t xml:space="preserve">do </w:t>
       </w:r>
       <w:r>
         <w:t>jedného</w:t>
       </w:r>
       <w:r>
+        <w:t xml:space="preserve"> toho istého</w:t>
+      </w:r>
+      <w:r>
         <w:t xml:space="preserve"> XML</w:t>
+      </w:r>
+      <w:r>
+        <w:t xml:space="preserve"> súboru</w:t>
       </w:r>
       <w:r>
         <w:t xml:space="preserve"> s tým že výsledok aktuálneho volania služby sa  zapíše na koniec</w:t>
@@ -41702,7 +41789,10 @@
         <w:jc w:val="both"/>
       </w:pPr>
       <w:r>
-        <w:t>Vystavené metódy webovej služby</w:t>
+        <w:t xml:space="preserve">Vystavené metódy webovej </w:t>
+      </w:r>
+      <w:r>
+        <w:t>služby</w:t>
       </w:r>
       <w:r>
         <w:t xml:space="preserve"> </w:t>
@@ -41714,17 +41804,22 @@
         <w:t xml:space="preserve"> </w:t>
       </w:r>
       <w:r>
-        <w:rPr>
-          <w:b/>
-          <w:bCs/>
-        </w:rPr>
         <w:t>byť</w:t>
       </w:r>
       <w:r>
-        <w:t xml:space="preserve"> schopné ten istý </w:t>
-      </w:r>
-      <w:r>
-        <w:t>výsledok</w:t>
+        <w:t xml:space="preserve"> sc</w:t>
+      </w:r>
+      <w:r>
+        <w:t xml:space="preserve">hopné ten istý </w:t>
+      </w:r>
+      <w:r>
+        <w:t>v</w:t>
+      </w:r>
+      <w:r>
+        <w:t>ýstup</w:t>
+      </w:r>
+      <w:r>
+        <w:t>,</w:t>
       </w:r>
       <w:r>
         <w:t xml:space="preserve"> ktorý bol zapísaný do XML súboru </w:t>
@@ -41744,19 +41839,7 @@
         <w:jc w:val="both"/>
       </w:pPr>
       <w:r>
-        <w:t xml:space="preserve">Vystavené </w:t>
-      </w:r>
-      <w:r>
-        <w:t>metódy</w:t>
-      </w:r>
-      <w:r>
-        <w:t xml:space="preserve"> webovej služby </w:t>
-      </w:r>
-      <w:r>
-        <w:t>by mali byť schopné vrátiť udaj o jednej knihe alebo transakcii na základe identifikátora</w:t>
-      </w:r>
-      <w:r>
-        <w:t>, zoznam kníh a transakcií.</w:t>
+        <w:t>V prípade chyby služba odošle klientovi status kód knihy ako aj popis chyby</w:t>
       </w:r>
     </w:p>
     <w:p>
@@ -41770,16 +41853,33 @@
         <w:jc w:val="both"/>
       </w:pPr>
       <w:r>
-        <w:t xml:space="preserve">Vystavené </w:t>
-      </w:r>
-      <w:r>
-        <w:t>metódy</w:t>
-      </w:r>
-      <w:r>
-        <w:t xml:space="preserve"> webovej služby</w:t>
-      </w:r>
-      <w:r>
-        <w:t xml:space="preserve"> majú byt schopné pridať aktualizovať alebo zmazať udaj o jednej knihe alebo transakcii</w:t>
+        <w:t xml:space="preserve">Vystavené metódy webovej služby </w:t>
+      </w:r>
+      <w:r>
+        <w:t xml:space="preserve">by mali byť schopné vrátiť </w:t>
+      </w:r>
+      <w:r>
+        <w:t>ú</w:t>
+      </w:r>
+      <w:r>
+        <w:t>daj o jednej knihe alebo transakcii na základe identifikátora</w:t>
+      </w:r>
+      <w:r>
+        <w:t>, zoznam kníh a transakcií.</w:t>
+      </w:r>
+    </w:p>
+    <w:p>
+      <w:pPr>
+        <w:pStyle w:val="Odsekzoznamu"/>
+        <w:numPr>
+          <w:ilvl w:val="0"/>
+          <w:numId w:val="42"/>
+        </w:numPr>
+        <w:spacing w:line="360" w:lineRule="auto"/>
+        <w:jc w:val="both"/>
+      </w:pPr>
+      <w:r>
+        <w:t>Vystavené metódy webovej služby majú byt schopné pridať aktualizovať alebo zmazať udaj o jednej knihe alebo transakcii</w:t>
       </w:r>
       <w:r>
         <w:t>.</w:t>
@@ -41790,26 +41890,413 @@
     </w:p>
     <w:p>
       <w:pPr>
-        <w:tabs>
-          <w:tab w:val="left" w:pos="3744"/>
-        </w:tabs>
+        <w:pStyle w:val="Odsekzoznamu"/>
+        <w:numPr>
+          <w:ilvl w:val="0"/>
+          <w:numId w:val="42"/>
+        </w:numPr>
+        <w:spacing w:line="360" w:lineRule="auto"/>
+        <w:jc w:val="both"/>
+      </w:pPr>
+      <w:r>
+        <w:t>Vystavené metódy majú byť schopné vrátiť začiatočný a kon</w:t>
+      </w:r>
+      <w:r>
+        <w:t>ečný</w:t>
+      </w:r>
+      <w:r>
+        <w:t xml:space="preserve"> počet kníh</w:t>
+      </w:r>
+      <w:r>
+        <w:t xml:space="preserve"> na sklade kníhkupectva v </w:t>
+      </w:r>
+      <w:r>
+        <w:t>pou</w:t>
+      </w:r>
+      <w:r>
+        <w:t>žívateľom</w:t>
+      </w:r>
+      <w:r>
+        <w:t xml:space="preserve"> zadanom období. </w:t>
+      </w:r>
+      <w:r>
+        <w:t>Užívateľ</w:t>
+      </w:r>
+      <w:r>
+        <w:t xml:space="preserve"> si </w:t>
+      </w:r>
+      <w:r>
+        <w:t>môže</w:t>
+      </w:r>
+      <w:r>
+        <w:t xml:space="preserve"> zvoliť či  </w:t>
+      </w:r>
+      <w:r>
+        <w:lastRenderedPageBreak/>
+        <w:t>chce</w:t>
+      </w:r>
+      <w:r>
+        <w:t xml:space="preserve"> </w:t>
+      </w:r>
+      <w:r>
+        <w:t>vrátiť</w:t>
+      </w:r>
+      <w:r>
+        <w:t xml:space="preserve"> údaje </w:t>
+      </w:r>
+      <w:r>
+        <w:t xml:space="preserve"> len</w:t>
+      </w:r>
+      <w:r>
+        <w:t xml:space="preserve"> pre </w:t>
+      </w:r>
+      <w:r>
+        <w:t xml:space="preserve"> knih</w:t>
+      </w:r>
+      <w:r>
+        <w:t>y</w:t>
+      </w:r>
+      <w:r>
+        <w:t xml:space="preserve"> </w:t>
+      </w:r>
+      <w:r>
+        <w:t>patri</w:t>
+      </w:r>
+      <w:r>
+        <w:t xml:space="preserve">ace </w:t>
+      </w:r>
+      <w:r>
+        <w:t xml:space="preserve"> do hodnoty zadaného atribútu(napríklad autor, kategória, vydavateľstvo) </w:t>
+      </w:r>
+      <w:r>
+        <w:t xml:space="preserve">alebo </w:t>
+      </w:r>
+      <w:r>
+        <w:t xml:space="preserve">údaje o </w:t>
+      </w:r>
+      <w:r>
+        <w:t>všetk</w:t>
+      </w:r>
+      <w:r>
+        <w:t>ých</w:t>
+      </w:r>
+      <w:r>
+        <w:t xml:space="preserve"> kni</w:t>
+      </w:r>
+      <w:r>
+        <w:t>hách</w:t>
+      </w:r>
+      <w:r>
+        <w:t>.</w:t>
+      </w:r>
+      <w:r>
+        <w:t xml:space="preserve"> </w:t>
+      </w:r>
+      <w:r>
+        <w:t>Výsledky s počtami a</w:t>
+      </w:r>
+      <w:r>
+        <w:t> </w:t>
+      </w:r>
+      <w:r>
+        <w:t>názvami</w:t>
+      </w:r>
+      <w:r>
+        <w:t xml:space="preserve"> kníh </w:t>
+      </w:r>
+      <w:r>
+        <w:t xml:space="preserve"> služba poskytne  </w:t>
+      </w:r>
+      <w:r>
+        <w:t xml:space="preserve">zoradené </w:t>
+      </w:r>
+      <w:r>
+        <w:t xml:space="preserve">vzostupne alebo zostupne  </w:t>
+      </w:r>
+      <w:r>
+        <w:t xml:space="preserve">podľa </w:t>
+      </w:r>
+      <w:r>
+        <w:t xml:space="preserve">hodnôt rôznych atribútov knihy </w:t>
+      </w:r>
+      <w:r>
+        <w:t>(počet str</w:t>
+      </w:r>
+      <w:r>
+        <w:t>án , rok vydania ,cena,</w:t>
+      </w:r>
+      <w:r>
+        <w:t xml:space="preserve"> priemerné</w:t>
+      </w:r>
+      <w:r>
+        <w:t xml:space="preserve"> hodnotenie, názov</w:t>
+      </w:r>
+      <w:r>
+        <w:t>)</w:t>
+      </w:r>
+      <w:r>
+        <w:t>.</w:t>
+      </w:r>
+      <w:r>
+        <w:t xml:space="preserve"> Metódy majú byť taktiež schopné vrátiť celkový maximálny minimálny a priemerný  počet kníh na  začiatku a na konci  sledovaného obdobia</w:t>
+      </w:r>
+      <w:r>
+        <w:t>.</w:t>
+      </w:r>
+    </w:p>
+    <w:p>
+      <w:pPr>
+        <w:pStyle w:val="Odsekzoznamu"/>
+        <w:numPr>
+          <w:ilvl w:val="0"/>
+          <w:numId w:val="42"/>
+        </w:numPr>
+        <w:spacing w:line="360" w:lineRule="auto"/>
+        <w:jc w:val="both"/>
+      </w:pPr>
+      <w:r>
+        <w:t>Vystavené metódy majú byť schopné poskytnúť agregované údaje</w:t>
+      </w:r>
+      <w:r>
+        <w:t xml:space="preserve"> o </w:t>
+      </w:r>
+      <w:r>
+        <w:t xml:space="preserve"> poč</w:t>
+      </w:r>
+      <w:r>
+        <w:t>te</w:t>
+      </w:r>
+      <w:r>
+        <w:t xml:space="preserve"> predaných kníh ako aj príjmu z predaja kníh v užívateľom zadanom období. </w:t>
+      </w:r>
+      <w:r>
+        <w:t xml:space="preserve">Počty a príjmy z predaja </w:t>
+      </w:r>
+      <w:r>
+        <w:t xml:space="preserve"> kníh môžu byť agregované podľa rôzneho atribútu (kategória, jazyk autor,</w:t>
+      </w:r>
+      <w:r>
+        <w:t xml:space="preserve"> </w:t>
+      </w:r>
+      <w:r>
+        <w:t>v</w:t>
+      </w:r>
+      <w:r>
+        <w:t>ä</w:t>
+      </w:r>
+      <w:r>
+        <w:t>zba,</w:t>
+      </w:r>
+      <w:r>
+        <w:t xml:space="preserve"> </w:t>
+      </w:r>
+      <w:r>
+        <w:t>rok vydania )</w:t>
+      </w:r>
+      <w:r>
+        <w:t xml:space="preserve"> ale aj podľa samotných kníh. Cieľom je klientovi poskytnúť výstup v takom formáte</w:t>
+      </w:r>
+      <w:r>
+        <w:t>,</w:t>
+      </w:r>
+      <w:r>
+        <w:t xml:space="preserve"> aby bol schopný vytvoriť drill down graf</w:t>
+      </w:r>
+      <w:r>
+        <w:t>(teda graf v ktorom sú dáta agregované podľa rôznej úrovni detailu a granulity)</w:t>
+      </w:r>
+      <w:r>
+        <w:t>,</w:t>
+      </w:r>
+      <w:r>
+        <w:t xml:space="preserve"> kde na </w:t>
+      </w:r>
+      <w:r>
+        <w:t xml:space="preserve">najvyššej </w:t>
+      </w:r>
+      <w:r>
+        <w:t xml:space="preserve"> hierarchii budú </w:t>
+      </w:r>
+      <w:r>
+        <w:t xml:space="preserve">údaje </w:t>
+      </w:r>
+      <w:r>
+        <w:t>agregované údaje podľa</w:t>
+      </w:r>
+      <w:r>
+        <w:t xml:space="preserve"> zvoleného</w:t>
+      </w:r>
+      <w:r>
+        <w:t xml:space="preserve"> atribútu  a na nižšej hierarchii budú </w:t>
+      </w:r>
+      <w:r>
+        <w:t xml:space="preserve">údaje o počtoch a príjmoch </w:t>
+      </w:r>
+      <w:r>
+        <w:t>agregované</w:t>
+      </w:r>
+      <w:r>
+        <w:t xml:space="preserve"> podľa jednotlivých kníh.</w:t>
+      </w:r>
+      <w:r>
+        <w:t xml:space="preserve"> </w:t>
+      </w:r>
+    </w:p>
+    <w:p>
+      <w:pPr>
+        <w:pStyle w:val="Odsekzoznamu"/>
         <w:spacing w:line="360" w:lineRule="auto"/>
         <w:ind w:firstLine="0"/>
         <w:jc w:val="both"/>
       </w:pPr>
       <w:r>
-        <w:tab/>
-      </w:r>
-    </w:p>
-    <w:p>
-      <w:pPr>
+        <w:t xml:space="preserve">Tieto agregované údaje budú zoradené </w:t>
+      </w:r>
+      <w:r>
+        <w:t xml:space="preserve"> a zodadené buď podľa hodnoty(číselná hodnota</w:t>
+      </w:r>
+      <w:r>
+        <w:t>-počty,</w:t>
+      </w:r>
+      <w:r>
+        <w:t xml:space="preserve"> </w:t>
+      </w:r>
+      <w:r>
+        <w:t>príjmy</w:t>
+      </w:r>
+      <w:r>
+        <w:t>) alebo názvu</w:t>
+      </w:r>
+      <w:r>
+        <w:t xml:space="preserve"> </w:t>
+      </w:r>
+      <w:r>
+        <w:t>(abecedné zoradenie</w:t>
+      </w:r>
+      <w:r>
+        <w:t xml:space="preserve"> podľa názvu atribútu/knih</w:t>
+      </w:r>
+      <w:r>
+        <w:t>y)</w:t>
+      </w:r>
+      <w:r>
+        <w:t>.</w:t>
+      </w:r>
+    </w:p>
+    <w:p>
+      <w:pPr>
+        <w:pStyle w:val="Odsekzoznamu"/>
         <w:spacing w:line="360" w:lineRule="auto"/>
         <w:ind w:firstLine="0"/>
         <w:jc w:val="both"/>
       </w:pPr>
-    </w:p>
-    <w:p>
-      <w:pPr>
+      <w:r>
+        <w:t xml:space="preserve">Vystavené metódy by mali taktiež vrátiť celkový počet a prijem z predaných kníh v danom obdoby, priemerný denný príjem a počet v zadanom období. Ťažieť maximálny a minimálny príjem a počet predaných kusov podľa atribútu podľa ktoré sa agregovalo a taktiež podľa jednotlivých kníh. </w:t>
+      </w:r>
+    </w:p>
+    <w:p>
+      <w:pPr>
+        <w:pStyle w:val="Odsekzoznamu"/>
+        <w:numPr>
+          <w:ilvl w:val="0"/>
+          <w:numId w:val="42"/>
+        </w:numPr>
+        <w:spacing w:line="360" w:lineRule="auto"/>
+        <w:jc w:val="both"/>
+      </w:pPr>
+      <w:r>
+        <w:t xml:space="preserve">Vystavené </w:t>
+      </w:r>
+      <w:r>
+        <w:t>metódy</w:t>
+      </w:r>
+      <w:r>
+        <w:t xml:space="preserve"> by mali byť </w:t>
+      </w:r>
+      <w:r>
+        <w:t>schopné</w:t>
+      </w:r>
+      <w:r>
+        <w:t xml:space="preserve"> urobiť </w:t>
+      </w:r>
+      <w:r>
+        <w:t>podobnú</w:t>
+      </w:r>
+      <w:r>
+        <w:t xml:space="preserve"> </w:t>
+      </w:r>
+      <w:r>
+        <w:t>funkcionalitu spomínanú v predošl</w:t>
+      </w:r>
+      <w:r>
+        <w:t>om</w:t>
+      </w:r>
+      <w:r>
+        <w:t xml:space="preserve"> </w:t>
+      </w:r>
+      <w:r>
+        <w:t xml:space="preserve">bode </w:t>
+      </w:r>
+      <w:r>
+        <w:t xml:space="preserve"> </w:t>
+      </w:r>
+      <w:r>
+        <w:t xml:space="preserve"> aj pre počty </w:t>
+      </w:r>
+      <w:r>
+        <w:t>naskladnených kníh ako aj pre náklady ktoré z toho vyplývajú.</w:t>
+      </w:r>
+    </w:p>
+    <w:p>
+      <w:pPr>
+        <w:pStyle w:val="Odsekzoznamu"/>
+        <w:numPr>
+          <w:ilvl w:val="0"/>
+          <w:numId w:val="42"/>
+        </w:numPr>
+        <w:spacing w:line="360" w:lineRule="auto"/>
+        <w:jc w:val="both"/>
+      </w:pPr>
+      <w:r>
+        <w:t>Vystavené metódy by mali taktiež na základe údajo</w:t>
+      </w:r>
+      <w:r>
+        <w:t>v</w:t>
+      </w:r>
+      <w:r>
+        <w:t xml:space="preserve"> o predajoch a nákupoch v danom </w:t>
+      </w:r>
+      <w:r>
+        <w:t>období</w:t>
+      </w:r>
+      <w:r>
+        <w:t xml:space="preserve"> </w:t>
+      </w:r>
+      <w:r>
+        <w:t>poskytnúť</w:t>
+      </w:r>
+      <w:r>
+        <w:t xml:space="preserve"> pre </w:t>
+      </w:r>
+      <w:r>
+        <w:t>manažment</w:t>
+      </w:r>
+      <w:r>
+        <w:t xml:space="preserve"> </w:t>
+      </w:r>
+      <w:r>
+        <w:t>zaujímavé</w:t>
+      </w:r>
+      <w:r>
+        <w:t xml:space="preserve"> metriky</w:t>
+      </w:r>
+      <w:r>
+        <w:t>.</w:t>
+      </w:r>
+    </w:p>
+    <w:p>
+      <w:pPr>
+        <w:pStyle w:val="Odsekzoznamu"/>
         <w:spacing w:line="360" w:lineRule="auto"/>
         <w:ind w:firstLine="0"/>
         <w:jc w:val="both"/>
@@ -41817,6 +42304,15 @@
     </w:p>
     <w:p>
       <w:pPr>
+        <w:pStyle w:val="Nadpis2"/>
+      </w:pPr>
+      <w:r>
+        <w:t xml:space="preserve">Požiadavky na klienta  </w:t>
+      </w:r>
+    </w:p>
+    <w:p>
+      <w:pPr>
+        <w:pStyle w:val="Odsekzoznamu"/>
         <w:spacing w:line="360" w:lineRule="auto"/>
         <w:ind w:firstLine="0"/>
         <w:jc w:val="both"/>
@@ -41824,6 +42320,7 @@
     </w:p>
     <w:p>
       <w:pPr>
+        <w:pStyle w:val="Odsekzoznamu"/>
         <w:spacing w:line="360" w:lineRule="auto"/>
         <w:ind w:firstLine="0"/>
         <w:jc w:val="both"/>
@@ -41831,10 +42328,14 @@
     </w:p>
     <w:p>
       <w:pPr>
+        <w:pStyle w:val="Odsekzoznamu"/>
         <w:spacing w:line="360" w:lineRule="auto"/>
         <w:ind w:firstLine="0"/>
         <w:jc w:val="both"/>
       </w:pPr>
+      <w:r>
+        <w:tab/>
+      </w:r>
     </w:p>
     <w:p>
       <w:pPr>
@@ -41871,53 +42372,102 @@
         <w:jc w:val="both"/>
       </w:pPr>
     </w:p>
+    <w:p>
+      <w:pPr>
+        <w:spacing w:line="360" w:lineRule="auto"/>
+        <w:ind w:firstLine="0"/>
+        <w:jc w:val="both"/>
+      </w:pPr>
+    </w:p>
+    <w:p>
+      <w:pPr>
+        <w:spacing w:line="360" w:lineRule="auto"/>
+        <w:ind w:firstLine="0"/>
+        <w:jc w:val="both"/>
+      </w:pPr>
+    </w:p>
+    <w:p>
+      <w:pPr>
+        <w:spacing w:line="360" w:lineRule="auto"/>
+        <w:ind w:firstLine="0"/>
+        <w:jc w:val="both"/>
+      </w:pPr>
+    </w:p>
+    <w:p>
+      <w:pPr>
+        <w:spacing w:line="360" w:lineRule="auto"/>
+        <w:ind w:firstLine="0"/>
+        <w:jc w:val="both"/>
+      </w:pPr>
+    </w:p>
+    <w:p>
+      <w:pPr>
+        <w:spacing w:line="360" w:lineRule="auto"/>
+        <w:ind w:firstLine="0"/>
+        <w:jc w:val="both"/>
+      </w:pPr>
+    </w:p>
     <w:p/>
     <w:p>
       <w:pPr>
         <w:pStyle w:val="Nadpis2"/>
       </w:pPr>
+      <w:bookmarkStart w:id="45" w:name="_Toc127565097"/>
       <w:r>
         <w:t>Analýza</w:t>
       </w:r>
+      <w:bookmarkEnd w:id="45"/>
     </w:p>
     <w:p>
       <w:pPr>
         <w:pStyle w:val="Nadpis2"/>
       </w:pPr>
+      <w:bookmarkStart w:id="46" w:name="_Toc127565098"/>
       <w:r>
         <w:t>Implementácia</w:t>
       </w:r>
+      <w:bookmarkEnd w:id="46"/>
     </w:p>
     <w:p>
       <w:pPr>
         <w:pStyle w:val="Nadpis2"/>
       </w:pPr>
-      <w:r>
-        <w:t xml:space="preserve">Testovanie </w:t>
+      <w:bookmarkStart w:id="47" w:name="_Toc127565099"/>
+      <w:r>
+        <w:t>Testovanie</w:t>
+      </w:r>
+      <w:bookmarkEnd w:id="47"/>
+      <w:r>
+        <w:t xml:space="preserve"> </w:t>
       </w:r>
     </w:p>
     <w:p>
       <w:pPr>
         <w:pStyle w:val="Nadpis2"/>
       </w:pPr>
+      <w:bookmarkStart w:id="48" w:name="_Toc127565100"/>
       <w:proofErr w:type="spellStart"/>
       <w:r>
         <w:t>Backend</w:t>
       </w:r>
+      <w:bookmarkEnd w:id="48"/>
       <w:proofErr w:type="spellEnd"/>
     </w:p>
     <w:p>
       <w:pPr>
         <w:pStyle w:val="Nadpis3"/>
       </w:pPr>
+      <w:bookmarkStart w:id="49" w:name="_Toc127565101"/>
       <w:r>
         <w:t>Výber servera</w:t>
       </w:r>
+      <w:bookmarkEnd w:id="49"/>
     </w:p>
     <w:p>
       <w:pPr>
         <w:pStyle w:val="Nadpis3"/>
       </w:pPr>
+      <w:bookmarkStart w:id="50" w:name="_Toc127565102"/>
       <w:r>
         <w:t xml:space="preserve">Výber </w:t>
       </w:r>
@@ -41935,13 +42485,18 @@
       </w:r>
       <w:proofErr w:type="spellEnd"/>
       <w:r>
-        <w:t xml:space="preserve">. Net </w:t>
+        <w:t>. Net</w:t>
+      </w:r>
+      <w:bookmarkEnd w:id="50"/>
+      <w:r>
+        <w:t xml:space="preserve"> </w:t>
       </w:r>
     </w:p>
     <w:p>
       <w:pPr>
         <w:pStyle w:val="Nadpis3"/>
       </w:pPr>
+      <w:bookmarkStart w:id="51" w:name="_Toc127565103"/>
       <w:r>
         <w:t xml:space="preserve">Vytvorenie </w:t>
       </w:r>
@@ -41953,45 +42508,64 @@
       <w:r>
         <w:t xml:space="preserve"> služby</w:t>
       </w:r>
+      <w:bookmarkEnd w:id="51"/>
     </w:p>
     <w:p>
       <w:pPr>
         <w:pStyle w:val="Nadpis3"/>
       </w:pPr>
-      <w:r>
-        <w:t xml:space="preserve">Vytvorenie dátovej základne </w:t>
+      <w:bookmarkStart w:id="52" w:name="_Toc127565104"/>
+      <w:r>
+        <w:t>Vytvorenie dátovej základne</w:t>
+      </w:r>
+      <w:bookmarkEnd w:id="52"/>
+      <w:r>
+        <w:t xml:space="preserve"> </w:t>
       </w:r>
     </w:p>
     <w:p>
       <w:pPr>
         <w:pStyle w:val="Nadpis3"/>
       </w:pPr>
-      <w:r>
-        <w:t xml:space="preserve">Návrh a popis služieb </w:t>
+      <w:bookmarkStart w:id="53" w:name="_Toc127565105"/>
+      <w:r>
+        <w:t>Návrh a popis služieb</w:t>
+      </w:r>
+      <w:bookmarkEnd w:id="53"/>
+      <w:r>
+        <w:t xml:space="preserve"> </w:t>
       </w:r>
     </w:p>
     <w:p>
       <w:pPr>
         <w:pStyle w:val="Nadpis2"/>
       </w:pPr>
+      <w:bookmarkStart w:id="54" w:name="_Toc127565106"/>
       <w:proofErr w:type="spellStart"/>
       <w:r>
         <w:t>Frontend</w:t>
       </w:r>
+      <w:bookmarkEnd w:id="54"/>
       <w:proofErr w:type="spellEnd"/>
     </w:p>
     <w:p>
       <w:pPr>
         <w:pStyle w:val="Nadpis3"/>
       </w:pPr>
-      <w:r>
-        <w:t xml:space="preserve">Návrh obrazoviek </w:t>
+      <w:bookmarkStart w:id="55" w:name="_Toc127565107"/>
+      <w:r>
+        <w:t>Návrh obrazoviek</w:t>
+      </w:r>
+      <w:bookmarkEnd w:id="55"/>
+      <w:r>
+        <w:t xml:space="preserve"> </w:t>
       </w:r>
     </w:p>
     <w:p>
       <w:pPr>
         <w:pStyle w:val="Nadpis3"/>
       </w:pPr>
+      <w:bookmarkStart w:id="56" w:name="_Toc127565108"/>
       <w:r>
         <w:t xml:space="preserve">Vyber </w:t>
       </w:r>
@@ -42001,13 +42575,18 @@
       </w:r>
       <w:proofErr w:type="spellEnd"/>
       <w:r>
-        <w:t xml:space="preserve"> a jeho popis </w:t>
+        <w:t xml:space="preserve"> a jeho popis</w:t>
+      </w:r>
+      <w:bookmarkEnd w:id="56"/>
+      <w:r>
+        <w:t xml:space="preserve"> </w:t>
       </w:r>
     </w:p>
     <w:p>
       <w:pPr>
         <w:pStyle w:val="Nadpis3"/>
       </w:pPr>
+      <w:bookmarkStart w:id="57" w:name="_Toc127565109"/>
       <w:r>
         <w:t xml:space="preserve">Popis </w:t>
       </w:r>
@@ -42015,6 +42594,7 @@
       <w:r>
         <w:t>kodu</w:t>
       </w:r>
+      <w:bookmarkEnd w:id="57"/>
       <w:proofErr w:type="spellEnd"/>
     </w:p>
     <w:p/>
@@ -42022,16 +42602,16 @@
       <w:pPr>
         <w:pStyle w:val="Nadpis1"/>
       </w:pPr>
-      <w:bookmarkStart w:id="43" w:name="_Toc66710751"/>
-      <w:bookmarkStart w:id="44" w:name="_Toc67239801"/>
-      <w:bookmarkStart w:id="45" w:name="_Toc127550250"/>
+      <w:bookmarkStart w:id="58" w:name="_Toc66710751"/>
+      <w:bookmarkStart w:id="59" w:name="_Toc67239801"/>
+      <w:bookmarkStart w:id="60" w:name="_Toc127565110"/>
       <w:r>
         <w:lastRenderedPageBreak/>
         <w:t>Diskusia</w:t>
       </w:r>
-      <w:bookmarkEnd w:id="43"/>
-      <w:bookmarkEnd w:id="44"/>
-      <w:bookmarkEnd w:id="45"/>
+      <w:bookmarkEnd w:id="58"/>
+      <w:bookmarkEnd w:id="59"/>
+      <w:bookmarkEnd w:id="60"/>
       <w:r>
         <w:t xml:space="preserve"> </w:t>
       </w:r>
@@ -42860,10 +43440,10 @@
         </w:numPr>
         <w:ind w:left="431" w:hanging="431"/>
       </w:pPr>
-      <w:bookmarkStart w:id="46" w:name="_Toc495011529"/>
-      <w:bookmarkStart w:id="47" w:name="_Toc66710752"/>
-      <w:bookmarkStart w:id="48" w:name="_Toc67239802"/>
-      <w:bookmarkStart w:id="49" w:name="_Toc127550251"/>
+      <w:bookmarkStart w:id="61" w:name="_Toc495011529"/>
+      <w:bookmarkStart w:id="62" w:name="_Toc66710752"/>
+      <w:bookmarkStart w:id="63" w:name="_Toc67239802"/>
+      <w:bookmarkStart w:id="64" w:name="_Toc127565111"/>
       <w:bookmarkEnd w:id="39"/>
       <w:bookmarkEnd w:id="40"/>
       <w:bookmarkEnd w:id="41"/>
@@ -42872,10 +43452,10 @@
         <w:t>Záver</w:t>
       </w:r>
       <w:bookmarkEnd w:id="0"/>
-      <w:bookmarkEnd w:id="46"/>
-      <w:bookmarkEnd w:id="47"/>
-      <w:bookmarkEnd w:id="48"/>
-      <w:bookmarkEnd w:id="49"/>
+      <w:bookmarkEnd w:id="61"/>
+      <w:bookmarkEnd w:id="62"/>
+      <w:bookmarkEnd w:id="63"/>
+      <w:bookmarkEnd w:id="64"/>
     </w:p>
     <w:p>
       <w:pPr>
@@ -43240,7 +43820,7 @@
         <w:jc w:val="both"/>
       </w:pPr>
     </w:p>
-    <w:bookmarkStart w:id="50" w:name="_Toc127550252" w:displacedByCustomXml="next"/>
+    <w:bookmarkStart w:id="65" w:name="_Toc127565112" w:displacedByCustomXml="next"/>
     <w:sdt>
       <w:sdtPr>
         <w:rPr>
@@ -43262,7 +43842,7 @@
           <w:r>
             <w:t>Zoznam použitej literatúry</w:t>
           </w:r>
-          <w:bookmarkEnd w:id="50"/>
+          <w:bookmarkEnd w:id="65"/>
         </w:p>
         <w:sdt>
           <w:sdtPr>
@@ -46192,7 +46772,7 @@
   <w:abstractNum w:abstractNumId="20" w15:restartNumberingAfterBreak="0">
     <w:nsid w:val="3E42380D"/>
     <w:multiLevelType w:val="hybridMultilevel"/>
-    <w:tmpl w:val="0B807E52"/>
+    <w:tmpl w:val="AE2ECE0C"/>
     <w:lvl w:ilvl="0" w:tplc="041B0001">
       <w:start w:val="1"/>
       <w:numFmt w:val="bullet"/>

</xml_diff>

<commit_message>
uvodne riadky dnes done plus revision of text
</commit_message>
<xml_diff>
--- a/diplomovka/moja_praca/diplomovka.docx
+++ b/diplomovka/moja_praca/diplomovka.docx
@@ -3313,7 +3313,7 @@
           </mc:Choice>
           <mc:Fallback>
             <w:pict>
-              <v:group w14:anchorId="511FB408" id="Skupina 52" o:spid="_x0000_s1026" style="width:90.85pt;height:25.55pt;mso-position-horizontal-relative:char;mso-position-vertical-relative:line" coordsize="1817,511" o:gfxdata="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">
+              <v:group w14:anchorId="7CC4E9AC" id="Skupina 52" o:spid="_x0000_s1026" style="width:90.85pt;height:25.55pt;mso-position-horizontal-relative:char;mso-position-vertical-relative:line" coordsize="1817,511" o:gfxdata="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">
                 <v:shape id="AutoShape 22" o:spid="_x0000_s1027" style="position:absolute;width:1817;height:511;visibility:visible;mso-wrap-style:square;v-text-anchor:top" coordsize="1817,511" o:gfxdata="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" path="m67,l43,r,359l67,359,67,xm81,460l68,443,56,441r10,-3l79,424r,-25l74,395,56,381r-27,l13,384r-9,2l4,401r9,-2l28,395r20,l62,406r,18l49,434r-28,l21,448r29,l65,461r,23l48,496r-25,l7,492,,487r,17l9,507r16,3l56,510,74,496r7,-6l81,460xm91,l79,r,359l91,359,91,xm127,l115,r,359l127,359,127,xm192,448r-9,-9l176,430r,25l176,481r-14,16l140,497,127,481r,-26l139,440r1,-1l162,439r14,16l176,430r-5,-5l143,425r-14,8l123,440r2,-22l142,395r23,l178,399r6,2l184,395r,-9l177,384r-12,-3l158,381r-4,l145,383r-13,5l121,399r-3,3l114,411r-5,15l106,446r1,5l108,463r3,16l118,494r11,16l170,510r13,-13l192,487r,-39xm198,l174,r,359l198,359,198,xm234,l222,r,359l234,359,234,xm281,l246,r,359l281,359,281,xm295,494r-26,l269,399r,-15l252,384r-30,6l222,405r30,-6l252,494r-28,l224,508r71,l295,494xm317,l305,r,359l317,359,317,xm365,l329,r,359l365,359,365,xm403,494r-59,l366,471r10,-9l387,450r1,-3l396,439r6,-15l402,401r-7,-6l379,381r-27,l334,385r-9,5l325,407r9,-6l352,395r20,l385,408r,16l379,437r-8,9l366,450r-32,34l324,494r,14l403,508r,-14xm424,l377,r,359l424,359,424,xm460,l436,r,359l460,359,460,xm496,l484,r,359l496,359,496,xm511,494r-59,l474,471r10,-9l495,450r2,-3l505,439r5,-15l510,401r-6,-6l487,381r-27,l443,385r-10,5l433,407r10,-6l460,395r20,l493,408r,16l487,437r-8,9l475,450r-33,34l432,494r,14l511,508r,-14xm555,l543,r,359l555,359,555,xm591,l567,r,359l591,359,591,xm620,494r-27,l593,399r,-15l577,384r-31,6l546,405r31,-6l577,494r-28,l549,508r71,l620,494xm651,l615,r,359l651,359,651,xm674,l662,r,359l674,359,674,xm710,l698,r,359l710,359,710,xm733,448r-9,-9l717,430r,25l717,481r-14,16l681,497,668,481r,-26l680,440r1,-1l703,439r14,16l717,430r-5,-5l684,425r-14,8l664,440r2,-22l683,395r23,l719,399r7,2l726,395r,-9l718,384r-12,-3l699,381r-4,l686,383r-12,5l662,399r-2,3l655,411r-5,15l648,446r,5l649,463r3,16l659,494r12,16l711,510r13,-13l733,487r,-39xm770,l734,r,359l770,359,770,xm805,l782,r,359l805,359,805,xm839,460l826,443r-13,-2l824,438r12,-14l836,399r-4,-4l813,381r-26,l771,384r-10,2l761,401r10,-2l786,395r19,l820,406r,18l806,434r-27,l779,448r28,l822,461r,23l805,496r-24,l765,492r-7,-5l758,504r8,3l782,510r31,l831,496r8,-6l839,460xm841,l829,r,359l841,359,841,xm877,l853,r,359l877,359,877,xm924,l913,r,359l924,359,924,xm950,448r-9,-9l933,430r,25l933,481r-13,16l898,497,884,481r,-26l896,440r2,-1l920,439r13,16l933,430r-4,-5l900,425r-14,8l881,440r2,-22l899,395r23,l936,399r6,2l942,395r,-9l935,384r-13,-3l915,381r-3,l902,383r-12,5l878,399r-2,3l871,411r-5,15l864,446r,5l865,463r4,16l876,494r11,16l928,510r13,-13l950,487r,-39xm972,l960,r,359l972,359,972,xm1020,l996,r,359l1020,359,1020,xm1057,446r,-5l1056,428r-3,-16l1047,398r-3,-4l1040,388r,32l1040,471r-12,26l1001,497,989,471r,-51l1001,394r27,l1040,420r,-32l1036,381r-42,l983,398r-1,3l978,410r-4,15l972,446r,5l974,463r3,16l983,494r11,16l1036,510r8,-13l1047,494r1,-4l1052,481r4,-15l1057,446xm1067,r-12,l1055,359r12,l1067,xm1103,r-12,l1091,359r12,l1103,xm1151,r-36,l1115,359r36,l1151,xm1163,384r-80,l1083,398r59,l1100,508r18,l1163,391r,-7xm1210,r-24,l1186,359r24,l1210,xm1246,r-24,l1222,359r24,l1246,xm1275,464r-17,l1258,399r,-15l1242,384r,15l1242,464r-43,l1242,399r,-15l1237,384r-52,79l1185,478r57,l1242,508r16,l1258,478r17,l1275,464xm1294,r-12,l1282,359r12,l1294,xm1329,r-12,l1317,359r12,l1329,xm1383,448r-9,-9l1366,430r,25l1366,481r-13,16l1331,497r-14,-16l1317,455r12,-15l1331,439r22,l1366,455r,-25l1362,425r-29,l1319,433r-5,7l1315,418r17,-23l1355,395r14,4l1375,401r,-6l1375,386r-7,-2l1355,381r-7,l1344,381r-9,2l1323,388r-12,11l1309,402r-5,9l1299,426r-2,20l1297,451r1,12l1302,479r6,15l1320,510r41,l1373,497r10,-10l1383,448xm1389,r-36,l1353,359r36,l1389,xm1413,r-12,l1401,359r12,l1413,xm1460,r-24,l1436,359r24,l1460,xm1486,494r-27,l1459,399r,-15l1442,384r-30,6l1412,405r30,-6l1442,494r-27,l1415,508r71,l1486,494xm1496,r-12,l1484,359r12,l1496,xm1544,r-36,l1508,359r36,l1544,xm1594,494r-27,l1567,399r,-15l1551,384r-31,6l1520,405r31,-6l1551,494r-28,l1523,508r71,l1594,494xm1603,r-47,l1556,359r47,l1603,xm1639,r-24,l1615,359r24,l1639,xm1701,494r-58,l1665,471r9,-9l1685,450r2,-3l1695,439r5,-15l1700,401r-6,-6l1677,381r-26,l1633,385r-10,5l1623,407r10,-6l1651,395r19,l1684,408r,16l1677,437r-8,9l1665,450r-33,34l1622,494r,14l1701,508r,-14xm1710,r-35,l1675,359r35,l1710,xm1734,r-12,l1722,359r12,l1734,xm1770,r-24,l1746,359r24,l1770,xm1817,464r-18,l1799,399r,-15l1783,384r,15l1783,464r-43,l1783,399r,-15l1778,384r-52,79l1726,478r57,l1783,508r16,l1799,478r18,l1817,464xe" fillcolor="black" stroked="f">
                   <v:path arrowok="t" o:connecttype="custom" o:connectlocs="79,399;62,424;0,504;91,0;162,497;129,433;158,381;111,479;198,0;295,494;295,508;365,0;379,381;371,446;424,0;511,494;460,381;475,450;591,0;546,405;651,0;733,448;703,439;726,401;655,411;733,448;839,460;761,401;822,484;839,460;924,0;898,497;881,440;912,381;876,494;1020,0;1040,388;1036,381;994,510;1067,359;1151,0;1186,359;1258,384;1242,508;1317,0;1317,481;1315,418;1335,383;1320,510;1401,0;1459,399;1496,0;1567,494;1594,494;1701,494;1651,381;1665,450;1734,0;1799,464;1726,478" o:connectangles="0,0,0,0,0,0,0,0,0,0,0,0,0,0,0,0,0,0,0,0,0,0,0,0,0,0,0,0,0,0,0,0,0,0,0,0,0,0,0,0,0,0,0,0,0,0,0,0,0,0,0,0,0,0,0,0,0,0,0,0"/>
                 </v:shape>
@@ -3603,7 +3603,7 @@
           </mc:Choice>
           <mc:Fallback>
             <w:pict>
-              <v:group w14:anchorId="6DB734FC" id="Skupina 48" o:spid="_x0000_s1026" style="position:absolute;margin-left:70.85pt;margin-top:16.2pt;width:453.55pt;height:1pt;z-index:-251675136;mso-wrap-distance-left:0;mso-wrap-distance-right:0;mso-position-horizontal-relative:page" coordorigin="1417,874" coordsize="9071,20" o:gfxdata="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">
+              <v:group w14:anchorId="3FEDCDA2" id="Skupina 48" o:spid="_x0000_s1026" style="position:absolute;margin-left:70.85pt;margin-top:16.2pt;width:453.55pt;height:1pt;z-index:-251675136;mso-wrap-distance-left:0;mso-wrap-distance-right:0;mso-position-horizontal-relative:page" coordorigin="1417,874" coordsize="9071,20" o:gfxdata="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">
                 <v:line id="Line 24" o:spid="_x0000_s1027" style="position:absolute;visibility:visible;mso-wrap-style:square" from="1417,884" to="2608,884" o:connectortype="straight" o:gfxdata="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" strokeweight="1pt"/>
                 <v:line id="Line 25" o:spid="_x0000_s1028" style="position:absolute;visibility:visible;mso-wrap-style:square" from="2608,884" to="9298,884" o:connectortype="straight" o:gfxdata="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" strokeweight="1pt"/>
                 <v:line id="Line 26" o:spid="_x0000_s1029" style="position:absolute;visibility:visible;mso-wrap-style:square" from="9298,884" to="10488,884" o:connectortype="straight" o:gfxdata="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" strokeweight="1pt"/>
@@ -6628,7 +6628,7 @@
           <w:r>
             <w:fldChar w:fldCharType="separate"/>
           </w:r>
-          <w:hyperlink w:anchor="_Toc127707544" w:history="1">
+          <w:hyperlink w:anchor="_Toc127726214" w:history="1">
             <w:r>
               <w:rPr>
                 <w:rStyle w:val="Hypertextovprepojenie"/>
@@ -6651,7 +6651,7 @@
               <w:rPr>
                 <w:webHidden/>
               </w:rPr>
-              <w:instrText xml:space="preserve"> PAGEREF _Toc127707544 \h </w:instrText>
+              <w:instrText xml:space="preserve"> PAGEREF _Toc127726214 \h </w:instrText>
             </w:r>
             <w:r>
               <w:rPr>
@@ -6688,7 +6688,7 @@
               <w:lang w:eastAsia="ja-JP"/>
             </w:rPr>
           </w:pPr>
-          <w:hyperlink w:anchor="_Toc127707545" w:history="1">
+          <w:hyperlink w:anchor="_Toc127726215" w:history="1">
             <w:r>
               <w:rPr>
                 <w:rStyle w:val="Hypertextovprepojenie"/>
@@ -6726,7 +6726,7 @@
               <w:rPr>
                 <w:webHidden/>
               </w:rPr>
-              <w:instrText xml:space="preserve"> PAGEREF _Toc127707545 \h </w:instrText>
+              <w:instrText xml:space="preserve"> PAGEREF _Toc127726215 \h </w:instrText>
             </w:r>
             <w:r>
               <w:rPr>
@@ -6767,7 +6767,7 @@
               <w:lang w:eastAsia="ja-JP"/>
             </w:rPr>
           </w:pPr>
-          <w:hyperlink w:anchor="_Toc127707546" w:history="1">
+          <w:hyperlink w:anchor="_Toc127726216" w:history="1">
             <w:r>
               <w:rPr>
                 <w:rStyle w:val="Hypertextovprepojenie"/>
@@ -6810,7 +6810,7 @@
                 <w:noProof/>
                 <w:webHidden/>
               </w:rPr>
-              <w:instrText xml:space="preserve"> PAGEREF _Toc127707546 \h </w:instrText>
+              <w:instrText xml:space="preserve"> PAGEREF _Toc127726216 \h </w:instrText>
             </w:r>
             <w:r>
               <w:rPr>
@@ -6855,7 +6855,7 @@
               <w:lang w:eastAsia="ja-JP"/>
             </w:rPr>
           </w:pPr>
-          <w:hyperlink w:anchor="_Toc127707547" w:history="1">
+          <w:hyperlink w:anchor="_Toc127726217" w:history="1">
             <w:r>
               <w:rPr>
                 <w:rStyle w:val="Hypertextovprepojenie"/>
@@ -6898,7 +6898,7 @@
                 <w:noProof/>
                 <w:webHidden/>
               </w:rPr>
-              <w:instrText xml:space="preserve"> PAGEREF _Toc127707547 \h </w:instrText>
+              <w:instrText xml:space="preserve"> PAGEREF _Toc127726217 \h </w:instrText>
             </w:r>
             <w:r>
               <w:rPr>
@@ -6943,7 +6943,7 @@
               <w:lang w:eastAsia="ja-JP"/>
             </w:rPr>
           </w:pPr>
-          <w:hyperlink w:anchor="_Toc127707548" w:history="1">
+          <w:hyperlink w:anchor="_Toc127726218" w:history="1">
             <w:r>
               <w:rPr>
                 <w:rStyle w:val="Hypertextovprepojenie"/>
@@ -6986,7 +6986,7 @@
                 <w:noProof/>
                 <w:webHidden/>
               </w:rPr>
-              <w:instrText xml:space="preserve"> PAGEREF _Toc127707548 \h </w:instrText>
+              <w:instrText xml:space="preserve"> PAGEREF _Toc127726218 \h </w:instrText>
             </w:r>
             <w:r>
               <w:rPr>
@@ -7031,7 +7031,7 @@
               <w:lang w:eastAsia="ja-JP"/>
             </w:rPr>
           </w:pPr>
-          <w:hyperlink w:anchor="_Toc127707549" w:history="1">
+          <w:hyperlink w:anchor="_Toc127726219" w:history="1">
             <w:r>
               <w:rPr>
                 <w:rStyle w:val="Hypertextovprepojenie"/>
@@ -7074,7 +7074,7 @@
                 <w:noProof/>
                 <w:webHidden/>
               </w:rPr>
-              <w:instrText xml:space="preserve"> PAGEREF _Toc127707549 \h </w:instrText>
+              <w:instrText xml:space="preserve"> PAGEREF _Toc127726219 \h </w:instrText>
             </w:r>
             <w:r>
               <w:rPr>
@@ -7119,7 +7119,7 @@
               <w:lang w:eastAsia="ja-JP"/>
             </w:rPr>
           </w:pPr>
-          <w:hyperlink w:anchor="_Toc127707550" w:history="1">
+          <w:hyperlink w:anchor="_Toc127726220" w:history="1">
             <w:r>
               <w:rPr>
                 <w:rStyle w:val="Hypertextovprepojenie"/>
@@ -7162,7 +7162,7 @@
                 <w:noProof/>
                 <w:webHidden/>
               </w:rPr>
-              <w:instrText xml:space="preserve"> PAGEREF _Toc127707550 \h </w:instrText>
+              <w:instrText xml:space="preserve"> PAGEREF _Toc127726220 \h </w:instrText>
             </w:r>
             <w:r>
               <w:rPr>
@@ -7207,7 +7207,7 @@
               <w:lang w:eastAsia="ja-JP"/>
             </w:rPr>
           </w:pPr>
-          <w:hyperlink w:anchor="_Toc127707551" w:history="1">
+          <w:hyperlink w:anchor="_Toc127726221" w:history="1">
             <w:r>
               <w:rPr>
                 <w:rStyle w:val="Hypertextovprepojenie"/>
@@ -7250,7 +7250,7 @@
                 <w:noProof/>
                 <w:webHidden/>
               </w:rPr>
-              <w:instrText xml:space="preserve"> PAGEREF _Toc127707551 \h </w:instrText>
+              <w:instrText xml:space="preserve"> PAGEREF _Toc127726221 \h </w:instrText>
             </w:r>
             <w:r>
               <w:rPr>
@@ -7295,7 +7295,7 @@
               <w:lang w:eastAsia="ja-JP"/>
             </w:rPr>
           </w:pPr>
-          <w:hyperlink w:anchor="_Toc127707552" w:history="1">
+          <w:hyperlink w:anchor="_Toc127726222" w:history="1">
             <w:r>
               <w:rPr>
                 <w:rStyle w:val="Hypertextovprepojenie"/>
@@ -7338,7 +7338,7 @@
                 <w:noProof/>
                 <w:webHidden/>
               </w:rPr>
-              <w:instrText xml:space="preserve"> PAGEREF _Toc127707552 \h </w:instrText>
+              <w:instrText xml:space="preserve"> PAGEREF _Toc127726222 \h </w:instrText>
             </w:r>
             <w:r>
               <w:rPr>
@@ -7383,7 +7383,7 @@
               <w:lang w:eastAsia="ja-JP"/>
             </w:rPr>
           </w:pPr>
-          <w:hyperlink w:anchor="_Toc127707553" w:history="1">
+          <w:hyperlink w:anchor="_Toc127726223" w:history="1">
             <w:r>
               <w:rPr>
                 <w:rStyle w:val="Hypertextovprepojenie"/>
@@ -7426,7 +7426,7 @@
                 <w:noProof/>
                 <w:webHidden/>
               </w:rPr>
-              <w:instrText xml:space="preserve"> PAGEREF _Toc127707553 \h </w:instrText>
+              <w:instrText xml:space="preserve"> PAGEREF _Toc127726223 \h </w:instrText>
             </w:r>
             <w:r>
               <w:rPr>
@@ -7471,7 +7471,7 @@
               <w:lang w:eastAsia="ja-JP"/>
             </w:rPr>
           </w:pPr>
-          <w:hyperlink w:anchor="_Toc127707554" w:history="1">
+          <w:hyperlink w:anchor="_Toc127726224" w:history="1">
             <w:r>
               <w:rPr>
                 <w:rStyle w:val="Hypertextovprepojenie"/>
@@ -7514,7 +7514,7 @@
                 <w:noProof/>
                 <w:webHidden/>
               </w:rPr>
-              <w:instrText xml:space="preserve"> PAGEREF _Toc127707554 \h </w:instrText>
+              <w:instrText xml:space="preserve"> PAGEREF _Toc127726224 \h </w:instrText>
             </w:r>
             <w:r>
               <w:rPr>
@@ -7559,7 +7559,7 @@
               <w:lang w:eastAsia="ja-JP"/>
             </w:rPr>
           </w:pPr>
-          <w:hyperlink w:anchor="_Toc127707555" w:history="1">
+          <w:hyperlink w:anchor="_Toc127726225" w:history="1">
             <w:r>
               <w:rPr>
                 <w:rStyle w:val="Hypertextovprepojenie"/>
@@ -7602,7 +7602,7 @@
                 <w:noProof/>
                 <w:webHidden/>
               </w:rPr>
-              <w:instrText xml:space="preserve"> PAGEREF _Toc127707555 \h </w:instrText>
+              <w:instrText xml:space="preserve"> PAGEREF _Toc127726225 \h </w:instrText>
             </w:r>
             <w:r>
               <w:rPr>
@@ -7647,7 +7647,7 @@
               <w:lang w:eastAsia="ja-JP"/>
             </w:rPr>
           </w:pPr>
-          <w:hyperlink w:anchor="_Toc127707556" w:history="1">
+          <w:hyperlink w:anchor="_Toc127726226" w:history="1">
             <w:r>
               <w:rPr>
                 <w:rStyle w:val="Hypertextovprepojenie"/>
@@ -7690,7 +7690,7 @@
                 <w:noProof/>
                 <w:webHidden/>
               </w:rPr>
-              <w:instrText xml:space="preserve"> PAGEREF _Toc127707556 \h </w:instrText>
+              <w:instrText xml:space="preserve"> PAGEREF _Toc127726226 \h </w:instrText>
             </w:r>
             <w:r>
               <w:rPr>
@@ -7735,7 +7735,7 @@
               <w:lang w:eastAsia="ja-JP"/>
             </w:rPr>
           </w:pPr>
-          <w:hyperlink w:anchor="_Toc127707557" w:history="1">
+          <w:hyperlink w:anchor="_Toc127726227" w:history="1">
             <w:r>
               <w:rPr>
                 <w:rStyle w:val="Hypertextovprepojenie"/>
@@ -7778,7 +7778,7 @@
                 <w:noProof/>
                 <w:webHidden/>
               </w:rPr>
-              <w:instrText xml:space="preserve"> PAGEREF _Toc127707557 \h </w:instrText>
+              <w:instrText xml:space="preserve"> PAGEREF _Toc127726227 \h </w:instrText>
             </w:r>
             <w:r>
               <w:rPr>
@@ -7823,7 +7823,7 @@
               <w:lang w:eastAsia="ja-JP"/>
             </w:rPr>
           </w:pPr>
-          <w:hyperlink w:anchor="_Toc127707558" w:history="1">
+          <w:hyperlink w:anchor="_Toc127726228" w:history="1">
             <w:r>
               <w:rPr>
                 <w:rStyle w:val="Hypertextovprepojenie"/>
@@ -7866,7 +7866,7 @@
                 <w:noProof/>
                 <w:webHidden/>
               </w:rPr>
-              <w:instrText xml:space="preserve"> PAGEREF _Toc127707558 \h </w:instrText>
+              <w:instrText xml:space="preserve"> PAGEREF _Toc127726228 \h </w:instrText>
             </w:r>
             <w:r>
               <w:rPr>
@@ -7911,7 +7911,7 @@
               <w:lang w:eastAsia="ja-JP"/>
             </w:rPr>
           </w:pPr>
-          <w:hyperlink w:anchor="_Toc127707559" w:history="1">
+          <w:hyperlink w:anchor="_Toc127726229" w:history="1">
             <w:r>
               <w:rPr>
                 <w:rStyle w:val="Hypertextovprepojenie"/>
@@ -7954,7 +7954,7 @@
                 <w:noProof/>
                 <w:webHidden/>
               </w:rPr>
-              <w:instrText xml:space="preserve"> PAGEREF _Toc127707559 \h </w:instrText>
+              <w:instrText xml:space="preserve"> PAGEREF _Toc127726229 \h </w:instrText>
             </w:r>
             <w:r>
               <w:rPr>
@@ -7999,7 +7999,7 @@
               <w:lang w:eastAsia="ja-JP"/>
             </w:rPr>
           </w:pPr>
-          <w:hyperlink w:anchor="_Toc127707560" w:history="1">
+          <w:hyperlink w:anchor="_Toc127726230" w:history="1">
             <w:r>
               <w:rPr>
                 <w:rStyle w:val="Hypertextovprepojenie"/>
@@ -8042,7 +8042,7 @@
                 <w:noProof/>
                 <w:webHidden/>
               </w:rPr>
-              <w:instrText xml:space="preserve"> PAGEREF _Toc127707560 \h </w:instrText>
+              <w:instrText xml:space="preserve"> PAGEREF _Toc127726230 \h </w:instrText>
             </w:r>
             <w:r>
               <w:rPr>
@@ -8087,7 +8087,7 @@
               <w:lang w:eastAsia="ja-JP"/>
             </w:rPr>
           </w:pPr>
-          <w:hyperlink w:anchor="_Toc127707561" w:history="1">
+          <w:hyperlink w:anchor="_Toc127726231" w:history="1">
             <w:r>
               <w:rPr>
                 <w:rStyle w:val="Hypertextovprepojenie"/>
@@ -8130,7 +8130,7 @@
                 <w:noProof/>
                 <w:webHidden/>
               </w:rPr>
-              <w:instrText xml:space="preserve"> PAGEREF _Toc127707561 \h </w:instrText>
+              <w:instrText xml:space="preserve"> PAGEREF _Toc127726231 \h </w:instrText>
             </w:r>
             <w:r>
               <w:rPr>
@@ -8175,7 +8175,7 @@
               <w:lang w:eastAsia="ja-JP"/>
             </w:rPr>
           </w:pPr>
-          <w:hyperlink w:anchor="_Toc127707562" w:history="1">
+          <w:hyperlink w:anchor="_Toc127726232" w:history="1">
             <w:r>
               <w:rPr>
                 <w:rStyle w:val="Hypertextovprepojenie"/>
@@ -8218,7 +8218,7 @@
                 <w:noProof/>
                 <w:webHidden/>
               </w:rPr>
-              <w:instrText xml:space="preserve"> PAGEREF _Toc127707562 \h </w:instrText>
+              <w:instrText xml:space="preserve"> PAGEREF _Toc127726232 \h </w:instrText>
             </w:r>
             <w:r>
               <w:rPr>
@@ -8263,7 +8263,7 @@
               <w:lang w:eastAsia="ja-JP"/>
             </w:rPr>
           </w:pPr>
-          <w:hyperlink w:anchor="_Toc127707563" w:history="1">
+          <w:hyperlink w:anchor="_Toc127726233" w:history="1">
             <w:r>
               <w:rPr>
                 <w:rStyle w:val="Hypertextovprepojenie"/>
@@ -8306,7 +8306,7 @@
                 <w:noProof/>
                 <w:webHidden/>
               </w:rPr>
-              <w:instrText xml:space="preserve"> PAGEREF _Toc127707563 \h </w:instrText>
+              <w:instrText xml:space="preserve"> PAGEREF _Toc127726233 \h </w:instrText>
             </w:r>
             <w:r>
               <w:rPr>
@@ -8351,7 +8351,7 @@
               <w:lang w:eastAsia="ja-JP"/>
             </w:rPr>
           </w:pPr>
-          <w:hyperlink w:anchor="_Toc127707564" w:history="1">
+          <w:hyperlink w:anchor="_Toc127726234" w:history="1">
             <w:r>
               <w:rPr>
                 <w:rStyle w:val="Hypertextovprepojenie"/>
@@ -8394,7 +8394,7 @@
                 <w:noProof/>
                 <w:webHidden/>
               </w:rPr>
-              <w:instrText xml:space="preserve"> PAGEREF _Toc127707564 \h </w:instrText>
+              <w:instrText xml:space="preserve"> PAGEREF _Toc127726234 \h </w:instrText>
             </w:r>
             <w:r>
               <w:rPr>
@@ -8439,7 +8439,7 @@
               <w:lang w:eastAsia="ja-JP"/>
             </w:rPr>
           </w:pPr>
-          <w:hyperlink w:anchor="_Toc127707565" w:history="1">
+          <w:hyperlink w:anchor="_Toc127726235" w:history="1">
             <w:r>
               <w:rPr>
                 <w:rStyle w:val="Hypertextovprepojenie"/>
@@ -8482,7 +8482,7 @@
                 <w:noProof/>
                 <w:webHidden/>
               </w:rPr>
-              <w:instrText xml:space="preserve"> PAGEREF _Toc127707565 \h </w:instrText>
+              <w:instrText xml:space="preserve"> PAGEREF _Toc127726235 \h </w:instrText>
             </w:r>
             <w:r>
               <w:rPr>
@@ -8527,7 +8527,7 @@
               <w:lang w:eastAsia="ja-JP"/>
             </w:rPr>
           </w:pPr>
-          <w:hyperlink w:anchor="_Toc127707566" w:history="1">
+          <w:hyperlink w:anchor="_Toc127726236" w:history="1">
             <w:r>
               <w:rPr>
                 <w:rStyle w:val="Hypertextovprepojenie"/>
@@ -8570,7 +8570,7 @@
                 <w:noProof/>
                 <w:webHidden/>
               </w:rPr>
-              <w:instrText xml:space="preserve"> PAGEREF _Toc127707566 \h </w:instrText>
+              <w:instrText xml:space="preserve"> PAGEREF _Toc127726236 \h </w:instrText>
             </w:r>
             <w:r>
               <w:rPr>
@@ -8615,7 +8615,7 @@
               <w:lang w:eastAsia="ja-JP"/>
             </w:rPr>
           </w:pPr>
-          <w:hyperlink w:anchor="_Toc127707567" w:history="1">
+          <w:hyperlink w:anchor="_Toc127726237" w:history="1">
             <w:r>
               <w:rPr>
                 <w:rStyle w:val="Hypertextovprepojenie"/>
@@ -8658,7 +8658,7 @@
                 <w:noProof/>
                 <w:webHidden/>
               </w:rPr>
-              <w:instrText xml:space="preserve"> PAGEREF _Toc127707567 \h </w:instrText>
+              <w:instrText xml:space="preserve"> PAGEREF _Toc127726237 \h </w:instrText>
             </w:r>
             <w:r>
               <w:rPr>
@@ -8703,7 +8703,7 @@
               <w:lang w:eastAsia="ja-JP"/>
             </w:rPr>
           </w:pPr>
-          <w:hyperlink w:anchor="_Toc127707568" w:history="1">
+          <w:hyperlink w:anchor="_Toc127726238" w:history="1">
             <w:r>
               <w:rPr>
                 <w:rStyle w:val="Hypertextovprepojenie"/>
@@ -8746,7 +8746,7 @@
                 <w:noProof/>
                 <w:webHidden/>
               </w:rPr>
-              <w:instrText xml:space="preserve"> PAGEREF _Toc127707568 \h </w:instrText>
+              <w:instrText xml:space="preserve"> PAGEREF _Toc127726238 \h </w:instrText>
             </w:r>
             <w:r>
               <w:rPr>
@@ -8791,7 +8791,7 @@
               <w:lang w:eastAsia="ja-JP"/>
             </w:rPr>
           </w:pPr>
-          <w:hyperlink w:anchor="_Toc127707569" w:history="1">
+          <w:hyperlink w:anchor="_Toc127726239" w:history="1">
             <w:r>
               <w:rPr>
                 <w:rStyle w:val="Hypertextovprepojenie"/>
@@ -8834,7 +8834,7 @@
                 <w:noProof/>
                 <w:webHidden/>
               </w:rPr>
-              <w:instrText xml:space="preserve"> PAGEREF _Toc127707569 \h </w:instrText>
+              <w:instrText xml:space="preserve"> PAGEREF _Toc127726239 \h </w:instrText>
             </w:r>
             <w:r>
               <w:rPr>
@@ -8879,7 +8879,7 @@
               <w:lang w:eastAsia="ja-JP"/>
             </w:rPr>
           </w:pPr>
-          <w:hyperlink w:anchor="_Toc127707570" w:history="1">
+          <w:hyperlink w:anchor="_Toc127726240" w:history="1">
             <w:r>
               <w:rPr>
                 <w:rStyle w:val="Hypertextovprepojenie"/>
@@ -8922,7 +8922,7 @@
                 <w:noProof/>
                 <w:webHidden/>
               </w:rPr>
-              <w:instrText xml:space="preserve"> PAGEREF _Toc127707570 \h </w:instrText>
+              <w:instrText xml:space="preserve"> PAGEREF _Toc127726240 \h </w:instrText>
             </w:r>
             <w:r>
               <w:rPr>
@@ -8963,7 +8963,7 @@
               <w:lang w:eastAsia="ja-JP"/>
             </w:rPr>
           </w:pPr>
-          <w:hyperlink w:anchor="_Toc127707571" w:history="1">
+          <w:hyperlink w:anchor="_Toc127726241" w:history="1">
             <w:r>
               <w:rPr>
                 <w:rStyle w:val="Hypertextovprepojenie"/>
@@ -9001,7 +9001,7 @@
               <w:rPr>
                 <w:webHidden/>
               </w:rPr>
-              <w:instrText xml:space="preserve"> PAGEREF _Toc127707571 \h </w:instrText>
+              <w:instrText xml:space="preserve"> PAGEREF _Toc127726241 \h </w:instrText>
             </w:r>
             <w:r>
               <w:rPr>
@@ -9038,7 +9038,7 @@
               <w:lang w:eastAsia="ja-JP"/>
             </w:rPr>
           </w:pPr>
-          <w:hyperlink w:anchor="_Toc127707572" w:history="1">
+          <w:hyperlink w:anchor="_Toc127726242" w:history="1">
             <w:r>
               <w:rPr>
                 <w:rStyle w:val="Hypertextovprepojenie"/>
@@ -9076,7 +9076,7 @@
               <w:rPr>
                 <w:webHidden/>
               </w:rPr>
-              <w:instrText xml:space="preserve"> PAGEREF _Toc127707572 \h </w:instrText>
+              <w:instrText xml:space="preserve"> PAGEREF _Toc127726242 \h </w:instrText>
             </w:r>
             <w:r>
               <w:rPr>
@@ -9113,7 +9113,7 @@
               <w:lang w:eastAsia="ja-JP"/>
             </w:rPr>
           </w:pPr>
-          <w:hyperlink w:anchor="_Toc127707573" w:history="1">
+          <w:hyperlink w:anchor="_Toc127726243" w:history="1">
             <w:r>
               <w:rPr>
                 <w:rStyle w:val="Hypertextovprepojenie"/>
@@ -9151,7 +9151,7 @@
               <w:rPr>
                 <w:webHidden/>
               </w:rPr>
-              <w:instrText xml:space="preserve"> PAGEREF _Toc127707573 \h </w:instrText>
+              <w:instrText xml:space="preserve"> PAGEREF _Toc127726243 \h </w:instrText>
             </w:r>
             <w:r>
               <w:rPr>
@@ -9188,7 +9188,7 @@
               <w:lang w:eastAsia="ja-JP"/>
             </w:rPr>
           </w:pPr>
-          <w:hyperlink w:anchor="_Toc127707574" w:history="1">
+          <w:hyperlink w:anchor="_Toc127726244" w:history="1">
             <w:r>
               <w:rPr>
                 <w:rStyle w:val="Hypertextovprepojenie"/>
@@ -9226,7 +9226,7 @@
               <w:rPr>
                 <w:webHidden/>
               </w:rPr>
-              <w:instrText xml:space="preserve"> PAGEREF _Toc127707574 \h </w:instrText>
+              <w:instrText xml:space="preserve"> PAGEREF _Toc127726244 \h </w:instrText>
             </w:r>
             <w:r>
               <w:rPr>
@@ -9267,7 +9267,7 @@
               <w:lang w:eastAsia="ja-JP"/>
             </w:rPr>
           </w:pPr>
-          <w:hyperlink w:anchor="_Toc127707575" w:history="1">
+          <w:hyperlink w:anchor="_Toc127726245" w:history="1">
             <w:r>
               <w:rPr>
                 <w:rStyle w:val="Hypertextovprepojenie"/>
@@ -9310,7 +9310,7 @@
                 <w:noProof/>
                 <w:webHidden/>
               </w:rPr>
-              <w:instrText xml:space="preserve"> PAGEREF _Toc127707575 \h </w:instrText>
+              <w:instrText xml:space="preserve"> PAGEREF _Toc127726245 \h </w:instrText>
             </w:r>
             <w:r>
               <w:rPr>
@@ -9355,7 +9355,7 @@
               <w:lang w:eastAsia="ja-JP"/>
             </w:rPr>
           </w:pPr>
-          <w:hyperlink w:anchor="_Toc127707576" w:history="1">
+          <w:hyperlink w:anchor="_Toc127726246" w:history="1">
             <w:r>
               <w:rPr>
                 <w:rStyle w:val="Hypertextovprepojenie"/>
@@ -9398,7 +9398,7 @@
                 <w:noProof/>
                 <w:webHidden/>
               </w:rPr>
-              <w:instrText xml:space="preserve"> PAGEREF _Toc127707576 \h </w:instrText>
+              <w:instrText xml:space="preserve"> PAGEREF _Toc127726246 \h </w:instrText>
             </w:r>
             <w:r>
               <w:rPr>
@@ -9443,7 +9443,7 @@
               <w:lang w:eastAsia="ja-JP"/>
             </w:rPr>
           </w:pPr>
-          <w:hyperlink w:anchor="_Toc127707577" w:history="1">
+          <w:hyperlink w:anchor="_Toc127726247" w:history="1">
             <w:r>
               <w:rPr>
                 <w:rStyle w:val="Hypertextovprepojenie"/>
@@ -9486,7 +9486,7 @@
                 <w:noProof/>
                 <w:webHidden/>
               </w:rPr>
-              <w:instrText xml:space="preserve"> PAGEREF _Toc127707577 \h </w:instrText>
+              <w:instrText xml:space="preserve"> PAGEREF _Toc127726247 \h </w:instrText>
             </w:r>
             <w:r>
               <w:rPr>
@@ -9531,7 +9531,7 @@
               <w:lang w:eastAsia="ja-JP"/>
             </w:rPr>
           </w:pPr>
-          <w:hyperlink w:anchor="_Toc127707578" w:history="1">
+          <w:hyperlink w:anchor="_Toc127726248" w:history="1">
             <w:r>
               <w:rPr>
                 <w:rStyle w:val="Hypertextovprepojenie"/>
@@ -9574,7 +9574,7 @@
                 <w:noProof/>
                 <w:webHidden/>
               </w:rPr>
-              <w:instrText xml:space="preserve"> PAGEREF _Toc127707578 \h </w:instrText>
+              <w:instrText xml:space="preserve"> PAGEREF _Toc127726248 \h </w:instrText>
             </w:r>
             <w:r>
               <w:rPr>
@@ -9619,7 +9619,7 @@
               <w:lang w:eastAsia="ja-JP"/>
             </w:rPr>
           </w:pPr>
-          <w:hyperlink w:anchor="_Toc127707579" w:history="1">
+          <w:hyperlink w:anchor="_Toc127726249" w:history="1">
             <w:r>
               <w:rPr>
                 <w:rStyle w:val="Hypertextovprepojenie"/>
@@ -9641,7 +9641,7 @@
                 <w:rStyle w:val="Hypertextovprepojenie"/>
                 <w:noProof/>
               </w:rPr>
-              <w:t>Požiadavky na webové služby</w:t>
+              <w:t>Definovanie požiadaviek</w:t>
             </w:r>
             <w:r>
               <w:rPr>
@@ -9662,7 +9662,7 @@
                 <w:noProof/>
                 <w:webHidden/>
               </w:rPr>
-              <w:instrText xml:space="preserve"> PAGEREF _Toc127707579 \h </w:instrText>
+              <w:instrText xml:space="preserve"> PAGEREF _Toc127726249 \h </w:instrText>
             </w:r>
             <w:r>
               <w:rPr>
@@ -9682,7 +9682,183 @@
                 <w:noProof/>
                 <w:webHidden/>
               </w:rPr>
-              <w:t>52</w:t>
+              <w:t>53</w:t>
+            </w:r>
+            <w:r>
+              <w:rPr>
+                <w:noProof/>
+                <w:webHidden/>
+              </w:rPr>
+              <w:fldChar w:fldCharType="end"/>
+            </w:r>
+          </w:hyperlink>
+        </w:p>
+        <w:p>
+          <w:pPr>
+            <w:pStyle w:val="Obsah3"/>
+            <w:tabs>
+              <w:tab w:val="left" w:pos="1889"/>
+              <w:tab w:val="right" w:leader="dot" w:pos="8778"/>
+            </w:tabs>
+            <w:rPr>
+              <w:rFonts w:asciiTheme="minorHAnsi" w:eastAsiaTheme="minorEastAsia" w:hAnsiTheme="minorHAnsi" w:cstheme="minorBidi"/>
+              <w:noProof/>
+              <w:sz w:val="22"/>
+              <w:lang w:eastAsia="ja-JP"/>
+            </w:rPr>
+          </w:pPr>
+          <w:hyperlink w:anchor="_Toc127726250" w:history="1">
+            <w:r>
+              <w:rPr>
+                <w:rStyle w:val="Hypertextovprepojenie"/>
+                <w:noProof/>
+              </w:rPr>
+              <w:t>5.2.1</w:t>
+            </w:r>
+            <w:r>
+              <w:rPr>
+                <w:rFonts w:asciiTheme="minorHAnsi" w:eastAsiaTheme="minorEastAsia" w:hAnsiTheme="minorHAnsi" w:cstheme="minorBidi"/>
+                <w:noProof/>
+                <w:sz w:val="22"/>
+                <w:lang w:eastAsia="ja-JP"/>
+              </w:rPr>
+              <w:tab/>
+            </w:r>
+            <w:r>
+              <w:rPr>
+                <w:rStyle w:val="Hypertextovprepojenie"/>
+                <w:noProof/>
+              </w:rPr>
+              <w:t>Požiadavky na webové služby</w:t>
+            </w:r>
+            <w:r>
+              <w:rPr>
+                <w:noProof/>
+                <w:webHidden/>
+              </w:rPr>
+              <w:tab/>
+            </w:r>
+            <w:r>
+              <w:rPr>
+                <w:noProof/>
+                <w:webHidden/>
+              </w:rPr>
+              <w:fldChar w:fldCharType="begin"/>
+            </w:r>
+            <w:r>
+              <w:rPr>
+                <w:noProof/>
+                <w:webHidden/>
+              </w:rPr>
+              <w:instrText xml:space="preserve"> PAGEREF _Toc127726250 \h </w:instrText>
+            </w:r>
+            <w:r>
+              <w:rPr>
+                <w:noProof/>
+                <w:webHidden/>
+              </w:rPr>
+            </w:r>
+            <w:r>
+              <w:rPr>
+                <w:noProof/>
+                <w:webHidden/>
+              </w:rPr>
+              <w:fldChar w:fldCharType="separate"/>
+            </w:r>
+            <w:r>
+              <w:rPr>
+                <w:noProof/>
+                <w:webHidden/>
+              </w:rPr>
+              <w:t>54</w:t>
+            </w:r>
+            <w:r>
+              <w:rPr>
+                <w:noProof/>
+                <w:webHidden/>
+              </w:rPr>
+              <w:fldChar w:fldCharType="end"/>
+            </w:r>
+          </w:hyperlink>
+        </w:p>
+        <w:p>
+          <w:pPr>
+            <w:pStyle w:val="Obsah3"/>
+            <w:tabs>
+              <w:tab w:val="left" w:pos="1889"/>
+              <w:tab w:val="right" w:leader="dot" w:pos="8778"/>
+            </w:tabs>
+            <w:rPr>
+              <w:rFonts w:asciiTheme="minorHAnsi" w:eastAsiaTheme="minorEastAsia" w:hAnsiTheme="minorHAnsi" w:cstheme="minorBidi"/>
+              <w:noProof/>
+              <w:sz w:val="22"/>
+              <w:lang w:eastAsia="ja-JP"/>
+            </w:rPr>
+          </w:pPr>
+          <w:hyperlink w:anchor="_Toc127726251" w:history="1">
+            <w:r>
+              <w:rPr>
+                <w:rStyle w:val="Hypertextovprepojenie"/>
+                <w:noProof/>
+              </w:rPr>
+              <w:t>5.2.2</w:t>
+            </w:r>
+            <w:r>
+              <w:rPr>
+                <w:rFonts w:asciiTheme="minorHAnsi" w:eastAsiaTheme="minorEastAsia" w:hAnsiTheme="minorHAnsi" w:cstheme="minorBidi"/>
+                <w:noProof/>
+                <w:sz w:val="22"/>
+                <w:lang w:eastAsia="ja-JP"/>
+              </w:rPr>
+              <w:tab/>
+            </w:r>
+            <w:r>
+              <w:rPr>
+                <w:rStyle w:val="Hypertextovprepojenie"/>
+                <w:noProof/>
+              </w:rPr>
+              <w:t>Požiadavky na klienta</w:t>
+            </w:r>
+            <w:r>
+              <w:rPr>
+                <w:noProof/>
+                <w:webHidden/>
+              </w:rPr>
+              <w:tab/>
+            </w:r>
+            <w:r>
+              <w:rPr>
+                <w:noProof/>
+                <w:webHidden/>
+              </w:rPr>
+              <w:fldChar w:fldCharType="begin"/>
+            </w:r>
+            <w:r>
+              <w:rPr>
+                <w:noProof/>
+                <w:webHidden/>
+              </w:rPr>
+              <w:instrText xml:space="preserve"> PAGEREF _Toc127726251 \h </w:instrText>
+            </w:r>
+            <w:r>
+              <w:rPr>
+                <w:noProof/>
+                <w:webHidden/>
+              </w:rPr>
+            </w:r>
+            <w:r>
+              <w:rPr>
+                <w:noProof/>
+                <w:webHidden/>
+              </w:rPr>
+              <w:fldChar w:fldCharType="separate"/>
+            </w:r>
+            <w:r>
+              <w:rPr>
+                <w:noProof/>
+                <w:webHidden/>
+              </w:rPr>
+              <w:t>55</w:t>
             </w:r>
             <w:r>
               <w:rPr>
@@ -9707,7 +9883,7 @@
               <w:lang w:eastAsia="ja-JP"/>
             </w:rPr>
           </w:pPr>
-          <w:hyperlink w:anchor="_Toc127707580" w:history="1">
+          <w:hyperlink w:anchor="_Toc127726252" w:history="1">
             <w:r>
               <w:rPr>
                 <w:rStyle w:val="Hypertextovprepojenie"/>
@@ -9729,7 +9905,7 @@
                 <w:rStyle w:val="Hypertextovprepojenie"/>
                 <w:noProof/>
               </w:rPr>
-              <w:t>Požiadavky na klienta</w:t>
+              <w:t>Tvorba webovej služby</w:t>
             </w:r>
             <w:r>
               <w:rPr>
@@ -9750,7 +9926,7 @@
                 <w:noProof/>
                 <w:webHidden/>
               </w:rPr>
-              <w:instrText xml:space="preserve"> PAGEREF _Toc127707580 \h </w:instrText>
+              <w:instrText xml:space="preserve"> PAGEREF _Toc127726252 \h </w:instrText>
             </w:r>
             <w:r>
               <w:rPr>
@@ -9770,7 +9946,183 @@
                 <w:noProof/>
                 <w:webHidden/>
               </w:rPr>
-              <w:t>54</w:t>
+              <w:t>56</w:t>
+            </w:r>
+            <w:r>
+              <w:rPr>
+                <w:noProof/>
+                <w:webHidden/>
+              </w:rPr>
+              <w:fldChar w:fldCharType="end"/>
+            </w:r>
+          </w:hyperlink>
+        </w:p>
+        <w:p>
+          <w:pPr>
+            <w:pStyle w:val="Obsah3"/>
+            <w:tabs>
+              <w:tab w:val="left" w:pos="1889"/>
+              <w:tab w:val="right" w:leader="dot" w:pos="8778"/>
+            </w:tabs>
+            <w:rPr>
+              <w:rFonts w:asciiTheme="minorHAnsi" w:eastAsiaTheme="minorEastAsia" w:hAnsiTheme="minorHAnsi" w:cstheme="minorBidi"/>
+              <w:noProof/>
+              <w:sz w:val="22"/>
+              <w:lang w:eastAsia="ja-JP"/>
+            </w:rPr>
+          </w:pPr>
+          <w:hyperlink w:anchor="_Toc127726253" w:history="1">
+            <w:r>
+              <w:rPr>
+                <w:rStyle w:val="Hypertextovprepojenie"/>
+                <w:noProof/>
+              </w:rPr>
+              <w:t>5.3.1</w:t>
+            </w:r>
+            <w:r>
+              <w:rPr>
+                <w:rFonts w:asciiTheme="minorHAnsi" w:eastAsiaTheme="minorEastAsia" w:hAnsiTheme="minorHAnsi" w:cstheme="minorBidi"/>
+                <w:noProof/>
+                <w:sz w:val="22"/>
+                <w:lang w:eastAsia="ja-JP"/>
+              </w:rPr>
+              <w:tab/>
+            </w:r>
+            <w:r>
+              <w:rPr>
+                <w:rStyle w:val="Hypertextovprepojenie"/>
+                <w:noProof/>
+              </w:rPr>
+              <w:t>Použité technológie</w:t>
+            </w:r>
+            <w:r>
+              <w:rPr>
+                <w:noProof/>
+                <w:webHidden/>
+              </w:rPr>
+              <w:tab/>
+            </w:r>
+            <w:r>
+              <w:rPr>
+                <w:noProof/>
+                <w:webHidden/>
+              </w:rPr>
+              <w:fldChar w:fldCharType="begin"/>
+            </w:r>
+            <w:r>
+              <w:rPr>
+                <w:noProof/>
+                <w:webHidden/>
+              </w:rPr>
+              <w:instrText xml:space="preserve"> PAGEREF _Toc127726253 \h </w:instrText>
+            </w:r>
+            <w:r>
+              <w:rPr>
+                <w:noProof/>
+                <w:webHidden/>
+              </w:rPr>
+            </w:r>
+            <w:r>
+              <w:rPr>
+                <w:noProof/>
+                <w:webHidden/>
+              </w:rPr>
+              <w:fldChar w:fldCharType="separate"/>
+            </w:r>
+            <w:r>
+              <w:rPr>
+                <w:noProof/>
+                <w:webHidden/>
+              </w:rPr>
+              <w:t>56</w:t>
+            </w:r>
+            <w:r>
+              <w:rPr>
+                <w:noProof/>
+                <w:webHidden/>
+              </w:rPr>
+              <w:fldChar w:fldCharType="end"/>
+            </w:r>
+          </w:hyperlink>
+        </w:p>
+        <w:p>
+          <w:pPr>
+            <w:pStyle w:val="Obsah3"/>
+            <w:tabs>
+              <w:tab w:val="left" w:pos="1889"/>
+              <w:tab w:val="right" w:leader="dot" w:pos="8778"/>
+            </w:tabs>
+            <w:rPr>
+              <w:rFonts w:asciiTheme="minorHAnsi" w:eastAsiaTheme="minorEastAsia" w:hAnsiTheme="minorHAnsi" w:cstheme="minorBidi"/>
+              <w:noProof/>
+              <w:sz w:val="22"/>
+              <w:lang w:eastAsia="ja-JP"/>
+            </w:rPr>
+          </w:pPr>
+          <w:hyperlink w:anchor="_Toc127726254" w:history="1">
+            <w:r>
+              <w:rPr>
+                <w:rStyle w:val="Hypertextovprepojenie"/>
+                <w:noProof/>
+              </w:rPr>
+              <w:t>5.3.2</w:t>
+            </w:r>
+            <w:r>
+              <w:rPr>
+                <w:rFonts w:asciiTheme="minorHAnsi" w:eastAsiaTheme="minorEastAsia" w:hAnsiTheme="minorHAnsi" w:cstheme="minorBidi"/>
+                <w:noProof/>
+                <w:sz w:val="22"/>
+                <w:lang w:eastAsia="ja-JP"/>
+              </w:rPr>
+              <w:tab/>
+            </w:r>
+            <w:r>
+              <w:rPr>
+                <w:rStyle w:val="Hypertextovprepojenie"/>
+                <w:noProof/>
+              </w:rPr>
+              <w:t>Popis riešenia vo Visual studiu</w:t>
+            </w:r>
+            <w:r>
+              <w:rPr>
+                <w:noProof/>
+                <w:webHidden/>
+              </w:rPr>
+              <w:tab/>
+            </w:r>
+            <w:r>
+              <w:rPr>
+                <w:noProof/>
+                <w:webHidden/>
+              </w:rPr>
+              <w:fldChar w:fldCharType="begin"/>
+            </w:r>
+            <w:r>
+              <w:rPr>
+                <w:noProof/>
+                <w:webHidden/>
+              </w:rPr>
+              <w:instrText xml:space="preserve"> PAGEREF _Toc127726254 \h </w:instrText>
+            </w:r>
+            <w:r>
+              <w:rPr>
+                <w:noProof/>
+                <w:webHidden/>
+              </w:rPr>
+            </w:r>
+            <w:r>
+              <w:rPr>
+                <w:noProof/>
+                <w:webHidden/>
+              </w:rPr>
+              <w:fldChar w:fldCharType="separate"/>
+            </w:r>
+            <w:r>
+              <w:rPr>
+                <w:noProof/>
+                <w:webHidden/>
+              </w:rPr>
+              <w:t>57</w:t>
             </w:r>
             <w:r>
               <w:rPr>
@@ -9795,7 +10147,7 @@
               <w:lang w:eastAsia="ja-JP"/>
             </w:rPr>
           </w:pPr>
-          <w:hyperlink w:anchor="_Toc127707581" w:history="1">
+          <w:hyperlink w:anchor="_Toc127726255" w:history="1">
             <w:r>
               <w:rPr>
                 <w:rStyle w:val="Hypertextovprepojenie"/>
@@ -9817,7 +10169,7 @@
                 <w:rStyle w:val="Hypertextovprepojenie"/>
                 <w:noProof/>
               </w:rPr>
-              <w:t>Analýza</w:t>
+              <w:t>Popis metód webovej služby</w:t>
             </w:r>
             <w:r>
               <w:rPr>
@@ -9838,7 +10190,7 @@
                 <w:noProof/>
                 <w:webHidden/>
               </w:rPr>
-              <w:instrText xml:space="preserve"> PAGEREF _Toc127707581 \h </w:instrText>
+              <w:instrText xml:space="preserve"> PAGEREF _Toc127726255 \h </w:instrText>
             </w:r>
             <w:r>
               <w:rPr>
@@ -9858,7 +10210,183 @@
                 <w:noProof/>
                 <w:webHidden/>
               </w:rPr>
-              <w:t>55</w:t>
+              <w:t>59</w:t>
+            </w:r>
+            <w:r>
+              <w:rPr>
+                <w:noProof/>
+                <w:webHidden/>
+              </w:rPr>
+              <w:fldChar w:fldCharType="end"/>
+            </w:r>
+          </w:hyperlink>
+        </w:p>
+        <w:p>
+          <w:pPr>
+            <w:pStyle w:val="Obsah3"/>
+            <w:tabs>
+              <w:tab w:val="left" w:pos="1889"/>
+              <w:tab w:val="right" w:leader="dot" w:pos="8778"/>
+            </w:tabs>
+            <w:rPr>
+              <w:rFonts w:asciiTheme="minorHAnsi" w:eastAsiaTheme="minorEastAsia" w:hAnsiTheme="minorHAnsi" w:cstheme="minorBidi"/>
+              <w:noProof/>
+              <w:sz w:val="22"/>
+              <w:lang w:eastAsia="ja-JP"/>
+            </w:rPr>
+          </w:pPr>
+          <w:hyperlink w:anchor="_Toc127726256" w:history="1">
+            <w:r>
+              <w:rPr>
+                <w:rStyle w:val="Hypertextovprepojenie"/>
+                <w:noProof/>
+              </w:rPr>
+              <w:t>5.4.1</w:t>
+            </w:r>
+            <w:r>
+              <w:rPr>
+                <w:rFonts w:asciiTheme="minorHAnsi" w:eastAsiaTheme="minorEastAsia" w:hAnsiTheme="minorHAnsi" w:cstheme="minorBidi"/>
+                <w:noProof/>
+                <w:sz w:val="22"/>
+                <w:lang w:eastAsia="ja-JP"/>
+              </w:rPr>
+              <w:tab/>
+            </w:r>
+            <w:r>
+              <w:rPr>
+                <w:rStyle w:val="Hypertextovprepojenie"/>
+                <w:noProof/>
+              </w:rPr>
+              <w:t>Newebové metody</w:t>
+            </w:r>
+            <w:r>
+              <w:rPr>
+                <w:noProof/>
+                <w:webHidden/>
+              </w:rPr>
+              <w:tab/>
+            </w:r>
+            <w:r>
+              <w:rPr>
+                <w:noProof/>
+                <w:webHidden/>
+              </w:rPr>
+              <w:fldChar w:fldCharType="begin"/>
+            </w:r>
+            <w:r>
+              <w:rPr>
+                <w:noProof/>
+                <w:webHidden/>
+              </w:rPr>
+              <w:instrText xml:space="preserve"> PAGEREF _Toc127726256 \h </w:instrText>
+            </w:r>
+            <w:r>
+              <w:rPr>
+                <w:noProof/>
+                <w:webHidden/>
+              </w:rPr>
+            </w:r>
+            <w:r>
+              <w:rPr>
+                <w:noProof/>
+                <w:webHidden/>
+              </w:rPr>
+              <w:fldChar w:fldCharType="separate"/>
+            </w:r>
+            <w:r>
+              <w:rPr>
+                <w:noProof/>
+                <w:webHidden/>
+              </w:rPr>
+              <w:t>59</w:t>
+            </w:r>
+            <w:r>
+              <w:rPr>
+                <w:noProof/>
+                <w:webHidden/>
+              </w:rPr>
+              <w:fldChar w:fldCharType="end"/>
+            </w:r>
+          </w:hyperlink>
+        </w:p>
+        <w:p>
+          <w:pPr>
+            <w:pStyle w:val="Obsah3"/>
+            <w:tabs>
+              <w:tab w:val="left" w:pos="1889"/>
+              <w:tab w:val="right" w:leader="dot" w:pos="8778"/>
+            </w:tabs>
+            <w:rPr>
+              <w:rFonts w:asciiTheme="minorHAnsi" w:eastAsiaTheme="minorEastAsia" w:hAnsiTheme="minorHAnsi" w:cstheme="minorBidi"/>
+              <w:noProof/>
+              <w:sz w:val="22"/>
+              <w:lang w:eastAsia="ja-JP"/>
+            </w:rPr>
+          </w:pPr>
+          <w:hyperlink w:anchor="_Toc127726257" w:history="1">
+            <w:r>
+              <w:rPr>
+                <w:rStyle w:val="Hypertextovprepojenie"/>
+                <w:noProof/>
+              </w:rPr>
+              <w:t>5.4.2</w:t>
+            </w:r>
+            <w:r>
+              <w:rPr>
+                <w:rFonts w:asciiTheme="minorHAnsi" w:eastAsiaTheme="minorEastAsia" w:hAnsiTheme="minorHAnsi" w:cstheme="minorBidi"/>
+                <w:noProof/>
+                <w:sz w:val="22"/>
+                <w:lang w:eastAsia="ja-JP"/>
+              </w:rPr>
+              <w:tab/>
+            </w:r>
+            <w:r>
+              <w:rPr>
+                <w:rStyle w:val="Hypertextovprepojenie"/>
+                <w:noProof/>
+              </w:rPr>
+              <w:t>Webové (vystavené ) metódy</w:t>
+            </w:r>
+            <w:r>
+              <w:rPr>
+                <w:noProof/>
+                <w:webHidden/>
+              </w:rPr>
+              <w:tab/>
+            </w:r>
+            <w:r>
+              <w:rPr>
+                <w:noProof/>
+                <w:webHidden/>
+              </w:rPr>
+              <w:fldChar w:fldCharType="begin"/>
+            </w:r>
+            <w:r>
+              <w:rPr>
+                <w:noProof/>
+                <w:webHidden/>
+              </w:rPr>
+              <w:instrText xml:space="preserve"> PAGEREF _Toc127726257 \h </w:instrText>
+            </w:r>
+            <w:r>
+              <w:rPr>
+                <w:noProof/>
+                <w:webHidden/>
+              </w:rPr>
+            </w:r>
+            <w:r>
+              <w:rPr>
+                <w:noProof/>
+                <w:webHidden/>
+              </w:rPr>
+              <w:fldChar w:fldCharType="separate"/>
+            </w:r>
+            <w:r>
+              <w:rPr>
+                <w:noProof/>
+                <w:webHidden/>
+              </w:rPr>
+              <w:t>59</w:t>
             </w:r>
             <w:r>
               <w:rPr>
@@ -9883,7 +10411,7 @@
               <w:lang w:eastAsia="ja-JP"/>
             </w:rPr>
           </w:pPr>
-          <w:hyperlink w:anchor="_Toc127707582" w:history="1">
+          <w:hyperlink w:anchor="_Toc127726258" w:history="1">
             <w:r>
               <w:rPr>
                 <w:rStyle w:val="Hypertextovprepojenie"/>
@@ -9905,7 +10433,7 @@
                 <w:rStyle w:val="Hypertextovprepojenie"/>
                 <w:noProof/>
               </w:rPr>
-              <w:t>Implementácia</w:t>
+              <w:t>Analýza</w:t>
             </w:r>
             <w:r>
               <w:rPr>
@@ -9926,7 +10454,7 @@
                 <w:noProof/>
                 <w:webHidden/>
               </w:rPr>
-              <w:instrText xml:space="preserve"> PAGEREF _Toc127707582 \h </w:instrText>
+              <w:instrText xml:space="preserve"> PAGEREF _Toc127726258 \h </w:instrText>
             </w:r>
             <w:r>
               <w:rPr>
@@ -9946,7 +10474,7 @@
                 <w:noProof/>
                 <w:webHidden/>
               </w:rPr>
-              <w:t>55</w:t>
+              <w:t>59</w:t>
             </w:r>
             <w:r>
               <w:rPr>
@@ -9971,7 +10499,7 @@
               <w:lang w:eastAsia="ja-JP"/>
             </w:rPr>
           </w:pPr>
-          <w:hyperlink w:anchor="_Toc127707583" w:history="1">
+          <w:hyperlink w:anchor="_Toc127726259" w:history="1">
             <w:r>
               <w:rPr>
                 <w:rStyle w:val="Hypertextovprepojenie"/>
@@ -9993,7 +10521,7 @@
                 <w:rStyle w:val="Hypertextovprepojenie"/>
                 <w:noProof/>
               </w:rPr>
-              <w:t>Testovanie</w:t>
+              <w:t>Implementácia</w:t>
             </w:r>
             <w:r>
               <w:rPr>
@@ -10014,7 +10542,7 @@
                 <w:noProof/>
                 <w:webHidden/>
               </w:rPr>
-              <w:instrText xml:space="preserve"> PAGEREF _Toc127707583 \h </w:instrText>
+              <w:instrText xml:space="preserve"> PAGEREF _Toc127726259 \h </w:instrText>
             </w:r>
             <w:r>
               <w:rPr>
@@ -10034,7 +10562,7 @@
                 <w:noProof/>
                 <w:webHidden/>
               </w:rPr>
-              <w:t>55</w:t>
+              <w:t>59</w:t>
             </w:r>
             <w:r>
               <w:rPr>
@@ -10059,7 +10587,7 @@
               <w:lang w:eastAsia="ja-JP"/>
             </w:rPr>
           </w:pPr>
-          <w:hyperlink w:anchor="_Toc127707584" w:history="1">
+          <w:hyperlink w:anchor="_Toc127726260" w:history="1">
             <w:r>
               <w:rPr>
                 <w:rStyle w:val="Hypertextovprepojenie"/>
@@ -10081,7 +10609,7 @@
                 <w:rStyle w:val="Hypertextovprepojenie"/>
                 <w:noProof/>
               </w:rPr>
-              <w:t>Backend</w:t>
+              <w:t>Testovanie</w:t>
             </w:r>
             <w:r>
               <w:rPr>
@@ -10102,7 +10630,7 @@
                 <w:noProof/>
                 <w:webHidden/>
               </w:rPr>
-              <w:instrText xml:space="preserve"> PAGEREF _Toc127707584 \h </w:instrText>
+              <w:instrText xml:space="preserve"> PAGEREF _Toc127726260 \h </w:instrText>
             </w:r>
             <w:r>
               <w:rPr>
@@ -10122,7 +10650,95 @@
                 <w:noProof/>
                 <w:webHidden/>
               </w:rPr>
-              <w:t>55</w:t>
+              <w:t>59</w:t>
+            </w:r>
+            <w:r>
+              <w:rPr>
+                <w:noProof/>
+                <w:webHidden/>
+              </w:rPr>
+              <w:fldChar w:fldCharType="end"/>
+            </w:r>
+          </w:hyperlink>
+        </w:p>
+        <w:p>
+          <w:pPr>
+            <w:pStyle w:val="Obsah2"/>
+            <w:tabs>
+              <w:tab w:val="left" w:pos="1540"/>
+              <w:tab w:val="right" w:leader="dot" w:pos="8778"/>
+            </w:tabs>
+            <w:rPr>
+              <w:rFonts w:asciiTheme="minorHAnsi" w:eastAsiaTheme="minorEastAsia" w:hAnsiTheme="minorHAnsi" w:cstheme="minorBidi"/>
+              <w:noProof/>
+              <w:sz w:val="22"/>
+              <w:lang w:eastAsia="ja-JP"/>
+            </w:rPr>
+          </w:pPr>
+          <w:hyperlink w:anchor="_Toc127726261" w:history="1">
+            <w:r>
+              <w:rPr>
+                <w:rStyle w:val="Hypertextovprepojenie"/>
+                <w:noProof/>
+              </w:rPr>
+              <w:t>5.8</w:t>
+            </w:r>
+            <w:r>
+              <w:rPr>
+                <w:rFonts w:asciiTheme="minorHAnsi" w:eastAsiaTheme="minorEastAsia" w:hAnsiTheme="minorHAnsi" w:cstheme="minorBidi"/>
+                <w:noProof/>
+                <w:sz w:val="22"/>
+                <w:lang w:eastAsia="ja-JP"/>
+              </w:rPr>
+              <w:tab/>
+            </w:r>
+            <w:r>
+              <w:rPr>
+                <w:rStyle w:val="Hypertextovprepojenie"/>
+                <w:noProof/>
+              </w:rPr>
+              <w:t>Backend</w:t>
+            </w:r>
+            <w:r>
+              <w:rPr>
+                <w:noProof/>
+                <w:webHidden/>
+              </w:rPr>
+              <w:tab/>
+            </w:r>
+            <w:r>
+              <w:rPr>
+                <w:noProof/>
+                <w:webHidden/>
+              </w:rPr>
+              <w:fldChar w:fldCharType="begin"/>
+            </w:r>
+            <w:r>
+              <w:rPr>
+                <w:noProof/>
+                <w:webHidden/>
+              </w:rPr>
+              <w:instrText xml:space="preserve"> PAGEREF _Toc127726261 \h </w:instrText>
+            </w:r>
+            <w:r>
+              <w:rPr>
+                <w:noProof/>
+                <w:webHidden/>
+              </w:rPr>
+            </w:r>
+            <w:r>
+              <w:rPr>
+                <w:noProof/>
+                <w:webHidden/>
+              </w:rPr>
+              <w:fldChar w:fldCharType="separate"/>
+            </w:r>
+            <w:r>
+              <w:rPr>
+                <w:noProof/>
+                <w:webHidden/>
+              </w:rPr>
+              <w:t>59</w:t>
             </w:r>
             <w:r>
               <w:rPr>
@@ -10147,13 +10763,13 @@
               <w:lang w:eastAsia="ja-JP"/>
             </w:rPr>
           </w:pPr>
-          <w:hyperlink w:anchor="_Toc127707585" w:history="1">
+          <w:hyperlink w:anchor="_Toc127726262" w:history="1">
             <w:r>
               <w:rPr>
                 <w:rStyle w:val="Hypertextovprepojenie"/>
                 <w:noProof/>
               </w:rPr>
-              <w:t>5.7.1</w:t>
+              <w:t>5.8.1</w:t>
             </w:r>
             <w:r>
               <w:rPr>
@@ -10190,7 +10806,7 @@
                 <w:noProof/>
                 <w:webHidden/>
               </w:rPr>
-              <w:instrText xml:space="preserve"> PAGEREF _Toc127707585 \h </w:instrText>
+              <w:instrText xml:space="preserve"> PAGEREF _Toc127726262 \h </w:instrText>
             </w:r>
             <w:r>
               <w:rPr>
@@ -10210,7 +10826,7 @@
                 <w:noProof/>
                 <w:webHidden/>
               </w:rPr>
-              <w:t>55</w:t>
+              <w:t>59</w:t>
             </w:r>
             <w:r>
               <w:rPr>
@@ -10235,13 +10851,13 @@
               <w:lang w:eastAsia="ja-JP"/>
             </w:rPr>
           </w:pPr>
-          <w:hyperlink w:anchor="_Toc127707586" w:history="1">
+          <w:hyperlink w:anchor="_Toc127726263" w:history="1">
             <w:r>
               <w:rPr>
                 <w:rStyle w:val="Hypertextovprepojenie"/>
                 <w:noProof/>
               </w:rPr>
-              <w:t>5.7.2</w:t>
+              <w:t>5.8.2</w:t>
             </w:r>
             <w:r>
               <w:rPr>
@@ -10278,7 +10894,7 @@
                 <w:noProof/>
                 <w:webHidden/>
               </w:rPr>
-              <w:instrText xml:space="preserve"> PAGEREF _Toc127707586 \h </w:instrText>
+              <w:instrText xml:space="preserve"> PAGEREF _Toc127726263 \h </w:instrText>
             </w:r>
             <w:r>
               <w:rPr>
@@ -10298,7 +10914,7 @@
                 <w:noProof/>
                 <w:webHidden/>
               </w:rPr>
-              <w:t>55</w:t>
+              <w:t>59</w:t>
             </w:r>
             <w:r>
               <w:rPr>
@@ -10323,13 +10939,13 @@
               <w:lang w:eastAsia="ja-JP"/>
             </w:rPr>
           </w:pPr>
-          <w:hyperlink w:anchor="_Toc127707587" w:history="1">
+          <w:hyperlink w:anchor="_Toc127726264" w:history="1">
             <w:r>
               <w:rPr>
                 <w:rStyle w:val="Hypertextovprepojenie"/>
                 <w:noProof/>
               </w:rPr>
-              <w:t>5.7.3</w:t>
+              <w:t>5.8.3</w:t>
             </w:r>
             <w:r>
               <w:rPr>
@@ -10366,7 +10982,7 @@
                 <w:noProof/>
                 <w:webHidden/>
               </w:rPr>
-              <w:instrText xml:space="preserve"> PAGEREF _Toc127707587 \h </w:instrText>
+              <w:instrText xml:space="preserve"> PAGEREF _Toc127726264 \h </w:instrText>
             </w:r>
             <w:r>
               <w:rPr>
@@ -10386,7 +11002,7 @@
                 <w:noProof/>
                 <w:webHidden/>
               </w:rPr>
-              <w:t>55</w:t>
+              <w:t>59</w:t>
             </w:r>
             <w:r>
               <w:rPr>
@@ -10411,13 +11027,13 @@
               <w:lang w:eastAsia="ja-JP"/>
             </w:rPr>
           </w:pPr>
-          <w:hyperlink w:anchor="_Toc127707588" w:history="1">
+          <w:hyperlink w:anchor="_Toc127726265" w:history="1">
             <w:r>
               <w:rPr>
                 <w:rStyle w:val="Hypertextovprepojenie"/>
                 <w:noProof/>
               </w:rPr>
-              <w:t>5.7.4</w:t>
+              <w:t>5.8.4</w:t>
             </w:r>
             <w:r>
               <w:rPr>
@@ -10454,7 +11070,7 @@
                 <w:noProof/>
                 <w:webHidden/>
               </w:rPr>
-              <w:instrText xml:space="preserve"> PAGEREF _Toc127707588 \h </w:instrText>
+              <w:instrText xml:space="preserve"> PAGEREF _Toc127726265 \h </w:instrText>
             </w:r>
             <w:r>
               <w:rPr>
@@ -10474,7 +11090,7 @@
                 <w:noProof/>
                 <w:webHidden/>
               </w:rPr>
-              <w:t>55</w:t>
+              <w:t>59</w:t>
             </w:r>
             <w:r>
               <w:rPr>
@@ -10499,13 +11115,13 @@
               <w:lang w:eastAsia="ja-JP"/>
             </w:rPr>
           </w:pPr>
-          <w:hyperlink w:anchor="_Toc127707589" w:history="1">
+          <w:hyperlink w:anchor="_Toc127726266" w:history="1">
             <w:r>
               <w:rPr>
                 <w:rStyle w:val="Hypertextovprepojenie"/>
                 <w:noProof/>
               </w:rPr>
-              <w:t>5.7.5</w:t>
+              <w:t>5.8.5</w:t>
             </w:r>
             <w:r>
               <w:rPr>
@@ -10542,7 +11158,7 @@
                 <w:noProof/>
                 <w:webHidden/>
               </w:rPr>
-              <w:instrText xml:space="preserve"> PAGEREF _Toc127707589 \h </w:instrText>
+              <w:instrText xml:space="preserve"> PAGEREF _Toc127726266 \h </w:instrText>
             </w:r>
             <w:r>
               <w:rPr>
@@ -10562,7 +11178,7 @@
                 <w:noProof/>
                 <w:webHidden/>
               </w:rPr>
-              <w:t>55</w:t>
+              <w:t>59</w:t>
             </w:r>
             <w:r>
               <w:rPr>
@@ -10587,13 +11203,13 @@
               <w:lang w:eastAsia="ja-JP"/>
             </w:rPr>
           </w:pPr>
-          <w:hyperlink w:anchor="_Toc127707590" w:history="1">
+          <w:hyperlink w:anchor="_Toc127726267" w:history="1">
             <w:r>
               <w:rPr>
                 <w:rStyle w:val="Hypertextovprepojenie"/>
                 <w:noProof/>
               </w:rPr>
-              <w:t>5.8</w:t>
+              <w:t>5.9</w:t>
             </w:r>
             <w:r>
               <w:rPr>
@@ -10630,7 +11246,7 @@
                 <w:noProof/>
                 <w:webHidden/>
               </w:rPr>
-              <w:instrText xml:space="preserve"> PAGEREF _Toc127707590 \h </w:instrText>
+              <w:instrText xml:space="preserve"> PAGEREF _Toc127726267 \h </w:instrText>
             </w:r>
             <w:r>
               <w:rPr>
@@ -10650,7 +11266,7 @@
                 <w:noProof/>
                 <w:webHidden/>
               </w:rPr>
-              <w:t>55</w:t>
+              <w:t>59</w:t>
             </w:r>
             <w:r>
               <w:rPr>
@@ -10675,13 +11291,13 @@
               <w:lang w:eastAsia="ja-JP"/>
             </w:rPr>
           </w:pPr>
-          <w:hyperlink w:anchor="_Toc127707591" w:history="1">
+          <w:hyperlink w:anchor="_Toc127726268" w:history="1">
             <w:r>
               <w:rPr>
                 <w:rStyle w:val="Hypertextovprepojenie"/>
                 <w:noProof/>
               </w:rPr>
-              <w:t>5.8.1</w:t>
+              <w:t>5.9.1</w:t>
             </w:r>
             <w:r>
               <w:rPr>
@@ -10718,7 +11334,7 @@
                 <w:noProof/>
                 <w:webHidden/>
               </w:rPr>
-              <w:instrText xml:space="preserve"> PAGEREF _Toc127707591 \h </w:instrText>
+              <w:instrText xml:space="preserve"> PAGEREF _Toc127726268 \h </w:instrText>
             </w:r>
             <w:r>
               <w:rPr>
@@ -10738,7 +11354,7 @@
                 <w:noProof/>
                 <w:webHidden/>
               </w:rPr>
-              <w:t>55</w:t>
+              <w:t>59</w:t>
             </w:r>
             <w:r>
               <w:rPr>
@@ -10763,13 +11379,13 @@
               <w:lang w:eastAsia="ja-JP"/>
             </w:rPr>
           </w:pPr>
-          <w:hyperlink w:anchor="_Toc127707592" w:history="1">
+          <w:hyperlink w:anchor="_Toc127726269" w:history="1">
             <w:r>
               <w:rPr>
                 <w:rStyle w:val="Hypertextovprepojenie"/>
                 <w:noProof/>
               </w:rPr>
-              <w:t>5.8.2</w:t>
+              <w:t>5.9.2</w:t>
             </w:r>
             <w:r>
               <w:rPr>
@@ -10806,7 +11422,7 @@
                 <w:noProof/>
                 <w:webHidden/>
               </w:rPr>
-              <w:instrText xml:space="preserve"> PAGEREF _Toc127707592 \h </w:instrText>
+              <w:instrText xml:space="preserve"> PAGEREF _Toc127726269 \h </w:instrText>
             </w:r>
             <w:r>
               <w:rPr>
@@ -10826,7 +11442,7 @@
                 <w:noProof/>
                 <w:webHidden/>
               </w:rPr>
-              <w:t>55</w:t>
+              <w:t>59</w:t>
             </w:r>
             <w:r>
               <w:rPr>
@@ -10851,13 +11467,13 @@
               <w:lang w:eastAsia="ja-JP"/>
             </w:rPr>
           </w:pPr>
-          <w:hyperlink w:anchor="_Toc127707593" w:history="1">
+          <w:hyperlink w:anchor="_Toc127726270" w:history="1">
             <w:r>
               <w:rPr>
                 <w:rStyle w:val="Hypertextovprepojenie"/>
                 <w:noProof/>
               </w:rPr>
-              <w:t>5.8.3</w:t>
+              <w:t>5.9.3</w:t>
             </w:r>
             <w:r>
               <w:rPr>
@@ -10894,7 +11510,7 @@
                 <w:noProof/>
                 <w:webHidden/>
               </w:rPr>
-              <w:instrText xml:space="preserve"> PAGEREF _Toc127707593 \h </w:instrText>
+              <w:instrText xml:space="preserve"> PAGEREF _Toc127726270 \h </w:instrText>
             </w:r>
             <w:r>
               <w:rPr>
@@ -10914,7 +11530,7 @@
                 <w:noProof/>
                 <w:webHidden/>
               </w:rPr>
-              <w:t>55</w:t>
+              <w:t>59</w:t>
             </w:r>
             <w:r>
               <w:rPr>
@@ -10935,7 +11551,7 @@
               <w:lang w:eastAsia="ja-JP"/>
             </w:rPr>
           </w:pPr>
-          <w:hyperlink w:anchor="_Toc127707594" w:history="1">
+          <w:hyperlink w:anchor="_Toc127726271" w:history="1">
             <w:r>
               <w:rPr>
                 <w:rStyle w:val="Hypertextovprepojenie"/>
@@ -10973,7 +11589,7 @@
               <w:rPr>
                 <w:webHidden/>
               </w:rPr>
-              <w:instrText xml:space="preserve"> PAGEREF _Toc127707594 \h </w:instrText>
+              <w:instrText xml:space="preserve"> PAGEREF _Toc127726271 \h </w:instrText>
             </w:r>
             <w:r>
               <w:rPr>
@@ -10990,7 +11606,7 @@
               <w:rPr>
                 <w:webHidden/>
               </w:rPr>
-              <w:t>56</w:t>
+              <w:t>60</w:t>
             </w:r>
             <w:r>
               <w:rPr>
@@ -11010,7 +11626,7 @@
               <w:lang w:eastAsia="ja-JP"/>
             </w:rPr>
           </w:pPr>
-          <w:hyperlink w:anchor="_Toc127707595" w:history="1">
+          <w:hyperlink w:anchor="_Toc127726272" w:history="1">
             <w:r>
               <w:rPr>
                 <w:rStyle w:val="Hypertextovprepojenie"/>
@@ -11033,7 +11649,7 @@
               <w:rPr>
                 <w:webHidden/>
               </w:rPr>
-              <w:instrText xml:space="preserve"> PAGEREF _Toc127707595 \h </w:instrText>
+              <w:instrText xml:space="preserve"> PAGEREF _Toc127726272 \h </w:instrText>
             </w:r>
             <w:r>
               <w:rPr>
@@ -11050,7 +11666,7 @@
               <w:rPr>
                 <w:webHidden/>
               </w:rPr>
-              <w:t>58</w:t>
+              <w:t>62</w:t>
             </w:r>
             <w:r>
               <w:rPr>
@@ -11070,7 +11686,7 @@
               <w:lang w:eastAsia="ja-JP"/>
             </w:rPr>
           </w:pPr>
-          <w:hyperlink w:anchor="_Toc127707596" w:history="1">
+          <w:hyperlink w:anchor="_Toc127726273" w:history="1">
             <w:r>
               <w:rPr>
                 <w:rStyle w:val="Hypertextovprepojenie"/>
@@ -11108,7 +11724,7 @@
               <w:rPr>
                 <w:webHidden/>
               </w:rPr>
-              <w:instrText xml:space="preserve"> PAGEREF _Toc127707596 \h </w:instrText>
+              <w:instrText xml:space="preserve"> PAGEREF _Toc127726273 \h </w:instrText>
             </w:r>
             <w:r>
               <w:rPr>
@@ -11125,7 +11741,7 @@
               <w:rPr>
                 <w:webHidden/>
               </w:rPr>
-              <w:t>59</w:t>
+              <w:t>63</w:t>
             </w:r>
             <w:r>
               <w:rPr>
@@ -13916,7 +14532,7 @@
         </w:numPr>
         <w:ind w:left="431" w:hanging="431"/>
       </w:pPr>
-      <w:bookmarkStart w:id="6" w:name="_Toc127707544"/>
+      <w:bookmarkStart w:id="6" w:name="_Toc127726214"/>
       <w:r>
         <w:lastRenderedPageBreak/>
         <w:t>Úvod</w:t>
@@ -14122,7 +14738,7 @@
         <w:pStyle w:val="Nadpis1"/>
       </w:pPr>
       <w:bookmarkStart w:id="7" w:name="_Toc67239758"/>
-      <w:bookmarkStart w:id="8" w:name="_Toc127707545"/>
+      <w:bookmarkStart w:id="8" w:name="_Toc127726215"/>
       <w:bookmarkEnd w:id="4"/>
       <w:bookmarkEnd w:id="5"/>
       <w:r>
@@ -14196,7 +14812,7 @@
       <w:pPr>
         <w:pStyle w:val="Nadpis2"/>
       </w:pPr>
-      <w:bookmarkStart w:id="9" w:name="_Toc127707546"/>
+      <w:bookmarkStart w:id="9" w:name="_Toc127726216"/>
       <w:r>
         <w:t>Definícia webovej služby</w:t>
       </w:r>
@@ -14657,7 +15273,7 @@
       <w:pPr>
         <w:pStyle w:val="Nadpis3"/>
       </w:pPr>
-      <w:bookmarkStart w:id="10" w:name="_Toc127707547"/>
+      <w:bookmarkStart w:id="10" w:name="_Toc127726217"/>
       <w:r>
         <w:lastRenderedPageBreak/>
         <w:t xml:space="preserve">Rozdiel medzi webovou službou a webovou </w:t>
@@ -15390,7 +16006,7 @@
       <w:pPr>
         <w:pStyle w:val="Nadpis3"/>
       </w:pPr>
-      <w:bookmarkStart w:id="11" w:name="_Toc127707548"/>
+      <w:bookmarkStart w:id="11" w:name="_Toc127726218"/>
       <w:r>
         <w:t>Vlastnosti webových služieb</w:t>
       </w:r>
@@ -15711,7 +16327,7 @@
       <w:pPr>
         <w:pStyle w:val="Nadpis2"/>
       </w:pPr>
-      <w:bookmarkStart w:id="12" w:name="_Toc127707549"/>
+      <w:bookmarkStart w:id="12" w:name="_Toc127726219"/>
       <w:r>
         <w:t>Cesta ku webovým službám</w:t>
       </w:r>
@@ -15760,7 +16376,7 @@
       <w:pPr>
         <w:pStyle w:val="Nadpis3"/>
       </w:pPr>
-      <w:bookmarkStart w:id="13" w:name="_Toc127707550"/>
+      <w:bookmarkStart w:id="13" w:name="_Toc127726220"/>
       <w:r>
         <w:t>CORBA,RMI,DCOM</w:t>
       </w:r>
@@ -16121,7 +16737,7 @@
       <w:pPr>
         <w:pStyle w:val="Nadpis3"/>
       </w:pPr>
-      <w:bookmarkStart w:id="14" w:name="_Toc127707551"/>
+      <w:bookmarkStart w:id="14" w:name="_Toc127726221"/>
       <w:r>
         <w:t>XML-RPC,SOAP,REST</w:t>
       </w:r>
@@ -17439,7 +18055,7 @@
       <w:pPr>
         <w:pStyle w:val="Nadpis2"/>
       </w:pPr>
-      <w:bookmarkStart w:id="15" w:name="_Toc127707552"/>
+      <w:bookmarkStart w:id="15" w:name="_Toc127726222"/>
       <w:r>
         <w:t>Architektúra webovej služby</w:t>
       </w:r>
@@ -18522,7 +19138,7 @@
       <w:pPr>
         <w:pStyle w:val="Nadpis2"/>
       </w:pPr>
-      <w:bookmarkStart w:id="16" w:name="_Toc127707553"/>
+      <w:bookmarkStart w:id="16" w:name="_Toc127726223"/>
       <w:r>
         <w:t xml:space="preserve">Životný cyklus </w:t>
       </w:r>
@@ -19694,7 +20310,7 @@
       <w:pPr>
         <w:pStyle w:val="Nadpis2"/>
       </w:pPr>
-      <w:bookmarkStart w:id="17" w:name="_Toc127707554"/>
+      <w:bookmarkStart w:id="17" w:name="_Toc127726224"/>
       <w:r>
         <w:t>HTTP protokol</w:t>
       </w:r>
@@ -19975,7 +20591,7 @@
         <w:pStyle w:val="Nadpis3"/>
         <w:spacing w:line="360" w:lineRule="auto"/>
       </w:pPr>
-      <w:bookmarkStart w:id="18" w:name="_Toc127707555"/>
+      <w:bookmarkStart w:id="18" w:name="_Toc127726225"/>
       <w:r>
         <w:t>Vlastnosti</w:t>
       </w:r>
@@ -20177,7 +20793,7 @@
         <w:spacing w:line="360" w:lineRule="auto"/>
         <w:jc w:val="both"/>
       </w:pPr>
-      <w:bookmarkStart w:id="19" w:name="_Toc127707556"/>
+      <w:bookmarkStart w:id="19" w:name="_Toc127726226"/>
       <w:r>
         <w:t>HTTP správy</w:t>
       </w:r>
@@ -20239,7 +20855,7 @@
         <w:spacing w:line="360" w:lineRule="auto"/>
         <w:jc w:val="both"/>
       </w:pPr>
-      <w:bookmarkStart w:id="20" w:name="_Toc127707557"/>
+      <w:bookmarkStart w:id="20" w:name="_Toc127726227"/>
       <w:r>
         <w:t>HTTP požiadavka</w:t>
       </w:r>
@@ -21054,7 +21670,7 @@
         <w:spacing w:line="360" w:lineRule="auto"/>
         <w:jc w:val="both"/>
       </w:pPr>
-      <w:bookmarkStart w:id="21" w:name="_Toc127707558"/>
+      <w:bookmarkStart w:id="21" w:name="_Toc127726228"/>
       <w:r>
         <w:t>HTTP odpove</w:t>
       </w:r>
@@ -21781,7 +22397,7 @@
         <w:pStyle w:val="Nadpis3"/>
         <w:jc w:val="both"/>
       </w:pPr>
-      <w:bookmarkStart w:id="22" w:name="_Toc127707559"/>
+      <w:bookmarkStart w:id="22" w:name="_Toc127726229"/>
       <w:r>
         <w:t>HTTP</w:t>
       </w:r>
@@ -23305,7 +23921,7 @@
         <w:pStyle w:val="Nadpis3"/>
         <w:jc w:val="both"/>
       </w:pPr>
-      <w:bookmarkStart w:id="23" w:name="_Toc127707560"/>
+      <w:bookmarkStart w:id="23" w:name="_Toc127726230"/>
       <w:r>
         <w:t xml:space="preserve">HTTP stavové </w:t>
       </w:r>
@@ -23707,7 +24323,7 @@
       <w:pPr>
         <w:pStyle w:val="Nadpis2"/>
       </w:pPr>
-      <w:bookmarkStart w:id="24" w:name="_Toc127707561"/>
+      <w:bookmarkStart w:id="24" w:name="_Toc127726231"/>
       <w:r>
         <w:lastRenderedPageBreak/>
         <w:t>XML</w:t>
@@ -23953,7 +24569,7 @@
         <w:pStyle w:val="Nadpis3"/>
         <w:jc w:val="both"/>
       </w:pPr>
-      <w:bookmarkStart w:id="25" w:name="_Toc127707562"/>
+      <w:bookmarkStart w:id="25" w:name="_Toc127726232"/>
       <w:r>
         <w:t>Vlastnosti</w:t>
       </w:r>
@@ -24393,7 +25009,7 @@
         <w:pStyle w:val="Nadpis3"/>
         <w:jc w:val="both"/>
       </w:pPr>
-      <w:bookmarkStart w:id="26" w:name="_Toc127707563"/>
+      <w:bookmarkStart w:id="26" w:name="_Toc127726233"/>
       <w:r>
         <w:lastRenderedPageBreak/>
         <w:t>Základná syntax a pravidlá</w:t>
@@ -28722,7 +29338,7 @@
       <w:pPr>
         <w:pStyle w:val="Nadpis2"/>
       </w:pPr>
-      <w:bookmarkStart w:id="27" w:name="_Toc127707564"/>
+      <w:bookmarkStart w:id="27" w:name="_Toc127726234"/>
       <w:r>
         <w:t>J</w:t>
       </w:r>
@@ -28918,7 +29534,7 @@
       <w:pPr>
         <w:pStyle w:val="Nadpis2"/>
       </w:pPr>
-      <w:bookmarkStart w:id="28" w:name="_Toc127707565"/>
+      <w:bookmarkStart w:id="28" w:name="_Toc127726235"/>
       <w:r>
         <w:t>JSON základná syntax</w:t>
       </w:r>
@@ -30415,7 +31031,7 @@
       <w:pPr>
         <w:pStyle w:val="Nadpis3"/>
       </w:pPr>
-      <w:bookmarkStart w:id="29" w:name="_Toc127707566"/>
+      <w:bookmarkStart w:id="29" w:name="_Toc127726236"/>
       <w:r>
         <w:t>JSON vs XML</w:t>
       </w:r>
@@ -31274,7 +31890,7 @@
       <w:pPr>
         <w:pStyle w:val="Nadpis2"/>
       </w:pPr>
-      <w:bookmarkStart w:id="30" w:name="_Toc127707567"/>
+      <w:bookmarkStart w:id="30" w:name="_Toc127726237"/>
       <w:r>
         <w:t>WSDL</w:t>
       </w:r>
@@ -33157,7 +33773,7 @@
       <w:pPr>
         <w:pStyle w:val="Nadpis2"/>
       </w:pPr>
-      <w:bookmarkStart w:id="31" w:name="_Toc127707568"/>
+      <w:bookmarkStart w:id="31" w:name="_Toc127726238"/>
       <w:r>
         <w:t>SOAP</w:t>
       </w:r>
@@ -35747,7 +36363,7 @@
       <w:pPr>
         <w:pStyle w:val="Nadpis2"/>
       </w:pPr>
-      <w:bookmarkStart w:id="32" w:name="_Toc127707569"/>
+      <w:bookmarkStart w:id="32" w:name="_Toc127726239"/>
       <w:r>
         <w:t>UDDI</w:t>
       </w:r>
@@ -36235,7 +36851,7 @@
       <w:pPr>
         <w:pStyle w:val="Nadpis2"/>
       </w:pPr>
-      <w:bookmarkStart w:id="33" w:name="_Toc127707570"/>
+      <w:bookmarkStart w:id="33" w:name="_Toc127726240"/>
       <w:r>
         <w:t>SOAP vs REST</w:t>
       </w:r>
@@ -37392,7 +38008,7 @@
       <w:pPr>
         <w:pStyle w:val="Nadpis1"/>
       </w:pPr>
-      <w:bookmarkStart w:id="34" w:name="_Toc127707571"/>
+      <w:bookmarkStart w:id="34" w:name="_Toc127726241"/>
       <w:r>
         <w:lastRenderedPageBreak/>
         <w:t>Ciele práce</w:t>
@@ -37761,7 +38377,7 @@
       <w:pPr>
         <w:pStyle w:val="Nadpis1"/>
       </w:pPr>
-      <w:bookmarkStart w:id="35" w:name="_Toc127707572"/>
+      <w:bookmarkStart w:id="35" w:name="_Toc127726242"/>
       <w:r>
         <w:lastRenderedPageBreak/>
         <w:t>Metodika práce a metódy skúmania</w:t>
@@ -38336,7 +38952,7 @@
       <w:pPr>
         <w:pStyle w:val="Nadpis1"/>
       </w:pPr>
-      <w:bookmarkStart w:id="36" w:name="_Toc127707573"/>
+      <w:bookmarkStart w:id="36" w:name="_Toc127726243"/>
       <w:r>
         <w:lastRenderedPageBreak/>
         <w:t>S</w:t>
@@ -39272,7 +39888,7 @@
       <w:bookmarkStart w:id="39" w:name="_Toc488250169"/>
       <w:bookmarkStart w:id="40" w:name="_Toc488250294"/>
       <w:bookmarkStart w:id="41" w:name="_Toc495011526"/>
-      <w:bookmarkStart w:id="42" w:name="_Toc127707574"/>
+      <w:bookmarkStart w:id="42" w:name="_Toc127726244"/>
       <w:r>
         <w:lastRenderedPageBreak/>
         <w:t>Výsledky práce</w:t>
@@ -39379,7 +39995,7 @@
       <w:r>
         <w:t xml:space="preserve"> </w:t>
       </w:r>
-      <w:bookmarkStart w:id="43" w:name="_Toc127707575"/>
+      <w:bookmarkStart w:id="43" w:name="_Toc127726245"/>
       <w:r>
         <w:t>Tvorba dátovej XML základne</w:t>
       </w:r>
@@ -39434,7 +40050,7 @@
       <w:pPr>
         <w:pStyle w:val="Nadpis3"/>
       </w:pPr>
-      <w:bookmarkStart w:id="44" w:name="_Toc127707576"/>
+      <w:bookmarkStart w:id="44" w:name="_Toc127726246"/>
       <w:r>
         <w:t>Opis dokumentu books.xml</w:t>
       </w:r>
@@ -41216,10 +41832,7 @@
               <w:ind w:firstLine="0"/>
             </w:pPr>
             <w:r>
-              <w:t>J</w:t>
-            </w:r>
-            <w:r>
-              <w:t>edinečný</w:t>
+              <w:t>Jedinečný</w:t>
             </w:r>
           </w:p>
           <w:p>
@@ -41422,10 +42035,7 @@
               <w:t>, z ktorých každý predstavuje meno autora</w:t>
             </w:r>
             <w:r>
-              <w:t xml:space="preserve">. </w:t>
-            </w:r>
-            <w:r>
-              <w:t xml:space="preserve">V prípade že kniha nemá druhého autora  tak element </w:t>
+              <w:t xml:space="preserve">. V prípade že kniha nemá druhého autora  tak element </w:t>
             </w:r>
             <w:r>
               <w:t>&lt;</w:t>
@@ -41845,10 +42455,7 @@
               <w:t>V</w:t>
             </w:r>
             <w:r>
-              <w:t>äzba knihy</w:t>
-            </w:r>
-            <w:r>
-              <w:t>- napr pevná brožúrovaná a pod.</w:t>
+              <w:t>äzba knihy- napr pevná brožúrovaná a pod.</w:t>
             </w:r>
           </w:p>
         </w:tc>
@@ -41984,16 +42591,7 @@
               <w:t>N</w:t>
             </w:r>
             <w:r>
-              <w:t xml:space="preserve">ázov </w:t>
-            </w:r>
-            <w:r>
-              <w:t>vydavateľ</w:t>
-            </w:r>
-            <w:r>
-              <w:t>a</w:t>
-            </w:r>
-            <w:r>
-              <w:t xml:space="preserve"> knihy</w:t>
+              <w:t>ázov vydavateľa knihy</w:t>
             </w:r>
           </w:p>
         </w:tc>
@@ -42583,7 +43181,7 @@
       <w:pPr>
         <w:pStyle w:val="Nadpis3"/>
       </w:pPr>
-      <w:bookmarkStart w:id="45" w:name="_Toc127707577"/>
+      <w:bookmarkStart w:id="45" w:name="_Toc127726247"/>
       <w:r>
         <w:t>Opis dokumentu book</w:t>
       </w:r>
@@ -43966,13 +44564,7 @@
         <w:jc w:val="both"/>
       </w:pPr>
       <w:r>
-        <w:t xml:space="preserve">Každá transakcia je reprezentovaná </w:t>
-      </w:r>
-      <w:r>
-        <w:t>elementom</w:t>
-      </w:r>
-      <w:r>
-        <w:t xml:space="preserve"> &lt;transakcia&gt;.</w:t>
+        <w:t>Každá transakcia je reprezentovaná elementom &lt;transakcia&gt;.</w:t>
       </w:r>
     </w:p>
     <w:p>
@@ -44288,11 +44880,7 @@
               <w:jc w:val="both"/>
             </w:pPr>
             <w:r>
-              <w:t xml:space="preserve">množstvo kníh zahrnutých do transakcie (kladné pre „nákup“ a „záporné“ pre </w:t>
-            </w:r>
-            <w:r>
-              <w:lastRenderedPageBreak/>
-              <w:t>predaj)</w:t>
+              <w:t>množstvo kníh zahrnutých do transakcie (kladné pre „nákup“ a „záporné“ pre predaj)</w:t>
             </w:r>
           </w:p>
           <w:p>
@@ -44506,7 +45094,7 @@
       <w:pPr>
         <w:pStyle w:val="Nadpis3"/>
       </w:pPr>
-      <w:bookmarkStart w:id="47" w:name="_Toc127707578"/>
+      <w:bookmarkStart w:id="47" w:name="_Toc127726248"/>
       <w:r>
         <w:t>Naplnenie xml súborov testovacími dátami</w:t>
       </w:r>
@@ -44562,25 +45150,16 @@
         <w:t>i</w:t>
       </w:r>
       <w:r>
-        <w:t xml:space="preserve"> tabuľky </w:t>
-      </w:r>
-      <w:r>
-        <w:t xml:space="preserve">s rovnakými názvami stĺpcov ako naše dva </w:t>
+        <w:t xml:space="preserve"> tabuľky s rovnakými názvami stĺpcov ako naše dva </w:t>
       </w:r>
       <w:r>
         <w:t>XML</w:t>
       </w:r>
       <w:r>
-        <w:t xml:space="preserve"> </w:t>
-      </w:r>
-      <w:r>
-        <w:t>dokumenty a naplnili sme ich testovacími dátami.  Uistili sme sa že t</w:t>
-      </w:r>
-      <w:r>
-        <w:t>abuľka zahŕňala všetky potrebné polia a hlavičky, a uistil som sa, že dáta boli dobre štruktúrované</w:t>
-      </w:r>
-      <w:r>
-        <w:t xml:space="preserve"> a naformátované. </w:t>
+        <w:t xml:space="preserve"> dokumenty a naplnili sme ich testovacími dátami.  Uistili sme sa že t</w:t>
+      </w:r>
+      <w:r>
+        <w:t xml:space="preserve">abuľka zahŕňala všetky potrebné polia a hlavičky, a uistil som sa, že dáta boli dobre štruktúrované a naformátované. </w:t>
       </w:r>
     </w:p>
     <w:p>
@@ -44681,65 +45260,68 @@
         <w:spacing w:line="360" w:lineRule="auto"/>
       </w:pPr>
       <w:r>
+        <w:t>V n</w:t>
+      </w:r>
+      <w:r>
+        <w:t>asledujúcim krok</w:t>
+      </w:r>
+      <w:r>
+        <w:t>u</w:t>
+      </w:r>
+      <w:r>
+        <w:t xml:space="preserve"> </w:t>
+      </w:r>
+      <w:r>
+        <w:t>sme si</w:t>
+      </w:r>
+      <w:r>
+        <w:t xml:space="preserve"> </w:t>
+      </w:r>
+      <w:r>
+        <w:t xml:space="preserve">v samostatnom </w:t>
+      </w:r>
+      <w:r>
+        <w:t xml:space="preserve">XML </w:t>
+      </w:r>
+      <w:r>
+        <w:t xml:space="preserve">súbore </w:t>
+      </w:r>
+      <w:r>
+        <w:t>vytvoril</w:t>
+      </w:r>
+      <w:r>
+        <w:t>i</w:t>
+      </w:r>
+      <w:r>
+        <w:t xml:space="preserve"> XML schému, ktorá definovala štruktúru a formát dát </w:t>
+      </w:r>
+      <w:r>
+        <w:t>podobnú</w:t>
+      </w:r>
+      <w:r>
+        <w:t xml:space="preserve"> </w:t>
+      </w:r>
+      <w:r>
+        <w:t>našej</w:t>
+      </w:r>
+      <w:r>
+        <w:t xml:space="preserve"> tabuľke </w:t>
+      </w:r>
+      <w:r>
+        <w:t xml:space="preserve">v </w:t>
+      </w:r>
+      <w:r>
+        <w:t>Excelu</w:t>
+      </w:r>
+      <w:r>
+        <w:t>.</w:t>
+      </w:r>
+      <w:r>
+        <w:t xml:space="preserve"> Excelu ako </w:t>
+      </w:r>
+      <w:r>
         <w:lastRenderedPageBreak/>
-        <w:t>V n</w:t>
-      </w:r>
-      <w:r>
-        <w:t>asledujúcim krok</w:t>
-      </w:r>
-      <w:r>
-        <w:t>u</w:t>
-      </w:r>
-      <w:r>
-        <w:t xml:space="preserve"> </w:t>
-      </w:r>
-      <w:r>
-        <w:t>sme si</w:t>
-      </w:r>
-      <w:r>
-        <w:t xml:space="preserve"> </w:t>
-      </w:r>
-      <w:r>
-        <w:t xml:space="preserve">v samostatnom </w:t>
-      </w:r>
-      <w:r>
-        <w:t xml:space="preserve">XML </w:t>
-      </w:r>
-      <w:r>
-        <w:t xml:space="preserve">súbore </w:t>
-      </w:r>
-      <w:r>
-        <w:t>vytvoril</w:t>
-      </w:r>
-      <w:r>
-        <w:t>i</w:t>
-      </w:r>
-      <w:r>
-        <w:t xml:space="preserve"> XML schému, ktorá definovala štruktúru a formát dát </w:t>
-      </w:r>
-      <w:r>
-        <w:t>podobnú</w:t>
-      </w:r>
-      <w:r>
-        <w:t xml:space="preserve"> </w:t>
-      </w:r>
-      <w:r>
-        <w:t>našej</w:t>
-      </w:r>
-      <w:r>
-        <w:t xml:space="preserve"> tabuľke </w:t>
-      </w:r>
-      <w:r>
-        <w:t xml:space="preserve">v </w:t>
-      </w:r>
-      <w:r>
-        <w:t>Excelu</w:t>
-      </w:r>
-      <w:r>
-        <w:t>.</w:t>
-      </w:r>
-      <w:r>
-        <w:t xml:space="preserve"> Excelu ako schéma </w:t>
+        <w:t xml:space="preserve">schéma </w:t>
       </w:r>
       <w:r>
         <w:t>stačia</w:t>
@@ -45147,6 +45729,9 @@
         </mc:AlternateContent>
       </w:r>
       <w:r>
+        <w:rPr>
+          <w:noProof/>
+        </w:rPr>
         <w:drawing>
           <wp:anchor distT="0" distB="0" distL="114300" distR="114300" simplePos="0" relativeHeight="251676160" behindDoc="0" locked="0" layoutInCell="1" allowOverlap="1" wp14:anchorId="4ACCE1AC" wp14:editId="3262F726">
             <wp:simplePos x="0" y="0"/>
@@ -45372,10 +45957,11 @@
         <w:pStyle w:val="Nadpis2"/>
         <w:spacing w:line="360" w:lineRule="auto"/>
       </w:pPr>
-      <w:r>
-        <w:lastRenderedPageBreak/>
+      <w:bookmarkStart w:id="48" w:name="_Toc127726249"/>
+      <w:r>
         <w:t>Definovanie požiadaviek</w:t>
       </w:r>
+      <w:bookmarkEnd w:id="48"/>
       <w:r>
         <w:t xml:space="preserve"> </w:t>
       </w:r>
@@ -45386,6 +45972,7 @@
         <w:jc w:val="both"/>
       </w:pPr>
       <w:r>
+        <w:lastRenderedPageBreak/>
         <w:t>Ešte pred tým než sme sa pustili do samotn</w:t>
       </w:r>
       <w:r>
@@ -45438,9 +46025,23 @@
       <w:pPr>
         <w:pStyle w:val="Nadpis3"/>
       </w:pPr>
-      <w:r>
-        <w:t>Požiadavky na webové služby</w:t>
-      </w:r>
+      <w:bookmarkStart w:id="49" w:name="_Toc127726250"/>
+      <w:r>
+        <w:t>Požiadavky na</w:t>
+      </w:r>
+      <w:r>
+        <w:t xml:space="preserve"> metódy</w:t>
+      </w:r>
+      <w:r>
+        <w:t xml:space="preserve"> webov</w:t>
+      </w:r>
+      <w:r>
+        <w:t>ej</w:t>
+      </w:r>
+      <w:r>
+        <w:t xml:space="preserve"> služby</w:t>
+      </w:r>
+      <w:bookmarkEnd w:id="49"/>
     </w:p>
     <w:p>
       <w:pPr>
@@ -45937,23 +46538,26 @@
         <w:t xml:space="preserve">vzostupne alebo zostupne  </w:t>
       </w:r>
       <w:r>
+        <w:t xml:space="preserve">podľa </w:t>
+      </w:r>
+      <w:r>
+        <w:t xml:space="preserve">hodnôt rôznych atribútov knihy </w:t>
+      </w:r>
+      <w:r>
+        <w:t>(počet str</w:t>
+      </w:r>
+      <w:r>
+        <w:t>án , rok vydania ,cena,</w:t>
+      </w:r>
+      <w:r>
+        <w:t xml:space="preserve"> priemerné</w:t>
+      </w:r>
+      <w:r>
+        <w:t xml:space="preserve"> </w:t>
+      </w:r>
+      <w:r>
         <w:lastRenderedPageBreak/>
-        <w:t xml:space="preserve">podľa </w:t>
-      </w:r>
-      <w:r>
-        <w:t xml:space="preserve">hodnôt rôznych atribútov knihy </w:t>
-      </w:r>
-      <w:r>
-        <w:t>(počet str</w:t>
-      </w:r>
-      <w:r>
-        <w:t>án , rok vydania ,cena,</w:t>
-      </w:r>
-      <w:r>
-        <w:t xml:space="preserve"> priemerné</w:t>
-      </w:r>
-      <w:r>
-        <w:t xml:space="preserve"> hodnotenie, názov</w:t>
+        <w:t>hodnotenie, názov</w:t>
       </w:r>
       <w:r>
         <w:t>)</w:t>
@@ -46318,11 +46922,11 @@
       <w:pPr>
         <w:pStyle w:val="Nadpis3"/>
       </w:pPr>
-      <w:bookmarkStart w:id="48" w:name="_Toc127707580"/>
+      <w:bookmarkStart w:id="50" w:name="_Toc127726251"/>
       <w:r>
         <w:t>Požiadavky na klienta</w:t>
       </w:r>
-      <w:bookmarkEnd w:id="48"/>
+      <w:bookmarkEnd w:id="50"/>
       <w:r>
         <w:t xml:space="preserve">  </w:t>
       </w:r>
@@ -46536,18 +47140,13 @@
     </w:p>
     <w:p>
       <w:pPr>
-        <w:spacing w:line="360" w:lineRule="auto"/>
-        <w:ind w:left="1069" w:firstLine="0"/>
-        <w:jc w:val="both"/>
-      </w:pPr>
-    </w:p>
-    <w:p>
-      <w:pPr>
         <w:pStyle w:val="Nadpis2"/>
       </w:pPr>
+      <w:bookmarkStart w:id="51" w:name="_Toc127726252"/>
       <w:r>
         <w:t>Tvorba webovej služby</w:t>
       </w:r>
+      <w:bookmarkEnd w:id="51"/>
     </w:p>
     <w:p>
       <w:pPr>
@@ -46570,14 +47169,25 @@
       <w:pPr>
         <w:pStyle w:val="Nadpis3"/>
       </w:pPr>
-      <w:r>
-        <w:t>Použite technol</w:t>
+      <w:bookmarkStart w:id="52" w:name="_Toc127726253"/>
+      <w:r>
+        <w:t>Použit</w:t>
+      </w:r>
+      <w:r>
+        <w:t>é</w:t>
+      </w:r>
+      <w:r>
+        <w:t xml:space="preserve"> technol</w:t>
       </w:r>
       <w:r>
         <w:t>ó</w:t>
       </w:r>
       <w:r>
-        <w:t xml:space="preserve">gie </w:t>
+        <w:t>gie</w:t>
+      </w:r>
+      <w:bookmarkEnd w:id="52"/>
+      <w:r>
+        <w:t xml:space="preserve"> </w:t>
       </w:r>
     </w:p>
     <w:p>
@@ -46676,10 +47286,7 @@
         <w:t xml:space="preserve">Celá naša webová služba sa bude nachládať v ASMX súbore. </w:t>
       </w:r>
       <w:r>
-        <w:t>S</w:t>
-      </w:r>
-      <w:r>
-        <w:t>kratka</w:t>
+        <w:t>Skratka</w:t>
       </w:r>
       <w:r>
         <w:t xml:space="preserve"> ASMX</w:t>
@@ -46731,7 +47338,6 @@
         <w:jc w:val="both"/>
       </w:pPr>
       <w:r>
-        <w:lastRenderedPageBreak/>
         <w:t xml:space="preserve">Webové služby budú nasadené na IIS server </w:t>
       </w:r>
     </w:p>
@@ -46742,6 +47348,7 @@
         <w:jc w:val="both"/>
       </w:pPr>
       <w:r>
+        <w:lastRenderedPageBreak/>
         <w:t>Služby budeme testovať pomocou testovacieho klienta bežiaceho na ľahšej verzii IIS Express a ukážeme si aj testy v nástroji SOAP UI.</w:t>
       </w:r>
       <w:r>
@@ -46777,7 +47384,13 @@
         <w:t>XML</w:t>
       </w:r>
       <w:r>
-        <w:t xml:space="preserve"> dokumentu a vybrať požadované údaje </w:t>
+        <w:t xml:space="preserve"> dokumentu a vybrať požadované údaje</w:t>
+      </w:r>
+      <w:r>
+        <w:t>.</w:t>
+      </w:r>
+      <w:r>
+        <w:t xml:space="preserve"> </w:t>
       </w:r>
     </w:p>
     <w:p>
@@ -46828,14 +47441,1761 @@
     </w:p>
     <w:p>
       <w:pPr>
-        <w:pStyle w:val="Odsekzoznamu"/>
+        <w:pStyle w:val="Nadpis3"/>
+      </w:pPr>
+      <w:bookmarkStart w:id="53" w:name="_Toc127726254"/>
+      <w:r>
+        <w:t>Popis riešenia vo Visual studiu</w:t>
+      </w:r>
+      <w:bookmarkEnd w:id="53"/>
+      <w:r>
+        <w:t xml:space="preserve"> </w:t>
+      </w:r>
+    </w:p>
+    <w:p>
+      <w:r>
+        <w:t>Všetok kód ohľadom webovej služby klienta a xml filov sa nachádza v riešní knihy_jankech.sln</w:t>
+      </w:r>
+    </w:p>
+    <w:p>
+      <w:r>
+        <w:rPr>
+          <w:noProof/>
+        </w:rPr>
+        <w:drawing>
+          <wp:inline distT="0" distB="0" distL="0" distR="0" wp14:anchorId="26323B20" wp14:editId="2B99ADCB">
+            <wp:extent cx="3131820" cy="4104040"/>
+            <wp:effectExtent l="0" t="0" r="0" b="0"/>
+            <wp:docPr id="7" name="Obrázok 7"/>
+            <wp:cNvGraphicFramePr>
+              <a:graphicFrameLocks xmlns:a="http://schemas.openxmlformats.org/drawingml/2006/main" noChangeAspect="1"/>
+            </wp:cNvGraphicFramePr>
+            <a:graphic xmlns:a="http://schemas.openxmlformats.org/drawingml/2006/main">
+              <a:graphicData uri="http://schemas.openxmlformats.org/drawingml/2006/picture">
+                <pic:pic xmlns:pic="http://schemas.openxmlformats.org/drawingml/2006/picture">
+                  <pic:nvPicPr>
+                    <pic:cNvPr id="1" name=""/>
+                    <pic:cNvPicPr/>
+                  </pic:nvPicPr>
+                  <pic:blipFill>
+                    <a:blip r:embed="rId29"/>
+                    <a:stretch>
+                      <a:fillRect/>
+                    </a:stretch>
+                  </pic:blipFill>
+                  <pic:spPr>
+                    <a:xfrm>
+                      <a:off x="0" y="0"/>
+                      <a:ext cx="3134139" cy="4107079"/>
+                    </a:xfrm>
+                    <a:prstGeom prst="rect">
+                      <a:avLst/>
+                    </a:prstGeom>
+                  </pic:spPr>
+                </pic:pic>
+              </a:graphicData>
+            </a:graphic>
+          </wp:inline>
+        </w:drawing>
+      </w:r>
+    </w:p>
+    <w:p>
+      <w:pPr>
+        <w:ind w:firstLine="0"/>
+      </w:pPr>
+    </w:p>
+    <w:p/>
+    <w:tbl>
+      <w:tblPr>
+        <w:tblStyle w:val="Mriekatabuky"/>
+        <w:tblW w:w="0" w:type="auto"/>
+        <w:tblLook w:val="04A0" w:firstRow="1" w:lastRow="0" w:firstColumn="1" w:lastColumn="0" w:noHBand="0" w:noVBand="1"/>
+      </w:tblPr>
+      <w:tblGrid>
+        <w:gridCol w:w="4464"/>
+        <w:gridCol w:w="4464"/>
+      </w:tblGrid>
+      <w:tr>
+        <w:tc>
+          <w:tcPr>
+            <w:tcW w:w="4464" w:type="dxa"/>
+          </w:tcPr>
+          <w:p>
+            <w:pPr>
+              <w:ind w:firstLine="0"/>
+            </w:pPr>
+            <w:r>
+              <w:t>Názov komponenty</w:t>
+            </w:r>
+          </w:p>
+        </w:tc>
+        <w:tc>
+          <w:tcPr>
+            <w:tcW w:w="4464" w:type="dxa"/>
+          </w:tcPr>
+          <w:p>
+            <w:pPr>
+              <w:ind w:firstLine="0"/>
+            </w:pPr>
+            <w:r>
+              <w:t xml:space="preserve">Popis </w:t>
+            </w:r>
+          </w:p>
+        </w:tc>
+      </w:tr>
+      <w:tr>
+        <w:tc>
+          <w:tcPr>
+            <w:tcW w:w="4464" w:type="dxa"/>
+          </w:tcPr>
+          <w:p>
+            <w:pPr>
+              <w:spacing w:line="360" w:lineRule="auto"/>
+              <w:ind w:firstLine="0"/>
+            </w:pPr>
+            <w:r>
+              <w:t>Solutions</w:t>
+            </w:r>
+          </w:p>
+        </w:tc>
+        <w:tc>
+          <w:tcPr>
+            <w:tcW w:w="4464" w:type="dxa"/>
+          </w:tcPr>
+          <w:p>
+            <w:pPr>
+              <w:spacing w:line="360" w:lineRule="auto"/>
+              <w:ind w:firstLine="0"/>
+            </w:pPr>
+            <w:r>
+              <w:t>kontajner pre viacero projektov v rámci jedného riešenia. Zabezpečuje organizáciu a správu projektových súborov.</w:t>
+            </w:r>
+          </w:p>
+        </w:tc>
+      </w:tr>
+      <w:tr>
+        <w:tc>
+          <w:tcPr>
+            <w:tcW w:w="4464" w:type="dxa"/>
+          </w:tcPr>
+          <w:p>
+            <w:pPr>
+              <w:spacing w:line="360" w:lineRule="auto"/>
+              <w:ind w:firstLine="0"/>
+            </w:pPr>
+            <w:r>
+              <w:lastRenderedPageBreak/>
+              <w:t>Project</w:t>
+            </w:r>
+          </w:p>
+        </w:tc>
+        <w:tc>
+          <w:tcPr>
+            <w:tcW w:w="4464" w:type="dxa"/>
+          </w:tcPr>
+          <w:p>
+            <w:pPr>
+              <w:spacing w:line="360" w:lineRule="auto"/>
+              <w:ind w:firstLine="0"/>
+            </w:pPr>
+            <w:r>
+              <w:t>kontajner pre súbory zdrojového kódu, konfiguračné súbory a iné zdroje, ktoré tvoria aplikáciu.</w:t>
+            </w:r>
+          </w:p>
+        </w:tc>
+      </w:tr>
+      <w:tr>
+        <w:tc>
+          <w:tcPr>
+            <w:tcW w:w="4464" w:type="dxa"/>
+          </w:tcPr>
+          <w:p>
+            <w:pPr>
+              <w:spacing w:line="360" w:lineRule="auto"/>
+              <w:ind w:firstLine="0"/>
+            </w:pPr>
+            <w:r>
+              <w:t>Properties:</w:t>
+            </w:r>
+          </w:p>
+        </w:tc>
+        <w:tc>
+          <w:tcPr>
+            <w:tcW w:w="4464" w:type="dxa"/>
+          </w:tcPr>
+          <w:p>
+            <w:pPr>
+              <w:spacing w:line="360" w:lineRule="auto"/>
+              <w:ind w:firstLine="0"/>
+            </w:pPr>
+            <w:r>
+              <w:t>Obsahuje súbory, ktoré definujú rôzne vlastnosti projektu, ako napríklad AssemblyInfo.cs, ktorý obsahuje metadáta o projekte</w:t>
+            </w:r>
+          </w:p>
+        </w:tc>
+      </w:tr>
+      <w:tr>
+        <w:tc>
+          <w:tcPr>
+            <w:tcW w:w="4464" w:type="dxa"/>
+          </w:tcPr>
+          <w:p>
+            <w:pPr>
+              <w:spacing w:line="360" w:lineRule="auto"/>
+              <w:ind w:firstLine="0"/>
+            </w:pPr>
+            <w:r>
+              <w:t>References</w:t>
+            </w:r>
+          </w:p>
+        </w:tc>
+        <w:tc>
+          <w:tcPr>
+            <w:tcW w:w="4464" w:type="dxa"/>
+          </w:tcPr>
+          <w:p>
+            <w:pPr>
+              <w:spacing w:line="360" w:lineRule="auto"/>
+              <w:ind w:firstLine="0"/>
+            </w:pPr>
+            <w:r>
+              <w:t xml:space="preserve">Priečinok, ktorý obsahuje odkazy na iné zostavy a projekty, od ktorých projekt závisí. Môžu to byť knižnice .NET </w:t>
+            </w:r>
+            <w:r>
+              <w:t>f</w:t>
+            </w:r>
+            <w:r>
+              <w:t>ramework</w:t>
+            </w:r>
+            <w:r>
+              <w:t>y</w:t>
+            </w:r>
+            <w:r>
+              <w:t xml:space="preserve"> alebo balíky tretích strán.</w:t>
+            </w:r>
+          </w:p>
+        </w:tc>
+      </w:tr>
+      <w:tr>
+        <w:tc>
+          <w:tcPr>
+            <w:tcW w:w="4464" w:type="dxa"/>
+          </w:tcPr>
+          <w:p>
+            <w:pPr>
+              <w:spacing w:line="360" w:lineRule="auto"/>
+              <w:ind w:firstLine="0"/>
+            </w:pPr>
+            <w:r>
+              <w:t>Packages.config</w:t>
+            </w:r>
+          </w:p>
+        </w:tc>
+        <w:tc>
+          <w:tcPr>
+            <w:tcW w:w="4464" w:type="dxa"/>
+          </w:tcPr>
+          <w:p>
+            <w:pPr>
+              <w:spacing w:line="360" w:lineRule="auto"/>
+              <w:ind w:firstLine="0"/>
+            </w:pPr>
+            <w:r>
+              <w:t>Súbor, ktorý obsahuje zoznam všetkých balíkov NuGet, od ktorých projekt závisí.</w:t>
+            </w:r>
+          </w:p>
+        </w:tc>
+      </w:tr>
+      <w:tr>
+        <w:tc>
+          <w:tcPr>
+            <w:tcW w:w="4464" w:type="dxa"/>
+          </w:tcPr>
+          <w:p>
+            <w:pPr>
+              <w:spacing w:line="360" w:lineRule="auto"/>
+              <w:ind w:firstLine="0"/>
+            </w:pPr>
+            <w:r>
+              <w:t>Web.config</w:t>
+            </w:r>
+          </w:p>
+        </w:tc>
+        <w:tc>
+          <w:tcPr>
+            <w:tcW w:w="4464" w:type="dxa"/>
+          </w:tcPr>
+          <w:p>
+            <w:pPr>
+              <w:spacing w:line="360" w:lineRule="auto"/>
+              <w:ind w:firstLine="0"/>
+            </w:pPr>
+            <w:r>
+              <w:t>Konfiguračný súbor, ktorý obsahuje nastavenia pre webovú aplikáciu.</w:t>
+            </w:r>
+          </w:p>
+        </w:tc>
+      </w:tr>
+      <w:tr>
+        <w:tc>
+          <w:tcPr>
+            <w:tcW w:w="4464" w:type="dxa"/>
+          </w:tcPr>
+          <w:p>
+            <w:pPr>
+              <w:spacing w:line="360" w:lineRule="auto"/>
+              <w:ind w:firstLine="0"/>
+            </w:pPr>
+            <w:r>
+              <w:t>book_services.asmx</w:t>
+            </w:r>
+          </w:p>
+        </w:tc>
+        <w:tc>
+          <w:tcPr>
+            <w:tcW w:w="4464" w:type="dxa"/>
+          </w:tcPr>
+          <w:p>
+            <w:pPr>
+              <w:spacing w:line="360" w:lineRule="auto"/>
+              <w:ind w:firstLine="0"/>
+            </w:pPr>
+            <w:r>
+              <w:t>Súbor, ktorý definuje</w:t>
+            </w:r>
+            <w:r>
+              <w:t xml:space="preserve"> našu</w:t>
+            </w:r>
+            <w:r>
+              <w:t xml:space="preserve"> webovú službu v aplikácii.</w:t>
+            </w:r>
+          </w:p>
+        </w:tc>
+      </w:tr>
+      <w:tr>
+        <w:tc>
+          <w:tcPr>
+            <w:tcW w:w="4464" w:type="dxa"/>
+          </w:tcPr>
+          <w:p>
+            <w:pPr>
+              <w:spacing w:line="360" w:lineRule="auto"/>
+              <w:ind w:firstLine="0"/>
+            </w:pPr>
+            <w:r>
+              <w:t>book_services.asmx.cs</w:t>
+            </w:r>
+          </w:p>
+        </w:tc>
+        <w:tc>
+          <w:tcPr>
+            <w:tcW w:w="4464" w:type="dxa"/>
+          </w:tcPr>
+          <w:p>
+            <w:pPr>
+              <w:spacing w:line="360" w:lineRule="auto"/>
+              <w:ind w:firstLine="0"/>
+            </w:pPr>
+            <w:r>
+              <w:t>Súbor, ktorý obsahuje kód</w:t>
+            </w:r>
+            <w:r>
+              <w:t xml:space="preserve"> našej</w:t>
+            </w:r>
+            <w:r>
+              <w:t xml:space="preserve"> webovej služby definovanej v súbore book_services.asmx.</w:t>
+            </w:r>
+          </w:p>
+        </w:tc>
+      </w:tr>
+      <w:tr>
+        <w:tc>
+          <w:tcPr>
+            <w:tcW w:w="4464" w:type="dxa"/>
+          </w:tcPr>
+          <w:p>
+            <w:pPr>
+              <w:spacing w:line="360" w:lineRule="auto"/>
+              <w:ind w:firstLine="0"/>
+            </w:pPr>
+            <w:r>
+              <w:t>priečinok bin</w:t>
+            </w:r>
+          </w:p>
+        </w:tc>
+        <w:tc>
+          <w:tcPr>
+            <w:tcW w:w="4464" w:type="dxa"/>
+          </w:tcPr>
+          <w:p>
+            <w:pPr>
+              <w:spacing w:line="360" w:lineRule="auto"/>
+              <w:ind w:firstLine="0"/>
+            </w:pPr>
+            <w:r>
+              <w:t>Tento priečinok obsahuje binárny výstup procesu zostavovania vrátane spustiteľných súborov (.exe) a knižníc dynamického prepojenia (.dll)</w:t>
+            </w:r>
+          </w:p>
+        </w:tc>
+      </w:tr>
+      <w:tr>
+        <w:tc>
+          <w:tcPr>
+            <w:tcW w:w="4464" w:type="dxa"/>
+          </w:tcPr>
+          <w:p>
+            <w:pPr>
+              <w:spacing w:line="360" w:lineRule="auto"/>
+              <w:ind w:firstLine="0"/>
+            </w:pPr>
+            <w:r>
+              <w:t>priečinok obj:</w:t>
+            </w:r>
+          </w:p>
+        </w:tc>
+        <w:tc>
+          <w:tcPr>
+            <w:tcW w:w="4464" w:type="dxa"/>
+          </w:tcPr>
+          <w:p>
+            <w:pPr>
+              <w:spacing w:line="360" w:lineRule="auto"/>
+              <w:ind w:firstLine="0"/>
+            </w:pPr>
+            <w:r>
+              <w:t>Tento priečinok obsahuje priebežné súbory vytvorené počas procesu zostavovania, ako sú objektové súbory (.obj), dočasné súbory a iné artefakty.</w:t>
+            </w:r>
+          </w:p>
+        </w:tc>
+      </w:tr>
+      <w:tr>
+        <w:tc>
+          <w:tcPr>
+            <w:tcW w:w="4464" w:type="dxa"/>
+          </w:tcPr>
+          <w:p>
+            <w:pPr>
+              <w:spacing w:line="360" w:lineRule="auto"/>
+              <w:ind w:firstLine="0"/>
+            </w:pPr>
+            <w:r>
+              <w:t>priečinok packages</w:t>
+            </w:r>
+          </w:p>
+        </w:tc>
+        <w:tc>
+          <w:tcPr>
+            <w:tcW w:w="4464" w:type="dxa"/>
+          </w:tcPr>
+          <w:p>
+            <w:pPr>
+              <w:spacing w:line="360" w:lineRule="auto"/>
+              <w:ind w:firstLine="0"/>
+            </w:pPr>
+            <w:r>
+              <w:t>priečinok packages (balíky): Tento priečinok obsahuje balíky NuGet, od ktorých aplikácia závisí, spolu s ich závislosťami.</w:t>
+            </w:r>
+          </w:p>
+        </w:tc>
+      </w:tr>
+    </w:tbl>
+    <w:p/>
+    <w:p>
+      <w:pPr>
+        <w:pStyle w:val="Nadpis3"/>
+      </w:pPr>
+      <w:r>
+        <w:lastRenderedPageBreak/>
+        <w:t>Úvodne riadky webovej služby</w:t>
+      </w:r>
+    </w:p>
+    <w:p>
+      <w:pPr>
+        <w:pBdr>
+          <w:top w:val="single" w:sz="4" w:space="1" w:color="auto"/>
+          <w:left w:val="single" w:sz="4" w:space="4" w:color="auto"/>
+          <w:bottom w:val="single" w:sz="4" w:space="1" w:color="auto"/>
+          <w:right w:val="single" w:sz="4" w:space="4" w:color="auto"/>
+        </w:pBdr>
+        <w:autoSpaceDE w:val="0"/>
+        <w:autoSpaceDN w:val="0"/>
+        <w:adjustRightInd w:val="0"/>
+        <w:spacing w:after="0"/>
+        <w:ind w:firstLine="0"/>
+        <w:rPr>
+          <w:rFonts w:ascii="Cascadia Mono" w:hAnsi="Cascadia Mono" w:cs="Cascadia Mono"/>
+          <w:color w:val="000000"/>
+          <w:sz w:val="19"/>
+          <w:szCs w:val="19"/>
+        </w:rPr>
+      </w:pPr>
+      <w:r>
+        <w:rPr>
+          <w:rFonts w:ascii="Cascadia Mono" w:hAnsi="Cascadia Mono" w:cs="Cascadia Mono"/>
+          <w:color w:val="0000FF"/>
+          <w:sz w:val="19"/>
+          <w:szCs w:val="19"/>
+        </w:rPr>
+        <w:t>using</w:t>
+      </w:r>
+      <w:r>
+        <w:rPr>
+          <w:rFonts w:ascii="Cascadia Mono" w:hAnsi="Cascadia Mono" w:cs="Cascadia Mono"/>
+          <w:color w:val="000000"/>
+          <w:sz w:val="19"/>
+          <w:szCs w:val="19"/>
+        </w:rPr>
+        <w:t xml:space="preserve"> System;</w:t>
+      </w:r>
+    </w:p>
+    <w:p>
+      <w:pPr>
+        <w:pBdr>
+          <w:top w:val="single" w:sz="4" w:space="1" w:color="auto"/>
+          <w:left w:val="single" w:sz="4" w:space="4" w:color="auto"/>
+          <w:bottom w:val="single" w:sz="4" w:space="1" w:color="auto"/>
+          <w:right w:val="single" w:sz="4" w:space="4" w:color="auto"/>
+        </w:pBdr>
+        <w:autoSpaceDE w:val="0"/>
+        <w:autoSpaceDN w:val="0"/>
+        <w:adjustRightInd w:val="0"/>
+        <w:spacing w:after="0"/>
+        <w:ind w:firstLine="0"/>
+        <w:rPr>
+          <w:rFonts w:ascii="Cascadia Mono" w:hAnsi="Cascadia Mono" w:cs="Cascadia Mono"/>
+          <w:color w:val="000000"/>
+          <w:sz w:val="19"/>
+          <w:szCs w:val="19"/>
+        </w:rPr>
+      </w:pPr>
+      <w:r>
+        <w:rPr>
+          <w:rFonts w:ascii="Cascadia Mono" w:hAnsi="Cascadia Mono" w:cs="Cascadia Mono"/>
+          <w:color w:val="0000FF"/>
+          <w:sz w:val="19"/>
+          <w:szCs w:val="19"/>
+        </w:rPr>
+        <w:t>using</w:t>
+      </w:r>
+      <w:r>
+        <w:rPr>
+          <w:rFonts w:ascii="Cascadia Mono" w:hAnsi="Cascadia Mono" w:cs="Cascadia Mono"/>
+          <w:color w:val="000000"/>
+          <w:sz w:val="19"/>
+          <w:szCs w:val="19"/>
+        </w:rPr>
+        <w:t xml:space="preserve"> System.IO;</w:t>
+      </w:r>
+    </w:p>
+    <w:p>
+      <w:pPr>
+        <w:pBdr>
+          <w:top w:val="single" w:sz="4" w:space="1" w:color="auto"/>
+          <w:left w:val="single" w:sz="4" w:space="4" w:color="auto"/>
+          <w:bottom w:val="single" w:sz="4" w:space="1" w:color="auto"/>
+          <w:right w:val="single" w:sz="4" w:space="4" w:color="auto"/>
+        </w:pBdr>
+        <w:autoSpaceDE w:val="0"/>
+        <w:autoSpaceDN w:val="0"/>
+        <w:adjustRightInd w:val="0"/>
+        <w:spacing w:after="0"/>
+        <w:ind w:firstLine="0"/>
+        <w:rPr>
+          <w:rFonts w:ascii="Cascadia Mono" w:hAnsi="Cascadia Mono" w:cs="Cascadia Mono"/>
+          <w:color w:val="000000"/>
+          <w:sz w:val="19"/>
+          <w:szCs w:val="19"/>
+        </w:rPr>
+      </w:pPr>
+      <w:r>
+        <w:rPr>
+          <w:rFonts w:ascii="Cascadia Mono" w:hAnsi="Cascadia Mono" w:cs="Cascadia Mono"/>
+          <w:color w:val="0000FF"/>
+          <w:sz w:val="19"/>
+          <w:szCs w:val="19"/>
+        </w:rPr>
+        <w:t>using</w:t>
+      </w:r>
+      <w:r>
+        <w:rPr>
+          <w:rFonts w:ascii="Cascadia Mono" w:hAnsi="Cascadia Mono" w:cs="Cascadia Mono"/>
+          <w:color w:val="000000"/>
+          <w:sz w:val="19"/>
+          <w:szCs w:val="19"/>
+        </w:rPr>
+        <w:t xml:space="preserve"> System.Linq;</w:t>
+      </w:r>
+    </w:p>
+    <w:p>
+      <w:pPr>
+        <w:pBdr>
+          <w:top w:val="single" w:sz="4" w:space="1" w:color="auto"/>
+          <w:left w:val="single" w:sz="4" w:space="4" w:color="auto"/>
+          <w:bottom w:val="single" w:sz="4" w:space="1" w:color="auto"/>
+          <w:right w:val="single" w:sz="4" w:space="4" w:color="auto"/>
+        </w:pBdr>
+        <w:autoSpaceDE w:val="0"/>
+        <w:autoSpaceDN w:val="0"/>
+        <w:adjustRightInd w:val="0"/>
+        <w:spacing w:after="0"/>
+        <w:ind w:firstLine="0"/>
+        <w:rPr>
+          <w:rFonts w:ascii="Cascadia Mono" w:hAnsi="Cascadia Mono" w:cs="Cascadia Mono"/>
+          <w:color w:val="000000"/>
+          <w:sz w:val="19"/>
+          <w:szCs w:val="19"/>
+        </w:rPr>
+      </w:pPr>
+      <w:r>
+        <w:rPr>
+          <w:rFonts w:ascii="Cascadia Mono" w:hAnsi="Cascadia Mono" w:cs="Cascadia Mono"/>
+          <w:color w:val="0000FF"/>
+          <w:sz w:val="19"/>
+          <w:szCs w:val="19"/>
+        </w:rPr>
+        <w:t>using</w:t>
+      </w:r>
+      <w:r>
+        <w:rPr>
+          <w:rFonts w:ascii="Cascadia Mono" w:hAnsi="Cascadia Mono" w:cs="Cascadia Mono"/>
+          <w:color w:val="000000"/>
+          <w:sz w:val="19"/>
+          <w:szCs w:val="19"/>
+        </w:rPr>
+        <w:t xml:space="preserve"> System.Web;</w:t>
+      </w:r>
+    </w:p>
+    <w:p>
+      <w:pPr>
+        <w:pBdr>
+          <w:top w:val="single" w:sz="4" w:space="1" w:color="auto"/>
+          <w:left w:val="single" w:sz="4" w:space="4" w:color="auto"/>
+          <w:bottom w:val="single" w:sz="4" w:space="1" w:color="auto"/>
+          <w:right w:val="single" w:sz="4" w:space="4" w:color="auto"/>
+        </w:pBdr>
+        <w:autoSpaceDE w:val="0"/>
+        <w:autoSpaceDN w:val="0"/>
+        <w:adjustRightInd w:val="0"/>
+        <w:spacing w:after="0"/>
+        <w:ind w:firstLine="0"/>
+        <w:rPr>
+          <w:rFonts w:ascii="Cascadia Mono" w:hAnsi="Cascadia Mono" w:cs="Cascadia Mono"/>
+          <w:color w:val="000000"/>
+          <w:sz w:val="19"/>
+          <w:szCs w:val="19"/>
+        </w:rPr>
+      </w:pPr>
+      <w:r>
+        <w:rPr>
+          <w:rFonts w:ascii="Cascadia Mono" w:hAnsi="Cascadia Mono" w:cs="Cascadia Mono"/>
+          <w:color w:val="0000FF"/>
+          <w:sz w:val="19"/>
+          <w:szCs w:val="19"/>
+        </w:rPr>
+        <w:t>using</w:t>
+      </w:r>
+      <w:r>
+        <w:rPr>
+          <w:rFonts w:ascii="Cascadia Mono" w:hAnsi="Cascadia Mono" w:cs="Cascadia Mono"/>
+          <w:color w:val="000000"/>
+          <w:sz w:val="19"/>
+          <w:szCs w:val="19"/>
+        </w:rPr>
+        <w:t xml:space="preserve"> System.Web.Services;</w:t>
+      </w:r>
+    </w:p>
+    <w:p>
+      <w:pPr>
+        <w:pBdr>
+          <w:top w:val="single" w:sz="4" w:space="1" w:color="auto"/>
+          <w:left w:val="single" w:sz="4" w:space="4" w:color="auto"/>
+          <w:bottom w:val="single" w:sz="4" w:space="1" w:color="auto"/>
+          <w:right w:val="single" w:sz="4" w:space="4" w:color="auto"/>
+        </w:pBdr>
+        <w:autoSpaceDE w:val="0"/>
+        <w:autoSpaceDN w:val="0"/>
+        <w:adjustRightInd w:val="0"/>
+        <w:spacing w:after="0"/>
+        <w:ind w:firstLine="0"/>
+        <w:rPr>
+          <w:rFonts w:ascii="Cascadia Mono" w:hAnsi="Cascadia Mono" w:cs="Cascadia Mono"/>
+          <w:color w:val="000000"/>
+          <w:sz w:val="19"/>
+          <w:szCs w:val="19"/>
+        </w:rPr>
+      </w:pPr>
+      <w:r>
+        <w:rPr>
+          <w:rFonts w:ascii="Cascadia Mono" w:hAnsi="Cascadia Mono" w:cs="Cascadia Mono"/>
+          <w:color w:val="0000FF"/>
+          <w:sz w:val="19"/>
+          <w:szCs w:val="19"/>
+        </w:rPr>
+        <w:t>using</w:t>
+      </w:r>
+      <w:r>
+        <w:rPr>
+          <w:rFonts w:ascii="Cascadia Mono" w:hAnsi="Cascadia Mono" w:cs="Cascadia Mono"/>
+          <w:color w:val="000000"/>
+          <w:sz w:val="19"/>
+          <w:szCs w:val="19"/>
+        </w:rPr>
+        <w:t xml:space="preserve"> System.Web.UI.WebControls;</w:t>
+      </w:r>
+    </w:p>
+    <w:p>
+      <w:pPr>
+        <w:pBdr>
+          <w:top w:val="single" w:sz="4" w:space="1" w:color="auto"/>
+          <w:left w:val="single" w:sz="4" w:space="4" w:color="auto"/>
+          <w:bottom w:val="single" w:sz="4" w:space="1" w:color="auto"/>
+          <w:right w:val="single" w:sz="4" w:space="4" w:color="auto"/>
+        </w:pBdr>
+        <w:autoSpaceDE w:val="0"/>
+        <w:autoSpaceDN w:val="0"/>
+        <w:adjustRightInd w:val="0"/>
+        <w:spacing w:after="0"/>
+        <w:ind w:firstLine="0"/>
+        <w:rPr>
+          <w:rFonts w:ascii="Cascadia Mono" w:hAnsi="Cascadia Mono" w:cs="Cascadia Mono"/>
+          <w:color w:val="000000"/>
+          <w:sz w:val="19"/>
+          <w:szCs w:val="19"/>
+        </w:rPr>
+      </w:pPr>
+      <w:r>
+        <w:rPr>
+          <w:rFonts w:ascii="Cascadia Mono" w:hAnsi="Cascadia Mono" w:cs="Cascadia Mono"/>
+          <w:color w:val="0000FF"/>
+          <w:sz w:val="19"/>
+          <w:szCs w:val="19"/>
+        </w:rPr>
+        <w:t>using</w:t>
+      </w:r>
+      <w:r>
+        <w:rPr>
+          <w:rFonts w:ascii="Cascadia Mono" w:hAnsi="Cascadia Mono" w:cs="Cascadia Mono"/>
+          <w:color w:val="000000"/>
+          <w:sz w:val="19"/>
+          <w:szCs w:val="19"/>
+        </w:rPr>
+        <w:t xml:space="preserve"> System.Xml;</w:t>
+      </w:r>
+    </w:p>
+    <w:p>
+      <w:pPr>
+        <w:pBdr>
+          <w:top w:val="single" w:sz="4" w:space="1" w:color="auto"/>
+          <w:left w:val="single" w:sz="4" w:space="4" w:color="auto"/>
+          <w:bottom w:val="single" w:sz="4" w:space="1" w:color="auto"/>
+          <w:right w:val="single" w:sz="4" w:space="4" w:color="auto"/>
+        </w:pBdr>
+        <w:autoSpaceDE w:val="0"/>
+        <w:autoSpaceDN w:val="0"/>
+        <w:adjustRightInd w:val="0"/>
+        <w:spacing w:after="0"/>
+        <w:ind w:firstLine="0"/>
+        <w:rPr>
+          <w:rFonts w:ascii="Cascadia Mono" w:hAnsi="Cascadia Mono" w:cs="Cascadia Mono"/>
+          <w:color w:val="000000"/>
+          <w:sz w:val="19"/>
+          <w:szCs w:val="19"/>
+        </w:rPr>
+      </w:pPr>
+      <w:r>
+        <w:rPr>
+          <w:rFonts w:ascii="Cascadia Mono" w:hAnsi="Cascadia Mono" w:cs="Cascadia Mono"/>
+          <w:color w:val="0000FF"/>
+          <w:sz w:val="19"/>
+          <w:szCs w:val="19"/>
+        </w:rPr>
+        <w:t>using</w:t>
+      </w:r>
+      <w:r>
+        <w:rPr>
+          <w:rFonts w:ascii="Cascadia Mono" w:hAnsi="Cascadia Mono" w:cs="Cascadia Mono"/>
+          <w:color w:val="000000"/>
+          <w:sz w:val="19"/>
+          <w:szCs w:val="19"/>
+        </w:rPr>
+        <w:t xml:space="preserve"> System.Xml.Linq;</w:t>
+      </w:r>
+    </w:p>
+    <w:p>
+      <w:pPr>
+        <w:pBdr>
+          <w:top w:val="single" w:sz="4" w:space="1" w:color="auto"/>
+          <w:left w:val="single" w:sz="4" w:space="4" w:color="auto"/>
+          <w:bottom w:val="single" w:sz="4" w:space="1" w:color="auto"/>
+          <w:right w:val="single" w:sz="4" w:space="4" w:color="auto"/>
+        </w:pBdr>
+        <w:autoSpaceDE w:val="0"/>
+        <w:autoSpaceDN w:val="0"/>
+        <w:adjustRightInd w:val="0"/>
+        <w:spacing w:after="0"/>
+        <w:ind w:firstLine="0"/>
+        <w:rPr>
+          <w:rFonts w:ascii="Cascadia Mono" w:hAnsi="Cascadia Mono" w:cs="Cascadia Mono"/>
+          <w:color w:val="000000"/>
+          <w:sz w:val="19"/>
+          <w:szCs w:val="19"/>
+        </w:rPr>
+      </w:pPr>
+      <w:r>
+        <w:rPr>
+          <w:rFonts w:ascii="Cascadia Mono" w:hAnsi="Cascadia Mono" w:cs="Cascadia Mono"/>
+          <w:color w:val="0000FF"/>
+          <w:sz w:val="19"/>
+          <w:szCs w:val="19"/>
+        </w:rPr>
+        <w:t>using</w:t>
+      </w:r>
+      <w:r>
+        <w:rPr>
+          <w:rFonts w:ascii="Cascadia Mono" w:hAnsi="Cascadia Mono" w:cs="Cascadia Mono"/>
+          <w:color w:val="000000"/>
+          <w:sz w:val="19"/>
+          <w:szCs w:val="19"/>
+        </w:rPr>
+        <w:t xml:space="preserve"> Newtonsoft.Json;</w:t>
+      </w:r>
+    </w:p>
+    <w:p>
+      <w:pPr>
+        <w:pBdr>
+          <w:top w:val="single" w:sz="4" w:space="1" w:color="auto"/>
+          <w:left w:val="single" w:sz="4" w:space="4" w:color="auto"/>
+          <w:bottom w:val="single" w:sz="4" w:space="1" w:color="auto"/>
+          <w:right w:val="single" w:sz="4" w:space="4" w:color="auto"/>
+        </w:pBdr>
+        <w:autoSpaceDE w:val="0"/>
+        <w:autoSpaceDN w:val="0"/>
+        <w:adjustRightInd w:val="0"/>
+        <w:spacing w:after="0"/>
+        <w:ind w:firstLine="0"/>
+        <w:rPr>
+          <w:rFonts w:ascii="Cascadia Mono" w:hAnsi="Cascadia Mono" w:cs="Cascadia Mono"/>
+          <w:color w:val="000000"/>
+          <w:sz w:val="19"/>
+          <w:szCs w:val="19"/>
+        </w:rPr>
+      </w:pPr>
+      <w:r>
+        <w:rPr>
+          <w:rFonts w:ascii="Cascadia Mono" w:hAnsi="Cascadia Mono" w:cs="Cascadia Mono"/>
+          <w:color w:val="0000FF"/>
+          <w:sz w:val="19"/>
+          <w:szCs w:val="19"/>
+        </w:rPr>
+        <w:t>using</w:t>
+      </w:r>
+      <w:r>
+        <w:rPr>
+          <w:rFonts w:ascii="Cascadia Mono" w:hAnsi="Cascadia Mono" w:cs="Cascadia Mono"/>
+          <w:color w:val="000000"/>
+          <w:sz w:val="19"/>
+          <w:szCs w:val="19"/>
+        </w:rPr>
+        <w:t xml:space="preserve"> Formatting = Newtonsoft.Json.Formatting;</w:t>
+      </w:r>
+    </w:p>
+    <w:p>
+      <w:pPr>
+        <w:pBdr>
+          <w:top w:val="single" w:sz="4" w:space="1" w:color="auto"/>
+          <w:left w:val="single" w:sz="4" w:space="4" w:color="auto"/>
+          <w:bottom w:val="single" w:sz="4" w:space="1" w:color="auto"/>
+          <w:right w:val="single" w:sz="4" w:space="4" w:color="auto"/>
+        </w:pBdr>
+        <w:autoSpaceDE w:val="0"/>
+        <w:autoSpaceDN w:val="0"/>
+        <w:adjustRightInd w:val="0"/>
+        <w:spacing w:after="0"/>
+        <w:ind w:firstLine="0"/>
+        <w:rPr>
+          <w:rFonts w:ascii="Cascadia Mono" w:hAnsi="Cascadia Mono" w:cs="Cascadia Mono"/>
+          <w:color w:val="000000"/>
+          <w:sz w:val="19"/>
+          <w:szCs w:val="19"/>
+        </w:rPr>
+      </w:pPr>
+    </w:p>
+    <w:p>
+      <w:pPr>
+        <w:pBdr>
+          <w:top w:val="single" w:sz="4" w:space="1" w:color="auto"/>
+          <w:left w:val="single" w:sz="4" w:space="4" w:color="auto"/>
+          <w:bottom w:val="single" w:sz="4" w:space="1" w:color="auto"/>
+          <w:right w:val="single" w:sz="4" w:space="4" w:color="auto"/>
+        </w:pBdr>
+        <w:autoSpaceDE w:val="0"/>
+        <w:autoSpaceDN w:val="0"/>
+        <w:adjustRightInd w:val="0"/>
+        <w:spacing w:after="0"/>
+        <w:ind w:firstLine="0"/>
+        <w:rPr>
+          <w:rFonts w:ascii="Cascadia Mono" w:hAnsi="Cascadia Mono" w:cs="Cascadia Mono"/>
+          <w:color w:val="000000"/>
+          <w:sz w:val="19"/>
+          <w:szCs w:val="19"/>
+        </w:rPr>
+      </w:pPr>
+      <w:r>
+        <w:rPr>
+          <w:rFonts w:ascii="Cascadia Mono" w:hAnsi="Cascadia Mono" w:cs="Cascadia Mono"/>
+          <w:color w:val="0000FF"/>
+          <w:sz w:val="19"/>
+          <w:szCs w:val="19"/>
+        </w:rPr>
+        <w:t>namespace</w:t>
+      </w:r>
+      <w:r>
+        <w:rPr>
+          <w:rFonts w:ascii="Cascadia Mono" w:hAnsi="Cascadia Mono" w:cs="Cascadia Mono"/>
+          <w:color w:val="000000"/>
+          <w:sz w:val="19"/>
+          <w:szCs w:val="19"/>
+        </w:rPr>
+        <w:t xml:space="preserve"> knihy_jankech</w:t>
+      </w:r>
+    </w:p>
+    <w:p>
+      <w:pPr>
+        <w:pBdr>
+          <w:top w:val="single" w:sz="4" w:space="1" w:color="auto"/>
+          <w:left w:val="single" w:sz="4" w:space="4" w:color="auto"/>
+          <w:bottom w:val="single" w:sz="4" w:space="1" w:color="auto"/>
+          <w:right w:val="single" w:sz="4" w:space="4" w:color="auto"/>
+        </w:pBdr>
+        <w:autoSpaceDE w:val="0"/>
+        <w:autoSpaceDN w:val="0"/>
+        <w:adjustRightInd w:val="0"/>
+        <w:spacing w:after="0"/>
+        <w:ind w:firstLine="0"/>
+        <w:rPr>
+          <w:rFonts w:ascii="Cascadia Mono" w:hAnsi="Cascadia Mono" w:cs="Cascadia Mono"/>
+          <w:color w:val="000000"/>
+          <w:sz w:val="19"/>
+          <w:szCs w:val="19"/>
+        </w:rPr>
+      </w:pPr>
+      <w:r>
+        <w:rPr>
+          <w:rFonts w:ascii="Cascadia Mono" w:hAnsi="Cascadia Mono" w:cs="Cascadia Mono"/>
+          <w:color w:val="000000"/>
+          <w:sz w:val="19"/>
+          <w:szCs w:val="19"/>
+        </w:rPr>
+        <w:t>{</w:t>
+      </w:r>
+    </w:p>
+    <w:p>
+      <w:pPr>
+        <w:pBdr>
+          <w:top w:val="single" w:sz="4" w:space="1" w:color="auto"/>
+          <w:left w:val="single" w:sz="4" w:space="4" w:color="auto"/>
+          <w:bottom w:val="single" w:sz="4" w:space="1" w:color="auto"/>
+          <w:right w:val="single" w:sz="4" w:space="4" w:color="auto"/>
+        </w:pBdr>
+        <w:autoSpaceDE w:val="0"/>
+        <w:autoSpaceDN w:val="0"/>
+        <w:adjustRightInd w:val="0"/>
+        <w:spacing w:after="0"/>
+        <w:ind w:firstLine="0"/>
+        <w:rPr>
+          <w:rFonts w:ascii="Cascadia Mono" w:hAnsi="Cascadia Mono" w:cs="Cascadia Mono"/>
+          <w:color w:val="000000"/>
+          <w:sz w:val="19"/>
+          <w:szCs w:val="19"/>
+        </w:rPr>
+      </w:pPr>
+      <w:r>
+        <w:rPr>
+          <w:rFonts w:ascii="Cascadia Mono" w:hAnsi="Cascadia Mono" w:cs="Cascadia Mono"/>
+          <w:color w:val="000000"/>
+          <w:sz w:val="19"/>
+          <w:szCs w:val="19"/>
+        </w:rPr>
+        <w:t xml:space="preserve">    [WebService(Namespace = </w:t>
+      </w:r>
+      <w:r>
+        <w:rPr>
+          <w:rFonts w:ascii="Cascadia Mono" w:hAnsi="Cascadia Mono" w:cs="Cascadia Mono"/>
+          <w:color w:val="A31515"/>
+          <w:sz w:val="19"/>
+          <w:szCs w:val="19"/>
+        </w:rPr>
+        <w:t>"http://tempuri.org/"</w:t>
+      </w:r>
+      <w:r>
+        <w:rPr>
+          <w:rFonts w:ascii="Cascadia Mono" w:hAnsi="Cascadia Mono" w:cs="Cascadia Mono"/>
+          <w:color w:val="000000"/>
+          <w:sz w:val="19"/>
+          <w:szCs w:val="19"/>
+        </w:rPr>
+        <w:t>)]</w:t>
+      </w:r>
+    </w:p>
+    <w:p>
+      <w:pPr>
+        <w:pBdr>
+          <w:top w:val="single" w:sz="4" w:space="1" w:color="auto"/>
+          <w:left w:val="single" w:sz="4" w:space="4" w:color="auto"/>
+          <w:bottom w:val="single" w:sz="4" w:space="1" w:color="auto"/>
+          <w:right w:val="single" w:sz="4" w:space="4" w:color="auto"/>
+        </w:pBdr>
+        <w:autoSpaceDE w:val="0"/>
+        <w:autoSpaceDN w:val="0"/>
+        <w:adjustRightInd w:val="0"/>
+        <w:spacing w:after="0"/>
+        <w:ind w:firstLine="0"/>
+        <w:rPr>
+          <w:rFonts w:ascii="Cascadia Mono" w:hAnsi="Cascadia Mono" w:cs="Cascadia Mono"/>
+          <w:color w:val="000000"/>
+          <w:sz w:val="19"/>
+          <w:szCs w:val="19"/>
+        </w:rPr>
+      </w:pPr>
+      <w:r>
+        <w:rPr>
+          <w:rFonts w:ascii="Cascadia Mono" w:hAnsi="Cascadia Mono" w:cs="Cascadia Mono"/>
+          <w:color w:val="000000"/>
+          <w:sz w:val="19"/>
+          <w:szCs w:val="19"/>
+        </w:rPr>
+        <w:t xml:space="preserve">    [WebServiceBinding(ConformsTo = WsiProfiles.BasicProfile1_1)]</w:t>
+      </w:r>
+    </w:p>
+    <w:p>
+      <w:pPr>
+        <w:pBdr>
+          <w:top w:val="single" w:sz="4" w:space="1" w:color="auto"/>
+          <w:left w:val="single" w:sz="4" w:space="4" w:color="auto"/>
+          <w:bottom w:val="single" w:sz="4" w:space="1" w:color="auto"/>
+          <w:right w:val="single" w:sz="4" w:space="4" w:color="auto"/>
+        </w:pBdr>
+        <w:autoSpaceDE w:val="0"/>
+        <w:autoSpaceDN w:val="0"/>
+        <w:adjustRightInd w:val="0"/>
+        <w:spacing w:after="0"/>
+        <w:ind w:firstLine="0"/>
+        <w:rPr>
+          <w:rFonts w:ascii="Cascadia Mono" w:hAnsi="Cascadia Mono" w:cs="Cascadia Mono"/>
+          <w:color w:val="000000"/>
+          <w:sz w:val="19"/>
+          <w:szCs w:val="19"/>
+        </w:rPr>
+      </w:pPr>
+      <w:r>
+        <w:rPr>
+          <w:rFonts w:ascii="Cascadia Mono" w:hAnsi="Cascadia Mono" w:cs="Cascadia Mono"/>
+          <w:color w:val="000000"/>
+          <w:sz w:val="19"/>
+          <w:szCs w:val="19"/>
+        </w:rPr>
+        <w:t xml:space="preserve">    [System.ComponentModel.ToolboxItem(</w:t>
+      </w:r>
+      <w:r>
+        <w:rPr>
+          <w:rFonts w:ascii="Cascadia Mono" w:hAnsi="Cascadia Mono" w:cs="Cascadia Mono"/>
+          <w:color w:val="0000FF"/>
+          <w:sz w:val="19"/>
+          <w:szCs w:val="19"/>
+        </w:rPr>
+        <w:t>false</w:t>
+      </w:r>
+      <w:r>
+        <w:rPr>
+          <w:rFonts w:ascii="Cascadia Mono" w:hAnsi="Cascadia Mono" w:cs="Cascadia Mono"/>
+          <w:color w:val="000000"/>
+          <w:sz w:val="19"/>
+          <w:szCs w:val="19"/>
+        </w:rPr>
+        <w:t>)]</w:t>
+      </w:r>
+    </w:p>
+    <w:p>
+      <w:pPr>
+        <w:pBdr>
+          <w:top w:val="single" w:sz="4" w:space="1" w:color="auto"/>
+          <w:left w:val="single" w:sz="4" w:space="4" w:color="auto"/>
+          <w:bottom w:val="single" w:sz="4" w:space="1" w:color="auto"/>
+          <w:right w:val="single" w:sz="4" w:space="4" w:color="auto"/>
+        </w:pBdr>
+        <w:autoSpaceDE w:val="0"/>
+        <w:autoSpaceDN w:val="0"/>
+        <w:adjustRightInd w:val="0"/>
+        <w:spacing w:after="0"/>
+        <w:ind w:firstLine="0"/>
+        <w:rPr>
+          <w:rFonts w:ascii="Cascadia Mono" w:hAnsi="Cascadia Mono" w:cs="Cascadia Mono"/>
+          <w:color w:val="000000"/>
+          <w:sz w:val="19"/>
+          <w:szCs w:val="19"/>
+        </w:rPr>
+      </w:pPr>
+      <w:r>
+        <w:rPr>
+          <w:rFonts w:ascii="Cascadia Mono" w:hAnsi="Cascadia Mono" w:cs="Cascadia Mono"/>
+          <w:color w:val="000000"/>
+          <w:sz w:val="19"/>
+          <w:szCs w:val="19"/>
+        </w:rPr>
+        <w:t xml:space="preserve">    </w:t>
+      </w:r>
+      <w:r>
+        <w:rPr>
+          <w:rFonts w:ascii="Cascadia Mono" w:hAnsi="Cascadia Mono" w:cs="Cascadia Mono"/>
+          <w:color w:val="008000"/>
+          <w:sz w:val="19"/>
+          <w:szCs w:val="19"/>
+        </w:rPr>
+        <w:t xml:space="preserve">// To allow this Web Service to be called from script, using ASP.NET AJAX, uncomment the following line. </w:t>
+      </w:r>
+    </w:p>
+    <w:p>
+      <w:pPr>
+        <w:pBdr>
+          <w:top w:val="single" w:sz="4" w:space="1" w:color="auto"/>
+          <w:left w:val="single" w:sz="4" w:space="4" w:color="auto"/>
+          <w:bottom w:val="single" w:sz="4" w:space="1" w:color="auto"/>
+          <w:right w:val="single" w:sz="4" w:space="4" w:color="auto"/>
+        </w:pBdr>
+        <w:autoSpaceDE w:val="0"/>
+        <w:autoSpaceDN w:val="0"/>
+        <w:adjustRightInd w:val="0"/>
+        <w:spacing w:after="0"/>
+        <w:ind w:firstLine="0"/>
+        <w:rPr>
+          <w:rFonts w:ascii="Cascadia Mono" w:hAnsi="Cascadia Mono" w:cs="Cascadia Mono"/>
+          <w:color w:val="000000"/>
+          <w:sz w:val="19"/>
+          <w:szCs w:val="19"/>
+        </w:rPr>
+      </w:pPr>
+      <w:r>
+        <w:rPr>
+          <w:rFonts w:ascii="Cascadia Mono" w:hAnsi="Cascadia Mono" w:cs="Cascadia Mono"/>
+          <w:color w:val="000000"/>
+          <w:sz w:val="19"/>
+          <w:szCs w:val="19"/>
+        </w:rPr>
+        <w:t xml:space="preserve">    [System.Web.Script.Services.ScriptService]</w:t>
+      </w:r>
+    </w:p>
+    <w:p>
+      <w:pPr>
+        <w:pBdr>
+          <w:top w:val="single" w:sz="4" w:space="1" w:color="auto"/>
+          <w:left w:val="single" w:sz="4" w:space="4" w:color="auto"/>
+          <w:bottom w:val="single" w:sz="4" w:space="1" w:color="auto"/>
+          <w:right w:val="single" w:sz="4" w:space="4" w:color="auto"/>
+        </w:pBdr>
+        <w:autoSpaceDE w:val="0"/>
+        <w:autoSpaceDN w:val="0"/>
+        <w:adjustRightInd w:val="0"/>
+        <w:spacing w:after="0"/>
+        <w:ind w:firstLine="0"/>
+        <w:rPr>
+          <w:rFonts w:ascii="Cascadia Mono" w:hAnsi="Cascadia Mono" w:cs="Cascadia Mono"/>
+          <w:color w:val="000000"/>
+          <w:sz w:val="19"/>
+          <w:szCs w:val="19"/>
+        </w:rPr>
+      </w:pPr>
+      <w:r>
+        <w:rPr>
+          <w:rFonts w:ascii="Cascadia Mono" w:hAnsi="Cascadia Mono" w:cs="Cascadia Mono"/>
+          <w:color w:val="000000"/>
+          <w:sz w:val="19"/>
+          <w:szCs w:val="19"/>
+        </w:rPr>
+        <w:t xml:space="preserve">    </w:t>
+      </w:r>
+      <w:r>
+        <w:rPr>
+          <w:rFonts w:ascii="Cascadia Mono" w:hAnsi="Cascadia Mono" w:cs="Cascadia Mono"/>
+          <w:color w:val="0000FF"/>
+          <w:sz w:val="19"/>
+          <w:szCs w:val="19"/>
+        </w:rPr>
+        <w:t>public</w:t>
+      </w:r>
+      <w:r>
+        <w:rPr>
+          <w:rFonts w:ascii="Cascadia Mono" w:hAnsi="Cascadia Mono" w:cs="Cascadia Mono"/>
+          <w:color w:val="000000"/>
+          <w:sz w:val="19"/>
+          <w:szCs w:val="19"/>
+        </w:rPr>
+        <w:t xml:space="preserve"> </w:t>
+      </w:r>
+      <w:r>
+        <w:rPr>
+          <w:rFonts w:ascii="Cascadia Mono" w:hAnsi="Cascadia Mono" w:cs="Cascadia Mono"/>
+          <w:color w:val="0000FF"/>
+          <w:sz w:val="19"/>
+          <w:szCs w:val="19"/>
+        </w:rPr>
+        <w:t>class</w:t>
+      </w:r>
+      <w:r>
+        <w:rPr>
+          <w:rFonts w:ascii="Cascadia Mono" w:hAnsi="Cascadia Mono" w:cs="Cascadia Mono"/>
+          <w:color w:val="000000"/>
+          <w:sz w:val="19"/>
+          <w:szCs w:val="19"/>
+        </w:rPr>
+        <w:t xml:space="preserve"> </w:t>
+      </w:r>
+      <w:r>
+        <w:rPr>
+          <w:rFonts w:ascii="Cascadia Mono" w:hAnsi="Cascadia Mono" w:cs="Cascadia Mono"/>
+          <w:color w:val="2B91AF"/>
+          <w:sz w:val="19"/>
+          <w:szCs w:val="19"/>
+        </w:rPr>
+        <w:t>book_services</w:t>
+      </w:r>
+      <w:r>
+        <w:rPr>
+          <w:rFonts w:ascii="Cascadia Mono" w:hAnsi="Cascadia Mono" w:cs="Cascadia Mono"/>
+          <w:color w:val="000000"/>
+          <w:sz w:val="19"/>
+          <w:szCs w:val="19"/>
+        </w:rPr>
+        <w:t xml:space="preserve"> : System.Web.Services.WebService</w:t>
+      </w:r>
+    </w:p>
+    <w:p>
+      <w:pPr>
+        <w:pBdr>
+          <w:top w:val="single" w:sz="4" w:space="1" w:color="auto"/>
+          <w:left w:val="single" w:sz="4" w:space="4" w:color="auto"/>
+          <w:bottom w:val="single" w:sz="4" w:space="1" w:color="auto"/>
+          <w:right w:val="single" w:sz="4" w:space="4" w:color="auto"/>
+        </w:pBdr>
+        <w:autoSpaceDE w:val="0"/>
+        <w:autoSpaceDN w:val="0"/>
+        <w:adjustRightInd w:val="0"/>
+        <w:spacing w:after="0"/>
+        <w:ind w:firstLine="0"/>
+        <w:rPr>
+          <w:rFonts w:ascii="Cascadia Mono" w:hAnsi="Cascadia Mono" w:cs="Cascadia Mono"/>
+          <w:color w:val="000000"/>
+          <w:sz w:val="19"/>
+          <w:szCs w:val="19"/>
+        </w:rPr>
+      </w:pPr>
+      <w:r>
+        <w:rPr>
+          <w:rFonts w:ascii="Cascadia Mono" w:hAnsi="Cascadia Mono" w:cs="Cascadia Mono"/>
+          <w:color w:val="000000"/>
+          <w:sz w:val="19"/>
+          <w:szCs w:val="19"/>
+        </w:rPr>
+        <w:t xml:space="preserve">    {</w:t>
+      </w:r>
+      <w:r>
+        <w:rPr>
+          <w:rFonts w:ascii="Cascadia Mono" w:hAnsi="Cascadia Mono" w:cs="Cascadia Mono"/>
+          <w:color w:val="008000"/>
+          <w:sz w:val="19"/>
+          <w:szCs w:val="19"/>
+        </w:rPr>
+        <w:t xml:space="preserve">// tieto cesty treba nastaviť </w:t>
+      </w:r>
+    </w:p>
+    <w:p>
+      <w:pPr>
+        <w:pBdr>
+          <w:top w:val="single" w:sz="4" w:space="1" w:color="auto"/>
+          <w:left w:val="single" w:sz="4" w:space="4" w:color="auto"/>
+          <w:bottom w:val="single" w:sz="4" w:space="1" w:color="auto"/>
+          <w:right w:val="single" w:sz="4" w:space="4" w:color="auto"/>
+        </w:pBdr>
+        <w:autoSpaceDE w:val="0"/>
+        <w:autoSpaceDN w:val="0"/>
+        <w:adjustRightInd w:val="0"/>
+        <w:spacing w:after="0"/>
+        <w:ind w:firstLine="0"/>
+        <w:rPr>
+          <w:rFonts w:ascii="Cascadia Mono" w:hAnsi="Cascadia Mono" w:cs="Cascadia Mono"/>
+          <w:color w:val="000000"/>
+          <w:sz w:val="19"/>
+          <w:szCs w:val="19"/>
+        </w:rPr>
+      </w:pPr>
+      <w:r>
+        <w:rPr>
+          <w:rFonts w:ascii="Cascadia Mono" w:hAnsi="Cascadia Mono" w:cs="Cascadia Mono"/>
+          <w:color w:val="000000"/>
+          <w:sz w:val="19"/>
+          <w:szCs w:val="19"/>
+        </w:rPr>
+        <w:t xml:space="preserve">        </w:t>
+      </w:r>
+      <w:r>
+        <w:rPr>
+          <w:rFonts w:ascii="Cascadia Mono" w:hAnsi="Cascadia Mono" w:cs="Cascadia Mono"/>
+          <w:color w:val="0000FF"/>
+          <w:sz w:val="19"/>
+          <w:szCs w:val="19"/>
+        </w:rPr>
+        <w:t>private</w:t>
+      </w:r>
+      <w:r>
+        <w:rPr>
+          <w:rFonts w:ascii="Cascadia Mono" w:hAnsi="Cascadia Mono" w:cs="Cascadia Mono"/>
+          <w:color w:val="000000"/>
+          <w:sz w:val="19"/>
+          <w:szCs w:val="19"/>
+        </w:rPr>
+        <w:t xml:space="preserve"> String fileBookInfo = </w:t>
+      </w:r>
+      <w:r>
+        <w:rPr>
+          <w:rFonts w:ascii="Cascadia Mono" w:hAnsi="Cascadia Mono" w:cs="Cascadia Mono"/>
+          <w:color w:val="A31515"/>
+          <w:sz w:val="19"/>
+          <w:szCs w:val="19"/>
+        </w:rPr>
+        <w:t>"D:\\git_repozitare\\FHI\\diplomovka\\knihy_jankech\\xml\\books.xml "</w:t>
+      </w:r>
+      <w:r>
+        <w:rPr>
+          <w:rFonts w:ascii="Cascadia Mono" w:hAnsi="Cascadia Mono" w:cs="Cascadia Mono"/>
+          <w:color w:val="000000"/>
+          <w:sz w:val="19"/>
+          <w:szCs w:val="19"/>
+        </w:rPr>
+        <w:t>;</w:t>
+      </w:r>
+    </w:p>
+    <w:p>
+      <w:pPr>
+        <w:pBdr>
+          <w:top w:val="single" w:sz="4" w:space="1" w:color="auto"/>
+          <w:left w:val="single" w:sz="4" w:space="4" w:color="auto"/>
+          <w:bottom w:val="single" w:sz="4" w:space="1" w:color="auto"/>
+          <w:right w:val="single" w:sz="4" w:space="4" w:color="auto"/>
+        </w:pBdr>
+        <w:autoSpaceDE w:val="0"/>
+        <w:autoSpaceDN w:val="0"/>
+        <w:adjustRightInd w:val="0"/>
+        <w:spacing w:after="0"/>
+        <w:ind w:firstLine="0"/>
+        <w:rPr>
+          <w:rFonts w:ascii="Cascadia Mono" w:hAnsi="Cascadia Mono" w:cs="Cascadia Mono"/>
+          <w:color w:val="000000"/>
+          <w:sz w:val="19"/>
+          <w:szCs w:val="19"/>
+        </w:rPr>
+      </w:pPr>
+      <w:r>
+        <w:rPr>
+          <w:rFonts w:ascii="Cascadia Mono" w:hAnsi="Cascadia Mono" w:cs="Cascadia Mono"/>
+          <w:color w:val="000000"/>
+          <w:sz w:val="19"/>
+          <w:szCs w:val="19"/>
+        </w:rPr>
+        <w:t xml:space="preserve">        </w:t>
+      </w:r>
+      <w:r>
+        <w:rPr>
+          <w:rFonts w:ascii="Cascadia Mono" w:hAnsi="Cascadia Mono" w:cs="Cascadia Mono"/>
+          <w:color w:val="0000FF"/>
+          <w:sz w:val="19"/>
+          <w:szCs w:val="19"/>
+        </w:rPr>
+        <w:t>private</w:t>
+      </w:r>
+      <w:r>
+        <w:rPr>
+          <w:rFonts w:ascii="Cascadia Mono" w:hAnsi="Cascadia Mono" w:cs="Cascadia Mono"/>
+          <w:color w:val="000000"/>
+          <w:sz w:val="19"/>
+          <w:szCs w:val="19"/>
+        </w:rPr>
+        <w:t xml:space="preserve"> String fileBookTransactionInfo = </w:t>
+      </w:r>
+      <w:r>
+        <w:rPr>
+          <w:rFonts w:ascii="Cascadia Mono" w:hAnsi="Cascadia Mono" w:cs="Cascadia Mono"/>
+          <w:color w:val="A31515"/>
+          <w:sz w:val="19"/>
+          <w:szCs w:val="19"/>
+        </w:rPr>
+        <w:t>"D:\\git_repozitare\\FHI\\diplomovka\\knihy_jankech\\xml\\books_transactions.xml "</w:t>
+      </w:r>
+      <w:r>
+        <w:rPr>
+          <w:rFonts w:ascii="Cascadia Mono" w:hAnsi="Cascadia Mono" w:cs="Cascadia Mono"/>
+          <w:color w:val="000000"/>
+          <w:sz w:val="19"/>
+          <w:szCs w:val="19"/>
+        </w:rPr>
+        <w:t>;</w:t>
+      </w:r>
+    </w:p>
+    <w:p>
+      <w:pPr>
+        <w:pBdr>
+          <w:top w:val="single" w:sz="4" w:space="1" w:color="auto"/>
+          <w:left w:val="single" w:sz="4" w:space="4" w:color="auto"/>
+          <w:bottom w:val="single" w:sz="4" w:space="1" w:color="auto"/>
+          <w:right w:val="single" w:sz="4" w:space="4" w:color="auto"/>
+        </w:pBdr>
+        <w:autoSpaceDE w:val="0"/>
+        <w:autoSpaceDN w:val="0"/>
+        <w:adjustRightInd w:val="0"/>
+        <w:spacing w:after="0"/>
+        <w:ind w:firstLine="0"/>
+        <w:rPr>
+          <w:rFonts w:ascii="Cascadia Mono" w:hAnsi="Cascadia Mono" w:cs="Cascadia Mono"/>
+          <w:color w:val="000000"/>
+          <w:sz w:val="19"/>
+          <w:szCs w:val="19"/>
+        </w:rPr>
+      </w:pPr>
+      <w:r>
+        <w:rPr>
+          <w:rFonts w:ascii="Cascadia Mono" w:hAnsi="Cascadia Mono" w:cs="Cascadia Mono"/>
+          <w:color w:val="000000"/>
+          <w:sz w:val="19"/>
+          <w:szCs w:val="19"/>
+        </w:rPr>
+        <w:t xml:space="preserve">        </w:t>
+      </w:r>
+      <w:r>
+        <w:rPr>
+          <w:rFonts w:ascii="Cascadia Mono" w:hAnsi="Cascadia Mono" w:cs="Cascadia Mono"/>
+          <w:color w:val="0000FF"/>
+          <w:sz w:val="19"/>
+          <w:szCs w:val="19"/>
+        </w:rPr>
+        <w:t>public</w:t>
+      </w:r>
+      <w:r>
+        <w:rPr>
+          <w:rFonts w:ascii="Cascadia Mono" w:hAnsi="Cascadia Mono" w:cs="Cascadia Mono"/>
+          <w:color w:val="000000"/>
+          <w:sz w:val="19"/>
+          <w:szCs w:val="19"/>
+        </w:rPr>
+        <w:t xml:space="preserve"> String fileOutputSingleSearch = </w:t>
+      </w:r>
+      <w:r>
+        <w:rPr>
+          <w:rFonts w:ascii="Cascadia Mono" w:hAnsi="Cascadia Mono" w:cs="Cascadia Mono"/>
+          <w:color w:val="A31515"/>
+          <w:sz w:val="19"/>
+          <w:szCs w:val="19"/>
+        </w:rPr>
+        <w:t>"D:\\git_repozitare\\FHI\\diplomovka\\knihy_jankech\\xml\\output.xml"</w:t>
+      </w:r>
+      <w:r>
+        <w:rPr>
+          <w:rFonts w:ascii="Cascadia Mono" w:hAnsi="Cascadia Mono" w:cs="Cascadia Mono"/>
+          <w:color w:val="000000"/>
+          <w:sz w:val="19"/>
+          <w:szCs w:val="19"/>
+        </w:rPr>
+        <w:t>;</w:t>
+      </w:r>
+    </w:p>
+    <w:p>
+      <w:pPr>
+        <w:pBdr>
+          <w:top w:val="single" w:sz="4" w:space="1" w:color="auto"/>
+          <w:left w:val="single" w:sz="4" w:space="4" w:color="auto"/>
+          <w:bottom w:val="single" w:sz="4" w:space="1" w:color="auto"/>
+          <w:right w:val="single" w:sz="4" w:space="4" w:color="auto"/>
+        </w:pBdr>
+        <w:rPr>
+          <w:rFonts w:ascii="Cascadia Mono" w:hAnsi="Cascadia Mono" w:cs="Cascadia Mono"/>
+          <w:color w:val="000000"/>
+          <w:sz w:val="19"/>
+          <w:szCs w:val="19"/>
+        </w:rPr>
+      </w:pPr>
+      <w:r>
+        <w:rPr>
+          <w:rFonts w:ascii="Cascadia Mono" w:hAnsi="Cascadia Mono" w:cs="Cascadia Mono"/>
+          <w:color w:val="000000"/>
+          <w:sz w:val="19"/>
+          <w:szCs w:val="19"/>
+        </w:rPr>
+        <w:t xml:space="preserve">        </w:t>
+      </w:r>
+      <w:r>
+        <w:rPr>
+          <w:rFonts w:ascii="Cascadia Mono" w:hAnsi="Cascadia Mono" w:cs="Cascadia Mono"/>
+          <w:color w:val="0000FF"/>
+          <w:sz w:val="19"/>
+          <w:szCs w:val="19"/>
+        </w:rPr>
+        <w:t>public</w:t>
+      </w:r>
+      <w:r>
+        <w:rPr>
+          <w:rFonts w:ascii="Cascadia Mono" w:hAnsi="Cascadia Mono" w:cs="Cascadia Mono"/>
+          <w:color w:val="000000"/>
+          <w:sz w:val="19"/>
+          <w:szCs w:val="19"/>
+        </w:rPr>
+        <w:t xml:space="preserve"> String fileAmountFilterPath = </w:t>
+      </w:r>
+      <w:r>
+        <w:rPr>
+          <w:rFonts w:ascii="Cascadia Mono" w:hAnsi="Cascadia Mono" w:cs="Cascadia Mono"/>
+          <w:color w:val="A31515"/>
+          <w:sz w:val="19"/>
+          <w:szCs w:val="19"/>
+        </w:rPr>
+        <w:t>"D:\\git_repozitare\\FHI\\diplomovka\\knihy_jankech\\xml\\outputfiles"</w:t>
+      </w:r>
+      <w:r>
+        <w:rPr>
+          <w:rFonts w:ascii="Cascadia Mono" w:hAnsi="Cascadia Mono" w:cs="Cascadia Mono"/>
+          <w:color w:val="000000"/>
+          <w:sz w:val="19"/>
+          <w:szCs w:val="19"/>
+        </w:rPr>
+        <w:t>;</w:t>
+      </w:r>
+    </w:p>
+    <w:p>
+      <w:pPr>
+        <w:spacing w:line="360" w:lineRule="auto"/>
+        <w:jc w:val="both"/>
+        <w:rPr>
+          <w:szCs w:val="24"/>
+        </w:rPr>
+      </w:pPr>
+      <w:r>
+        <w:rPr>
+          <w:szCs w:val="24"/>
+        </w:rPr>
+        <w:t xml:space="preserve">Toto sú </w:t>
+      </w:r>
+      <w:r>
+        <w:rPr>
+          <w:szCs w:val="24"/>
+        </w:rPr>
+        <w:t>prvé</w:t>
+      </w:r>
+      <w:r>
+        <w:rPr>
+          <w:szCs w:val="24"/>
+        </w:rPr>
+        <w:t xml:space="preserve"> riadky našej webovej služby book_services.asmx.</w:t>
+      </w:r>
+      <w:r>
+        <w:t xml:space="preserve"> </w:t>
+      </w:r>
+      <w:r>
+        <w:rPr>
+          <w:szCs w:val="24"/>
+        </w:rPr>
+        <w:t>Kód začína niekoľkými príkazmi "using", ktoré importujú menné priestory potrebné pre funkčnosť webovej služby</w:t>
+      </w:r>
+      <w:r>
+        <w:rPr>
+          <w:szCs w:val="24"/>
+        </w:rPr>
+        <w:t>.</w:t>
+      </w:r>
+      <w:r>
+        <w:rPr>
+          <w:szCs w:val="24"/>
+        </w:rPr>
+        <w:t xml:space="preserve"> </w:t>
+      </w:r>
+      <w:r>
+        <w:rPr>
+          <w:szCs w:val="24"/>
+        </w:rPr>
+        <w:t>Ďalej je trieda ozdobená niekoľkými atribútmi, ktoré poskytujú informácie o webovej službe vrátane jej menného priestoru a súladu so špecifikáciou BasicProfile1_1. Atribút "ToolboxItem" je nastavený na hodnotu "false", aby sa označilo, že webová služba sa nedá použiť zo súboru nástrojov Visual Studio.</w:t>
+      </w:r>
+      <w:r>
+        <w:rPr>
+          <w:szCs w:val="24"/>
+        </w:rPr>
+        <w:t xml:space="preserve"> </w:t>
+      </w:r>
+      <w:r>
+        <w:rPr>
+          <w:szCs w:val="24"/>
+        </w:rPr>
+        <w:t xml:space="preserve">Trieda obsahuje niekoľko súkromných </w:t>
+      </w:r>
+      <w:r>
+        <w:rPr>
+          <w:szCs w:val="24"/>
+        </w:rPr>
+        <w:t>String</w:t>
+      </w:r>
+      <w:r>
+        <w:rPr>
+          <w:szCs w:val="24"/>
+        </w:rPr>
+        <w:t xml:space="preserve"> premenných, ktoré predstavujú cesty k rôznym </w:t>
+      </w:r>
+      <w:r>
+        <w:rPr>
+          <w:szCs w:val="24"/>
+        </w:rPr>
+        <w:t>XML súborom</w:t>
+      </w:r>
+      <w:r>
+        <w:rPr>
+          <w:szCs w:val="24"/>
+        </w:rPr>
+        <w:t xml:space="preserve"> používaným webovou službou. Tieto cesty sa musia pred použitím webovej služby nastaviť ručne.</w:t>
+      </w:r>
+      <w:r>
+        <w:rPr>
+          <w:szCs w:val="24"/>
+        </w:rPr>
+        <w:t xml:space="preserve"> </w:t>
+      </w:r>
+      <w:r>
+        <w:rPr>
+          <w:szCs w:val="24"/>
+        </w:rPr>
+        <w:t>Všetok k</w:t>
+      </w:r>
+      <w:r>
+        <w:rPr>
+          <w:szCs w:val="24"/>
+        </w:rPr>
+        <w:t>ód</w:t>
+      </w:r>
+      <w:r>
+        <w:rPr>
+          <w:szCs w:val="24"/>
+        </w:rPr>
+        <w:t xml:space="preserve"> pre webové a newebové služby</w:t>
+      </w:r>
+      <w:r>
+        <w:rPr>
+          <w:szCs w:val="24"/>
+        </w:rPr>
+        <w:t xml:space="preserve"> sa nachádza v triede s názvom "book_services", ktorá dedí z triedy "System.Web.Services.WebService".</w:t>
+      </w:r>
+      <w:r>
+        <w:rPr>
+          <w:szCs w:val="24"/>
+        </w:rPr>
+        <w:t xml:space="preserve"> Táto trieda  </w:t>
+      </w:r>
+      <w:r>
+        <w:rPr>
+          <w:szCs w:val="24"/>
+        </w:rPr>
+        <w:t xml:space="preserve">obsahuje funkcie, ako je podpora metód HTTP GET a POST, automatické generovanie dokumentov </w:t>
+      </w:r>
+      <w:r>
+        <w:rPr>
+          <w:szCs w:val="24"/>
+        </w:rPr>
+        <w:t xml:space="preserve">WSDL </w:t>
+      </w:r>
+      <w:r>
+        <w:rPr>
+          <w:szCs w:val="24"/>
+        </w:rPr>
+        <w:t>alebo</w:t>
+      </w:r>
+      <w:r>
+        <w:rPr>
+          <w:szCs w:val="24"/>
+        </w:rPr>
+        <w:t xml:space="preserve"> podpora formátov správ SOAP</w:t>
+      </w:r>
+      <w:r>
+        <w:rPr>
+          <w:szCs w:val="24"/>
+        </w:rPr>
+        <w:t>.</w:t>
+      </w:r>
+    </w:p>
+    <w:p>
+      <w:pPr>
+        <w:pStyle w:val="Nadpis2"/>
+      </w:pPr>
+      <w:bookmarkStart w:id="54" w:name="_Toc127726255"/>
+      <w:r>
+        <w:t>Popis metód webovej služby</w:t>
+      </w:r>
+      <w:bookmarkEnd w:id="54"/>
+    </w:p>
+    <w:p>
+      <w:r>
+        <w:t xml:space="preserve">V tejto kapitole si popíšeme všetky newebové(pomocné) ako aj vystavené webové metódy </w:t>
+      </w:r>
+    </w:p>
+    <w:p>
+      <w:pPr>
+        <w:pStyle w:val="Nadpis3"/>
+      </w:pPr>
+      <w:bookmarkStart w:id="55" w:name="_Toc127726256"/>
+      <w:r>
+        <w:lastRenderedPageBreak/>
+        <w:t>Newebové metody</w:t>
+      </w:r>
+      <w:bookmarkEnd w:id="55"/>
+    </w:p>
+    <w:p>
+      <w:r>
+        <w:t xml:space="preserve">Začneme newebovými metódami ktoré zabezpečujú pomocou functionalitu pre webove metody </w:t>
+      </w:r>
+    </w:p>
+    <w:p>
+      <w:pPr>
+        <w:pStyle w:val="Nadpis3"/>
+      </w:pPr>
+      <w:bookmarkStart w:id="56" w:name="_Toc127726257"/>
+      <w:r>
+        <w:t>Webové (vystavené ) metódy</w:t>
+      </w:r>
+      <w:bookmarkEnd w:id="56"/>
+    </w:p>
+    <w:p>
+      <w:pPr>
+        <w:pStyle w:val="Nadpis3"/>
+        <w:numPr>
+          <w:ilvl w:val="0"/>
+          <w:numId w:val="0"/>
+        </w:numPr>
+      </w:pPr>
+    </w:p>
+    <w:p>
+      <w:pPr>
+        <w:pStyle w:val="Nadpis2"/>
+      </w:pPr>
+      <w:r>
+        <w:t>Popis klienta</w:t>
+      </w:r>
+    </w:p>
+    <w:p>
+      <w:pPr>
+        <w:pStyle w:val="Nadpis3"/>
+      </w:pPr>
+      <w:r>
+        <w:t>Ukažky obrazoviek</w:t>
+      </w:r>
+    </w:p>
+    <w:p/>
+    <w:p/>
+    <w:p>
+      <w:pPr>
         <w:spacing w:line="360" w:lineRule="auto"/>
         <w:ind w:firstLine="0"/>
         <w:jc w:val="both"/>
       </w:pPr>
-      <w:r>
-        <w:tab/>
-      </w:r>
     </w:p>
     <w:p>
       <w:pPr>
@@ -46900,43 +49260,36 @@
         <w:jc w:val="both"/>
       </w:pPr>
     </w:p>
-    <w:p>
-      <w:pPr>
-        <w:spacing w:line="360" w:lineRule="auto"/>
-        <w:ind w:firstLine="0"/>
-        <w:jc w:val="both"/>
-      </w:pPr>
-    </w:p>
     <w:p/>
     <w:p>
       <w:pPr>
         <w:pStyle w:val="Nadpis2"/>
       </w:pPr>
-      <w:bookmarkStart w:id="49" w:name="_Toc127707581"/>
+      <w:bookmarkStart w:id="57" w:name="_Toc127726258"/>
       <w:r>
         <w:t>Analýza</w:t>
       </w:r>
-      <w:bookmarkEnd w:id="49"/>
+      <w:bookmarkEnd w:id="57"/>
     </w:p>
     <w:p>
       <w:pPr>
         <w:pStyle w:val="Nadpis2"/>
       </w:pPr>
-      <w:bookmarkStart w:id="50" w:name="_Toc127707582"/>
+      <w:bookmarkStart w:id="58" w:name="_Toc127726259"/>
       <w:r>
         <w:t>Implementácia</w:t>
       </w:r>
-      <w:bookmarkEnd w:id="50"/>
+      <w:bookmarkEnd w:id="58"/>
     </w:p>
     <w:p>
       <w:pPr>
         <w:pStyle w:val="Nadpis2"/>
       </w:pPr>
-      <w:bookmarkStart w:id="51" w:name="_Toc127707583"/>
+      <w:bookmarkStart w:id="59" w:name="_Toc127726260"/>
       <w:r>
         <w:t>Testovanie</w:t>
       </w:r>
-      <w:bookmarkEnd w:id="51"/>
+      <w:bookmarkEnd w:id="59"/>
       <w:r>
         <w:t xml:space="preserve"> </w:t>
       </w:r>
@@ -46945,31 +49298,31 @@
       <w:pPr>
         <w:pStyle w:val="Nadpis2"/>
       </w:pPr>
-      <w:bookmarkStart w:id="52" w:name="_Toc127707584"/>
+      <w:bookmarkStart w:id="60" w:name="_Toc127726261"/>
       <w:r>
         <w:t>Backend</w:t>
       </w:r>
-      <w:bookmarkEnd w:id="52"/>
+      <w:bookmarkEnd w:id="60"/>
     </w:p>
     <w:p>
       <w:pPr>
         <w:pStyle w:val="Nadpis3"/>
       </w:pPr>
-      <w:bookmarkStart w:id="53" w:name="_Toc127707585"/>
+      <w:bookmarkStart w:id="61" w:name="_Toc127726262"/>
       <w:r>
         <w:t>Výber servera</w:t>
       </w:r>
-      <w:bookmarkEnd w:id="53"/>
+      <w:bookmarkEnd w:id="61"/>
     </w:p>
     <w:p>
       <w:pPr>
         <w:pStyle w:val="Nadpis3"/>
       </w:pPr>
-      <w:bookmarkStart w:id="54" w:name="_Toc127707586"/>
+      <w:bookmarkStart w:id="62" w:name="_Toc127726263"/>
       <w:r>
         <w:t>Výber technologie – asp. Net</w:t>
       </w:r>
-      <w:bookmarkEnd w:id="54"/>
+      <w:bookmarkEnd w:id="62"/>
       <w:r>
         <w:t xml:space="preserve"> </w:t>
       </w:r>
@@ -46978,21 +49331,21 @@
       <w:pPr>
         <w:pStyle w:val="Nadpis3"/>
       </w:pPr>
-      <w:bookmarkStart w:id="55" w:name="_Toc127707587"/>
+      <w:bookmarkStart w:id="63" w:name="_Toc127726264"/>
       <w:r>
         <w:t>Vytvorenie asmx služby</w:t>
       </w:r>
-      <w:bookmarkEnd w:id="55"/>
+      <w:bookmarkEnd w:id="63"/>
     </w:p>
     <w:p>
       <w:pPr>
         <w:pStyle w:val="Nadpis3"/>
       </w:pPr>
-      <w:bookmarkStart w:id="56" w:name="_Toc127707588"/>
+      <w:bookmarkStart w:id="64" w:name="_Toc127726265"/>
       <w:r>
         <w:t>Vytvorenie dátovej základne</w:t>
       </w:r>
-      <w:bookmarkEnd w:id="56"/>
+      <w:bookmarkEnd w:id="64"/>
       <w:r>
         <w:t xml:space="preserve"> </w:t>
       </w:r>
@@ -47001,11 +49354,11 @@
       <w:pPr>
         <w:pStyle w:val="Nadpis3"/>
       </w:pPr>
-      <w:bookmarkStart w:id="57" w:name="_Toc127707589"/>
+      <w:bookmarkStart w:id="65" w:name="_Toc127726266"/>
       <w:r>
         <w:t>Návrh a popis služieb</w:t>
       </w:r>
-      <w:bookmarkEnd w:id="57"/>
+      <w:bookmarkEnd w:id="65"/>
       <w:r>
         <w:t xml:space="preserve"> </w:t>
       </w:r>
@@ -47014,22 +49367,35 @@
       <w:pPr>
         <w:pStyle w:val="Nadpis2"/>
       </w:pPr>
-      <w:bookmarkStart w:id="58" w:name="_Toc127707590"/>
+      <w:bookmarkStart w:id="66" w:name="_Toc127726267"/>
+      <w:r>
+        <w:t>Frontend</w:t>
+      </w:r>
+      <w:bookmarkEnd w:id="66"/>
+    </w:p>
+    <w:p>
+      <w:pPr>
+        <w:pStyle w:val="Nadpis3"/>
+      </w:pPr>
+      <w:bookmarkStart w:id="67" w:name="_Toc127726268"/>
       <w:r>
         <w:lastRenderedPageBreak/>
-        <w:t>Frontend</w:t>
-      </w:r>
-      <w:bookmarkEnd w:id="58"/>
+        <w:t>Návrh obrazoviek</w:t>
+      </w:r>
+      <w:bookmarkEnd w:id="67"/>
+      <w:r>
+        <w:t xml:space="preserve"> </w:t>
+      </w:r>
     </w:p>
     <w:p>
       <w:pPr>
         <w:pStyle w:val="Nadpis3"/>
       </w:pPr>
-      <w:bookmarkStart w:id="59" w:name="_Toc127707591"/>
-      <w:r>
-        <w:t>Návrh obrazoviek</w:t>
-      </w:r>
-      <w:bookmarkEnd w:id="59"/>
+      <w:bookmarkStart w:id="68" w:name="_Toc127726269"/>
+      <w:r>
+        <w:t>Vyber frameworku a jeho popis</w:t>
+      </w:r>
+      <w:bookmarkEnd w:id="68"/>
       <w:r>
         <w:t xml:space="preserve"> </w:t>
       </w:r>
@@ -47038,40 +49404,27 @@
       <w:pPr>
         <w:pStyle w:val="Nadpis3"/>
       </w:pPr>
-      <w:bookmarkStart w:id="60" w:name="_Toc127707592"/>
-      <w:r>
-        <w:t>Vyber frameworku a jeho popis</w:t>
-      </w:r>
-      <w:bookmarkEnd w:id="60"/>
-      <w:r>
-        <w:t xml:space="preserve"> </w:t>
-      </w:r>
-    </w:p>
-    <w:p>
-      <w:pPr>
-        <w:pStyle w:val="Nadpis3"/>
-      </w:pPr>
-      <w:bookmarkStart w:id="61" w:name="_Toc127707593"/>
+      <w:bookmarkStart w:id="69" w:name="_Toc127726270"/>
       <w:r>
         <w:t>Popis kodu</w:t>
       </w:r>
-      <w:bookmarkEnd w:id="61"/>
+      <w:bookmarkEnd w:id="69"/>
     </w:p>
     <w:p/>
     <w:p>
       <w:pPr>
         <w:pStyle w:val="Nadpis1"/>
       </w:pPr>
-      <w:bookmarkStart w:id="62" w:name="_Toc66710751"/>
-      <w:bookmarkStart w:id="63" w:name="_Toc67239801"/>
-      <w:bookmarkStart w:id="64" w:name="_Toc127707594"/>
+      <w:bookmarkStart w:id="70" w:name="_Toc66710751"/>
+      <w:bookmarkStart w:id="71" w:name="_Toc67239801"/>
+      <w:bookmarkStart w:id="72" w:name="_Toc127726271"/>
       <w:r>
         <w:lastRenderedPageBreak/>
         <w:t>Diskusia</w:t>
       </w:r>
-      <w:bookmarkEnd w:id="62"/>
-      <w:bookmarkEnd w:id="63"/>
-      <w:bookmarkEnd w:id="64"/>
+      <w:bookmarkEnd w:id="70"/>
+      <w:bookmarkEnd w:id="71"/>
+      <w:bookmarkEnd w:id="72"/>
       <w:r>
         <w:t xml:space="preserve"> </w:t>
       </w:r>
@@ -47892,10 +50245,10 @@
         </w:numPr>
         <w:ind w:left="431" w:hanging="431"/>
       </w:pPr>
-      <w:bookmarkStart w:id="65" w:name="_Toc495011529"/>
-      <w:bookmarkStart w:id="66" w:name="_Toc66710752"/>
-      <w:bookmarkStart w:id="67" w:name="_Toc67239802"/>
-      <w:bookmarkStart w:id="68" w:name="_Toc127707595"/>
+      <w:bookmarkStart w:id="73" w:name="_Toc495011529"/>
+      <w:bookmarkStart w:id="74" w:name="_Toc66710752"/>
+      <w:bookmarkStart w:id="75" w:name="_Toc67239802"/>
+      <w:bookmarkStart w:id="76" w:name="_Toc127726272"/>
       <w:bookmarkEnd w:id="39"/>
       <w:bookmarkEnd w:id="40"/>
       <w:bookmarkEnd w:id="41"/>
@@ -47904,10 +50257,10 @@
         <w:t>Záver</w:t>
       </w:r>
       <w:bookmarkEnd w:id="0"/>
-      <w:bookmarkEnd w:id="65"/>
-      <w:bookmarkEnd w:id="66"/>
-      <w:bookmarkEnd w:id="67"/>
-      <w:bookmarkEnd w:id="68"/>
+      <w:bookmarkEnd w:id="73"/>
+      <w:bookmarkEnd w:id="74"/>
+      <w:bookmarkEnd w:id="75"/>
+      <w:bookmarkEnd w:id="76"/>
     </w:p>
     <w:p>
       <w:pPr>
@@ -48272,7 +50625,7 @@
         <w:jc w:val="both"/>
       </w:pPr>
     </w:p>
-    <w:bookmarkStart w:id="69" w:name="_Toc127707596" w:displacedByCustomXml="next"/>
+    <w:bookmarkStart w:id="77" w:name="_Toc127726273" w:displacedByCustomXml="next"/>
     <w:sdt>
       <w:sdtPr>
         <w:rPr>
@@ -48294,7 +50647,7 @@
           <w:r>
             <w:t>Zoznam použitej literatúry</w:t>
           </w:r>
-          <w:bookmarkEnd w:id="69"/>
+          <w:bookmarkEnd w:id="77"/>
         </w:p>
         <w:sdt>
           <w:sdtPr>
@@ -49918,7 +52271,7 @@
       </w:pPr>
     </w:p>
     <w:sectPr>
-      <w:footerReference w:type="default" r:id="rId29"/>
+      <w:footerReference w:type="default" r:id="rId30"/>
       <w:pgSz w:w="11907" w:h="16840" w:code="9"/>
       <w:pgMar w:top="1418" w:right="1134" w:bottom="1418" w:left="1985" w:header="709" w:footer="709" w:gutter="0"/>
       <w:pgNumType w:start="11"/>
@@ -53886,6 +56239,7 @@
   <w:style w:type="character" w:default="1" w:styleId="Predvolenpsmoodseku">
     <w:name w:val="Default Paragraph Font"/>
     <w:uiPriority w:val="1"/>
+    <w:semiHidden/>
     <w:unhideWhenUsed/>
   </w:style>
   <w:style w:type="table" w:default="1" w:styleId="Normlnatabuka">

</xml_diff>